<commit_message>
Notes on Data types and Character types.
</commit_message>
<xml_diff>
--- a/C++ Programming Language/6 Types and Declarations.docx
+++ b/C++ Programming Language/6 Types and Declarations.docx
@@ -254,6 +254,657 @@
         <w:ind w:left="360"/>
       </w:pPr>
     </w:p>
+    <w:p>
+      <w:pPr>
+        <w:pStyle w:val="ListParagraph"/>
+        <w:ind w:left="360"/>
+      </w:pPr>
+      <w:r>
+        <w:rPr>
+          <w:noProof/>
+        </w:rPr>
+        <w:drawing>
+          <wp:inline distT="0" distB="0" distL="0" distR="0" wp14:anchorId="0EB2AC52" wp14:editId="1B257CC2">
+            <wp:extent cx="5731510" cy="2413000"/>
+            <wp:effectExtent l="0" t="0" r="2540" b="6350"/>
+            <wp:docPr id="1030303375" name="Picture 1"/>
+            <wp:cNvGraphicFramePr>
+              <a:graphicFrameLocks xmlns:a="http://schemas.openxmlformats.org/drawingml/2006/main" noChangeAspect="1"/>
+            </wp:cNvGraphicFramePr>
+            <a:graphic xmlns:a="http://schemas.openxmlformats.org/drawingml/2006/main">
+              <a:graphicData uri="http://schemas.openxmlformats.org/drawingml/2006/picture">
+                <pic:pic xmlns:pic="http://schemas.openxmlformats.org/drawingml/2006/picture">
+                  <pic:nvPicPr>
+                    <pic:cNvPr id="1030303375" name="Picture 1030303375"/>
+                    <pic:cNvPicPr/>
+                  </pic:nvPicPr>
+                  <pic:blipFill>
+                    <a:blip r:embed="rId8" cstate="print">
+                      <a:extLst>
+                        <a:ext uri="{28A0092B-C50C-407E-A947-70E740481C1C}">
+                          <a14:useLocalDpi xmlns:a14="http://schemas.microsoft.com/office/drawing/2010/main" val="0"/>
+                        </a:ext>
+                      </a:extLst>
+                    </a:blip>
+                    <a:stretch>
+                      <a:fillRect/>
+                    </a:stretch>
+                  </pic:blipFill>
+                  <pic:spPr>
+                    <a:xfrm>
+                      <a:off x="0" y="0"/>
+                      <a:ext cx="5731510" cy="2413000"/>
+                    </a:xfrm>
+                    <a:prstGeom prst="rect">
+                      <a:avLst/>
+                    </a:prstGeom>
+                  </pic:spPr>
+                </pic:pic>
+              </a:graphicData>
+            </a:graphic>
+          </wp:inline>
+        </w:drawing>
+      </w:r>
+    </w:p>
+    <w:p>
+      <w:pPr>
+        <w:pStyle w:val="ListParagraph"/>
+        <w:ind w:left="360"/>
+      </w:pPr>
+    </w:p>
+    <w:p>
+      <w:pPr>
+        <w:pStyle w:val="ListParagraph"/>
+        <w:numPr>
+          <w:ilvl w:val="0"/>
+          <w:numId w:val="1"/>
+        </w:numPr>
+      </w:pPr>
+      <w:r>
+        <w:t>C++ has a set of fundamental types –</w:t>
+      </w:r>
+    </w:p>
+    <w:p>
+      <w:pPr>
+        <w:pStyle w:val="ListParagraph"/>
+        <w:numPr>
+          <w:ilvl w:val="0"/>
+          <w:numId w:val="2"/>
+        </w:numPr>
+      </w:pPr>
+      <w:r>
+        <w:t>Boolean type (bool)</w:t>
+      </w:r>
+    </w:p>
+    <w:p>
+      <w:pPr>
+        <w:pStyle w:val="ListParagraph"/>
+        <w:numPr>
+          <w:ilvl w:val="0"/>
+          <w:numId w:val="2"/>
+        </w:numPr>
+      </w:pPr>
+      <w:r>
+        <w:t>Character types (char, wchar_t )</w:t>
+      </w:r>
+    </w:p>
+    <w:p>
+      <w:pPr>
+        <w:pStyle w:val="ListParagraph"/>
+        <w:numPr>
+          <w:ilvl w:val="0"/>
+          <w:numId w:val="2"/>
+        </w:numPr>
+      </w:pPr>
+      <w:r>
+        <w:t>Integer types (int, long long)</w:t>
+      </w:r>
+    </w:p>
+    <w:p>
+      <w:pPr>
+        <w:pStyle w:val="ListParagraph"/>
+        <w:numPr>
+          <w:ilvl w:val="0"/>
+          <w:numId w:val="2"/>
+        </w:numPr>
+      </w:pPr>
+      <w:r>
+        <w:t>Floating point types (double, long double)</w:t>
+      </w:r>
+    </w:p>
+    <w:p>
+      <w:pPr>
+        <w:pStyle w:val="ListParagraph"/>
+        <w:numPr>
+          <w:ilvl w:val="0"/>
+          <w:numId w:val="2"/>
+        </w:numPr>
+      </w:pPr>
+      <w:r>
+        <w:lastRenderedPageBreak/>
+        <w:t>Type to signify absence of information (void)</w:t>
+      </w:r>
+    </w:p>
+    <w:p>
+      <w:pPr>
+        <w:pStyle w:val="ListParagraph"/>
+        <w:numPr>
+          <w:ilvl w:val="0"/>
+          <w:numId w:val="1"/>
+        </w:numPr>
+      </w:pPr>
+      <w:r>
+        <w:t>Other types, constructed from the fundamental types, using declarator operators –</w:t>
+      </w:r>
+    </w:p>
+    <w:p>
+      <w:pPr>
+        <w:pStyle w:val="ListParagraph"/>
+        <w:numPr>
+          <w:ilvl w:val="0"/>
+          <w:numId w:val="3"/>
+        </w:numPr>
+      </w:pPr>
+      <w:r>
+        <w:t>Pointer types (int*)</w:t>
+      </w:r>
+    </w:p>
+    <w:p>
+      <w:pPr>
+        <w:pStyle w:val="ListParagraph"/>
+        <w:numPr>
+          <w:ilvl w:val="0"/>
+          <w:numId w:val="3"/>
+        </w:numPr>
+      </w:pPr>
+      <w:r>
+        <w:t>Array types (char[])</w:t>
+      </w:r>
+    </w:p>
+    <w:p>
+      <w:pPr>
+        <w:pStyle w:val="ListParagraph"/>
+        <w:numPr>
+          <w:ilvl w:val="0"/>
+          <w:numId w:val="3"/>
+        </w:numPr>
+      </w:pPr>
+      <w:r>
+        <w:t>Reference types (double&amp;, vector&lt;int&gt;&amp;&amp;)</w:t>
+      </w:r>
+    </w:p>
+    <w:p>
+      <w:pPr>
+        <w:pStyle w:val="ListParagraph"/>
+        <w:numPr>
+          <w:ilvl w:val="0"/>
+          <w:numId w:val="1"/>
+        </w:numPr>
+      </w:pPr>
+      <w:r>
+        <w:t>User defined additional types –</w:t>
+      </w:r>
+    </w:p>
+    <w:p>
+      <w:pPr>
+        <w:pStyle w:val="ListParagraph"/>
+        <w:numPr>
+          <w:ilvl w:val="0"/>
+          <w:numId w:val="4"/>
+        </w:numPr>
+      </w:pPr>
+      <w:r>
+        <w:t>Data structures and classes</w:t>
+      </w:r>
+    </w:p>
+    <w:p>
+      <w:pPr>
+        <w:pStyle w:val="ListParagraph"/>
+        <w:numPr>
+          <w:ilvl w:val="0"/>
+          <w:numId w:val="4"/>
+        </w:numPr>
+      </w:pPr>
+      <w:r>
+        <w:t>Enumeration types for representing specific sets of values (enum, enum class)</w:t>
+      </w:r>
+    </w:p>
+    <w:p/>
+    <w:p>
+      <w:pPr>
+        <w:pStyle w:val="ListParagraph"/>
+        <w:numPr>
+          <w:ilvl w:val="0"/>
+          <w:numId w:val="1"/>
+        </w:numPr>
+      </w:pPr>
+      <w:r>
+        <w:rPr>
+          <w:b/>
+          <w:bCs/>
+        </w:rPr>
+        <w:t xml:space="preserve">Integral types: </w:t>
+      </w:r>
+      <w:r>
+        <w:t>Boolean, character, integer types.</w:t>
+      </w:r>
+    </w:p>
+    <w:p>
+      <w:pPr>
+        <w:pStyle w:val="ListParagraph"/>
+        <w:numPr>
+          <w:ilvl w:val="0"/>
+          <w:numId w:val="1"/>
+        </w:numPr>
+      </w:pPr>
+      <w:r>
+        <w:rPr>
+          <w:b/>
+          <w:bCs/>
+        </w:rPr>
+        <w:t>Arithmetic types:</w:t>
+      </w:r>
+      <w:r>
+        <w:t xml:space="preserve"> Integral and floating-point types.</w:t>
+      </w:r>
+    </w:p>
+    <w:p>
+      <w:pPr>
+        <w:pStyle w:val="ListParagraph"/>
+        <w:numPr>
+          <w:ilvl w:val="0"/>
+          <w:numId w:val="1"/>
+        </w:numPr>
+      </w:pPr>
+      <w:r>
+        <w:rPr>
+          <w:b/>
+          <w:bCs/>
+        </w:rPr>
+        <w:t xml:space="preserve">User-defined types: </w:t>
+      </w:r>
+      <w:r>
+        <w:t>Must be defined by users rather than being</w:t>
+      </w:r>
+      <w:r>
+        <w:t xml:space="preserve"> available for use without previous declaration, e.g. enums and classes.</w:t>
+      </w:r>
+    </w:p>
+    <w:p>
+      <w:pPr>
+        <w:pStyle w:val="ListParagraph"/>
+        <w:numPr>
+          <w:ilvl w:val="0"/>
+          <w:numId w:val="1"/>
+        </w:numPr>
+      </w:pPr>
+      <w:r>
+        <w:rPr>
+          <w:b/>
+          <w:bCs/>
+        </w:rPr>
+        <w:t xml:space="preserve">Built-in types: </w:t>
+      </w:r>
+      <w:r>
+        <w:t>Fundamental types, pointers and references.</w:t>
+      </w:r>
+    </w:p>
+    <w:p/>
+    <w:p>
+      <w:pPr>
+        <w:pStyle w:val="ListParagraph"/>
+        <w:numPr>
+          <w:ilvl w:val="0"/>
+          <w:numId w:val="1"/>
+        </w:numPr>
+      </w:pPr>
+      <w:r>
+        <w:rPr>
+          <w:b/>
+          <w:bCs/>
+        </w:rPr>
+        <w:t xml:space="preserve">Booleans: </w:t>
+      </w:r>
+      <w:r>
+        <w:t>By definition, true has the value 1 when converted to integer, false has the value 0.</w:t>
+      </w:r>
+      <w:r>
+        <w:t xml:space="preserve"> Conversely, integers can be converted to bool values: non-zero integers convert to true and zero integers convert to false.</w:t>
+      </w:r>
+    </w:p>
+    <w:p>
+      <w:pPr>
+        <w:ind w:left="360"/>
+        <w:jc w:val="center"/>
+      </w:pPr>
+      <w:r>
+        <w:rPr>
+          <w:noProof/>
+        </w:rPr>
+        <w:drawing>
+          <wp:inline distT="0" distB="0" distL="0" distR="0" wp14:anchorId="7966882F" wp14:editId="2EE279FB">
+            <wp:extent cx="3048000" cy="952289"/>
+            <wp:effectExtent l="0" t="0" r="0" b="635"/>
+            <wp:docPr id="1151875193" name="Picture 2"/>
+            <wp:cNvGraphicFramePr>
+              <a:graphicFrameLocks xmlns:a="http://schemas.openxmlformats.org/drawingml/2006/main" noChangeAspect="1"/>
+            </wp:cNvGraphicFramePr>
+            <a:graphic xmlns:a="http://schemas.openxmlformats.org/drawingml/2006/main">
+              <a:graphicData uri="http://schemas.openxmlformats.org/drawingml/2006/picture">
+                <pic:pic xmlns:pic="http://schemas.openxmlformats.org/drawingml/2006/picture">
+                  <pic:nvPicPr>
+                    <pic:cNvPr id="1151875193" name="Picture 1151875193"/>
+                    <pic:cNvPicPr/>
+                  </pic:nvPicPr>
+                  <pic:blipFill>
+                    <a:blip r:embed="rId9">
+                      <a:extLst>
+                        <a:ext uri="{28A0092B-C50C-407E-A947-70E740481C1C}">
+                          <a14:useLocalDpi xmlns:a14="http://schemas.microsoft.com/office/drawing/2010/main" val="0"/>
+                        </a:ext>
+                      </a:extLst>
+                    </a:blip>
+                    <a:stretch>
+                      <a:fillRect/>
+                    </a:stretch>
+                  </pic:blipFill>
+                  <pic:spPr>
+                    <a:xfrm>
+                      <a:off x="0" y="0"/>
+                      <a:ext cx="3069272" cy="958935"/>
+                    </a:xfrm>
+                    <a:prstGeom prst="rect">
+                      <a:avLst/>
+                    </a:prstGeom>
+                  </pic:spPr>
+                </pic:pic>
+              </a:graphicData>
+            </a:graphic>
+          </wp:inline>
+        </w:drawing>
+      </w:r>
+    </w:p>
+    <w:p>
+      <w:pPr>
+        <w:ind w:left="360"/>
+        <w:jc w:val="center"/>
+      </w:pPr>
+    </w:p>
+    <w:p>
+      <w:pPr>
+        <w:pStyle w:val="ListParagraph"/>
+        <w:numPr>
+          <w:ilvl w:val="0"/>
+          <w:numId w:val="1"/>
+        </w:numPr>
+      </w:pPr>
+      <w:r>
+        <w:rPr>
+          <w:b/>
+          <w:bCs/>
+        </w:rPr>
+        <w:t xml:space="preserve">Character types: </w:t>
+      </w:r>
+      <w:r>
+        <w:t>C++ offers a variety of character types –</w:t>
+      </w:r>
+    </w:p>
+    <w:p>
+      <w:pPr>
+        <w:pStyle w:val="ListParagraph"/>
+        <w:numPr>
+          <w:ilvl w:val="0"/>
+          <w:numId w:val="5"/>
+        </w:numPr>
+      </w:pPr>
+      <w:r>
+        <w:rPr>
+          <w:i/>
+          <w:iCs/>
+        </w:rPr>
+        <w:t>char</w:t>
+      </w:r>
+      <w:r>
+        <w:t>: Default character type. Usually 8 bits.</w:t>
+      </w:r>
+    </w:p>
+    <w:p>
+      <w:pPr>
+        <w:pStyle w:val="ListParagraph"/>
+        <w:numPr>
+          <w:ilvl w:val="0"/>
+          <w:numId w:val="5"/>
+        </w:numPr>
+      </w:pPr>
+      <w:r>
+        <w:rPr>
+          <w:i/>
+          <w:iCs/>
+        </w:rPr>
+        <w:t>signed</w:t>
+      </w:r>
+      <w:r>
+        <w:t xml:space="preserve"> </w:t>
+      </w:r>
+      <w:r>
+        <w:rPr>
+          <w:i/>
+          <w:iCs/>
+        </w:rPr>
+        <w:t>char</w:t>
+      </w:r>
+      <w:r>
+        <w:t xml:space="preserve">: </w:t>
+      </w:r>
+      <w:r>
+        <w:t>Capable of holding both positive and negative values.</w:t>
+      </w:r>
+    </w:p>
+    <w:p>
+      <w:pPr>
+        <w:pStyle w:val="ListParagraph"/>
+        <w:numPr>
+          <w:ilvl w:val="0"/>
+          <w:numId w:val="5"/>
+        </w:numPr>
+      </w:pPr>
+      <w:r>
+        <w:rPr>
+          <w:i/>
+          <w:iCs/>
+        </w:rPr>
+        <w:t>unsigned</w:t>
+      </w:r>
+      <w:r>
+        <w:t xml:space="preserve"> </w:t>
+      </w:r>
+      <w:r>
+        <w:rPr>
+          <w:i/>
+          <w:iCs/>
+        </w:rPr>
+        <w:t>char</w:t>
+      </w:r>
+      <w:r>
+        <w:t>: A char that is guaranteed to be unsigned.</w:t>
+      </w:r>
+    </w:p>
+    <w:p>
+      <w:pPr>
+        <w:pStyle w:val="ListParagraph"/>
+        <w:numPr>
+          <w:ilvl w:val="0"/>
+          <w:numId w:val="5"/>
+        </w:numPr>
+      </w:pPr>
+      <w:r>
+        <w:rPr>
+          <w:i/>
+          <w:iCs/>
+        </w:rPr>
+        <w:t>wchar_t:</w:t>
+      </w:r>
+      <w:r>
+        <w:t xml:space="preserve"> Can hold characters of a larger character set such as Unicode. Its size is implementation dependent.</w:t>
+      </w:r>
+    </w:p>
+    <w:p>
+      <w:pPr>
+        <w:pStyle w:val="ListParagraph"/>
+        <w:numPr>
+          <w:ilvl w:val="0"/>
+          <w:numId w:val="5"/>
+        </w:numPr>
+      </w:pPr>
+      <w:r>
+        <w:rPr>
+          <w:i/>
+          <w:iCs/>
+        </w:rPr>
+        <w:t>char16_t</w:t>
+      </w:r>
+      <w:r>
+        <w:t>: Holds 16-bit character sets, such as UTF-16.</w:t>
+      </w:r>
+    </w:p>
+    <w:p>
+      <w:pPr>
+        <w:pStyle w:val="ListParagraph"/>
+        <w:numPr>
+          <w:ilvl w:val="0"/>
+          <w:numId w:val="5"/>
+        </w:numPr>
+      </w:pPr>
+      <w:r>
+        <w:rPr>
+          <w:i/>
+          <w:iCs/>
+        </w:rPr>
+        <w:t>char32_t</w:t>
+      </w:r>
+      <w:r>
+        <w:t>: Holds 32-bit character sets, such as UTF-32.</w:t>
+      </w:r>
+    </w:p>
+    <w:p>
+      <w:pPr>
+        <w:pStyle w:val="ListParagraph"/>
+        <w:numPr>
+          <w:ilvl w:val="0"/>
+          <w:numId w:val="1"/>
+        </w:numPr>
+      </w:pPr>
+      <w:r>
+        <w:t xml:space="preserve">The following is an example of the use of </w:t>
+      </w:r>
+      <w:r>
+        <w:rPr>
+          <w:i/>
+          <w:iCs/>
+        </w:rPr>
+        <w:t>static_cast</w:t>
+      </w:r>
+      <w:r>
+        <w:rPr>
+          <w:i/>
+          <w:iCs/>
+        </w:rPr>
+        <w:t xml:space="preserve"> –</w:t>
+      </w:r>
+    </w:p>
+    <w:p>
+      <w:pPr>
+        <w:pStyle w:val="ListParagraph"/>
+        <w:ind w:left="360"/>
+      </w:pPr>
+      <w:r>
+        <w:rPr>
+          <w:noProof/>
+        </w:rPr>
+        <w:drawing>
+          <wp:inline distT="0" distB="0" distL="0" distR="0" wp14:anchorId="070E8BA2" wp14:editId="2AB3BC53">
+            <wp:extent cx="2681500" cy="868680"/>
+            <wp:effectExtent l="0" t="0" r="5080" b="7620"/>
+            <wp:docPr id="986952566" name="Picture 3"/>
+            <wp:cNvGraphicFramePr>
+              <a:graphicFrameLocks xmlns:a="http://schemas.openxmlformats.org/drawingml/2006/main" noChangeAspect="1"/>
+            </wp:cNvGraphicFramePr>
+            <a:graphic xmlns:a="http://schemas.openxmlformats.org/drawingml/2006/main">
+              <a:graphicData uri="http://schemas.openxmlformats.org/drawingml/2006/picture">
+                <pic:pic xmlns:pic="http://schemas.openxmlformats.org/drawingml/2006/picture">
+                  <pic:nvPicPr>
+                    <pic:cNvPr id="986952566" name="Picture 986952566"/>
+                    <pic:cNvPicPr/>
+                  </pic:nvPicPr>
+                  <pic:blipFill>
+                    <a:blip r:embed="rId10">
+                      <a:extLst>
+                        <a:ext uri="{28A0092B-C50C-407E-A947-70E740481C1C}">
+                          <a14:useLocalDpi xmlns:a14="http://schemas.microsoft.com/office/drawing/2010/main" val="0"/>
+                        </a:ext>
+                      </a:extLst>
+                    </a:blip>
+                    <a:stretch>
+                      <a:fillRect/>
+                    </a:stretch>
+                  </pic:blipFill>
+                  <pic:spPr>
+                    <a:xfrm>
+                      <a:off x="0" y="0"/>
+                      <a:ext cx="2695448" cy="873198"/>
+                    </a:xfrm>
+                    <a:prstGeom prst="rect">
+                      <a:avLst/>
+                    </a:prstGeom>
+                  </pic:spPr>
+                </pic:pic>
+              </a:graphicData>
+            </a:graphic>
+          </wp:inline>
+        </w:drawing>
+      </w:r>
+    </w:p>
+    <w:p>
+      <w:pPr>
+        <w:pStyle w:val="ListParagraph"/>
+        <w:numPr>
+          <w:ilvl w:val="0"/>
+          <w:numId w:val="6"/>
+        </w:numPr>
+      </w:pPr>
+      <w:r>
+        <w:lastRenderedPageBreak/>
+        <w:t>The above is a program to print the 10 integer numbers, i.e. 0, 1, 2 and so on.</w:t>
+      </w:r>
+    </w:p>
+    <w:p>
+      <w:pPr>
+        <w:pStyle w:val="ListParagraph"/>
+        <w:numPr>
+          <w:ilvl w:val="0"/>
+          <w:numId w:val="6"/>
+        </w:numPr>
+      </w:pPr>
+      <w:r>
+        <w:t xml:space="preserve">By leaving out the </w:t>
+      </w:r>
+      <w:r>
+        <w:rPr>
+          <w:i/>
+          <w:iCs/>
+        </w:rPr>
+        <w:t>static_cast</w:t>
+      </w:r>
+      <w:r>
+        <w:t xml:space="preserve">, the output will be 48, 49, </w:t>
+      </w:r>
+      <w:r>
+        <w:t xml:space="preserve">50 </w:t>
+      </w:r>
+      <w:r>
+        <w:t>and so on.</w:t>
+      </w:r>
+    </w:p>
     <w:sectPr>
       <w:pgSz w:w="11906" w:h="16838"/>
       <w:pgMar w:top="1440" w:right="1440" w:bottom="1440" w:left="1440" w:header="708" w:footer="708" w:gutter="0"/>
@@ -267,9 +918,574 @@
 <file path=word/numbering.xml><?xml version="1.0" encoding="utf-8"?>
 <w:numbering xmlns:wpc="http://schemas.microsoft.com/office/word/2010/wordprocessingCanvas" xmlns:cx="http://schemas.microsoft.com/office/drawing/2014/chartex" xmlns:cx1="http://schemas.microsoft.com/office/drawing/2015/9/8/chartex" xmlns:cx2="http://schemas.microsoft.com/office/drawing/2015/10/21/chartex" xmlns:cx3="http://schemas.microsoft.com/office/drawing/2016/5/9/chartex" xmlns:cx4="http://schemas.microsoft.com/office/drawing/2016/5/10/chartex" xmlns:cx5="http://schemas.microsoft.com/office/drawing/2016/5/11/chartex" xmlns:cx6="http://schemas.microsoft.com/office/drawing/2016/5/12/chartex" xmlns:cx7="http://schemas.microsoft.com/office/drawing/2016/5/13/chartex" xmlns:cx8="http://schemas.microsoft.com/office/drawing/2016/5/14/chartex" xmlns:mc="http://schemas.openxmlformats.org/markup-compatibility/2006" xmlns:aink="http://schemas.microsoft.com/office/drawing/2016/ink" xmlns:am3d="http://schemas.microsoft.com/office/drawing/2017/model3d" xmlns:o="urn:schemas-microsoft-com:office:office" xmlns:oel="http://schemas.microsoft.com/office/2019/extlst" xmlns:r="http://schemas.openxmlformats.org/officeDocument/2006/relationships" xmlns:m="http://schemas.openxmlformats.org/officeDocument/2006/math" xmlns:v="urn:schemas-microsoft-com:vml" xmlns:wp14="http://schemas.microsoft.com/office/word/2010/wordprocessingDrawing" xmlns:wp="http://schemas.openxmlformats.org/drawingml/2006/wordprocessingDrawing" xmlns:w10="urn:schemas-microsoft-com:office:word" xmlns:w="http://schemas.openxmlformats.org/wordprocessingml/2006/main" xmlns:w14="http://schemas.microsoft.com/office/word/2010/wordml" xmlns:w15="http://schemas.microsoft.com/office/word/2012/wordml" xmlns:w16cex="http://schemas.microsoft.com/office/word/2018/wordml/cex" xmlns:w16cid="http://schemas.microsoft.com/office/word/2016/wordml/cid" xmlns:w16="http://schemas.microsoft.com/office/word/2018/wordml" xmlns:w16du="http://schemas.microsoft.com/office/word/2023/wordml/word16du" xmlns:w16sdtdh="http://schemas.microsoft.com/office/word/2020/wordml/sdtdatahash" xmlns:w16se="http://schemas.microsoft.com/office/word/2015/wordml/symex" xmlns:wpg="http://schemas.microsoft.com/office/word/2010/wordprocessingGroup" xmlns:wpi="http://schemas.microsoft.com/office/word/2010/wordprocessingInk" xmlns:wne="http://schemas.microsoft.com/office/word/2006/wordml" xmlns:wps="http://schemas.microsoft.com/office/word/2010/wordprocessingShape" mc:Ignorable="w14 w15 w16se w16cid w16 w16cex w16sdtdh w16du wp14">
   <w:abstractNum w:abstractNumId="0" w15:restartNumberingAfterBreak="0">
+    <w:nsid w:val="01390464"/>
+    <w:multiLevelType w:val="hybridMultilevel"/>
+    <w:tmpl w:val="4ED81B4A"/>
+    <w:lvl w:ilvl="0" w:tplc="4009000B">
+      <w:start w:val="1"/>
+      <w:numFmt w:val="bullet"/>
+      <w:lvlText w:val=""/>
+      <w:lvlJc w:val="left"/>
+      <w:pPr>
+        <w:ind w:left="720" w:hanging="360"/>
+      </w:pPr>
+      <w:rPr>
+        <w:rFonts w:ascii="Wingdings" w:hAnsi="Wingdings" w:hint="default"/>
+      </w:rPr>
+    </w:lvl>
+    <w:lvl w:ilvl="1" w:tplc="40090003" w:tentative="1">
+      <w:start w:val="1"/>
+      <w:numFmt w:val="bullet"/>
+      <w:lvlText w:val="o"/>
+      <w:lvlJc w:val="left"/>
+      <w:pPr>
+        <w:ind w:left="1440" w:hanging="360"/>
+      </w:pPr>
+      <w:rPr>
+        <w:rFonts w:ascii="Courier New" w:hAnsi="Courier New" w:cs="Courier New" w:hint="default"/>
+      </w:rPr>
+    </w:lvl>
+    <w:lvl w:ilvl="2" w:tplc="40090005" w:tentative="1">
+      <w:start w:val="1"/>
+      <w:numFmt w:val="bullet"/>
+      <w:lvlText w:val=""/>
+      <w:lvlJc w:val="left"/>
+      <w:pPr>
+        <w:ind w:left="2160" w:hanging="360"/>
+      </w:pPr>
+      <w:rPr>
+        <w:rFonts w:ascii="Wingdings" w:hAnsi="Wingdings" w:hint="default"/>
+      </w:rPr>
+    </w:lvl>
+    <w:lvl w:ilvl="3" w:tplc="40090001" w:tentative="1">
+      <w:start w:val="1"/>
+      <w:numFmt w:val="bullet"/>
+      <w:lvlText w:val=""/>
+      <w:lvlJc w:val="left"/>
+      <w:pPr>
+        <w:ind w:left="2880" w:hanging="360"/>
+      </w:pPr>
+      <w:rPr>
+        <w:rFonts w:ascii="Symbol" w:hAnsi="Symbol" w:hint="default"/>
+      </w:rPr>
+    </w:lvl>
+    <w:lvl w:ilvl="4" w:tplc="40090003" w:tentative="1">
+      <w:start w:val="1"/>
+      <w:numFmt w:val="bullet"/>
+      <w:lvlText w:val="o"/>
+      <w:lvlJc w:val="left"/>
+      <w:pPr>
+        <w:ind w:left="3600" w:hanging="360"/>
+      </w:pPr>
+      <w:rPr>
+        <w:rFonts w:ascii="Courier New" w:hAnsi="Courier New" w:cs="Courier New" w:hint="default"/>
+      </w:rPr>
+    </w:lvl>
+    <w:lvl w:ilvl="5" w:tplc="40090005" w:tentative="1">
+      <w:start w:val="1"/>
+      <w:numFmt w:val="bullet"/>
+      <w:lvlText w:val=""/>
+      <w:lvlJc w:val="left"/>
+      <w:pPr>
+        <w:ind w:left="4320" w:hanging="360"/>
+      </w:pPr>
+      <w:rPr>
+        <w:rFonts w:ascii="Wingdings" w:hAnsi="Wingdings" w:hint="default"/>
+      </w:rPr>
+    </w:lvl>
+    <w:lvl w:ilvl="6" w:tplc="40090001" w:tentative="1">
+      <w:start w:val="1"/>
+      <w:numFmt w:val="bullet"/>
+      <w:lvlText w:val=""/>
+      <w:lvlJc w:val="left"/>
+      <w:pPr>
+        <w:ind w:left="5040" w:hanging="360"/>
+      </w:pPr>
+      <w:rPr>
+        <w:rFonts w:ascii="Symbol" w:hAnsi="Symbol" w:hint="default"/>
+      </w:rPr>
+    </w:lvl>
+    <w:lvl w:ilvl="7" w:tplc="40090003" w:tentative="1">
+      <w:start w:val="1"/>
+      <w:numFmt w:val="bullet"/>
+      <w:lvlText w:val="o"/>
+      <w:lvlJc w:val="left"/>
+      <w:pPr>
+        <w:ind w:left="5760" w:hanging="360"/>
+      </w:pPr>
+      <w:rPr>
+        <w:rFonts w:ascii="Courier New" w:hAnsi="Courier New" w:cs="Courier New" w:hint="default"/>
+      </w:rPr>
+    </w:lvl>
+    <w:lvl w:ilvl="8" w:tplc="40090005" w:tentative="1">
+      <w:start w:val="1"/>
+      <w:numFmt w:val="bullet"/>
+      <w:lvlText w:val=""/>
+      <w:lvlJc w:val="left"/>
+      <w:pPr>
+        <w:ind w:left="6480" w:hanging="360"/>
+      </w:pPr>
+      <w:rPr>
+        <w:rFonts w:ascii="Wingdings" w:hAnsi="Wingdings" w:hint="default"/>
+      </w:rPr>
+    </w:lvl>
+  </w:abstractNum>
+  <w:abstractNum w:abstractNumId="1" w15:restartNumberingAfterBreak="0">
+    <w:nsid w:val="053020F5"/>
+    <w:multiLevelType w:val="hybridMultilevel"/>
+    <w:tmpl w:val="112AEAFE"/>
+    <w:lvl w:ilvl="0" w:tplc="4009000B">
+      <w:start w:val="1"/>
+      <w:numFmt w:val="bullet"/>
+      <w:lvlText w:val=""/>
+      <w:lvlJc w:val="left"/>
+      <w:pPr>
+        <w:ind w:left="720" w:hanging="360"/>
+      </w:pPr>
+      <w:rPr>
+        <w:rFonts w:ascii="Wingdings" w:hAnsi="Wingdings" w:hint="default"/>
+      </w:rPr>
+    </w:lvl>
+    <w:lvl w:ilvl="1" w:tplc="40090003" w:tentative="1">
+      <w:start w:val="1"/>
+      <w:numFmt w:val="bullet"/>
+      <w:lvlText w:val="o"/>
+      <w:lvlJc w:val="left"/>
+      <w:pPr>
+        <w:ind w:left="1440" w:hanging="360"/>
+      </w:pPr>
+      <w:rPr>
+        <w:rFonts w:ascii="Courier New" w:hAnsi="Courier New" w:cs="Courier New" w:hint="default"/>
+      </w:rPr>
+    </w:lvl>
+    <w:lvl w:ilvl="2" w:tplc="40090005" w:tentative="1">
+      <w:start w:val="1"/>
+      <w:numFmt w:val="bullet"/>
+      <w:lvlText w:val=""/>
+      <w:lvlJc w:val="left"/>
+      <w:pPr>
+        <w:ind w:left="2160" w:hanging="360"/>
+      </w:pPr>
+      <w:rPr>
+        <w:rFonts w:ascii="Wingdings" w:hAnsi="Wingdings" w:hint="default"/>
+      </w:rPr>
+    </w:lvl>
+    <w:lvl w:ilvl="3" w:tplc="40090001" w:tentative="1">
+      <w:start w:val="1"/>
+      <w:numFmt w:val="bullet"/>
+      <w:lvlText w:val=""/>
+      <w:lvlJc w:val="left"/>
+      <w:pPr>
+        <w:ind w:left="2880" w:hanging="360"/>
+      </w:pPr>
+      <w:rPr>
+        <w:rFonts w:ascii="Symbol" w:hAnsi="Symbol" w:hint="default"/>
+      </w:rPr>
+    </w:lvl>
+    <w:lvl w:ilvl="4" w:tplc="40090003" w:tentative="1">
+      <w:start w:val="1"/>
+      <w:numFmt w:val="bullet"/>
+      <w:lvlText w:val="o"/>
+      <w:lvlJc w:val="left"/>
+      <w:pPr>
+        <w:ind w:left="3600" w:hanging="360"/>
+      </w:pPr>
+      <w:rPr>
+        <w:rFonts w:ascii="Courier New" w:hAnsi="Courier New" w:cs="Courier New" w:hint="default"/>
+      </w:rPr>
+    </w:lvl>
+    <w:lvl w:ilvl="5" w:tplc="40090005" w:tentative="1">
+      <w:start w:val="1"/>
+      <w:numFmt w:val="bullet"/>
+      <w:lvlText w:val=""/>
+      <w:lvlJc w:val="left"/>
+      <w:pPr>
+        <w:ind w:left="4320" w:hanging="360"/>
+      </w:pPr>
+      <w:rPr>
+        <w:rFonts w:ascii="Wingdings" w:hAnsi="Wingdings" w:hint="default"/>
+      </w:rPr>
+    </w:lvl>
+    <w:lvl w:ilvl="6" w:tplc="40090001" w:tentative="1">
+      <w:start w:val="1"/>
+      <w:numFmt w:val="bullet"/>
+      <w:lvlText w:val=""/>
+      <w:lvlJc w:val="left"/>
+      <w:pPr>
+        <w:ind w:left="5040" w:hanging="360"/>
+      </w:pPr>
+      <w:rPr>
+        <w:rFonts w:ascii="Symbol" w:hAnsi="Symbol" w:hint="default"/>
+      </w:rPr>
+    </w:lvl>
+    <w:lvl w:ilvl="7" w:tplc="40090003" w:tentative="1">
+      <w:start w:val="1"/>
+      <w:numFmt w:val="bullet"/>
+      <w:lvlText w:val="o"/>
+      <w:lvlJc w:val="left"/>
+      <w:pPr>
+        <w:ind w:left="5760" w:hanging="360"/>
+      </w:pPr>
+      <w:rPr>
+        <w:rFonts w:ascii="Courier New" w:hAnsi="Courier New" w:cs="Courier New" w:hint="default"/>
+      </w:rPr>
+    </w:lvl>
+    <w:lvl w:ilvl="8" w:tplc="40090005" w:tentative="1">
+      <w:start w:val="1"/>
+      <w:numFmt w:val="bullet"/>
+      <w:lvlText w:val=""/>
+      <w:lvlJc w:val="left"/>
+      <w:pPr>
+        <w:ind w:left="6480" w:hanging="360"/>
+      </w:pPr>
+      <w:rPr>
+        <w:rFonts w:ascii="Wingdings" w:hAnsi="Wingdings" w:hint="default"/>
+      </w:rPr>
+    </w:lvl>
+  </w:abstractNum>
+  <w:abstractNum w:abstractNumId="2" w15:restartNumberingAfterBreak="0">
+    <w:nsid w:val="1A346B6F"/>
+    <w:multiLevelType w:val="hybridMultilevel"/>
+    <w:tmpl w:val="8A9E5FFC"/>
+    <w:lvl w:ilvl="0" w:tplc="4009000B">
+      <w:start w:val="1"/>
+      <w:numFmt w:val="bullet"/>
+      <w:lvlText w:val=""/>
+      <w:lvlJc w:val="left"/>
+      <w:pPr>
+        <w:ind w:left="720" w:hanging="360"/>
+      </w:pPr>
+      <w:rPr>
+        <w:rFonts w:ascii="Wingdings" w:hAnsi="Wingdings" w:hint="default"/>
+      </w:rPr>
+    </w:lvl>
+    <w:lvl w:ilvl="1" w:tplc="40090003" w:tentative="1">
+      <w:start w:val="1"/>
+      <w:numFmt w:val="bullet"/>
+      <w:lvlText w:val="o"/>
+      <w:lvlJc w:val="left"/>
+      <w:pPr>
+        <w:ind w:left="1440" w:hanging="360"/>
+      </w:pPr>
+      <w:rPr>
+        <w:rFonts w:ascii="Courier New" w:hAnsi="Courier New" w:cs="Courier New" w:hint="default"/>
+      </w:rPr>
+    </w:lvl>
+    <w:lvl w:ilvl="2" w:tplc="40090005" w:tentative="1">
+      <w:start w:val="1"/>
+      <w:numFmt w:val="bullet"/>
+      <w:lvlText w:val=""/>
+      <w:lvlJc w:val="left"/>
+      <w:pPr>
+        <w:ind w:left="2160" w:hanging="360"/>
+      </w:pPr>
+      <w:rPr>
+        <w:rFonts w:ascii="Wingdings" w:hAnsi="Wingdings" w:hint="default"/>
+      </w:rPr>
+    </w:lvl>
+    <w:lvl w:ilvl="3" w:tplc="40090001" w:tentative="1">
+      <w:start w:val="1"/>
+      <w:numFmt w:val="bullet"/>
+      <w:lvlText w:val=""/>
+      <w:lvlJc w:val="left"/>
+      <w:pPr>
+        <w:ind w:left="2880" w:hanging="360"/>
+      </w:pPr>
+      <w:rPr>
+        <w:rFonts w:ascii="Symbol" w:hAnsi="Symbol" w:hint="default"/>
+      </w:rPr>
+    </w:lvl>
+    <w:lvl w:ilvl="4" w:tplc="40090003" w:tentative="1">
+      <w:start w:val="1"/>
+      <w:numFmt w:val="bullet"/>
+      <w:lvlText w:val="o"/>
+      <w:lvlJc w:val="left"/>
+      <w:pPr>
+        <w:ind w:left="3600" w:hanging="360"/>
+      </w:pPr>
+      <w:rPr>
+        <w:rFonts w:ascii="Courier New" w:hAnsi="Courier New" w:cs="Courier New" w:hint="default"/>
+      </w:rPr>
+    </w:lvl>
+    <w:lvl w:ilvl="5" w:tplc="40090005" w:tentative="1">
+      <w:start w:val="1"/>
+      <w:numFmt w:val="bullet"/>
+      <w:lvlText w:val=""/>
+      <w:lvlJc w:val="left"/>
+      <w:pPr>
+        <w:ind w:left="4320" w:hanging="360"/>
+      </w:pPr>
+      <w:rPr>
+        <w:rFonts w:ascii="Wingdings" w:hAnsi="Wingdings" w:hint="default"/>
+      </w:rPr>
+    </w:lvl>
+    <w:lvl w:ilvl="6" w:tplc="40090001" w:tentative="1">
+      <w:start w:val="1"/>
+      <w:numFmt w:val="bullet"/>
+      <w:lvlText w:val=""/>
+      <w:lvlJc w:val="left"/>
+      <w:pPr>
+        <w:ind w:left="5040" w:hanging="360"/>
+      </w:pPr>
+      <w:rPr>
+        <w:rFonts w:ascii="Symbol" w:hAnsi="Symbol" w:hint="default"/>
+      </w:rPr>
+    </w:lvl>
+    <w:lvl w:ilvl="7" w:tplc="40090003" w:tentative="1">
+      <w:start w:val="1"/>
+      <w:numFmt w:val="bullet"/>
+      <w:lvlText w:val="o"/>
+      <w:lvlJc w:val="left"/>
+      <w:pPr>
+        <w:ind w:left="5760" w:hanging="360"/>
+      </w:pPr>
+      <w:rPr>
+        <w:rFonts w:ascii="Courier New" w:hAnsi="Courier New" w:cs="Courier New" w:hint="default"/>
+      </w:rPr>
+    </w:lvl>
+    <w:lvl w:ilvl="8" w:tplc="40090005" w:tentative="1">
+      <w:start w:val="1"/>
+      <w:numFmt w:val="bullet"/>
+      <w:lvlText w:val=""/>
+      <w:lvlJc w:val="left"/>
+      <w:pPr>
+        <w:ind w:left="6480" w:hanging="360"/>
+      </w:pPr>
+      <w:rPr>
+        <w:rFonts w:ascii="Wingdings" w:hAnsi="Wingdings" w:hint="default"/>
+      </w:rPr>
+    </w:lvl>
+  </w:abstractNum>
+  <w:abstractNum w:abstractNumId="3" w15:restartNumberingAfterBreak="0">
+    <w:nsid w:val="55F43EF9"/>
+    <w:multiLevelType w:val="hybridMultilevel"/>
+    <w:tmpl w:val="41049B78"/>
+    <w:lvl w:ilvl="0" w:tplc="4009000B">
+      <w:start w:val="1"/>
+      <w:numFmt w:val="bullet"/>
+      <w:lvlText w:val=""/>
+      <w:lvlJc w:val="left"/>
+      <w:pPr>
+        <w:ind w:left="720" w:hanging="360"/>
+      </w:pPr>
+      <w:rPr>
+        <w:rFonts w:ascii="Wingdings" w:hAnsi="Wingdings" w:hint="default"/>
+      </w:rPr>
+    </w:lvl>
+    <w:lvl w:ilvl="1" w:tplc="40090003" w:tentative="1">
+      <w:start w:val="1"/>
+      <w:numFmt w:val="bullet"/>
+      <w:lvlText w:val="o"/>
+      <w:lvlJc w:val="left"/>
+      <w:pPr>
+        <w:ind w:left="1440" w:hanging="360"/>
+      </w:pPr>
+      <w:rPr>
+        <w:rFonts w:ascii="Courier New" w:hAnsi="Courier New" w:cs="Courier New" w:hint="default"/>
+      </w:rPr>
+    </w:lvl>
+    <w:lvl w:ilvl="2" w:tplc="40090005" w:tentative="1">
+      <w:start w:val="1"/>
+      <w:numFmt w:val="bullet"/>
+      <w:lvlText w:val=""/>
+      <w:lvlJc w:val="left"/>
+      <w:pPr>
+        <w:ind w:left="2160" w:hanging="360"/>
+      </w:pPr>
+      <w:rPr>
+        <w:rFonts w:ascii="Wingdings" w:hAnsi="Wingdings" w:hint="default"/>
+      </w:rPr>
+    </w:lvl>
+    <w:lvl w:ilvl="3" w:tplc="40090001" w:tentative="1">
+      <w:start w:val="1"/>
+      <w:numFmt w:val="bullet"/>
+      <w:lvlText w:val=""/>
+      <w:lvlJc w:val="left"/>
+      <w:pPr>
+        <w:ind w:left="2880" w:hanging="360"/>
+      </w:pPr>
+      <w:rPr>
+        <w:rFonts w:ascii="Symbol" w:hAnsi="Symbol" w:hint="default"/>
+      </w:rPr>
+    </w:lvl>
+    <w:lvl w:ilvl="4" w:tplc="40090003" w:tentative="1">
+      <w:start w:val="1"/>
+      <w:numFmt w:val="bullet"/>
+      <w:lvlText w:val="o"/>
+      <w:lvlJc w:val="left"/>
+      <w:pPr>
+        <w:ind w:left="3600" w:hanging="360"/>
+      </w:pPr>
+      <w:rPr>
+        <w:rFonts w:ascii="Courier New" w:hAnsi="Courier New" w:cs="Courier New" w:hint="default"/>
+      </w:rPr>
+    </w:lvl>
+    <w:lvl w:ilvl="5" w:tplc="40090005" w:tentative="1">
+      <w:start w:val="1"/>
+      <w:numFmt w:val="bullet"/>
+      <w:lvlText w:val=""/>
+      <w:lvlJc w:val="left"/>
+      <w:pPr>
+        <w:ind w:left="4320" w:hanging="360"/>
+      </w:pPr>
+      <w:rPr>
+        <w:rFonts w:ascii="Wingdings" w:hAnsi="Wingdings" w:hint="default"/>
+      </w:rPr>
+    </w:lvl>
+    <w:lvl w:ilvl="6" w:tplc="40090001" w:tentative="1">
+      <w:start w:val="1"/>
+      <w:numFmt w:val="bullet"/>
+      <w:lvlText w:val=""/>
+      <w:lvlJc w:val="left"/>
+      <w:pPr>
+        <w:ind w:left="5040" w:hanging="360"/>
+      </w:pPr>
+      <w:rPr>
+        <w:rFonts w:ascii="Symbol" w:hAnsi="Symbol" w:hint="default"/>
+      </w:rPr>
+    </w:lvl>
+    <w:lvl w:ilvl="7" w:tplc="40090003" w:tentative="1">
+      <w:start w:val="1"/>
+      <w:numFmt w:val="bullet"/>
+      <w:lvlText w:val="o"/>
+      <w:lvlJc w:val="left"/>
+      <w:pPr>
+        <w:ind w:left="5760" w:hanging="360"/>
+      </w:pPr>
+      <w:rPr>
+        <w:rFonts w:ascii="Courier New" w:hAnsi="Courier New" w:cs="Courier New" w:hint="default"/>
+      </w:rPr>
+    </w:lvl>
+    <w:lvl w:ilvl="8" w:tplc="40090005" w:tentative="1">
+      <w:start w:val="1"/>
+      <w:numFmt w:val="bullet"/>
+      <w:lvlText w:val=""/>
+      <w:lvlJc w:val="left"/>
+      <w:pPr>
+        <w:ind w:left="6480" w:hanging="360"/>
+      </w:pPr>
+      <w:rPr>
+        <w:rFonts w:ascii="Wingdings" w:hAnsi="Wingdings" w:hint="default"/>
+      </w:rPr>
+    </w:lvl>
+  </w:abstractNum>
+  <w:abstractNum w:abstractNumId="4" w15:restartNumberingAfterBreak="0">
+    <w:nsid w:val="7042543D"/>
+    <w:multiLevelType w:val="hybridMultilevel"/>
+    <w:tmpl w:val="D22EA44A"/>
+    <w:lvl w:ilvl="0" w:tplc="4009000B">
+      <w:start w:val="1"/>
+      <w:numFmt w:val="bullet"/>
+      <w:lvlText w:val=""/>
+      <w:lvlJc w:val="left"/>
+      <w:pPr>
+        <w:ind w:left="720" w:hanging="360"/>
+      </w:pPr>
+      <w:rPr>
+        <w:rFonts w:ascii="Wingdings" w:hAnsi="Wingdings" w:hint="default"/>
+      </w:rPr>
+    </w:lvl>
+    <w:lvl w:ilvl="1" w:tplc="40090003" w:tentative="1">
+      <w:start w:val="1"/>
+      <w:numFmt w:val="bullet"/>
+      <w:lvlText w:val="o"/>
+      <w:lvlJc w:val="left"/>
+      <w:pPr>
+        <w:ind w:left="1440" w:hanging="360"/>
+      </w:pPr>
+      <w:rPr>
+        <w:rFonts w:ascii="Courier New" w:hAnsi="Courier New" w:cs="Courier New" w:hint="default"/>
+      </w:rPr>
+    </w:lvl>
+    <w:lvl w:ilvl="2" w:tplc="40090005" w:tentative="1">
+      <w:start w:val="1"/>
+      <w:numFmt w:val="bullet"/>
+      <w:lvlText w:val=""/>
+      <w:lvlJc w:val="left"/>
+      <w:pPr>
+        <w:ind w:left="2160" w:hanging="360"/>
+      </w:pPr>
+      <w:rPr>
+        <w:rFonts w:ascii="Wingdings" w:hAnsi="Wingdings" w:hint="default"/>
+      </w:rPr>
+    </w:lvl>
+    <w:lvl w:ilvl="3" w:tplc="40090001" w:tentative="1">
+      <w:start w:val="1"/>
+      <w:numFmt w:val="bullet"/>
+      <w:lvlText w:val=""/>
+      <w:lvlJc w:val="left"/>
+      <w:pPr>
+        <w:ind w:left="2880" w:hanging="360"/>
+      </w:pPr>
+      <w:rPr>
+        <w:rFonts w:ascii="Symbol" w:hAnsi="Symbol" w:hint="default"/>
+      </w:rPr>
+    </w:lvl>
+    <w:lvl w:ilvl="4" w:tplc="40090003" w:tentative="1">
+      <w:start w:val="1"/>
+      <w:numFmt w:val="bullet"/>
+      <w:lvlText w:val="o"/>
+      <w:lvlJc w:val="left"/>
+      <w:pPr>
+        <w:ind w:left="3600" w:hanging="360"/>
+      </w:pPr>
+      <w:rPr>
+        <w:rFonts w:ascii="Courier New" w:hAnsi="Courier New" w:cs="Courier New" w:hint="default"/>
+      </w:rPr>
+    </w:lvl>
+    <w:lvl w:ilvl="5" w:tplc="40090005" w:tentative="1">
+      <w:start w:val="1"/>
+      <w:numFmt w:val="bullet"/>
+      <w:lvlText w:val=""/>
+      <w:lvlJc w:val="left"/>
+      <w:pPr>
+        <w:ind w:left="4320" w:hanging="360"/>
+      </w:pPr>
+      <w:rPr>
+        <w:rFonts w:ascii="Wingdings" w:hAnsi="Wingdings" w:hint="default"/>
+      </w:rPr>
+    </w:lvl>
+    <w:lvl w:ilvl="6" w:tplc="40090001" w:tentative="1">
+      <w:start w:val="1"/>
+      <w:numFmt w:val="bullet"/>
+      <w:lvlText w:val=""/>
+      <w:lvlJc w:val="left"/>
+      <w:pPr>
+        <w:ind w:left="5040" w:hanging="360"/>
+      </w:pPr>
+      <w:rPr>
+        <w:rFonts w:ascii="Symbol" w:hAnsi="Symbol" w:hint="default"/>
+      </w:rPr>
+    </w:lvl>
+    <w:lvl w:ilvl="7" w:tplc="40090003" w:tentative="1">
+      <w:start w:val="1"/>
+      <w:numFmt w:val="bullet"/>
+      <w:lvlText w:val="o"/>
+      <w:lvlJc w:val="left"/>
+      <w:pPr>
+        <w:ind w:left="5760" w:hanging="360"/>
+      </w:pPr>
+      <w:rPr>
+        <w:rFonts w:ascii="Courier New" w:hAnsi="Courier New" w:cs="Courier New" w:hint="default"/>
+      </w:rPr>
+    </w:lvl>
+    <w:lvl w:ilvl="8" w:tplc="40090005" w:tentative="1">
+      <w:start w:val="1"/>
+      <w:numFmt w:val="bullet"/>
+      <w:lvlText w:val=""/>
+      <w:lvlJc w:val="left"/>
+      <w:pPr>
+        <w:ind w:left="6480" w:hanging="360"/>
+      </w:pPr>
+      <w:rPr>
+        <w:rFonts w:ascii="Wingdings" w:hAnsi="Wingdings" w:hint="default"/>
+      </w:rPr>
+    </w:lvl>
+  </w:abstractNum>
+  <w:abstractNum w:abstractNumId="5" w15:restartNumberingAfterBreak="0">
     <w:nsid w:val="72074474"/>
     <w:multiLevelType w:val="hybridMultilevel"/>
-    <w:tmpl w:val="713ECFDA"/>
+    <w:tmpl w:val="652C9ED6"/>
     <w:lvl w:ilvl="0" w:tplc="40090001">
       <w:start w:val="1"/>
       <w:numFmt w:val="bullet"/>
@@ -380,7 +1596,22 @@
     </w:lvl>
   </w:abstractNum>
   <w:num w:numId="1" w16cid:durableId="508834381">
+    <w:abstractNumId w:val="5"/>
+  </w:num>
+  <w:num w:numId="2" w16cid:durableId="1172992587">
     <w:abstractNumId w:val="0"/>
+  </w:num>
+  <w:num w:numId="3" w16cid:durableId="2112971807">
+    <w:abstractNumId w:val="3"/>
+  </w:num>
+  <w:num w:numId="4" w16cid:durableId="1728647969">
+    <w:abstractNumId w:val="1"/>
+  </w:num>
+  <w:num w:numId="5" w16cid:durableId="1839420215">
+    <w:abstractNumId w:val="2"/>
+  </w:num>
+  <w:num w:numId="6" w16cid:durableId="798885230">
+    <w:abstractNumId w:val="4"/>
   </w:num>
 </w:numbering>
 </file>

</xml_diff>

<commit_message>
Add notes on integer and char types, char literals.
</commit_message>
<xml_diff>
--- a/C++ Programming Language/6 Types and Declarations.docx
+++ b/C++ Programming Language/6 Types and Declarations.docx
@@ -264,7 +264,7 @@
           <w:noProof/>
         </w:rPr>
         <w:drawing>
-          <wp:inline distT="0" distB="0" distL="0" distR="0" wp14:anchorId="0EB2AC52" wp14:editId="1B257CC2">
+          <wp:inline distT="0" distB="0" distL="0" distR="0" wp14:anchorId="0EB2AC52" wp14:editId="5FC8B6CB">
             <wp:extent cx="5731510" cy="2413000"/>
             <wp:effectExtent l="0" t="0" r="2540" b="6350"/>
             <wp:docPr id="1030303375" name="Picture 1"/>
@@ -345,8 +345,21 @@
         </w:numPr>
       </w:pPr>
       <w:r>
-        <w:t>Character types (char, wchar_t )</w:t>
-      </w:r>
+        <w:t xml:space="preserve">Character types (char, </w:t>
+      </w:r>
+      <w:proofErr w:type="spellStart"/>
+      <w:r>
+        <w:t>wchar_</w:t>
+      </w:r>
+      <w:proofErr w:type="gramStart"/>
+      <w:r>
+        <w:t>t</w:t>
+      </w:r>
+      <w:proofErr w:type="spellEnd"/>
+      <w:r>
+        <w:t xml:space="preserve"> )</w:t>
+      </w:r>
+      <w:proofErr w:type="gramEnd"/>
     </w:p>
     <w:p>
       <w:pPr>
@@ -418,7 +431,15 @@
         </w:numPr>
       </w:pPr>
       <w:r>
-        <w:t>Array types (char[])</w:t>
+        <w:t>Array types (</w:t>
+      </w:r>
+      <w:proofErr w:type="gramStart"/>
+      <w:r>
+        <w:t>char[</w:t>
+      </w:r>
+      <w:proofErr w:type="gramEnd"/>
+      <w:r>
+        <w:t>])</w:t>
       </w:r>
     </w:p>
     <w:p>
@@ -466,7 +487,23 @@
         </w:numPr>
       </w:pPr>
       <w:r>
-        <w:t>Enumeration types for representing specific sets of values (enum, enum class)</w:t>
+        <w:t>Enumeration types for representing specific sets of values (</w:t>
+      </w:r>
+      <w:proofErr w:type="spellStart"/>
+      <w:r>
+        <w:t>enum</w:t>
+      </w:r>
+      <w:proofErr w:type="spellEnd"/>
+      <w:r>
+        <w:t xml:space="preserve">, </w:t>
+      </w:r>
+      <w:proofErr w:type="spellStart"/>
+      <w:r>
+        <w:t>enum</w:t>
+      </w:r>
+      <w:proofErr w:type="spellEnd"/>
+      <w:r>
+        <w:t xml:space="preserve"> class)</w:t>
       </w:r>
     </w:p>
     <w:p/>
@@ -527,7 +564,15 @@
         <w:t>Must be defined by users rather than being</w:t>
       </w:r>
       <w:r>
-        <w:t xml:space="preserve"> available for use without previous declaration, e.g. enums and classes.</w:t>
+        <w:t xml:space="preserve"> available for use without previous declaration, e.g. </w:t>
+      </w:r>
+      <w:proofErr w:type="spellStart"/>
+      <w:r>
+        <w:t>enums</w:t>
+      </w:r>
+      <w:proofErr w:type="spellEnd"/>
+      <w:r>
+        <w:t xml:space="preserve"> and classes.</w:t>
       </w:r>
     </w:p>
     <w:p>
@@ -569,7 +614,15 @@
         <w:t>By definition, true has the value 1 when converted to integer, false has the value 0.</w:t>
       </w:r>
       <w:r>
-        <w:t xml:space="preserve"> Conversely, integers can be converted to bool values: non-zero integers convert to true and zero integers convert to false.</w:t>
+        <w:t xml:space="preserve"> Conversely, integers can be converted to bool values: non-zero integers convert to </w:t>
+      </w:r>
+      <w:proofErr w:type="gramStart"/>
+      <w:r>
+        <w:t>true</w:t>
+      </w:r>
+      <w:proofErr w:type="gramEnd"/>
+      <w:r>
+        <w:t xml:space="preserve"> and zero integers convert to false.</w:t>
       </w:r>
     </w:p>
     <w:p>
@@ -657,6 +710,7 @@
           <w:numId w:val="5"/>
         </w:numPr>
       </w:pPr>
+      <w:proofErr w:type="spellStart"/>
       <w:r>
         <w:rPr>
           <w:i/>
@@ -664,6 +718,7 @@
         </w:rPr>
         <w:t>char</w:t>
       </w:r>
+      <w:proofErr w:type="spellEnd"/>
       <w:r>
         <w:t>: Default character type. Usually 8 bits.</w:t>
       </w:r>
@@ -737,12 +792,21 @@
           <w:numId w:val="5"/>
         </w:numPr>
       </w:pPr>
+      <w:proofErr w:type="spellStart"/>
       <w:r>
         <w:rPr>
           <w:i/>
           <w:iCs/>
         </w:rPr>
-        <w:t>wchar_t:</w:t>
+        <w:t>wchar_t</w:t>
+      </w:r>
+      <w:proofErr w:type="spellEnd"/>
+      <w:r>
+        <w:rPr>
+          <w:i/>
+          <w:iCs/>
+        </w:rPr>
+        <w:t>:</w:t>
       </w:r>
       <w:r>
         <w:t xml:space="preserve"> Can hold characters of a larger character set such as Unicode. Its size is implementation dependent.</w:t>
@@ -797,6 +861,7 @@
       <w:r>
         <w:t xml:space="preserve">The following is an example of the use of </w:t>
       </w:r>
+      <w:proofErr w:type="spellStart"/>
       <w:r>
         <w:rPr>
           <w:i/>
@@ -804,6 +869,7 @@
         </w:rPr>
         <w:t>static_cast</w:t>
       </w:r>
+      <w:proofErr w:type="spellEnd"/>
       <w:r>
         <w:rPr>
           <w:i/>
@@ -888,6 +954,7 @@
       <w:r>
         <w:t xml:space="preserve">By leaving out the </w:t>
       </w:r>
+      <w:proofErr w:type="spellStart"/>
       <w:r>
         <w:rPr>
           <w:i/>
@@ -895,6 +962,7 @@
         </w:rPr>
         <w:t>static_cast</w:t>
       </w:r>
+      <w:proofErr w:type="spellEnd"/>
       <w:r>
         <w:t xml:space="preserve">, the output will be 48, 49, </w:t>
       </w:r>
@@ -904,6 +972,745 @@
       <w:r>
         <w:t>and so on.</w:t>
       </w:r>
+    </w:p>
+    <w:p/>
+    <w:p>
+      <w:pPr>
+        <w:pStyle w:val="ListParagraph"/>
+        <w:numPr>
+          <w:ilvl w:val="0"/>
+          <w:numId w:val="1"/>
+        </w:numPr>
+      </w:pPr>
+      <w:r>
+        <w:rPr>
+          <w:b/>
+          <w:bCs/>
+        </w:rPr>
+        <w:t xml:space="preserve">Signed and unsigned chars: </w:t>
+      </w:r>
+      <w:r>
+        <w:t>It is implementation dependent whether a plain char is considered as signed or unsigned. This leads to confusions, e.g. –</w:t>
+      </w:r>
+    </w:p>
+    <w:p>
+      <w:pPr>
+        <w:pStyle w:val="ListParagraph"/>
+        <w:ind w:left="360"/>
+      </w:pPr>
+      <w:r>
+        <w:rPr>
+          <w:noProof/>
+        </w:rPr>
+        <w:drawing>
+          <wp:inline distT="0" distB="0" distL="0" distR="0" wp14:anchorId="579459F9" wp14:editId="2DC4D981">
+            <wp:extent cx="3627120" cy="440028"/>
+            <wp:effectExtent l="0" t="0" r="0" b="0"/>
+            <wp:docPr id="178014524" name="Picture 1"/>
+            <wp:cNvGraphicFramePr>
+              <a:graphicFrameLocks xmlns:a="http://schemas.openxmlformats.org/drawingml/2006/main" noChangeAspect="1"/>
+            </wp:cNvGraphicFramePr>
+            <a:graphic xmlns:a="http://schemas.openxmlformats.org/drawingml/2006/main">
+              <a:graphicData uri="http://schemas.openxmlformats.org/drawingml/2006/picture">
+                <pic:pic xmlns:pic="http://schemas.openxmlformats.org/drawingml/2006/picture">
+                  <pic:nvPicPr>
+                    <pic:cNvPr id="178014524" name="Picture 178014524"/>
+                    <pic:cNvPicPr/>
+                  </pic:nvPicPr>
+                  <pic:blipFill>
+                    <a:blip r:embed="rId11">
+                      <a:extLst>
+                        <a:ext uri="{28A0092B-C50C-407E-A947-70E740481C1C}">
+                          <a14:useLocalDpi xmlns:a14="http://schemas.microsoft.com/office/drawing/2010/main" val="0"/>
+                        </a:ext>
+                      </a:extLst>
+                    </a:blip>
+                    <a:stretch>
+                      <a:fillRect/>
+                    </a:stretch>
+                  </pic:blipFill>
+                  <pic:spPr>
+                    <a:xfrm>
+                      <a:off x="0" y="0"/>
+                      <a:ext cx="3712239" cy="450354"/>
+                    </a:xfrm>
+                    <a:prstGeom prst="rect">
+                      <a:avLst/>
+                    </a:prstGeom>
+                  </pic:spPr>
+                </pic:pic>
+              </a:graphicData>
+            </a:graphic>
+          </wp:inline>
+        </w:drawing>
+      </w:r>
+    </w:p>
+    <w:p>
+      <w:pPr>
+        <w:pStyle w:val="ListParagraph"/>
+        <w:numPr>
+          <w:ilvl w:val="0"/>
+          <w:numId w:val="7"/>
+        </w:numPr>
+      </w:pPr>
+      <w:r>
+        <w:t>On a machine where a char is unsigned, the answer is 255.</w:t>
+      </w:r>
+    </w:p>
+    <w:p>
+      <w:pPr>
+        <w:pStyle w:val="ListParagraph"/>
+        <w:numPr>
+          <w:ilvl w:val="0"/>
+          <w:numId w:val="7"/>
+        </w:numPr>
+      </w:pPr>
+      <w:r>
+        <w:t>On a machine where a char is signed, the answer is -1.</w:t>
+      </w:r>
+    </w:p>
+    <w:p>
+      <w:pPr>
+        <w:pStyle w:val="ListParagraph"/>
+        <w:numPr>
+          <w:ilvl w:val="0"/>
+          <w:numId w:val="7"/>
+        </w:numPr>
+      </w:pPr>
+      <w:r>
+        <w:t>Pointers of the types char, unsigned char and signed char cannot be mixed.</w:t>
+      </w:r>
+    </w:p>
+    <w:p>
+      <w:pPr>
+        <w:pStyle w:val="ListParagraph"/>
+        <w:numPr>
+          <w:ilvl w:val="0"/>
+          <w:numId w:val="7"/>
+        </w:numPr>
+      </w:pPr>
+      <w:r>
+        <w:t>Variables of the three char types can be freely assigned to one another. However, assigning too large value to a signed char is undefined.</w:t>
+      </w:r>
+    </w:p>
+    <w:p>
+      <w:pPr>
+        <w:pStyle w:val="ListParagraph"/>
+        <w:numPr>
+          <w:ilvl w:val="0"/>
+          <w:numId w:val="7"/>
+        </w:numPr>
+      </w:pPr>
+      <w:r>
+        <w:t>None of the potential problems and confusions arise if plain char is used throughout and negative values are not used.</w:t>
+      </w:r>
+    </w:p>
+    <w:p/>
+    <w:p>
+      <w:pPr>
+        <w:pStyle w:val="ListParagraph"/>
+        <w:numPr>
+          <w:ilvl w:val="0"/>
+          <w:numId w:val="1"/>
+        </w:numPr>
+      </w:pPr>
+      <w:r>
+        <w:rPr>
+          <w:b/>
+          <w:bCs/>
+        </w:rPr>
+        <w:t xml:space="preserve">Character literals: </w:t>
+      </w:r>
+      <w:r>
+        <w:t>A single character enclosed in single quotes, e.g. ‘a’, ‘B’, ‘4’. The type of a character literal is char.</w:t>
+      </w:r>
+    </w:p>
+    <w:p>
+      <w:pPr>
+        <w:pStyle w:val="ListParagraph"/>
+        <w:numPr>
+          <w:ilvl w:val="0"/>
+          <w:numId w:val="1"/>
+        </w:numPr>
+      </w:pPr>
+      <w:r>
+        <w:t>Use of character literals rather than decimal notations make programs more portable.</w:t>
+      </w:r>
+    </w:p>
+    <w:p>
+      <w:pPr>
+        <w:pStyle w:val="ListParagraph"/>
+        <w:numPr>
+          <w:ilvl w:val="0"/>
+          <w:numId w:val="1"/>
+        </w:numPr>
+      </w:pPr>
+      <w:r>
+        <w:t>The following are special characters. Despite their appearance, they are considered as single characters.</w:t>
+      </w:r>
+    </w:p>
+    <w:p>
+      <w:pPr>
+        <w:pStyle w:val="ListParagraph"/>
+        <w:ind w:left="360"/>
+        <w:jc w:val="center"/>
+      </w:pPr>
+      <w:r>
+        <w:rPr>
+          <w:noProof/>
+        </w:rPr>
+        <w:drawing>
+          <wp:inline distT="0" distB="0" distL="0" distR="0" wp14:anchorId="1C132843" wp14:editId="44E961AC">
+            <wp:extent cx="3845170" cy="2964180"/>
+            <wp:effectExtent l="0" t="0" r="3175" b="7620"/>
+            <wp:docPr id="794005210" name="Picture 2" descr="A table with text and symbols"/>
+            <wp:cNvGraphicFramePr>
+              <a:graphicFrameLocks xmlns:a="http://schemas.openxmlformats.org/drawingml/2006/main" noChangeAspect="1"/>
+            </wp:cNvGraphicFramePr>
+            <a:graphic xmlns:a="http://schemas.openxmlformats.org/drawingml/2006/main">
+              <a:graphicData uri="http://schemas.openxmlformats.org/drawingml/2006/picture">
+                <pic:pic xmlns:pic="http://schemas.openxmlformats.org/drawingml/2006/picture">
+                  <pic:nvPicPr>
+                    <pic:cNvPr id="794005210" name="Picture 2" descr="A table with text and symbols"/>
+                    <pic:cNvPicPr/>
+                  </pic:nvPicPr>
+                  <pic:blipFill>
+                    <a:blip r:embed="rId12">
+                      <a:extLst>
+                        <a:ext uri="{28A0092B-C50C-407E-A947-70E740481C1C}">
+                          <a14:useLocalDpi xmlns:a14="http://schemas.microsoft.com/office/drawing/2010/main" val="0"/>
+                        </a:ext>
+                      </a:extLst>
+                    </a:blip>
+                    <a:stretch>
+                      <a:fillRect/>
+                    </a:stretch>
+                  </pic:blipFill>
+                  <pic:spPr>
+                    <a:xfrm>
+                      <a:off x="0" y="0"/>
+                      <a:ext cx="3854107" cy="2971069"/>
+                    </a:xfrm>
+                    <a:prstGeom prst="rect">
+                      <a:avLst/>
+                    </a:prstGeom>
+                  </pic:spPr>
+                </pic:pic>
+              </a:graphicData>
+            </a:graphic>
+          </wp:inline>
+        </w:drawing>
+      </w:r>
+    </w:p>
+    <w:p>
+      <w:pPr>
+        <w:pStyle w:val="ListParagraph"/>
+        <w:numPr>
+          <w:ilvl w:val="0"/>
+          <w:numId w:val="1"/>
+        </w:numPr>
+      </w:pPr>
+      <w:r>
+        <w:t>A sequence of octal or hexadecimal digits is terminated by the first character that is not an octal or hexadecimal digit respectively.</w:t>
+      </w:r>
+    </w:p>
+    <w:p>
+      <w:pPr>
+        <w:pStyle w:val="ListParagraph"/>
+        <w:ind w:left="360"/>
+      </w:pPr>
+      <w:r>
+        <w:rPr>
+          <w:noProof/>
+        </w:rPr>
+        <w:lastRenderedPageBreak/>
+        <w:drawing>
+          <wp:inline distT="0" distB="0" distL="0" distR="0" wp14:anchorId="422B43AE" wp14:editId="03C41F48">
+            <wp:extent cx="4191000" cy="755457"/>
+            <wp:effectExtent l="0" t="0" r="0" b="6985"/>
+            <wp:docPr id="357109607" name="Picture 3" descr="A close-up of a number"/>
+            <wp:cNvGraphicFramePr>
+              <a:graphicFrameLocks xmlns:a="http://schemas.openxmlformats.org/drawingml/2006/main" noChangeAspect="1"/>
+            </wp:cNvGraphicFramePr>
+            <a:graphic xmlns:a="http://schemas.openxmlformats.org/drawingml/2006/main">
+              <a:graphicData uri="http://schemas.openxmlformats.org/drawingml/2006/picture">
+                <pic:pic xmlns:pic="http://schemas.openxmlformats.org/drawingml/2006/picture">
+                  <pic:nvPicPr>
+                    <pic:cNvPr id="357109607" name="Picture 3" descr="A close-up of a number"/>
+                    <pic:cNvPicPr/>
+                  </pic:nvPicPr>
+                  <pic:blipFill>
+                    <a:blip r:embed="rId13">
+                      <a:extLst>
+                        <a:ext uri="{28A0092B-C50C-407E-A947-70E740481C1C}">
+                          <a14:useLocalDpi xmlns:a14="http://schemas.microsoft.com/office/drawing/2010/main" val="0"/>
+                        </a:ext>
+                      </a:extLst>
+                    </a:blip>
+                    <a:stretch>
+                      <a:fillRect/>
+                    </a:stretch>
+                  </pic:blipFill>
+                  <pic:spPr>
+                    <a:xfrm>
+                      <a:off x="0" y="0"/>
+                      <a:ext cx="4230905" cy="762650"/>
+                    </a:xfrm>
+                    <a:prstGeom prst="rect">
+                      <a:avLst/>
+                    </a:prstGeom>
+                  </pic:spPr>
+                </pic:pic>
+              </a:graphicData>
+            </a:graphic>
+          </wp:inline>
+        </w:drawing>
+      </w:r>
+    </w:p>
+    <w:p>
+      <w:pPr>
+        <w:pStyle w:val="ListParagraph"/>
+        <w:numPr>
+          <w:ilvl w:val="0"/>
+          <w:numId w:val="1"/>
+        </w:numPr>
+      </w:pPr>
+      <w:r>
+        <w:t>For octal constants, always use 3 digits to represent a number.</w:t>
+      </w:r>
+    </w:p>
+    <w:p>
+      <w:pPr>
+        <w:pStyle w:val="ListParagraph"/>
+        <w:numPr>
+          <w:ilvl w:val="0"/>
+          <w:numId w:val="1"/>
+        </w:numPr>
+      </w:pPr>
+      <w:r>
+        <w:t>For hexadecimal constants, always use 2 digits to represent a number.</w:t>
+      </w:r>
+    </w:p>
+    <w:p>
+      <w:pPr>
+        <w:pStyle w:val="ListParagraph"/>
+        <w:numPr>
+          <w:ilvl w:val="0"/>
+          <w:numId w:val="1"/>
+        </w:numPr>
+      </w:pPr>
+      <w:r>
+        <w:rPr>
+          <w:b/>
+          <w:bCs/>
+        </w:rPr>
+        <w:t xml:space="preserve">Wide character literals </w:t>
+      </w:r>
+      <w:r>
+        <w:t xml:space="preserve">are of the form </w:t>
+      </w:r>
+      <w:proofErr w:type="spellStart"/>
+      <w:r>
+        <w:t>L’ab</w:t>
+      </w:r>
+      <w:proofErr w:type="spellEnd"/>
+      <w:r>
+        <w:t xml:space="preserve">’ and are of type </w:t>
+      </w:r>
+      <w:proofErr w:type="spellStart"/>
+      <w:r>
+        <w:t>wchar_t</w:t>
+      </w:r>
+      <w:proofErr w:type="spellEnd"/>
+      <w:r>
+        <w:t>. The number of characters between the quotes and their meanings are implementation-defined.</w:t>
+      </w:r>
+    </w:p>
+    <w:p>
+      <w:pPr>
+        <w:pStyle w:val="ListParagraph"/>
+        <w:numPr>
+          <w:ilvl w:val="0"/>
+          <w:numId w:val="1"/>
+        </w:numPr>
+      </w:pPr>
+      <w:r>
+        <w:t xml:space="preserve">Literals of larger character sets, such as </w:t>
+      </w:r>
+      <w:r>
+        <w:rPr>
+          <w:b/>
+          <w:bCs/>
+        </w:rPr>
+        <w:t xml:space="preserve">Unicode, </w:t>
+      </w:r>
+      <w:r>
+        <w:t>are presented as sequences of 4 or 8 hexadecimal digits</w:t>
+      </w:r>
+      <w:r>
+        <w:t xml:space="preserve"> preceded by a U or a u, e.g.</w:t>
+      </w:r>
+    </w:p>
+    <w:p>
+      <w:pPr>
+        <w:pStyle w:val="ListParagraph"/>
+        <w:ind w:left="360"/>
+        <w:jc w:val="center"/>
+      </w:pPr>
+      <w:r>
+        <w:rPr>
+          <w:noProof/>
+        </w:rPr>
+        <w:drawing>
+          <wp:inline distT="0" distB="0" distL="0" distR="0" wp14:anchorId="0BEDD76E" wp14:editId="31DE3883">
+            <wp:extent cx="1228436" cy="609600"/>
+            <wp:effectExtent l="0" t="0" r="0" b="0"/>
+            <wp:docPr id="1986055200" name="Picture 4"/>
+            <wp:cNvGraphicFramePr>
+              <a:graphicFrameLocks xmlns:a="http://schemas.openxmlformats.org/drawingml/2006/main" noChangeAspect="1"/>
+            </wp:cNvGraphicFramePr>
+            <a:graphic xmlns:a="http://schemas.openxmlformats.org/drawingml/2006/main">
+              <a:graphicData uri="http://schemas.openxmlformats.org/drawingml/2006/picture">
+                <pic:pic xmlns:pic="http://schemas.openxmlformats.org/drawingml/2006/picture">
+                  <pic:nvPicPr>
+                    <pic:cNvPr id="1986055200" name="Picture 1986055200"/>
+                    <pic:cNvPicPr/>
+                  </pic:nvPicPr>
+                  <pic:blipFill>
+                    <a:blip r:embed="rId14">
+                      <a:extLst>
+                        <a:ext uri="{28A0092B-C50C-407E-A947-70E740481C1C}">
+                          <a14:useLocalDpi xmlns:a14="http://schemas.microsoft.com/office/drawing/2010/main" val="0"/>
+                        </a:ext>
+                      </a:extLst>
+                    </a:blip>
+                    <a:stretch>
+                      <a:fillRect/>
+                    </a:stretch>
+                  </pic:blipFill>
+                  <pic:spPr>
+                    <a:xfrm>
+                      <a:off x="0" y="0"/>
+                      <a:ext cx="1257808" cy="624176"/>
+                    </a:xfrm>
+                    <a:prstGeom prst="rect">
+                      <a:avLst/>
+                    </a:prstGeom>
+                  </pic:spPr>
+                </pic:pic>
+              </a:graphicData>
+            </a:graphic>
+          </wp:inline>
+        </w:drawing>
+      </w:r>
+    </w:p>
+    <w:p>
+      <w:pPr>
+        <w:pStyle w:val="ListParagraph"/>
+        <w:numPr>
+          <w:ilvl w:val="0"/>
+          <w:numId w:val="1"/>
+        </w:numPr>
+      </w:pPr>
+      <w:proofErr w:type="gramStart"/>
+      <w:r>
+        <w:t>A number of</w:t>
+      </w:r>
+      <w:proofErr w:type="gramEnd"/>
+      <w:r>
+        <w:t xml:space="preserve"> hexadecimal digits different from 4 or 8 is a lexical error.</w:t>
+      </w:r>
+    </w:p>
+    <w:p>
+      <w:pPr>
+        <w:pStyle w:val="ListParagraph"/>
+        <w:numPr>
+          <w:ilvl w:val="0"/>
+          <w:numId w:val="1"/>
+        </w:numPr>
+      </w:pPr>
+      <w:r>
+        <w:rPr>
+          <w:b/>
+          <w:bCs/>
+        </w:rPr>
+        <w:t xml:space="preserve">Universal character names: </w:t>
+      </w:r>
+      <w:r>
+        <w:t>The values of hexadecimal number, defined by the ISO/IEC 10646 standard.</w:t>
+      </w:r>
+    </w:p>
+    <w:p/>
+    <w:p>
+      <w:pPr>
+        <w:pStyle w:val="ListParagraph"/>
+        <w:numPr>
+          <w:ilvl w:val="0"/>
+          <w:numId w:val="1"/>
+        </w:numPr>
+      </w:pPr>
+      <w:r>
+        <w:rPr>
+          <w:b/>
+          <w:bCs/>
+        </w:rPr>
+        <w:t xml:space="preserve">Integer types: </w:t>
+      </w:r>
+      <w:r>
+        <w:t>Integers come in 3 forms –</w:t>
+      </w:r>
+    </w:p>
+    <w:p>
+      <w:pPr>
+        <w:pStyle w:val="ListParagraph"/>
+        <w:numPr>
+          <w:ilvl w:val="0"/>
+          <w:numId w:val="8"/>
+        </w:numPr>
+      </w:pPr>
+      <w:r>
+        <w:t>plain int, referred to as ‘int’</w:t>
+      </w:r>
+    </w:p>
+    <w:p>
+      <w:pPr>
+        <w:pStyle w:val="ListParagraph"/>
+        <w:numPr>
+          <w:ilvl w:val="0"/>
+          <w:numId w:val="8"/>
+        </w:numPr>
+      </w:pPr>
+      <w:r>
+        <w:t>signed int</w:t>
+      </w:r>
+      <w:r>
+        <w:t>, referred to as ‘signed’</w:t>
+      </w:r>
+    </w:p>
+    <w:p>
+      <w:pPr>
+        <w:pStyle w:val="ListParagraph"/>
+        <w:numPr>
+          <w:ilvl w:val="0"/>
+          <w:numId w:val="8"/>
+        </w:numPr>
+      </w:pPr>
+      <w:r>
+        <w:t>unsigned int, referred to as 'unsigned’</w:t>
+      </w:r>
+    </w:p>
+    <w:p>
+      <w:pPr>
+        <w:pStyle w:val="ListParagraph"/>
+        <w:numPr>
+          <w:ilvl w:val="0"/>
+          <w:numId w:val="9"/>
+        </w:numPr>
+      </w:pPr>
+      <w:r>
+        <w:rPr>
+          <w:b/>
+          <w:bCs/>
+        </w:rPr>
+        <w:t xml:space="preserve">Integer sizes: </w:t>
+      </w:r>
+      <w:r>
+        <w:t>Integers come in 4 sizes –</w:t>
+      </w:r>
+    </w:p>
+    <w:p>
+      <w:pPr>
+        <w:pStyle w:val="ListParagraph"/>
+        <w:numPr>
+          <w:ilvl w:val="0"/>
+          <w:numId w:val="10"/>
+        </w:numPr>
+      </w:pPr>
+      <w:r>
+        <w:t>short int, referred to as ‘short’</w:t>
+      </w:r>
+    </w:p>
+    <w:p>
+      <w:pPr>
+        <w:pStyle w:val="ListParagraph"/>
+        <w:numPr>
+          <w:ilvl w:val="0"/>
+          <w:numId w:val="10"/>
+        </w:numPr>
+      </w:pPr>
+      <w:r>
+        <w:t>plain int, referred to as ‘int’</w:t>
+      </w:r>
+    </w:p>
+    <w:p>
+      <w:pPr>
+        <w:pStyle w:val="ListParagraph"/>
+        <w:numPr>
+          <w:ilvl w:val="0"/>
+          <w:numId w:val="10"/>
+        </w:numPr>
+      </w:pPr>
+      <w:r>
+        <w:t>long int, referred to as ‘long’</w:t>
+      </w:r>
+    </w:p>
+    <w:p>
+      <w:pPr>
+        <w:pStyle w:val="ListParagraph"/>
+        <w:numPr>
+          <w:ilvl w:val="0"/>
+          <w:numId w:val="10"/>
+        </w:numPr>
+      </w:pPr>
+      <w:r>
+        <w:t xml:space="preserve">long </w:t>
+      </w:r>
+      <w:proofErr w:type="spellStart"/>
+      <w:r>
+        <w:t>long</w:t>
+      </w:r>
+      <w:proofErr w:type="spellEnd"/>
+      <w:r>
+        <w:t xml:space="preserve"> int, referred to as 'long </w:t>
+      </w:r>
+      <w:proofErr w:type="spellStart"/>
+      <w:r>
+        <w:t>long</w:t>
+      </w:r>
+      <w:proofErr w:type="spellEnd"/>
+      <w:r>
+        <w:t>’</w:t>
+      </w:r>
+    </w:p>
+    <w:p>
+      <w:pPr>
+        <w:pStyle w:val="ListParagraph"/>
+        <w:numPr>
+          <w:ilvl w:val="0"/>
+          <w:numId w:val="9"/>
+        </w:numPr>
+      </w:pPr>
+      <w:r>
+        <w:t xml:space="preserve">Plain </w:t>
+      </w:r>
+      <w:proofErr w:type="spellStart"/>
+      <w:r>
+        <w:t>ints</w:t>
+      </w:r>
+      <w:proofErr w:type="spellEnd"/>
+      <w:r>
+        <w:t xml:space="preserve"> are always signed.</w:t>
+      </w:r>
+    </w:p>
+    <w:p>
+      <w:pPr>
+        <w:pStyle w:val="ListParagraph"/>
+        <w:numPr>
+          <w:ilvl w:val="0"/>
+          <w:numId w:val="9"/>
+        </w:numPr>
+      </w:pPr>
+      <w:r>
+        <w:t>To get more detailed control over integer sizes, the following aliases from &lt;</w:t>
+      </w:r>
+      <w:proofErr w:type="spellStart"/>
+      <w:r>
+        <w:t>cstdint</w:t>
+      </w:r>
+      <w:proofErr w:type="spellEnd"/>
+      <w:r>
+        <w:t>&gt; can be used –</w:t>
+      </w:r>
+    </w:p>
+    <w:p>
+      <w:pPr>
+        <w:pStyle w:val="ListParagraph"/>
+        <w:numPr>
+          <w:ilvl w:val="0"/>
+          <w:numId w:val="11"/>
+        </w:numPr>
+      </w:pPr>
+      <w:r>
+        <w:rPr>
+          <w:i/>
+          <w:iCs/>
+        </w:rPr>
+        <w:t>int64_t</w:t>
+      </w:r>
+      <w:r>
+        <w:t>: A signed integer with exactly 64 bits.</w:t>
+      </w:r>
+    </w:p>
+    <w:p>
+      <w:pPr>
+        <w:pStyle w:val="ListParagraph"/>
+        <w:numPr>
+          <w:ilvl w:val="0"/>
+          <w:numId w:val="11"/>
+        </w:numPr>
+      </w:pPr>
+      <w:r>
+        <w:rPr>
+          <w:i/>
+          <w:iCs/>
+        </w:rPr>
+        <w:t>uint_fast16_t</w:t>
+      </w:r>
+      <w:r>
+        <w:t>:</w:t>
+      </w:r>
+      <w:r>
+        <w:t xml:space="preserve"> An unsigned integer with exactly 16 bits, supposedly the fastest such integer.</w:t>
+      </w:r>
+    </w:p>
+    <w:p>
+      <w:pPr>
+        <w:pStyle w:val="ListParagraph"/>
+        <w:numPr>
+          <w:ilvl w:val="0"/>
+          <w:numId w:val="11"/>
+        </w:numPr>
+      </w:pPr>
+      <w:r>
+        <w:rPr>
+          <w:i/>
+          <w:iCs/>
+        </w:rPr>
+        <w:t>int_least32_t</w:t>
+      </w:r>
+      <w:r>
+        <w:t>:</w:t>
+      </w:r>
+      <w:r>
+        <w:t xml:space="preserve"> A signed integer with at least 32 bits, just like plain int.</w:t>
+      </w:r>
+    </w:p>
+    <w:p>
+      <w:pPr>
+        <w:pStyle w:val="ListParagraph"/>
+        <w:numPr>
+          <w:ilvl w:val="0"/>
+          <w:numId w:val="11"/>
+        </w:numPr>
+      </w:pPr>
+      <w:r>
+        <w:rPr>
+          <w:i/>
+          <w:iCs/>
+        </w:rPr>
+        <w:t>extended integer types</w:t>
+      </w:r>
+      <w:r>
+        <w:t>:</w:t>
+      </w:r>
+      <w:r>
+        <w:t xml:space="preserve"> Behave exactly like integers but usually have greater range and occupy more space.</w:t>
+      </w:r>
+    </w:p>
+    <w:p>
+      <w:pPr>
+        <w:ind w:left="360"/>
+      </w:pPr>
     </w:p>
     <w:sectPr>
       <w:pgSz w:w="11906" w:h="16838"/>
@@ -1144,6 +1951,345 @@
     </w:lvl>
   </w:abstractNum>
   <w:abstractNum w:abstractNumId="2" w15:restartNumberingAfterBreak="0">
+    <w:nsid w:val="0F4876C5"/>
+    <w:multiLevelType w:val="hybridMultilevel"/>
+    <w:tmpl w:val="46D4CA88"/>
+    <w:lvl w:ilvl="0" w:tplc="4009000B">
+      <w:start w:val="1"/>
+      <w:numFmt w:val="bullet"/>
+      <w:lvlText w:val=""/>
+      <w:lvlJc w:val="left"/>
+      <w:pPr>
+        <w:ind w:left="720" w:hanging="360"/>
+      </w:pPr>
+      <w:rPr>
+        <w:rFonts w:ascii="Wingdings" w:hAnsi="Wingdings" w:hint="default"/>
+      </w:rPr>
+    </w:lvl>
+    <w:lvl w:ilvl="1" w:tplc="40090003" w:tentative="1">
+      <w:start w:val="1"/>
+      <w:numFmt w:val="bullet"/>
+      <w:lvlText w:val="o"/>
+      <w:lvlJc w:val="left"/>
+      <w:pPr>
+        <w:ind w:left="1440" w:hanging="360"/>
+      </w:pPr>
+      <w:rPr>
+        <w:rFonts w:ascii="Courier New" w:hAnsi="Courier New" w:cs="Courier New" w:hint="default"/>
+      </w:rPr>
+    </w:lvl>
+    <w:lvl w:ilvl="2" w:tplc="40090005" w:tentative="1">
+      <w:start w:val="1"/>
+      <w:numFmt w:val="bullet"/>
+      <w:lvlText w:val=""/>
+      <w:lvlJc w:val="left"/>
+      <w:pPr>
+        <w:ind w:left="2160" w:hanging="360"/>
+      </w:pPr>
+      <w:rPr>
+        <w:rFonts w:ascii="Wingdings" w:hAnsi="Wingdings" w:hint="default"/>
+      </w:rPr>
+    </w:lvl>
+    <w:lvl w:ilvl="3" w:tplc="40090001" w:tentative="1">
+      <w:start w:val="1"/>
+      <w:numFmt w:val="bullet"/>
+      <w:lvlText w:val=""/>
+      <w:lvlJc w:val="left"/>
+      <w:pPr>
+        <w:ind w:left="2880" w:hanging="360"/>
+      </w:pPr>
+      <w:rPr>
+        <w:rFonts w:ascii="Symbol" w:hAnsi="Symbol" w:hint="default"/>
+      </w:rPr>
+    </w:lvl>
+    <w:lvl w:ilvl="4" w:tplc="40090003" w:tentative="1">
+      <w:start w:val="1"/>
+      <w:numFmt w:val="bullet"/>
+      <w:lvlText w:val="o"/>
+      <w:lvlJc w:val="left"/>
+      <w:pPr>
+        <w:ind w:left="3600" w:hanging="360"/>
+      </w:pPr>
+      <w:rPr>
+        <w:rFonts w:ascii="Courier New" w:hAnsi="Courier New" w:cs="Courier New" w:hint="default"/>
+      </w:rPr>
+    </w:lvl>
+    <w:lvl w:ilvl="5" w:tplc="40090005" w:tentative="1">
+      <w:start w:val="1"/>
+      <w:numFmt w:val="bullet"/>
+      <w:lvlText w:val=""/>
+      <w:lvlJc w:val="left"/>
+      <w:pPr>
+        <w:ind w:left="4320" w:hanging="360"/>
+      </w:pPr>
+      <w:rPr>
+        <w:rFonts w:ascii="Wingdings" w:hAnsi="Wingdings" w:hint="default"/>
+      </w:rPr>
+    </w:lvl>
+    <w:lvl w:ilvl="6" w:tplc="40090001" w:tentative="1">
+      <w:start w:val="1"/>
+      <w:numFmt w:val="bullet"/>
+      <w:lvlText w:val=""/>
+      <w:lvlJc w:val="left"/>
+      <w:pPr>
+        <w:ind w:left="5040" w:hanging="360"/>
+      </w:pPr>
+      <w:rPr>
+        <w:rFonts w:ascii="Symbol" w:hAnsi="Symbol" w:hint="default"/>
+      </w:rPr>
+    </w:lvl>
+    <w:lvl w:ilvl="7" w:tplc="40090003" w:tentative="1">
+      <w:start w:val="1"/>
+      <w:numFmt w:val="bullet"/>
+      <w:lvlText w:val="o"/>
+      <w:lvlJc w:val="left"/>
+      <w:pPr>
+        <w:ind w:left="5760" w:hanging="360"/>
+      </w:pPr>
+      <w:rPr>
+        <w:rFonts w:ascii="Courier New" w:hAnsi="Courier New" w:cs="Courier New" w:hint="default"/>
+      </w:rPr>
+    </w:lvl>
+    <w:lvl w:ilvl="8" w:tplc="40090005" w:tentative="1">
+      <w:start w:val="1"/>
+      <w:numFmt w:val="bullet"/>
+      <w:lvlText w:val=""/>
+      <w:lvlJc w:val="left"/>
+      <w:pPr>
+        <w:ind w:left="6480" w:hanging="360"/>
+      </w:pPr>
+      <w:rPr>
+        <w:rFonts w:ascii="Wingdings" w:hAnsi="Wingdings" w:hint="default"/>
+      </w:rPr>
+    </w:lvl>
+  </w:abstractNum>
+  <w:abstractNum w:abstractNumId="3" w15:restartNumberingAfterBreak="0">
+    <w:nsid w:val="11715E7F"/>
+    <w:multiLevelType w:val="hybridMultilevel"/>
+    <w:tmpl w:val="EB3AD244"/>
+    <w:lvl w:ilvl="0" w:tplc="4009000B">
+      <w:start w:val="1"/>
+      <w:numFmt w:val="bullet"/>
+      <w:lvlText w:val=""/>
+      <w:lvlJc w:val="left"/>
+      <w:pPr>
+        <w:ind w:left="720" w:hanging="360"/>
+      </w:pPr>
+      <w:rPr>
+        <w:rFonts w:ascii="Wingdings" w:hAnsi="Wingdings" w:hint="default"/>
+      </w:rPr>
+    </w:lvl>
+    <w:lvl w:ilvl="1" w:tplc="40090003" w:tentative="1">
+      <w:start w:val="1"/>
+      <w:numFmt w:val="bullet"/>
+      <w:lvlText w:val="o"/>
+      <w:lvlJc w:val="left"/>
+      <w:pPr>
+        <w:ind w:left="1440" w:hanging="360"/>
+      </w:pPr>
+      <w:rPr>
+        <w:rFonts w:ascii="Courier New" w:hAnsi="Courier New" w:cs="Courier New" w:hint="default"/>
+      </w:rPr>
+    </w:lvl>
+    <w:lvl w:ilvl="2" w:tplc="40090005" w:tentative="1">
+      <w:start w:val="1"/>
+      <w:numFmt w:val="bullet"/>
+      <w:lvlText w:val=""/>
+      <w:lvlJc w:val="left"/>
+      <w:pPr>
+        <w:ind w:left="2160" w:hanging="360"/>
+      </w:pPr>
+      <w:rPr>
+        <w:rFonts w:ascii="Wingdings" w:hAnsi="Wingdings" w:hint="default"/>
+      </w:rPr>
+    </w:lvl>
+    <w:lvl w:ilvl="3" w:tplc="40090001" w:tentative="1">
+      <w:start w:val="1"/>
+      <w:numFmt w:val="bullet"/>
+      <w:lvlText w:val=""/>
+      <w:lvlJc w:val="left"/>
+      <w:pPr>
+        <w:ind w:left="2880" w:hanging="360"/>
+      </w:pPr>
+      <w:rPr>
+        <w:rFonts w:ascii="Symbol" w:hAnsi="Symbol" w:hint="default"/>
+      </w:rPr>
+    </w:lvl>
+    <w:lvl w:ilvl="4" w:tplc="40090003" w:tentative="1">
+      <w:start w:val="1"/>
+      <w:numFmt w:val="bullet"/>
+      <w:lvlText w:val="o"/>
+      <w:lvlJc w:val="left"/>
+      <w:pPr>
+        <w:ind w:left="3600" w:hanging="360"/>
+      </w:pPr>
+      <w:rPr>
+        <w:rFonts w:ascii="Courier New" w:hAnsi="Courier New" w:cs="Courier New" w:hint="default"/>
+      </w:rPr>
+    </w:lvl>
+    <w:lvl w:ilvl="5" w:tplc="40090005" w:tentative="1">
+      <w:start w:val="1"/>
+      <w:numFmt w:val="bullet"/>
+      <w:lvlText w:val=""/>
+      <w:lvlJc w:val="left"/>
+      <w:pPr>
+        <w:ind w:left="4320" w:hanging="360"/>
+      </w:pPr>
+      <w:rPr>
+        <w:rFonts w:ascii="Wingdings" w:hAnsi="Wingdings" w:hint="default"/>
+      </w:rPr>
+    </w:lvl>
+    <w:lvl w:ilvl="6" w:tplc="40090001" w:tentative="1">
+      <w:start w:val="1"/>
+      <w:numFmt w:val="bullet"/>
+      <w:lvlText w:val=""/>
+      <w:lvlJc w:val="left"/>
+      <w:pPr>
+        <w:ind w:left="5040" w:hanging="360"/>
+      </w:pPr>
+      <w:rPr>
+        <w:rFonts w:ascii="Symbol" w:hAnsi="Symbol" w:hint="default"/>
+      </w:rPr>
+    </w:lvl>
+    <w:lvl w:ilvl="7" w:tplc="40090003" w:tentative="1">
+      <w:start w:val="1"/>
+      <w:numFmt w:val="bullet"/>
+      <w:lvlText w:val="o"/>
+      <w:lvlJc w:val="left"/>
+      <w:pPr>
+        <w:ind w:left="5760" w:hanging="360"/>
+      </w:pPr>
+      <w:rPr>
+        <w:rFonts w:ascii="Courier New" w:hAnsi="Courier New" w:cs="Courier New" w:hint="default"/>
+      </w:rPr>
+    </w:lvl>
+    <w:lvl w:ilvl="8" w:tplc="40090005" w:tentative="1">
+      <w:start w:val="1"/>
+      <w:numFmt w:val="bullet"/>
+      <w:lvlText w:val=""/>
+      <w:lvlJc w:val="left"/>
+      <w:pPr>
+        <w:ind w:left="6480" w:hanging="360"/>
+      </w:pPr>
+      <w:rPr>
+        <w:rFonts w:ascii="Wingdings" w:hAnsi="Wingdings" w:hint="default"/>
+      </w:rPr>
+    </w:lvl>
+  </w:abstractNum>
+  <w:abstractNum w:abstractNumId="4" w15:restartNumberingAfterBreak="0">
+    <w:nsid w:val="133C14F6"/>
+    <w:multiLevelType w:val="hybridMultilevel"/>
+    <w:tmpl w:val="6D9EBFA0"/>
+    <w:lvl w:ilvl="0" w:tplc="40090001">
+      <w:start w:val="1"/>
+      <w:numFmt w:val="bullet"/>
+      <w:lvlText w:val=""/>
+      <w:lvlJc w:val="left"/>
+      <w:pPr>
+        <w:ind w:left="360" w:hanging="360"/>
+      </w:pPr>
+      <w:rPr>
+        <w:rFonts w:ascii="Symbol" w:hAnsi="Symbol" w:hint="default"/>
+      </w:rPr>
+    </w:lvl>
+    <w:lvl w:ilvl="1" w:tplc="40090003" w:tentative="1">
+      <w:start w:val="1"/>
+      <w:numFmt w:val="bullet"/>
+      <w:lvlText w:val="o"/>
+      <w:lvlJc w:val="left"/>
+      <w:pPr>
+        <w:ind w:left="1080" w:hanging="360"/>
+      </w:pPr>
+      <w:rPr>
+        <w:rFonts w:ascii="Courier New" w:hAnsi="Courier New" w:cs="Courier New" w:hint="default"/>
+      </w:rPr>
+    </w:lvl>
+    <w:lvl w:ilvl="2" w:tplc="40090005" w:tentative="1">
+      <w:start w:val="1"/>
+      <w:numFmt w:val="bullet"/>
+      <w:lvlText w:val=""/>
+      <w:lvlJc w:val="left"/>
+      <w:pPr>
+        <w:ind w:left="1800" w:hanging="360"/>
+      </w:pPr>
+      <w:rPr>
+        <w:rFonts w:ascii="Wingdings" w:hAnsi="Wingdings" w:hint="default"/>
+      </w:rPr>
+    </w:lvl>
+    <w:lvl w:ilvl="3" w:tplc="40090001" w:tentative="1">
+      <w:start w:val="1"/>
+      <w:numFmt w:val="bullet"/>
+      <w:lvlText w:val=""/>
+      <w:lvlJc w:val="left"/>
+      <w:pPr>
+        <w:ind w:left="2520" w:hanging="360"/>
+      </w:pPr>
+      <w:rPr>
+        <w:rFonts w:ascii="Symbol" w:hAnsi="Symbol" w:hint="default"/>
+      </w:rPr>
+    </w:lvl>
+    <w:lvl w:ilvl="4" w:tplc="40090003" w:tentative="1">
+      <w:start w:val="1"/>
+      <w:numFmt w:val="bullet"/>
+      <w:lvlText w:val="o"/>
+      <w:lvlJc w:val="left"/>
+      <w:pPr>
+        <w:ind w:left="3240" w:hanging="360"/>
+      </w:pPr>
+      <w:rPr>
+        <w:rFonts w:ascii="Courier New" w:hAnsi="Courier New" w:cs="Courier New" w:hint="default"/>
+      </w:rPr>
+    </w:lvl>
+    <w:lvl w:ilvl="5" w:tplc="40090005" w:tentative="1">
+      <w:start w:val="1"/>
+      <w:numFmt w:val="bullet"/>
+      <w:lvlText w:val=""/>
+      <w:lvlJc w:val="left"/>
+      <w:pPr>
+        <w:ind w:left="3960" w:hanging="360"/>
+      </w:pPr>
+      <w:rPr>
+        <w:rFonts w:ascii="Wingdings" w:hAnsi="Wingdings" w:hint="default"/>
+      </w:rPr>
+    </w:lvl>
+    <w:lvl w:ilvl="6" w:tplc="40090001" w:tentative="1">
+      <w:start w:val="1"/>
+      <w:numFmt w:val="bullet"/>
+      <w:lvlText w:val=""/>
+      <w:lvlJc w:val="left"/>
+      <w:pPr>
+        <w:ind w:left="4680" w:hanging="360"/>
+      </w:pPr>
+      <w:rPr>
+        <w:rFonts w:ascii="Symbol" w:hAnsi="Symbol" w:hint="default"/>
+      </w:rPr>
+    </w:lvl>
+    <w:lvl w:ilvl="7" w:tplc="40090003" w:tentative="1">
+      <w:start w:val="1"/>
+      <w:numFmt w:val="bullet"/>
+      <w:lvlText w:val="o"/>
+      <w:lvlJc w:val="left"/>
+      <w:pPr>
+        <w:ind w:left="5400" w:hanging="360"/>
+      </w:pPr>
+      <w:rPr>
+        <w:rFonts w:ascii="Courier New" w:hAnsi="Courier New" w:cs="Courier New" w:hint="default"/>
+      </w:rPr>
+    </w:lvl>
+    <w:lvl w:ilvl="8" w:tplc="40090005" w:tentative="1">
+      <w:start w:val="1"/>
+      <w:numFmt w:val="bullet"/>
+      <w:lvlText w:val=""/>
+      <w:lvlJc w:val="left"/>
+      <w:pPr>
+        <w:ind w:left="6120" w:hanging="360"/>
+      </w:pPr>
+      <w:rPr>
+        <w:rFonts w:ascii="Wingdings" w:hAnsi="Wingdings" w:hint="default"/>
+      </w:rPr>
+    </w:lvl>
+  </w:abstractNum>
+  <w:abstractNum w:abstractNumId="5" w15:restartNumberingAfterBreak="0">
     <w:nsid w:val="1A346B6F"/>
     <w:multiLevelType w:val="hybridMultilevel"/>
     <w:tmpl w:val="8A9E5FFC"/>
@@ -1256,7 +2402,120 @@
       </w:rPr>
     </w:lvl>
   </w:abstractNum>
-  <w:abstractNum w:abstractNumId="3" w15:restartNumberingAfterBreak="0">
+  <w:abstractNum w:abstractNumId="6" w15:restartNumberingAfterBreak="0">
+    <w:nsid w:val="4E2C3F4E"/>
+    <w:multiLevelType w:val="hybridMultilevel"/>
+    <w:tmpl w:val="CA3E443C"/>
+    <w:lvl w:ilvl="0" w:tplc="4009000B">
+      <w:start w:val="1"/>
+      <w:numFmt w:val="bullet"/>
+      <w:lvlText w:val=""/>
+      <w:lvlJc w:val="left"/>
+      <w:pPr>
+        <w:ind w:left="720" w:hanging="360"/>
+      </w:pPr>
+      <w:rPr>
+        <w:rFonts w:ascii="Wingdings" w:hAnsi="Wingdings" w:hint="default"/>
+      </w:rPr>
+    </w:lvl>
+    <w:lvl w:ilvl="1" w:tplc="40090003" w:tentative="1">
+      <w:start w:val="1"/>
+      <w:numFmt w:val="bullet"/>
+      <w:lvlText w:val="o"/>
+      <w:lvlJc w:val="left"/>
+      <w:pPr>
+        <w:ind w:left="1440" w:hanging="360"/>
+      </w:pPr>
+      <w:rPr>
+        <w:rFonts w:ascii="Courier New" w:hAnsi="Courier New" w:cs="Courier New" w:hint="default"/>
+      </w:rPr>
+    </w:lvl>
+    <w:lvl w:ilvl="2" w:tplc="40090005" w:tentative="1">
+      <w:start w:val="1"/>
+      <w:numFmt w:val="bullet"/>
+      <w:lvlText w:val=""/>
+      <w:lvlJc w:val="left"/>
+      <w:pPr>
+        <w:ind w:left="2160" w:hanging="360"/>
+      </w:pPr>
+      <w:rPr>
+        <w:rFonts w:ascii="Wingdings" w:hAnsi="Wingdings" w:hint="default"/>
+      </w:rPr>
+    </w:lvl>
+    <w:lvl w:ilvl="3" w:tplc="40090001" w:tentative="1">
+      <w:start w:val="1"/>
+      <w:numFmt w:val="bullet"/>
+      <w:lvlText w:val=""/>
+      <w:lvlJc w:val="left"/>
+      <w:pPr>
+        <w:ind w:left="2880" w:hanging="360"/>
+      </w:pPr>
+      <w:rPr>
+        <w:rFonts w:ascii="Symbol" w:hAnsi="Symbol" w:hint="default"/>
+      </w:rPr>
+    </w:lvl>
+    <w:lvl w:ilvl="4" w:tplc="40090003" w:tentative="1">
+      <w:start w:val="1"/>
+      <w:numFmt w:val="bullet"/>
+      <w:lvlText w:val="o"/>
+      <w:lvlJc w:val="left"/>
+      <w:pPr>
+        <w:ind w:left="3600" w:hanging="360"/>
+      </w:pPr>
+      <w:rPr>
+        <w:rFonts w:ascii="Courier New" w:hAnsi="Courier New" w:cs="Courier New" w:hint="default"/>
+      </w:rPr>
+    </w:lvl>
+    <w:lvl w:ilvl="5" w:tplc="40090005" w:tentative="1">
+      <w:start w:val="1"/>
+      <w:numFmt w:val="bullet"/>
+      <w:lvlText w:val=""/>
+      <w:lvlJc w:val="left"/>
+      <w:pPr>
+        <w:ind w:left="4320" w:hanging="360"/>
+      </w:pPr>
+      <w:rPr>
+        <w:rFonts w:ascii="Wingdings" w:hAnsi="Wingdings" w:hint="default"/>
+      </w:rPr>
+    </w:lvl>
+    <w:lvl w:ilvl="6" w:tplc="40090001" w:tentative="1">
+      <w:start w:val="1"/>
+      <w:numFmt w:val="bullet"/>
+      <w:lvlText w:val=""/>
+      <w:lvlJc w:val="left"/>
+      <w:pPr>
+        <w:ind w:left="5040" w:hanging="360"/>
+      </w:pPr>
+      <w:rPr>
+        <w:rFonts w:ascii="Symbol" w:hAnsi="Symbol" w:hint="default"/>
+      </w:rPr>
+    </w:lvl>
+    <w:lvl w:ilvl="7" w:tplc="40090003" w:tentative="1">
+      <w:start w:val="1"/>
+      <w:numFmt w:val="bullet"/>
+      <w:lvlText w:val="o"/>
+      <w:lvlJc w:val="left"/>
+      <w:pPr>
+        <w:ind w:left="5760" w:hanging="360"/>
+      </w:pPr>
+      <w:rPr>
+        <w:rFonts w:ascii="Courier New" w:hAnsi="Courier New" w:cs="Courier New" w:hint="default"/>
+      </w:rPr>
+    </w:lvl>
+    <w:lvl w:ilvl="8" w:tplc="40090005" w:tentative="1">
+      <w:start w:val="1"/>
+      <w:numFmt w:val="bullet"/>
+      <w:lvlText w:val=""/>
+      <w:lvlJc w:val="left"/>
+      <w:pPr>
+        <w:ind w:left="6480" w:hanging="360"/>
+      </w:pPr>
+      <w:rPr>
+        <w:rFonts w:ascii="Wingdings" w:hAnsi="Wingdings" w:hint="default"/>
+      </w:rPr>
+    </w:lvl>
+  </w:abstractNum>
+  <w:abstractNum w:abstractNumId="7" w15:restartNumberingAfterBreak="0">
     <w:nsid w:val="55F43EF9"/>
     <w:multiLevelType w:val="hybridMultilevel"/>
     <w:tmpl w:val="41049B78"/>
@@ -1369,7 +2628,7 @@
       </w:rPr>
     </w:lvl>
   </w:abstractNum>
-  <w:abstractNum w:abstractNumId="4" w15:restartNumberingAfterBreak="0">
+  <w:abstractNum w:abstractNumId="8" w15:restartNumberingAfterBreak="0">
     <w:nsid w:val="7042543D"/>
     <w:multiLevelType w:val="hybridMultilevel"/>
     <w:tmpl w:val="D22EA44A"/>
@@ -1482,10 +2741,10 @@
       </w:rPr>
     </w:lvl>
   </w:abstractNum>
-  <w:abstractNum w:abstractNumId="5" w15:restartNumberingAfterBreak="0">
+  <w:abstractNum w:abstractNumId="9" w15:restartNumberingAfterBreak="0">
     <w:nsid w:val="72074474"/>
     <w:multiLevelType w:val="hybridMultilevel"/>
-    <w:tmpl w:val="652C9ED6"/>
+    <w:tmpl w:val="583435EA"/>
     <w:lvl w:ilvl="0" w:tplc="40090001">
       <w:start w:val="1"/>
       <w:numFmt w:val="bullet"/>
@@ -1589,6 +2848,119 @@
       <w:lvlJc w:val="left"/>
       <w:pPr>
         <w:ind w:left="6120" w:hanging="360"/>
+      </w:pPr>
+      <w:rPr>
+        <w:rFonts w:ascii="Wingdings" w:hAnsi="Wingdings" w:hint="default"/>
+      </w:rPr>
+    </w:lvl>
+  </w:abstractNum>
+  <w:abstractNum w:abstractNumId="10" w15:restartNumberingAfterBreak="0">
+    <w:nsid w:val="7CD00DFE"/>
+    <w:multiLevelType w:val="hybridMultilevel"/>
+    <w:tmpl w:val="14741048"/>
+    <w:lvl w:ilvl="0" w:tplc="4009000B">
+      <w:start w:val="1"/>
+      <w:numFmt w:val="bullet"/>
+      <w:lvlText w:val=""/>
+      <w:lvlJc w:val="left"/>
+      <w:pPr>
+        <w:ind w:left="720" w:hanging="360"/>
+      </w:pPr>
+      <w:rPr>
+        <w:rFonts w:ascii="Wingdings" w:hAnsi="Wingdings" w:hint="default"/>
+      </w:rPr>
+    </w:lvl>
+    <w:lvl w:ilvl="1" w:tplc="40090003" w:tentative="1">
+      <w:start w:val="1"/>
+      <w:numFmt w:val="bullet"/>
+      <w:lvlText w:val="o"/>
+      <w:lvlJc w:val="left"/>
+      <w:pPr>
+        <w:ind w:left="1440" w:hanging="360"/>
+      </w:pPr>
+      <w:rPr>
+        <w:rFonts w:ascii="Courier New" w:hAnsi="Courier New" w:cs="Courier New" w:hint="default"/>
+      </w:rPr>
+    </w:lvl>
+    <w:lvl w:ilvl="2" w:tplc="40090005" w:tentative="1">
+      <w:start w:val="1"/>
+      <w:numFmt w:val="bullet"/>
+      <w:lvlText w:val=""/>
+      <w:lvlJc w:val="left"/>
+      <w:pPr>
+        <w:ind w:left="2160" w:hanging="360"/>
+      </w:pPr>
+      <w:rPr>
+        <w:rFonts w:ascii="Wingdings" w:hAnsi="Wingdings" w:hint="default"/>
+      </w:rPr>
+    </w:lvl>
+    <w:lvl w:ilvl="3" w:tplc="40090001" w:tentative="1">
+      <w:start w:val="1"/>
+      <w:numFmt w:val="bullet"/>
+      <w:lvlText w:val=""/>
+      <w:lvlJc w:val="left"/>
+      <w:pPr>
+        <w:ind w:left="2880" w:hanging="360"/>
+      </w:pPr>
+      <w:rPr>
+        <w:rFonts w:ascii="Symbol" w:hAnsi="Symbol" w:hint="default"/>
+      </w:rPr>
+    </w:lvl>
+    <w:lvl w:ilvl="4" w:tplc="40090003" w:tentative="1">
+      <w:start w:val="1"/>
+      <w:numFmt w:val="bullet"/>
+      <w:lvlText w:val="o"/>
+      <w:lvlJc w:val="left"/>
+      <w:pPr>
+        <w:ind w:left="3600" w:hanging="360"/>
+      </w:pPr>
+      <w:rPr>
+        <w:rFonts w:ascii="Courier New" w:hAnsi="Courier New" w:cs="Courier New" w:hint="default"/>
+      </w:rPr>
+    </w:lvl>
+    <w:lvl w:ilvl="5" w:tplc="40090005" w:tentative="1">
+      <w:start w:val="1"/>
+      <w:numFmt w:val="bullet"/>
+      <w:lvlText w:val=""/>
+      <w:lvlJc w:val="left"/>
+      <w:pPr>
+        <w:ind w:left="4320" w:hanging="360"/>
+      </w:pPr>
+      <w:rPr>
+        <w:rFonts w:ascii="Wingdings" w:hAnsi="Wingdings" w:hint="default"/>
+      </w:rPr>
+    </w:lvl>
+    <w:lvl w:ilvl="6" w:tplc="40090001" w:tentative="1">
+      <w:start w:val="1"/>
+      <w:numFmt w:val="bullet"/>
+      <w:lvlText w:val=""/>
+      <w:lvlJc w:val="left"/>
+      <w:pPr>
+        <w:ind w:left="5040" w:hanging="360"/>
+      </w:pPr>
+      <w:rPr>
+        <w:rFonts w:ascii="Symbol" w:hAnsi="Symbol" w:hint="default"/>
+      </w:rPr>
+    </w:lvl>
+    <w:lvl w:ilvl="7" w:tplc="40090003" w:tentative="1">
+      <w:start w:val="1"/>
+      <w:numFmt w:val="bullet"/>
+      <w:lvlText w:val="o"/>
+      <w:lvlJc w:val="left"/>
+      <w:pPr>
+        <w:ind w:left="5760" w:hanging="360"/>
+      </w:pPr>
+      <w:rPr>
+        <w:rFonts w:ascii="Courier New" w:hAnsi="Courier New" w:cs="Courier New" w:hint="default"/>
+      </w:rPr>
+    </w:lvl>
+    <w:lvl w:ilvl="8" w:tplc="40090005" w:tentative="1">
+      <w:start w:val="1"/>
+      <w:numFmt w:val="bullet"/>
+      <w:lvlText w:val=""/>
+      <w:lvlJc w:val="left"/>
+      <w:pPr>
+        <w:ind w:left="6480" w:hanging="360"/>
       </w:pPr>
       <w:rPr>
         <w:rFonts w:ascii="Wingdings" w:hAnsi="Wingdings" w:hint="default"/>
@@ -1596,22 +2968,37 @@
     </w:lvl>
   </w:abstractNum>
   <w:num w:numId="1" w16cid:durableId="508834381">
-    <w:abstractNumId w:val="5"/>
+    <w:abstractNumId w:val="9"/>
   </w:num>
   <w:num w:numId="2" w16cid:durableId="1172992587">
     <w:abstractNumId w:val="0"/>
   </w:num>
   <w:num w:numId="3" w16cid:durableId="2112971807">
-    <w:abstractNumId w:val="3"/>
+    <w:abstractNumId w:val="7"/>
   </w:num>
   <w:num w:numId="4" w16cid:durableId="1728647969">
     <w:abstractNumId w:val="1"/>
   </w:num>
   <w:num w:numId="5" w16cid:durableId="1839420215">
+    <w:abstractNumId w:val="5"/>
+  </w:num>
+  <w:num w:numId="6" w16cid:durableId="798885230">
+    <w:abstractNumId w:val="8"/>
+  </w:num>
+  <w:num w:numId="7" w16cid:durableId="1798641126">
+    <w:abstractNumId w:val="6"/>
+  </w:num>
+  <w:num w:numId="8" w16cid:durableId="229921537">
     <w:abstractNumId w:val="2"/>
   </w:num>
-  <w:num w:numId="6" w16cid:durableId="798885230">
+  <w:num w:numId="9" w16cid:durableId="1471285705">
     <w:abstractNumId w:val="4"/>
+  </w:num>
+  <w:num w:numId="10" w16cid:durableId="364450539">
+    <w:abstractNumId w:val="10"/>
+  </w:num>
+  <w:num w:numId="11" w16cid:durableId="847256457">
+    <w:abstractNumId w:val="3"/>
   </w:num>
 </w:numbering>
 </file>

</xml_diff>

<commit_message>
Notes of literal prefixes/suffixes and memory alignments.
</commit_message>
<xml_diff>
--- a/C++ Programming Language/6 Types and Declarations.docx
+++ b/C++ Programming Language/6 Types and Declarations.docx
@@ -264,7 +264,7 @@
           <w:noProof/>
         </w:rPr>
         <w:drawing>
-          <wp:inline distT="0" distB="0" distL="0" distR="0" wp14:anchorId="0EB2AC52" wp14:editId="5FC8B6CB">
+          <wp:inline distT="0" distB="0" distL="0" distR="0" wp14:anchorId="0EB2AC52" wp14:editId="6CB6B237">
             <wp:extent cx="5731510" cy="2413000"/>
             <wp:effectExtent l="0" t="0" r="2540" b="6350"/>
             <wp:docPr id="1030303375" name="Picture 1"/>
@@ -1709,6 +1709,1453 @@
     </w:p>
     <w:p>
       <w:pPr>
+        <w:pStyle w:val="ListParagraph"/>
+        <w:numPr>
+          <w:ilvl w:val="0"/>
+          <w:numId w:val="12"/>
+        </w:numPr>
+      </w:pPr>
+      <w:r>
+        <w:rPr>
+          <w:b/>
+          <w:bCs/>
+        </w:rPr>
+        <w:t xml:space="preserve">Decimal </w:t>
+      </w:r>
+      <w:r>
+        <w:t>numbers are represented as they are.</w:t>
+      </w:r>
+    </w:p>
+    <w:p>
+      <w:pPr>
+        <w:pStyle w:val="ListParagraph"/>
+        <w:numPr>
+          <w:ilvl w:val="0"/>
+          <w:numId w:val="12"/>
+        </w:numPr>
+      </w:pPr>
+      <w:r>
+        <w:rPr>
+          <w:b/>
+          <w:bCs/>
+        </w:rPr>
+        <w:t xml:space="preserve">Octal </w:t>
+      </w:r>
+      <w:r>
+        <w:t>numbers are represented with a 0 in the starting.</w:t>
+      </w:r>
+    </w:p>
+    <w:p>
+      <w:pPr>
+        <w:pStyle w:val="ListParagraph"/>
+        <w:numPr>
+          <w:ilvl w:val="0"/>
+          <w:numId w:val="12"/>
+        </w:numPr>
+      </w:pPr>
+      <w:r>
+        <w:rPr>
+          <w:b/>
+          <w:bCs/>
+        </w:rPr>
+        <w:t xml:space="preserve">Hexadecimal </w:t>
+      </w:r>
+      <w:r>
+        <w:t>numbers are represented with a 0x or a 0X in the starting.</w:t>
+      </w:r>
+    </w:p>
+    <w:p>
+      <w:pPr>
+        <w:pStyle w:val="ListParagraph"/>
+        <w:numPr>
+          <w:ilvl w:val="0"/>
+          <w:numId w:val="12"/>
+        </w:numPr>
+      </w:pPr>
+      <w:r>
+        <w:t>A compiler does warn when literals are too long to represent, but this can only be guaranteed for {} initialisers.</w:t>
+      </w:r>
+    </w:p>
+    <w:p>
+      <w:pPr>
+        <w:pStyle w:val="ListParagraph"/>
+        <w:ind w:left="360"/>
+      </w:pPr>
+      <w:r>
+        <w:rPr>
+          <w:noProof/>
+        </w:rPr>
+        <w:lastRenderedPageBreak/>
+        <w:drawing>
+          <wp:inline distT="0" distB="0" distL="0" distR="0" wp14:anchorId="768DC46D" wp14:editId="2096FD43">
+            <wp:extent cx="2339340" cy="1032824"/>
+            <wp:effectExtent l="0" t="0" r="3810" b="0"/>
+            <wp:docPr id="292978655" name="Picture 2" descr="A table with numbers and symbols"/>
+            <wp:cNvGraphicFramePr>
+              <a:graphicFrameLocks xmlns:a="http://schemas.openxmlformats.org/drawingml/2006/main" noChangeAspect="1"/>
+            </wp:cNvGraphicFramePr>
+            <a:graphic xmlns:a="http://schemas.openxmlformats.org/drawingml/2006/main">
+              <a:graphicData uri="http://schemas.openxmlformats.org/drawingml/2006/picture">
+                <pic:pic xmlns:pic="http://schemas.openxmlformats.org/drawingml/2006/picture">
+                  <pic:nvPicPr>
+                    <pic:cNvPr id="292978655" name="Picture 2" descr="A table with numbers and symbols"/>
+                    <pic:cNvPicPr/>
+                  </pic:nvPicPr>
+                  <pic:blipFill>
+                    <a:blip r:embed="rId15" cstate="print">
+                      <a:extLst>
+                        <a:ext uri="{28A0092B-C50C-407E-A947-70E740481C1C}">
+                          <a14:useLocalDpi xmlns:a14="http://schemas.microsoft.com/office/drawing/2010/main" val="0"/>
+                        </a:ext>
+                      </a:extLst>
+                    </a:blip>
+                    <a:stretch>
+                      <a:fillRect/>
+                    </a:stretch>
+                  </pic:blipFill>
+                  <pic:spPr>
+                    <a:xfrm>
+                      <a:off x="0" y="0"/>
+                      <a:ext cx="2357667" cy="1040915"/>
+                    </a:xfrm>
+                    <a:prstGeom prst="rect">
+                      <a:avLst/>
+                    </a:prstGeom>
+                  </pic:spPr>
+                </pic:pic>
+              </a:graphicData>
+            </a:graphic>
+          </wp:inline>
+        </w:drawing>
+      </w:r>
+    </w:p>
+    <w:p>
+      <w:pPr>
+        <w:pStyle w:val="ListParagraph"/>
+        <w:ind w:left="360"/>
+      </w:pPr>
+    </w:p>
+    <w:p>
+      <w:pPr>
+        <w:pStyle w:val="ListParagraph"/>
+        <w:numPr>
+          <w:ilvl w:val="0"/>
+          <w:numId w:val="12"/>
+        </w:numPr>
+      </w:pPr>
+      <w:r>
+        <w:rPr>
+          <w:b/>
+          <w:bCs/>
+        </w:rPr>
+        <w:t>Suffixes</w:t>
+      </w:r>
+      <w:r>
+        <w:t xml:space="preserve"> can be used to </w:t>
+      </w:r>
+      <w:r>
+        <w:rPr>
+          <w:b/>
+          <w:bCs/>
+        </w:rPr>
+        <w:t>explicitly mark literals.</w:t>
+      </w:r>
+    </w:p>
+    <w:p>
+      <w:pPr>
+        <w:pStyle w:val="ListParagraph"/>
+        <w:numPr>
+          <w:ilvl w:val="0"/>
+          <w:numId w:val="12"/>
+        </w:numPr>
+      </w:pPr>
+      <w:proofErr w:type="gramStart"/>
+      <w:r>
+        <w:rPr>
+          <w:b/>
+          <w:bCs/>
+        </w:rPr>
+        <w:t xml:space="preserve">U </w:t>
+      </w:r>
+      <w:r>
+        <w:t xml:space="preserve"> is</w:t>
+      </w:r>
+      <w:proofErr w:type="gramEnd"/>
+      <w:r>
+        <w:t xml:space="preserve"> used to mark an unsigned integer.</w:t>
+      </w:r>
+    </w:p>
+    <w:p>
+      <w:pPr>
+        <w:pStyle w:val="ListParagraph"/>
+        <w:numPr>
+          <w:ilvl w:val="0"/>
+          <w:numId w:val="12"/>
+        </w:numPr>
+      </w:pPr>
+      <w:r>
+        <w:rPr>
+          <w:b/>
+          <w:bCs/>
+        </w:rPr>
+        <w:t xml:space="preserve">L </w:t>
+      </w:r>
+      <w:r>
+        <w:t>is used to mark a long integer.</w:t>
+      </w:r>
+    </w:p>
+    <w:p>
+      <w:pPr>
+        <w:pStyle w:val="ListParagraph"/>
+        <w:numPr>
+          <w:ilvl w:val="0"/>
+          <w:numId w:val="12"/>
+        </w:numPr>
+      </w:pPr>
+      <w:r>
+        <w:t>Combination of suffixes can also be used. For example,</w:t>
+      </w:r>
+    </w:p>
+    <w:p>
+      <w:pPr>
+        <w:pStyle w:val="ListParagraph"/>
+        <w:ind w:left="360"/>
+      </w:pPr>
+      <w:r>
+        <w:rPr>
+          <w:noProof/>
+        </w:rPr>
+        <w:drawing>
+          <wp:inline distT="0" distB="0" distL="0" distR="0" wp14:anchorId="478AD1D3" wp14:editId="0C51631B">
+            <wp:extent cx="2606040" cy="235201"/>
+            <wp:effectExtent l="0" t="0" r="3810" b="0"/>
+            <wp:docPr id="2060743617" name="Picture 1" descr="A blue arrow pointing to the right&#10;&#10;Description automatically generated"/>
+            <wp:cNvGraphicFramePr>
+              <a:graphicFrameLocks xmlns:a="http://schemas.openxmlformats.org/drawingml/2006/main" noChangeAspect="1"/>
+            </wp:cNvGraphicFramePr>
+            <a:graphic xmlns:a="http://schemas.openxmlformats.org/drawingml/2006/main">
+              <a:graphicData uri="http://schemas.openxmlformats.org/drawingml/2006/picture">
+                <pic:pic xmlns:pic="http://schemas.openxmlformats.org/drawingml/2006/picture">
+                  <pic:nvPicPr>
+                    <pic:cNvPr id="2060743617" name="Picture 1" descr="A blue arrow pointing to the right&#10;&#10;Description automatically generated"/>
+                    <pic:cNvPicPr/>
+                  </pic:nvPicPr>
+                  <pic:blipFill>
+                    <a:blip r:embed="rId16">
+                      <a:extLst>
+                        <a:ext uri="{28A0092B-C50C-407E-A947-70E740481C1C}">
+                          <a14:useLocalDpi xmlns:a14="http://schemas.microsoft.com/office/drawing/2010/main" val="0"/>
+                        </a:ext>
+                      </a:extLst>
+                    </a:blip>
+                    <a:stretch>
+                      <a:fillRect/>
+                    </a:stretch>
+                  </pic:blipFill>
+                  <pic:spPr>
+                    <a:xfrm>
+                      <a:off x="0" y="0"/>
+                      <a:ext cx="2893919" cy="261183"/>
+                    </a:xfrm>
+                    <a:prstGeom prst="rect">
+                      <a:avLst/>
+                    </a:prstGeom>
+                  </pic:spPr>
+                </pic:pic>
+              </a:graphicData>
+            </a:graphic>
+          </wp:inline>
+        </w:drawing>
+      </w:r>
+    </w:p>
+    <w:p>
+      <w:pPr>
+        <w:pStyle w:val="ListParagraph"/>
+        <w:numPr>
+          <w:ilvl w:val="0"/>
+          <w:numId w:val="12"/>
+        </w:numPr>
+      </w:pPr>
+      <w:r>
+        <w:t xml:space="preserve">It is a </w:t>
+      </w:r>
+      <w:r>
+        <w:rPr>
+          <w:b/>
+          <w:bCs/>
+        </w:rPr>
+        <w:t>good idea to limit</w:t>
+      </w:r>
+      <w:r>
+        <w:t xml:space="preserve"> the use of nonobvious constants to a few well-commented </w:t>
+      </w:r>
+      <w:proofErr w:type="spellStart"/>
+      <w:r>
+        <w:rPr>
+          <w:i/>
+          <w:iCs/>
+        </w:rPr>
+        <w:t>const</w:t>
+      </w:r>
+      <w:proofErr w:type="spellEnd"/>
+      <w:r>
+        <w:t xml:space="preserve">, </w:t>
+      </w:r>
+      <w:proofErr w:type="spellStart"/>
+      <w:r>
+        <w:rPr>
+          <w:i/>
+          <w:iCs/>
+        </w:rPr>
+        <w:t>constexpr</w:t>
+      </w:r>
+      <w:proofErr w:type="spellEnd"/>
+      <w:r>
+        <w:t xml:space="preserve">, and </w:t>
+      </w:r>
+      <w:r>
+        <w:rPr>
+          <w:i/>
+          <w:iCs/>
+        </w:rPr>
+        <w:t>enumerator</w:t>
+      </w:r>
+      <w:r>
+        <w:t xml:space="preserve"> initialisers.</w:t>
+      </w:r>
+    </w:p>
+    <w:p>
+      <w:pPr>
+        <w:pStyle w:val="ListParagraph"/>
+        <w:numPr>
+          <w:ilvl w:val="0"/>
+          <w:numId w:val="12"/>
+        </w:numPr>
+      </w:pPr>
+      <w:r>
+        <w:rPr>
+          <w:b/>
+          <w:bCs/>
+        </w:rPr>
+        <w:t>Types of Integer literals –</w:t>
+      </w:r>
+    </w:p>
+    <w:p>
+      <w:pPr>
+        <w:pStyle w:val="ListParagraph"/>
+        <w:numPr>
+          <w:ilvl w:val="0"/>
+          <w:numId w:val="13"/>
+        </w:numPr>
+      </w:pPr>
+      <w:r>
+        <w:t xml:space="preserve">If it is a decimal and has no suffix: </w:t>
+      </w:r>
+      <w:r>
+        <w:rPr>
+          <w:i/>
+          <w:iCs/>
+        </w:rPr>
+        <w:t xml:space="preserve">int, long int, long </w:t>
+      </w:r>
+      <w:proofErr w:type="spellStart"/>
+      <w:r>
+        <w:rPr>
+          <w:i/>
+          <w:iCs/>
+        </w:rPr>
+        <w:t>long</w:t>
+      </w:r>
+      <w:proofErr w:type="spellEnd"/>
+      <w:r>
+        <w:rPr>
+          <w:i/>
+          <w:iCs/>
+        </w:rPr>
+        <w:t xml:space="preserve"> int.</w:t>
+      </w:r>
+    </w:p>
+    <w:p>
+      <w:pPr>
+        <w:pStyle w:val="ListParagraph"/>
+        <w:numPr>
+          <w:ilvl w:val="0"/>
+          <w:numId w:val="13"/>
+        </w:numPr>
+      </w:pPr>
+      <w:r>
+        <w:t xml:space="preserve">If it is octal or hexadecimal and has no suffix: </w:t>
+      </w:r>
+      <w:r>
+        <w:rPr>
+          <w:i/>
+          <w:iCs/>
+        </w:rPr>
+        <w:t xml:space="preserve">int, unsigned int, long int, unsigned long int, long </w:t>
+      </w:r>
+      <w:proofErr w:type="spellStart"/>
+      <w:r>
+        <w:rPr>
+          <w:i/>
+          <w:iCs/>
+        </w:rPr>
+        <w:t>long</w:t>
+      </w:r>
+      <w:proofErr w:type="spellEnd"/>
+      <w:r>
+        <w:rPr>
+          <w:i/>
+          <w:iCs/>
+        </w:rPr>
+        <w:t xml:space="preserve"> int, unsigned long </w:t>
+      </w:r>
+      <w:proofErr w:type="spellStart"/>
+      <w:r>
+        <w:rPr>
+          <w:i/>
+          <w:iCs/>
+        </w:rPr>
+        <w:t>long</w:t>
+      </w:r>
+      <w:proofErr w:type="spellEnd"/>
+      <w:r>
+        <w:rPr>
+          <w:i/>
+          <w:iCs/>
+        </w:rPr>
+        <w:t xml:space="preserve"> int.</w:t>
+      </w:r>
+    </w:p>
+    <w:p>
+      <w:pPr>
+        <w:pStyle w:val="ListParagraph"/>
+        <w:numPr>
+          <w:ilvl w:val="0"/>
+          <w:numId w:val="13"/>
+        </w:numPr>
+      </w:pPr>
+      <w:r>
+        <w:t xml:space="preserve">If it is suffixed by a U or u: </w:t>
+      </w:r>
+      <w:r>
+        <w:rPr>
+          <w:i/>
+          <w:iCs/>
+        </w:rPr>
+        <w:t xml:space="preserve"> unsigned int, unsigned long int, unsigned long </w:t>
+      </w:r>
+      <w:proofErr w:type="spellStart"/>
+      <w:r>
+        <w:rPr>
+          <w:i/>
+          <w:iCs/>
+        </w:rPr>
+        <w:t>long</w:t>
+      </w:r>
+      <w:proofErr w:type="spellEnd"/>
+      <w:r>
+        <w:rPr>
+          <w:i/>
+          <w:iCs/>
+        </w:rPr>
+        <w:t xml:space="preserve"> int.</w:t>
+      </w:r>
+    </w:p>
+    <w:p>
+      <w:pPr>
+        <w:pStyle w:val="ListParagraph"/>
+        <w:numPr>
+          <w:ilvl w:val="0"/>
+          <w:numId w:val="13"/>
+        </w:numPr>
+      </w:pPr>
+      <w:r>
+        <w:t xml:space="preserve">If it is decimal and suffixed by I or L: </w:t>
+      </w:r>
+      <w:r>
+        <w:rPr>
+          <w:i/>
+          <w:iCs/>
+        </w:rPr>
+        <w:t xml:space="preserve">long int, long </w:t>
+      </w:r>
+      <w:proofErr w:type="spellStart"/>
+      <w:r>
+        <w:rPr>
+          <w:i/>
+          <w:iCs/>
+        </w:rPr>
+        <w:t>long</w:t>
+      </w:r>
+      <w:proofErr w:type="spellEnd"/>
+      <w:r>
+        <w:rPr>
+          <w:i/>
+          <w:iCs/>
+        </w:rPr>
+        <w:t xml:space="preserve"> int.</w:t>
+      </w:r>
+    </w:p>
+    <w:p>
+      <w:pPr>
+        <w:pStyle w:val="ListParagraph"/>
+        <w:numPr>
+          <w:ilvl w:val="0"/>
+          <w:numId w:val="13"/>
+        </w:numPr>
+      </w:pPr>
+      <w:r>
+        <w:t xml:space="preserve">If it is octal or hexadecimal and suffixed by I or L: </w:t>
+      </w:r>
+      <w:r>
+        <w:rPr>
+          <w:i/>
+          <w:iCs/>
+        </w:rPr>
+        <w:t xml:space="preserve">long int, unsigned long int, long </w:t>
+      </w:r>
+      <w:proofErr w:type="spellStart"/>
+      <w:r>
+        <w:rPr>
+          <w:i/>
+          <w:iCs/>
+        </w:rPr>
+        <w:t>long</w:t>
+      </w:r>
+      <w:proofErr w:type="spellEnd"/>
+      <w:r>
+        <w:rPr>
+          <w:i/>
+          <w:iCs/>
+        </w:rPr>
+        <w:t xml:space="preserve"> int, unsigned long </w:t>
+      </w:r>
+      <w:proofErr w:type="spellStart"/>
+      <w:r>
+        <w:rPr>
+          <w:i/>
+          <w:iCs/>
+        </w:rPr>
+        <w:t>long</w:t>
+      </w:r>
+      <w:proofErr w:type="spellEnd"/>
+      <w:r>
+        <w:rPr>
+          <w:i/>
+          <w:iCs/>
+        </w:rPr>
+        <w:t xml:space="preserve"> int.</w:t>
+      </w:r>
+    </w:p>
+    <w:p>
+      <w:pPr>
+        <w:pStyle w:val="ListParagraph"/>
+        <w:numPr>
+          <w:ilvl w:val="0"/>
+          <w:numId w:val="13"/>
+        </w:numPr>
+      </w:pPr>
+      <w:r>
+        <w:t xml:space="preserve">If it is suffixed b </w:t>
+      </w:r>
+      <w:proofErr w:type="spellStart"/>
+      <w:r>
+        <w:t>ul</w:t>
+      </w:r>
+      <w:proofErr w:type="spellEnd"/>
+      <w:r>
+        <w:t xml:space="preserve">, </w:t>
+      </w:r>
+      <w:proofErr w:type="spellStart"/>
+      <w:r>
+        <w:t>lu</w:t>
+      </w:r>
+      <w:proofErr w:type="spellEnd"/>
+      <w:r>
+        <w:t xml:space="preserve">, </w:t>
+      </w:r>
+      <w:proofErr w:type="spellStart"/>
+      <w:r>
+        <w:t>uL</w:t>
+      </w:r>
+      <w:proofErr w:type="spellEnd"/>
+      <w:r>
+        <w:t xml:space="preserve">, Lu, UI, IU, UL, LU: </w:t>
+      </w:r>
+      <w:r>
+        <w:rPr>
+          <w:i/>
+          <w:iCs/>
+        </w:rPr>
+        <w:t xml:space="preserve">unsigned long int, unsigned long </w:t>
+      </w:r>
+      <w:proofErr w:type="spellStart"/>
+      <w:r>
+        <w:rPr>
+          <w:i/>
+          <w:iCs/>
+        </w:rPr>
+        <w:t>long</w:t>
+      </w:r>
+      <w:proofErr w:type="spellEnd"/>
+      <w:r>
+        <w:rPr>
+          <w:i/>
+          <w:iCs/>
+        </w:rPr>
+        <w:t xml:space="preserve"> int.</w:t>
+      </w:r>
+    </w:p>
+    <w:p>
+      <w:pPr>
+        <w:pStyle w:val="ListParagraph"/>
+        <w:numPr>
+          <w:ilvl w:val="0"/>
+          <w:numId w:val="13"/>
+        </w:numPr>
+      </w:pPr>
+      <w:r>
+        <w:t xml:space="preserve">If it is decimal and suffixed by II or LL: </w:t>
+      </w:r>
+      <w:r>
+        <w:rPr>
+          <w:i/>
+          <w:iCs/>
+        </w:rPr>
+        <w:t xml:space="preserve">long </w:t>
+      </w:r>
+      <w:proofErr w:type="spellStart"/>
+      <w:r>
+        <w:rPr>
+          <w:i/>
+          <w:iCs/>
+        </w:rPr>
+        <w:t>long</w:t>
+      </w:r>
+      <w:proofErr w:type="spellEnd"/>
+      <w:r>
+        <w:rPr>
+          <w:i/>
+          <w:iCs/>
+        </w:rPr>
+        <w:t xml:space="preserve"> int.</w:t>
+      </w:r>
+    </w:p>
+    <w:p>
+      <w:pPr>
+        <w:pStyle w:val="ListParagraph"/>
+        <w:numPr>
+          <w:ilvl w:val="0"/>
+          <w:numId w:val="13"/>
+        </w:numPr>
+      </w:pPr>
+      <w:r>
+        <w:t xml:space="preserve">If it is octal or hexadecimal and suffixed by II or LL: </w:t>
+      </w:r>
+      <w:r>
+        <w:rPr>
+          <w:i/>
+          <w:iCs/>
+        </w:rPr>
+        <w:t xml:space="preserve">long </w:t>
+      </w:r>
+      <w:proofErr w:type="spellStart"/>
+      <w:r>
+        <w:rPr>
+          <w:i/>
+          <w:iCs/>
+        </w:rPr>
+        <w:t>long</w:t>
+      </w:r>
+      <w:proofErr w:type="spellEnd"/>
+      <w:r>
+        <w:rPr>
+          <w:i/>
+          <w:iCs/>
+        </w:rPr>
+        <w:t xml:space="preserve"> int, unsigned long </w:t>
+      </w:r>
+      <w:proofErr w:type="spellStart"/>
+      <w:r>
+        <w:rPr>
+          <w:i/>
+          <w:iCs/>
+        </w:rPr>
+        <w:t>long</w:t>
+      </w:r>
+      <w:proofErr w:type="spellEnd"/>
+      <w:r>
+        <w:rPr>
+          <w:i/>
+          <w:iCs/>
+        </w:rPr>
+        <w:t xml:space="preserve"> int.</w:t>
+      </w:r>
+    </w:p>
+    <w:p>
+      <w:pPr>
+        <w:pStyle w:val="ListParagraph"/>
+        <w:numPr>
+          <w:ilvl w:val="0"/>
+          <w:numId w:val="13"/>
+        </w:numPr>
+      </w:pPr>
+      <w:r>
+        <w:t>Implementation dependencies can be avoided by using proper suffixes.</w:t>
+      </w:r>
+    </w:p>
+    <w:p/>
+    <w:p>
+      <w:pPr>
+        <w:pStyle w:val="ListParagraph"/>
+        <w:numPr>
+          <w:ilvl w:val="0"/>
+          <w:numId w:val="14"/>
+        </w:numPr>
+      </w:pPr>
+      <w:r>
+        <w:rPr>
+          <w:b/>
+          <w:bCs/>
+        </w:rPr>
+        <w:t>Floating point types –</w:t>
+      </w:r>
+    </w:p>
+    <w:p>
+      <w:pPr>
+        <w:pStyle w:val="ListParagraph"/>
+        <w:numPr>
+          <w:ilvl w:val="0"/>
+          <w:numId w:val="15"/>
+        </w:numPr>
+      </w:pPr>
+      <w:r>
+        <w:t>float (single precision)</w:t>
+      </w:r>
+    </w:p>
+    <w:p>
+      <w:pPr>
+        <w:pStyle w:val="ListParagraph"/>
+        <w:numPr>
+          <w:ilvl w:val="0"/>
+          <w:numId w:val="15"/>
+        </w:numPr>
+      </w:pPr>
+      <w:r>
+        <w:t>double (double precision)</w:t>
+      </w:r>
+    </w:p>
+    <w:p>
+      <w:pPr>
+        <w:pStyle w:val="ListParagraph"/>
+        <w:numPr>
+          <w:ilvl w:val="0"/>
+          <w:numId w:val="15"/>
+        </w:numPr>
+      </w:pPr>
+      <w:r>
+        <w:t>long double (extended precision)</w:t>
+      </w:r>
+    </w:p>
+    <w:p>
+      <w:pPr>
+        <w:pStyle w:val="ListParagraph"/>
+        <w:numPr>
+          <w:ilvl w:val="0"/>
+          <w:numId w:val="14"/>
+        </w:numPr>
+      </w:pPr>
+      <w:r>
+        <w:t>The exact meaning of single, double and extended precision is implementation-defined.</w:t>
+      </w:r>
+    </w:p>
+    <w:p>
+      <w:pPr>
+        <w:pStyle w:val="ListParagraph"/>
+        <w:numPr>
+          <w:ilvl w:val="0"/>
+          <w:numId w:val="14"/>
+        </w:numPr>
+      </w:pPr>
+      <w:r>
+        <w:t>Some examples are –</w:t>
+      </w:r>
+    </w:p>
+    <w:p>
+      <w:pPr>
+        <w:pStyle w:val="ListParagraph"/>
+        <w:ind w:left="360"/>
+      </w:pPr>
+      <w:r>
+        <w:rPr>
+          <w:noProof/>
+        </w:rPr>
+        <w:drawing>
+          <wp:inline distT="0" distB="0" distL="0" distR="0" wp14:anchorId="190D4901" wp14:editId="57C335AB">
+            <wp:extent cx="3352800" cy="253707"/>
+            <wp:effectExtent l="0" t="0" r="0" b="0"/>
+            <wp:docPr id="629631945" name="Picture 3"/>
+            <wp:cNvGraphicFramePr>
+              <a:graphicFrameLocks xmlns:a="http://schemas.openxmlformats.org/drawingml/2006/main" noChangeAspect="1"/>
+            </wp:cNvGraphicFramePr>
+            <a:graphic xmlns:a="http://schemas.openxmlformats.org/drawingml/2006/main">
+              <a:graphicData uri="http://schemas.openxmlformats.org/drawingml/2006/picture">
+                <pic:pic xmlns:pic="http://schemas.openxmlformats.org/drawingml/2006/picture">
+                  <pic:nvPicPr>
+                    <pic:cNvPr id="629631945" name="Picture 629631945"/>
+                    <pic:cNvPicPr/>
+                  </pic:nvPicPr>
+                  <pic:blipFill>
+                    <a:blip r:embed="rId17">
+                      <a:extLst>
+                        <a:ext uri="{28A0092B-C50C-407E-A947-70E740481C1C}">
+                          <a14:useLocalDpi xmlns:a14="http://schemas.microsoft.com/office/drawing/2010/main" val="0"/>
+                        </a:ext>
+                      </a:extLst>
+                    </a:blip>
+                    <a:stretch>
+                      <a:fillRect/>
+                    </a:stretch>
+                  </pic:blipFill>
+                  <pic:spPr>
+                    <a:xfrm>
+                      <a:off x="0" y="0"/>
+                      <a:ext cx="3572879" cy="270360"/>
+                    </a:xfrm>
+                    <a:prstGeom prst="rect">
+                      <a:avLst/>
+                    </a:prstGeom>
+                  </pic:spPr>
+                </pic:pic>
+              </a:graphicData>
+            </a:graphic>
+          </wp:inline>
+        </w:drawing>
+      </w:r>
+    </w:p>
+    <w:p>
+      <w:pPr>
+        <w:pStyle w:val="ListParagraph"/>
+        <w:numPr>
+          <w:ilvl w:val="0"/>
+          <w:numId w:val="14"/>
+        </w:numPr>
+      </w:pPr>
+      <w:r>
+        <w:t>A space cannot occur between a floating-point literal. It will lead to syntax errors.</w:t>
+      </w:r>
+    </w:p>
+    <w:p>
+      <w:pPr>
+        <w:pStyle w:val="ListParagraph"/>
+        <w:numPr>
+          <w:ilvl w:val="0"/>
+          <w:numId w:val="14"/>
+        </w:numPr>
+      </w:pPr>
+      <w:r>
+        <w:rPr>
+          <w:b/>
+          <w:bCs/>
+        </w:rPr>
+        <w:t xml:space="preserve">float: </w:t>
+      </w:r>
+      <w:r>
+        <w:t>floating-point literal with suffix f or F.</w:t>
+      </w:r>
+    </w:p>
+    <w:p>
+      <w:pPr>
+        <w:pStyle w:val="ListParagraph"/>
+        <w:numPr>
+          <w:ilvl w:val="0"/>
+          <w:numId w:val="14"/>
+        </w:numPr>
+      </w:pPr>
+      <w:r>
+        <w:rPr>
+          <w:b/>
+          <w:bCs/>
+        </w:rPr>
+        <w:t>double:</w:t>
+      </w:r>
+      <w:r>
+        <w:t xml:space="preserve"> floating-point literal without a suffix. It is the default.</w:t>
+      </w:r>
+    </w:p>
+    <w:p>
+      <w:pPr>
+        <w:pStyle w:val="ListParagraph"/>
+        <w:numPr>
+          <w:ilvl w:val="0"/>
+          <w:numId w:val="14"/>
+        </w:numPr>
+      </w:pPr>
+      <w:r>
+        <w:rPr>
+          <w:b/>
+          <w:bCs/>
+        </w:rPr>
+        <w:lastRenderedPageBreak/>
+        <w:t>long double:</w:t>
+      </w:r>
+      <w:r>
+        <w:t xml:space="preserve"> floating-point literal with suffix I or L.</w:t>
+      </w:r>
+    </w:p>
+    <w:p/>
+    <w:p>
+      <w:r>
+        <w:rPr>
+          <w:noProof/>
+        </w:rPr>
+        <w:drawing>
+          <wp:inline distT="0" distB="0" distL="0" distR="0" wp14:anchorId="6760A760" wp14:editId="67642F42">
+            <wp:extent cx="5731510" cy="3945890"/>
+            <wp:effectExtent l="0" t="0" r="2540" b="0"/>
+            <wp:docPr id="428025639" name="Picture 4"/>
+            <wp:cNvGraphicFramePr>
+              <a:graphicFrameLocks xmlns:a="http://schemas.openxmlformats.org/drawingml/2006/main" noChangeAspect="1"/>
+            </wp:cNvGraphicFramePr>
+            <a:graphic xmlns:a="http://schemas.openxmlformats.org/drawingml/2006/main">
+              <a:graphicData uri="http://schemas.openxmlformats.org/drawingml/2006/picture">
+                <pic:pic xmlns:pic="http://schemas.openxmlformats.org/drawingml/2006/picture">
+                  <pic:nvPicPr>
+                    <pic:cNvPr id="428025639" name="Picture 428025639"/>
+                    <pic:cNvPicPr/>
+                  </pic:nvPicPr>
+                  <pic:blipFill>
+                    <a:blip r:embed="rId18">
+                      <a:extLst>
+                        <a:ext uri="{28A0092B-C50C-407E-A947-70E740481C1C}">
+                          <a14:useLocalDpi xmlns:a14="http://schemas.microsoft.com/office/drawing/2010/main" val="0"/>
+                        </a:ext>
+                      </a:extLst>
+                    </a:blip>
+                    <a:stretch>
+                      <a:fillRect/>
+                    </a:stretch>
+                  </pic:blipFill>
+                  <pic:spPr>
+                    <a:xfrm>
+                      <a:off x="0" y="0"/>
+                      <a:ext cx="5731510" cy="3945890"/>
+                    </a:xfrm>
+                    <a:prstGeom prst="rect">
+                      <a:avLst/>
+                    </a:prstGeom>
+                  </pic:spPr>
+                </pic:pic>
+              </a:graphicData>
+            </a:graphic>
+          </wp:inline>
+        </w:drawing>
+      </w:r>
+    </w:p>
+    <w:p/>
+    <w:p>
+      <w:pPr>
+        <w:pStyle w:val="ListParagraph"/>
+        <w:numPr>
+          <w:ilvl w:val="0"/>
+          <w:numId w:val="16"/>
+        </w:numPr>
+      </w:pPr>
+      <w:r>
+        <w:t xml:space="preserve">There are no objects of type </w:t>
+      </w:r>
+      <w:r>
+        <w:rPr>
+          <w:b/>
+          <w:bCs/>
+        </w:rPr>
+        <w:t>void.</w:t>
+      </w:r>
+    </w:p>
+    <w:p>
+      <w:pPr>
+        <w:pStyle w:val="ListParagraph"/>
+        <w:numPr>
+          <w:ilvl w:val="0"/>
+          <w:numId w:val="16"/>
+        </w:numPr>
+      </w:pPr>
+      <w:r>
+        <w:t xml:space="preserve">It is used to specify that a function does not return a value. It is a </w:t>
+      </w:r>
+      <w:r>
+        <w:rPr>
+          <w:i/>
+          <w:iCs/>
+        </w:rPr>
+        <w:t>pseudo</w:t>
+      </w:r>
+      <w:r>
+        <w:t xml:space="preserve"> return type.</w:t>
+      </w:r>
+    </w:p>
+    <w:p>
+      <w:pPr>
+        <w:pStyle w:val="ListParagraph"/>
+        <w:numPr>
+          <w:ilvl w:val="0"/>
+          <w:numId w:val="16"/>
+        </w:numPr>
+      </w:pPr>
+      <w:r>
+        <w:t>It is also used as a base type for pointers to objects of unknown type.</w:t>
+      </w:r>
+    </w:p>
+    <w:p>
+      <w:pPr>
+        <w:pStyle w:val="ListParagraph"/>
+        <w:ind w:left="360"/>
+      </w:pPr>
+    </w:p>
+    <w:p>
+      <w:pPr>
+        <w:pStyle w:val="ListParagraph"/>
+        <w:ind w:left="360"/>
+      </w:pPr>
+      <w:r>
+        <w:rPr>
+          <w:noProof/>
+        </w:rPr>
+        <w:drawing>
+          <wp:inline distT="0" distB="0" distL="0" distR="0" wp14:anchorId="50393C8A" wp14:editId="73D2BBEA">
+            <wp:extent cx="3726307" cy="716280"/>
+            <wp:effectExtent l="0" t="0" r="7620" b="7620"/>
+            <wp:docPr id="1193653898" name="Picture 5"/>
+            <wp:cNvGraphicFramePr>
+              <a:graphicFrameLocks xmlns:a="http://schemas.openxmlformats.org/drawingml/2006/main" noChangeAspect="1"/>
+            </wp:cNvGraphicFramePr>
+            <a:graphic xmlns:a="http://schemas.openxmlformats.org/drawingml/2006/main">
+              <a:graphicData uri="http://schemas.openxmlformats.org/drawingml/2006/picture">
+                <pic:pic xmlns:pic="http://schemas.openxmlformats.org/drawingml/2006/picture">
+                  <pic:nvPicPr>
+                    <pic:cNvPr id="1193653898" name="Picture 1193653898"/>
+                    <pic:cNvPicPr/>
+                  </pic:nvPicPr>
+                  <pic:blipFill>
+                    <a:blip r:embed="rId19">
+                      <a:extLst>
+                        <a:ext uri="{28A0092B-C50C-407E-A947-70E740481C1C}">
+                          <a14:useLocalDpi xmlns:a14="http://schemas.microsoft.com/office/drawing/2010/main" val="0"/>
+                        </a:ext>
+                      </a:extLst>
+                    </a:blip>
+                    <a:stretch>
+                      <a:fillRect/>
+                    </a:stretch>
+                  </pic:blipFill>
+                  <pic:spPr>
+                    <a:xfrm>
+                      <a:off x="0" y="0"/>
+                      <a:ext cx="3741710" cy="719241"/>
+                    </a:xfrm>
+                    <a:prstGeom prst="rect">
+                      <a:avLst/>
+                    </a:prstGeom>
+                  </pic:spPr>
+                </pic:pic>
+              </a:graphicData>
+            </a:graphic>
+          </wp:inline>
+        </w:drawing>
+      </w:r>
+    </w:p>
+    <w:p>
+      <w:pPr>
+        <w:pStyle w:val="ListParagraph"/>
+        <w:ind w:left="360"/>
+      </w:pPr>
+    </w:p>
+    <w:p>
+      <w:pPr>
+        <w:pStyle w:val="ListParagraph"/>
+        <w:numPr>
+          <w:ilvl w:val="0"/>
+          <w:numId w:val="16"/>
+        </w:numPr>
+      </w:pPr>
+      <w:r>
+        <w:t>Sizes of many data types are implementation dependent.</w:t>
+      </w:r>
+    </w:p>
+    <w:p>
+      <w:pPr>
+        <w:pStyle w:val="ListParagraph"/>
+        <w:numPr>
+          <w:ilvl w:val="0"/>
+          <w:numId w:val="16"/>
+        </w:numPr>
+      </w:pPr>
+      <w:r>
+        <w:t>Writing truly portable low-level code is hard.</w:t>
+      </w:r>
+    </w:p>
+    <w:p>
+      <w:pPr>
+        <w:pStyle w:val="ListParagraph"/>
+        <w:numPr>
+          <w:ilvl w:val="0"/>
+          <w:numId w:val="16"/>
+        </w:numPr>
+      </w:pPr>
+      <w:r>
+        <w:rPr>
+          <w:b/>
+          <w:bCs/>
+        </w:rPr>
+        <w:t>Comparison of sizes –</w:t>
+      </w:r>
+    </w:p>
+    <w:p>
+      <w:pPr>
+        <w:pStyle w:val="ListParagraph"/>
+        <w:ind w:left="360"/>
+      </w:pPr>
+      <w:r>
+        <w:rPr>
+          <w:noProof/>
+        </w:rPr>
+        <w:drawing>
+          <wp:inline distT="0" distB="0" distL="0" distR="0" wp14:anchorId="72AFACD6" wp14:editId="02FA72E4">
+            <wp:extent cx="4899660" cy="1040621"/>
+            <wp:effectExtent l="0" t="0" r="0" b="7620"/>
+            <wp:docPr id="1062434525" name="Picture 6"/>
+            <wp:cNvGraphicFramePr>
+              <a:graphicFrameLocks xmlns:a="http://schemas.openxmlformats.org/drawingml/2006/main" noChangeAspect="1"/>
+            </wp:cNvGraphicFramePr>
+            <a:graphic xmlns:a="http://schemas.openxmlformats.org/drawingml/2006/main">
+              <a:graphicData uri="http://schemas.openxmlformats.org/drawingml/2006/picture">
+                <pic:pic xmlns:pic="http://schemas.openxmlformats.org/drawingml/2006/picture">
+                  <pic:nvPicPr>
+                    <pic:cNvPr id="1062434525" name="Picture 1062434525"/>
+                    <pic:cNvPicPr/>
+                  </pic:nvPicPr>
+                  <pic:blipFill>
+                    <a:blip r:embed="rId20">
+                      <a:extLst>
+                        <a:ext uri="{28A0092B-C50C-407E-A947-70E740481C1C}">
+                          <a14:useLocalDpi xmlns:a14="http://schemas.microsoft.com/office/drawing/2010/main" val="0"/>
+                        </a:ext>
+                      </a:extLst>
+                    </a:blip>
+                    <a:stretch>
+                      <a:fillRect/>
+                    </a:stretch>
+                  </pic:blipFill>
+                  <pic:spPr>
+                    <a:xfrm>
+                      <a:off x="0" y="0"/>
+                      <a:ext cx="4929926" cy="1047049"/>
+                    </a:xfrm>
+                    <a:prstGeom prst="rect">
+                      <a:avLst/>
+                    </a:prstGeom>
+                  </pic:spPr>
+                </pic:pic>
+              </a:graphicData>
+            </a:graphic>
+          </wp:inline>
+        </w:drawing>
+      </w:r>
+    </w:p>
+    <w:p>
+      <w:pPr>
+        <w:pStyle w:val="ListParagraph"/>
+        <w:numPr>
+          <w:ilvl w:val="0"/>
+          <w:numId w:val="16"/>
+        </w:numPr>
+      </w:pPr>
+      <w:r>
+        <w:lastRenderedPageBreak/>
+        <w:t>It is guaranteed that a char has at least 8 bits, a short has at least 16 bits, a long has at least 32 bits.</w:t>
+      </w:r>
+    </w:p>
+    <w:p>
+      <w:pPr>
+        <w:pStyle w:val="ListParagraph"/>
+        <w:numPr>
+          <w:ilvl w:val="0"/>
+          <w:numId w:val="16"/>
+        </w:numPr>
+      </w:pPr>
+      <w:r>
+        <w:t>The sizes and signs of literals of different types are found by writing appropriate code. For example –</w:t>
+      </w:r>
+    </w:p>
+    <w:p>
+      <w:pPr>
+        <w:pStyle w:val="ListParagraph"/>
+        <w:ind w:left="360"/>
+      </w:pPr>
+      <w:r>
+        <w:rPr>
+          <w:noProof/>
+        </w:rPr>
+        <w:drawing>
+          <wp:inline distT="0" distB="0" distL="0" distR="0" wp14:anchorId="0D2D40A3" wp14:editId="55AB982F">
+            <wp:extent cx="5113020" cy="1978704"/>
+            <wp:effectExtent l="0" t="0" r="0" b="2540"/>
+            <wp:docPr id="1685225057" name="Picture 7"/>
+            <wp:cNvGraphicFramePr>
+              <a:graphicFrameLocks xmlns:a="http://schemas.openxmlformats.org/drawingml/2006/main" noChangeAspect="1"/>
+            </wp:cNvGraphicFramePr>
+            <a:graphic xmlns:a="http://schemas.openxmlformats.org/drawingml/2006/main">
+              <a:graphicData uri="http://schemas.openxmlformats.org/drawingml/2006/picture">
+                <pic:pic xmlns:pic="http://schemas.openxmlformats.org/drawingml/2006/picture">
+                  <pic:nvPicPr>
+                    <pic:cNvPr id="1685225057" name="Picture 1685225057"/>
+                    <pic:cNvPicPr/>
+                  </pic:nvPicPr>
+                  <pic:blipFill>
+                    <a:blip r:embed="rId21">
+                      <a:extLst>
+                        <a:ext uri="{28A0092B-C50C-407E-A947-70E740481C1C}">
+                          <a14:useLocalDpi xmlns:a14="http://schemas.microsoft.com/office/drawing/2010/main" val="0"/>
+                        </a:ext>
+                      </a:extLst>
+                    </a:blip>
+                    <a:stretch>
+                      <a:fillRect/>
+                    </a:stretch>
+                  </pic:blipFill>
+                  <pic:spPr>
+                    <a:xfrm>
+                      <a:off x="0" y="0"/>
+                      <a:ext cx="5132235" cy="1986140"/>
+                    </a:xfrm>
+                    <a:prstGeom prst="rect">
+                      <a:avLst/>
+                    </a:prstGeom>
+                  </pic:spPr>
+                </pic:pic>
+              </a:graphicData>
+            </a:graphic>
+          </wp:inline>
+        </w:drawing>
+      </w:r>
+    </w:p>
+    <w:p>
+      <w:pPr>
+        <w:pStyle w:val="ListParagraph"/>
+        <w:ind w:left="360"/>
+      </w:pPr>
+    </w:p>
+    <w:p>
+      <w:pPr>
+        <w:pStyle w:val="ListParagraph"/>
+        <w:ind w:left="360"/>
+      </w:pPr>
+    </w:p>
+    <w:p>
+      <w:pPr>
+        <w:pStyle w:val="ListParagraph"/>
+        <w:numPr>
+          <w:ilvl w:val="0"/>
+          <w:numId w:val="16"/>
+        </w:numPr>
+      </w:pPr>
+      <w:r>
+        <w:rPr>
+          <w:b/>
+          <w:bCs/>
+        </w:rPr>
+        <w:t xml:space="preserve">Alignment: </w:t>
+      </w:r>
+      <w:r>
+        <w:t>An object doesn’t just need enough storage to hold its representation. On some machine architectures, the bytes used to hold it must have proper alignment for the hardware to access it efficiently.</w:t>
+      </w:r>
+    </w:p>
+    <w:p>
+      <w:pPr>
+        <w:pStyle w:val="ListParagraph"/>
+        <w:numPr>
+          <w:ilvl w:val="0"/>
+          <w:numId w:val="16"/>
+        </w:numPr>
+      </w:pPr>
+      <w:r>
+        <w:t>Alignment is extremely implementation specific.</w:t>
+      </w:r>
+    </w:p>
+    <w:p>
+      <w:pPr>
+        <w:pStyle w:val="ListParagraph"/>
+        <w:numPr>
+          <w:ilvl w:val="0"/>
+          <w:numId w:val="16"/>
+        </w:numPr>
+      </w:pPr>
+      <w:r>
+        <w:t>Sometimes struct contains holes to improve its alignment.</w:t>
+      </w:r>
+    </w:p>
+    <w:p>
+      <w:pPr>
+        <w:pStyle w:val="ListParagraph"/>
+        <w:numPr>
+          <w:ilvl w:val="0"/>
+          <w:numId w:val="16"/>
+        </w:numPr>
+      </w:pPr>
+      <w:r>
+        <w:t xml:space="preserve">Use of the </w:t>
+      </w:r>
+      <w:proofErr w:type="spellStart"/>
+      <w:proofErr w:type="gramStart"/>
+      <w:r>
+        <w:t>alignof</w:t>
+      </w:r>
+      <w:proofErr w:type="spellEnd"/>
+      <w:r>
+        <w:t>(</w:t>
+      </w:r>
+      <w:proofErr w:type="gramEnd"/>
+      <w:r>
+        <w:t>) operator –</w:t>
+      </w:r>
+    </w:p>
+    <w:p>
+      <w:pPr>
+        <w:pStyle w:val="ListParagraph"/>
+        <w:ind w:left="360"/>
+      </w:pPr>
+      <w:r>
+        <w:rPr>
+          <w:noProof/>
+        </w:rPr>
+        <w:drawing>
+          <wp:inline distT="0" distB="0" distL="0" distR="0" wp14:anchorId="173477AD" wp14:editId="27C094CB">
+            <wp:extent cx="3733800" cy="1206680"/>
+            <wp:effectExtent l="0" t="0" r="0" b="0"/>
+            <wp:docPr id="306315771" name="Picture 8" descr="A white background with blue text"/>
+            <wp:cNvGraphicFramePr>
+              <a:graphicFrameLocks xmlns:a="http://schemas.openxmlformats.org/drawingml/2006/main" noChangeAspect="1"/>
+            </wp:cNvGraphicFramePr>
+            <a:graphic xmlns:a="http://schemas.openxmlformats.org/drawingml/2006/main">
+              <a:graphicData uri="http://schemas.openxmlformats.org/drawingml/2006/picture">
+                <pic:pic xmlns:pic="http://schemas.openxmlformats.org/drawingml/2006/picture">
+                  <pic:nvPicPr>
+                    <pic:cNvPr id="306315771" name="Picture 8" descr="A white background with blue text"/>
+                    <pic:cNvPicPr/>
+                  </pic:nvPicPr>
+                  <pic:blipFill>
+                    <a:blip r:embed="rId22">
+                      <a:extLst>
+                        <a:ext uri="{28A0092B-C50C-407E-A947-70E740481C1C}">
+                          <a14:useLocalDpi xmlns:a14="http://schemas.microsoft.com/office/drawing/2010/main" val="0"/>
+                        </a:ext>
+                      </a:extLst>
+                    </a:blip>
+                    <a:stretch>
+                      <a:fillRect/>
+                    </a:stretch>
+                  </pic:blipFill>
+                  <pic:spPr>
+                    <a:xfrm>
+                      <a:off x="0" y="0"/>
+                      <a:ext cx="3766678" cy="1217306"/>
+                    </a:xfrm>
+                    <a:prstGeom prst="rect">
+                      <a:avLst/>
+                    </a:prstGeom>
+                  </pic:spPr>
+                </pic:pic>
+              </a:graphicData>
+            </a:graphic>
+          </wp:inline>
+        </w:drawing>
+      </w:r>
+    </w:p>
+    <w:p>
+      <w:pPr>
+        <w:pStyle w:val="ListParagraph"/>
+        <w:numPr>
+          <w:ilvl w:val="0"/>
+          <w:numId w:val="16"/>
+        </w:numPr>
+      </w:pPr>
+      <w:r>
+        <w:t xml:space="preserve">Sometimes we </w:t>
+      </w:r>
+      <w:proofErr w:type="gramStart"/>
+      <w:r>
+        <w:t>have to</w:t>
+      </w:r>
+      <w:proofErr w:type="gramEnd"/>
+      <w:r>
+        <w:t xml:space="preserve"> use alignment in a declaration. Like so –</w:t>
+      </w:r>
+    </w:p>
+    <w:p>
+      <w:pPr>
+        <w:pStyle w:val="ListParagraph"/>
+        <w:ind w:left="360"/>
+      </w:pPr>
+      <w:r>
+        <w:rPr>
+          <w:noProof/>
+        </w:rPr>
+        <w:drawing>
+          <wp:inline distT="0" distB="0" distL="0" distR="0" wp14:anchorId="05169CE1" wp14:editId="5173851A">
+            <wp:extent cx="3741420" cy="1581378"/>
+            <wp:effectExtent l="0" t="0" r="0" b="0"/>
+            <wp:docPr id="1658836125" name="Picture 9" descr="A computer code with blue text"/>
+            <wp:cNvGraphicFramePr>
+              <a:graphicFrameLocks xmlns:a="http://schemas.openxmlformats.org/drawingml/2006/main" noChangeAspect="1"/>
+            </wp:cNvGraphicFramePr>
+            <a:graphic xmlns:a="http://schemas.openxmlformats.org/drawingml/2006/main">
+              <a:graphicData uri="http://schemas.openxmlformats.org/drawingml/2006/picture">
+                <pic:pic xmlns:pic="http://schemas.openxmlformats.org/drawingml/2006/picture">
+                  <pic:nvPicPr>
+                    <pic:cNvPr id="1658836125" name="Picture 9" descr="A computer code with blue text"/>
+                    <pic:cNvPicPr/>
+                  </pic:nvPicPr>
+                  <pic:blipFill>
+                    <a:blip r:embed="rId23">
+                      <a:extLst>
+                        <a:ext uri="{28A0092B-C50C-407E-A947-70E740481C1C}">
+                          <a14:useLocalDpi xmlns:a14="http://schemas.microsoft.com/office/drawing/2010/main" val="0"/>
+                        </a:ext>
+                      </a:extLst>
+                    </a:blip>
+                    <a:stretch>
+                      <a:fillRect/>
+                    </a:stretch>
+                  </pic:blipFill>
+                  <pic:spPr>
+                    <a:xfrm>
+                      <a:off x="0" y="0"/>
+                      <a:ext cx="3790122" cy="1601963"/>
+                    </a:xfrm>
+                    <a:prstGeom prst="rect">
+                      <a:avLst/>
+                    </a:prstGeom>
+                  </pic:spPr>
+                </pic:pic>
+              </a:graphicData>
+            </a:graphic>
+          </wp:inline>
+        </w:drawing>
+      </w:r>
+    </w:p>
+    <w:p>
+      <w:pPr>
+        <w:pStyle w:val="ListParagraph"/>
+      </w:pPr>
+    </w:p>
+    <w:p>
+      <w:pPr>
+        <w:pStyle w:val="ListParagraph"/>
+        <w:ind w:left="360"/>
+      </w:pPr>
+    </w:p>
+    <w:p>
+      <w:pPr>
         <w:ind w:left="360"/>
       </w:pPr>
     </w:p>
@@ -1838,6 +3285,119 @@
     </w:lvl>
   </w:abstractNum>
   <w:abstractNum w:abstractNumId="1" w15:restartNumberingAfterBreak="0">
+    <w:nsid w:val="01FC5E32"/>
+    <w:multiLevelType w:val="hybridMultilevel"/>
+    <w:tmpl w:val="DF8806E8"/>
+    <w:lvl w:ilvl="0" w:tplc="4009000B">
+      <w:start w:val="1"/>
+      <w:numFmt w:val="bullet"/>
+      <w:lvlText w:val=""/>
+      <w:lvlJc w:val="left"/>
+      <w:pPr>
+        <w:ind w:left="720" w:hanging="360"/>
+      </w:pPr>
+      <w:rPr>
+        <w:rFonts w:ascii="Wingdings" w:hAnsi="Wingdings" w:hint="default"/>
+      </w:rPr>
+    </w:lvl>
+    <w:lvl w:ilvl="1" w:tplc="40090003" w:tentative="1">
+      <w:start w:val="1"/>
+      <w:numFmt w:val="bullet"/>
+      <w:lvlText w:val="o"/>
+      <w:lvlJc w:val="left"/>
+      <w:pPr>
+        <w:ind w:left="1440" w:hanging="360"/>
+      </w:pPr>
+      <w:rPr>
+        <w:rFonts w:ascii="Courier New" w:hAnsi="Courier New" w:cs="Courier New" w:hint="default"/>
+      </w:rPr>
+    </w:lvl>
+    <w:lvl w:ilvl="2" w:tplc="40090005" w:tentative="1">
+      <w:start w:val="1"/>
+      <w:numFmt w:val="bullet"/>
+      <w:lvlText w:val=""/>
+      <w:lvlJc w:val="left"/>
+      <w:pPr>
+        <w:ind w:left="2160" w:hanging="360"/>
+      </w:pPr>
+      <w:rPr>
+        <w:rFonts w:ascii="Wingdings" w:hAnsi="Wingdings" w:hint="default"/>
+      </w:rPr>
+    </w:lvl>
+    <w:lvl w:ilvl="3" w:tplc="40090001" w:tentative="1">
+      <w:start w:val="1"/>
+      <w:numFmt w:val="bullet"/>
+      <w:lvlText w:val=""/>
+      <w:lvlJc w:val="left"/>
+      <w:pPr>
+        <w:ind w:left="2880" w:hanging="360"/>
+      </w:pPr>
+      <w:rPr>
+        <w:rFonts w:ascii="Symbol" w:hAnsi="Symbol" w:hint="default"/>
+      </w:rPr>
+    </w:lvl>
+    <w:lvl w:ilvl="4" w:tplc="40090003" w:tentative="1">
+      <w:start w:val="1"/>
+      <w:numFmt w:val="bullet"/>
+      <w:lvlText w:val="o"/>
+      <w:lvlJc w:val="left"/>
+      <w:pPr>
+        <w:ind w:left="3600" w:hanging="360"/>
+      </w:pPr>
+      <w:rPr>
+        <w:rFonts w:ascii="Courier New" w:hAnsi="Courier New" w:cs="Courier New" w:hint="default"/>
+      </w:rPr>
+    </w:lvl>
+    <w:lvl w:ilvl="5" w:tplc="40090005" w:tentative="1">
+      <w:start w:val="1"/>
+      <w:numFmt w:val="bullet"/>
+      <w:lvlText w:val=""/>
+      <w:lvlJc w:val="left"/>
+      <w:pPr>
+        <w:ind w:left="4320" w:hanging="360"/>
+      </w:pPr>
+      <w:rPr>
+        <w:rFonts w:ascii="Wingdings" w:hAnsi="Wingdings" w:hint="default"/>
+      </w:rPr>
+    </w:lvl>
+    <w:lvl w:ilvl="6" w:tplc="40090001" w:tentative="1">
+      <w:start w:val="1"/>
+      <w:numFmt w:val="bullet"/>
+      <w:lvlText w:val=""/>
+      <w:lvlJc w:val="left"/>
+      <w:pPr>
+        <w:ind w:left="5040" w:hanging="360"/>
+      </w:pPr>
+      <w:rPr>
+        <w:rFonts w:ascii="Symbol" w:hAnsi="Symbol" w:hint="default"/>
+      </w:rPr>
+    </w:lvl>
+    <w:lvl w:ilvl="7" w:tplc="40090003" w:tentative="1">
+      <w:start w:val="1"/>
+      <w:numFmt w:val="bullet"/>
+      <w:lvlText w:val="o"/>
+      <w:lvlJc w:val="left"/>
+      <w:pPr>
+        <w:ind w:left="5760" w:hanging="360"/>
+      </w:pPr>
+      <w:rPr>
+        <w:rFonts w:ascii="Courier New" w:hAnsi="Courier New" w:cs="Courier New" w:hint="default"/>
+      </w:rPr>
+    </w:lvl>
+    <w:lvl w:ilvl="8" w:tplc="40090005" w:tentative="1">
+      <w:start w:val="1"/>
+      <w:numFmt w:val="bullet"/>
+      <w:lvlText w:val=""/>
+      <w:lvlJc w:val="left"/>
+      <w:pPr>
+        <w:ind w:left="6480" w:hanging="360"/>
+      </w:pPr>
+      <w:rPr>
+        <w:rFonts w:ascii="Wingdings" w:hAnsi="Wingdings" w:hint="default"/>
+      </w:rPr>
+    </w:lvl>
+  </w:abstractNum>
+  <w:abstractNum w:abstractNumId="2" w15:restartNumberingAfterBreak="0">
     <w:nsid w:val="053020F5"/>
     <w:multiLevelType w:val="hybridMultilevel"/>
     <w:tmpl w:val="112AEAFE"/>
@@ -1950,7 +3510,7 @@
       </w:rPr>
     </w:lvl>
   </w:abstractNum>
-  <w:abstractNum w:abstractNumId="2" w15:restartNumberingAfterBreak="0">
+  <w:abstractNum w:abstractNumId="3" w15:restartNumberingAfterBreak="0">
     <w:nsid w:val="0F4876C5"/>
     <w:multiLevelType w:val="hybridMultilevel"/>
     <w:tmpl w:val="46D4CA88"/>
@@ -2063,7 +3623,7 @@
       </w:rPr>
     </w:lvl>
   </w:abstractNum>
-  <w:abstractNum w:abstractNumId="3" w15:restartNumberingAfterBreak="0">
+  <w:abstractNum w:abstractNumId="4" w15:restartNumberingAfterBreak="0">
     <w:nsid w:val="11715E7F"/>
     <w:multiLevelType w:val="hybridMultilevel"/>
     <w:tmpl w:val="EB3AD244"/>
@@ -2176,7 +3736,7 @@
       </w:rPr>
     </w:lvl>
   </w:abstractNum>
-  <w:abstractNum w:abstractNumId="4" w15:restartNumberingAfterBreak="0">
+  <w:abstractNum w:abstractNumId="5" w15:restartNumberingAfterBreak="0">
     <w:nsid w:val="133C14F6"/>
     <w:multiLevelType w:val="hybridMultilevel"/>
     <w:tmpl w:val="6D9EBFA0"/>
@@ -2289,7 +3849,7 @@
       </w:rPr>
     </w:lvl>
   </w:abstractNum>
-  <w:abstractNum w:abstractNumId="5" w15:restartNumberingAfterBreak="0">
+  <w:abstractNum w:abstractNumId="6" w15:restartNumberingAfterBreak="0">
     <w:nsid w:val="1A346B6F"/>
     <w:multiLevelType w:val="hybridMultilevel"/>
     <w:tmpl w:val="8A9E5FFC"/>
@@ -2402,7 +3962,233 @@
       </w:rPr>
     </w:lvl>
   </w:abstractNum>
-  <w:abstractNum w:abstractNumId="6" w15:restartNumberingAfterBreak="0">
+  <w:abstractNum w:abstractNumId="7" w15:restartNumberingAfterBreak="0">
+    <w:nsid w:val="231060F4"/>
+    <w:multiLevelType w:val="hybridMultilevel"/>
+    <w:tmpl w:val="53EA88AC"/>
+    <w:lvl w:ilvl="0" w:tplc="40090001">
+      <w:start w:val="1"/>
+      <w:numFmt w:val="bullet"/>
+      <w:lvlText w:val=""/>
+      <w:lvlJc w:val="left"/>
+      <w:pPr>
+        <w:ind w:left="360" w:hanging="360"/>
+      </w:pPr>
+      <w:rPr>
+        <w:rFonts w:ascii="Symbol" w:hAnsi="Symbol" w:hint="default"/>
+      </w:rPr>
+    </w:lvl>
+    <w:lvl w:ilvl="1" w:tplc="40090003" w:tentative="1">
+      <w:start w:val="1"/>
+      <w:numFmt w:val="bullet"/>
+      <w:lvlText w:val="o"/>
+      <w:lvlJc w:val="left"/>
+      <w:pPr>
+        <w:ind w:left="1080" w:hanging="360"/>
+      </w:pPr>
+      <w:rPr>
+        <w:rFonts w:ascii="Courier New" w:hAnsi="Courier New" w:cs="Courier New" w:hint="default"/>
+      </w:rPr>
+    </w:lvl>
+    <w:lvl w:ilvl="2" w:tplc="40090005" w:tentative="1">
+      <w:start w:val="1"/>
+      <w:numFmt w:val="bullet"/>
+      <w:lvlText w:val=""/>
+      <w:lvlJc w:val="left"/>
+      <w:pPr>
+        <w:ind w:left="1800" w:hanging="360"/>
+      </w:pPr>
+      <w:rPr>
+        <w:rFonts w:ascii="Wingdings" w:hAnsi="Wingdings" w:hint="default"/>
+      </w:rPr>
+    </w:lvl>
+    <w:lvl w:ilvl="3" w:tplc="40090001" w:tentative="1">
+      <w:start w:val="1"/>
+      <w:numFmt w:val="bullet"/>
+      <w:lvlText w:val=""/>
+      <w:lvlJc w:val="left"/>
+      <w:pPr>
+        <w:ind w:left="2520" w:hanging="360"/>
+      </w:pPr>
+      <w:rPr>
+        <w:rFonts w:ascii="Symbol" w:hAnsi="Symbol" w:hint="default"/>
+      </w:rPr>
+    </w:lvl>
+    <w:lvl w:ilvl="4" w:tplc="40090003" w:tentative="1">
+      <w:start w:val="1"/>
+      <w:numFmt w:val="bullet"/>
+      <w:lvlText w:val="o"/>
+      <w:lvlJc w:val="left"/>
+      <w:pPr>
+        <w:ind w:left="3240" w:hanging="360"/>
+      </w:pPr>
+      <w:rPr>
+        <w:rFonts w:ascii="Courier New" w:hAnsi="Courier New" w:cs="Courier New" w:hint="default"/>
+      </w:rPr>
+    </w:lvl>
+    <w:lvl w:ilvl="5" w:tplc="40090005" w:tentative="1">
+      <w:start w:val="1"/>
+      <w:numFmt w:val="bullet"/>
+      <w:lvlText w:val=""/>
+      <w:lvlJc w:val="left"/>
+      <w:pPr>
+        <w:ind w:left="3960" w:hanging="360"/>
+      </w:pPr>
+      <w:rPr>
+        <w:rFonts w:ascii="Wingdings" w:hAnsi="Wingdings" w:hint="default"/>
+      </w:rPr>
+    </w:lvl>
+    <w:lvl w:ilvl="6" w:tplc="40090001" w:tentative="1">
+      <w:start w:val="1"/>
+      <w:numFmt w:val="bullet"/>
+      <w:lvlText w:val=""/>
+      <w:lvlJc w:val="left"/>
+      <w:pPr>
+        <w:ind w:left="4680" w:hanging="360"/>
+      </w:pPr>
+      <w:rPr>
+        <w:rFonts w:ascii="Symbol" w:hAnsi="Symbol" w:hint="default"/>
+      </w:rPr>
+    </w:lvl>
+    <w:lvl w:ilvl="7" w:tplc="40090003" w:tentative="1">
+      <w:start w:val="1"/>
+      <w:numFmt w:val="bullet"/>
+      <w:lvlText w:val="o"/>
+      <w:lvlJc w:val="left"/>
+      <w:pPr>
+        <w:ind w:left="5400" w:hanging="360"/>
+      </w:pPr>
+      <w:rPr>
+        <w:rFonts w:ascii="Courier New" w:hAnsi="Courier New" w:cs="Courier New" w:hint="default"/>
+      </w:rPr>
+    </w:lvl>
+    <w:lvl w:ilvl="8" w:tplc="40090005" w:tentative="1">
+      <w:start w:val="1"/>
+      <w:numFmt w:val="bullet"/>
+      <w:lvlText w:val=""/>
+      <w:lvlJc w:val="left"/>
+      <w:pPr>
+        <w:ind w:left="6120" w:hanging="360"/>
+      </w:pPr>
+      <w:rPr>
+        <w:rFonts w:ascii="Wingdings" w:hAnsi="Wingdings" w:hint="default"/>
+      </w:rPr>
+    </w:lvl>
+  </w:abstractNum>
+  <w:abstractNum w:abstractNumId="8" w15:restartNumberingAfterBreak="0">
+    <w:nsid w:val="32634B44"/>
+    <w:multiLevelType w:val="hybridMultilevel"/>
+    <w:tmpl w:val="56D6A474"/>
+    <w:lvl w:ilvl="0" w:tplc="4009000B">
+      <w:start w:val="1"/>
+      <w:numFmt w:val="bullet"/>
+      <w:lvlText w:val=""/>
+      <w:lvlJc w:val="left"/>
+      <w:pPr>
+        <w:ind w:left="720" w:hanging="360"/>
+      </w:pPr>
+      <w:rPr>
+        <w:rFonts w:ascii="Wingdings" w:hAnsi="Wingdings" w:hint="default"/>
+      </w:rPr>
+    </w:lvl>
+    <w:lvl w:ilvl="1" w:tplc="40090003" w:tentative="1">
+      <w:start w:val="1"/>
+      <w:numFmt w:val="bullet"/>
+      <w:lvlText w:val="o"/>
+      <w:lvlJc w:val="left"/>
+      <w:pPr>
+        <w:ind w:left="1440" w:hanging="360"/>
+      </w:pPr>
+      <w:rPr>
+        <w:rFonts w:ascii="Courier New" w:hAnsi="Courier New" w:cs="Courier New" w:hint="default"/>
+      </w:rPr>
+    </w:lvl>
+    <w:lvl w:ilvl="2" w:tplc="40090005" w:tentative="1">
+      <w:start w:val="1"/>
+      <w:numFmt w:val="bullet"/>
+      <w:lvlText w:val=""/>
+      <w:lvlJc w:val="left"/>
+      <w:pPr>
+        <w:ind w:left="2160" w:hanging="360"/>
+      </w:pPr>
+      <w:rPr>
+        <w:rFonts w:ascii="Wingdings" w:hAnsi="Wingdings" w:hint="default"/>
+      </w:rPr>
+    </w:lvl>
+    <w:lvl w:ilvl="3" w:tplc="40090001" w:tentative="1">
+      <w:start w:val="1"/>
+      <w:numFmt w:val="bullet"/>
+      <w:lvlText w:val=""/>
+      <w:lvlJc w:val="left"/>
+      <w:pPr>
+        <w:ind w:left="2880" w:hanging="360"/>
+      </w:pPr>
+      <w:rPr>
+        <w:rFonts w:ascii="Symbol" w:hAnsi="Symbol" w:hint="default"/>
+      </w:rPr>
+    </w:lvl>
+    <w:lvl w:ilvl="4" w:tplc="40090003" w:tentative="1">
+      <w:start w:val="1"/>
+      <w:numFmt w:val="bullet"/>
+      <w:lvlText w:val="o"/>
+      <w:lvlJc w:val="left"/>
+      <w:pPr>
+        <w:ind w:left="3600" w:hanging="360"/>
+      </w:pPr>
+      <w:rPr>
+        <w:rFonts w:ascii="Courier New" w:hAnsi="Courier New" w:cs="Courier New" w:hint="default"/>
+      </w:rPr>
+    </w:lvl>
+    <w:lvl w:ilvl="5" w:tplc="40090005" w:tentative="1">
+      <w:start w:val="1"/>
+      <w:numFmt w:val="bullet"/>
+      <w:lvlText w:val=""/>
+      <w:lvlJc w:val="left"/>
+      <w:pPr>
+        <w:ind w:left="4320" w:hanging="360"/>
+      </w:pPr>
+      <w:rPr>
+        <w:rFonts w:ascii="Wingdings" w:hAnsi="Wingdings" w:hint="default"/>
+      </w:rPr>
+    </w:lvl>
+    <w:lvl w:ilvl="6" w:tplc="40090001" w:tentative="1">
+      <w:start w:val="1"/>
+      <w:numFmt w:val="bullet"/>
+      <w:lvlText w:val=""/>
+      <w:lvlJc w:val="left"/>
+      <w:pPr>
+        <w:ind w:left="5040" w:hanging="360"/>
+      </w:pPr>
+      <w:rPr>
+        <w:rFonts w:ascii="Symbol" w:hAnsi="Symbol" w:hint="default"/>
+      </w:rPr>
+    </w:lvl>
+    <w:lvl w:ilvl="7" w:tplc="40090003" w:tentative="1">
+      <w:start w:val="1"/>
+      <w:numFmt w:val="bullet"/>
+      <w:lvlText w:val="o"/>
+      <w:lvlJc w:val="left"/>
+      <w:pPr>
+        <w:ind w:left="5760" w:hanging="360"/>
+      </w:pPr>
+      <w:rPr>
+        <w:rFonts w:ascii="Courier New" w:hAnsi="Courier New" w:cs="Courier New" w:hint="default"/>
+      </w:rPr>
+    </w:lvl>
+    <w:lvl w:ilvl="8" w:tplc="40090005" w:tentative="1">
+      <w:start w:val="1"/>
+      <w:numFmt w:val="bullet"/>
+      <w:lvlText w:val=""/>
+      <w:lvlJc w:val="left"/>
+      <w:pPr>
+        <w:ind w:left="6480" w:hanging="360"/>
+      </w:pPr>
+      <w:rPr>
+        <w:rFonts w:ascii="Wingdings" w:hAnsi="Wingdings" w:hint="default"/>
+      </w:rPr>
+    </w:lvl>
+  </w:abstractNum>
+  <w:abstractNum w:abstractNumId="9" w15:restartNumberingAfterBreak="0">
     <w:nsid w:val="4E2C3F4E"/>
     <w:multiLevelType w:val="hybridMultilevel"/>
     <w:tmpl w:val="CA3E443C"/>
@@ -2515,7 +4301,7 @@
       </w:rPr>
     </w:lvl>
   </w:abstractNum>
-  <w:abstractNum w:abstractNumId="7" w15:restartNumberingAfterBreak="0">
+  <w:abstractNum w:abstractNumId="10" w15:restartNumberingAfterBreak="0">
     <w:nsid w:val="55F43EF9"/>
     <w:multiLevelType w:val="hybridMultilevel"/>
     <w:tmpl w:val="41049B78"/>
@@ -2628,7 +4414,120 @@
       </w:rPr>
     </w:lvl>
   </w:abstractNum>
-  <w:abstractNum w:abstractNumId="8" w15:restartNumberingAfterBreak="0">
+  <w:abstractNum w:abstractNumId="11" w15:restartNumberingAfterBreak="0">
+    <w:nsid w:val="65DA1E88"/>
+    <w:multiLevelType w:val="hybridMultilevel"/>
+    <w:tmpl w:val="7E9E0100"/>
+    <w:lvl w:ilvl="0" w:tplc="40090001">
+      <w:start w:val="1"/>
+      <w:numFmt w:val="bullet"/>
+      <w:lvlText w:val=""/>
+      <w:lvlJc w:val="left"/>
+      <w:pPr>
+        <w:ind w:left="360" w:hanging="360"/>
+      </w:pPr>
+      <w:rPr>
+        <w:rFonts w:ascii="Symbol" w:hAnsi="Symbol" w:hint="default"/>
+      </w:rPr>
+    </w:lvl>
+    <w:lvl w:ilvl="1" w:tplc="40090003" w:tentative="1">
+      <w:start w:val="1"/>
+      <w:numFmt w:val="bullet"/>
+      <w:lvlText w:val="o"/>
+      <w:lvlJc w:val="left"/>
+      <w:pPr>
+        <w:ind w:left="1080" w:hanging="360"/>
+      </w:pPr>
+      <w:rPr>
+        <w:rFonts w:ascii="Courier New" w:hAnsi="Courier New" w:cs="Courier New" w:hint="default"/>
+      </w:rPr>
+    </w:lvl>
+    <w:lvl w:ilvl="2" w:tplc="40090005" w:tentative="1">
+      <w:start w:val="1"/>
+      <w:numFmt w:val="bullet"/>
+      <w:lvlText w:val=""/>
+      <w:lvlJc w:val="left"/>
+      <w:pPr>
+        <w:ind w:left="1800" w:hanging="360"/>
+      </w:pPr>
+      <w:rPr>
+        <w:rFonts w:ascii="Wingdings" w:hAnsi="Wingdings" w:hint="default"/>
+      </w:rPr>
+    </w:lvl>
+    <w:lvl w:ilvl="3" w:tplc="40090001" w:tentative="1">
+      <w:start w:val="1"/>
+      <w:numFmt w:val="bullet"/>
+      <w:lvlText w:val=""/>
+      <w:lvlJc w:val="left"/>
+      <w:pPr>
+        <w:ind w:left="2520" w:hanging="360"/>
+      </w:pPr>
+      <w:rPr>
+        <w:rFonts w:ascii="Symbol" w:hAnsi="Symbol" w:hint="default"/>
+      </w:rPr>
+    </w:lvl>
+    <w:lvl w:ilvl="4" w:tplc="40090003" w:tentative="1">
+      <w:start w:val="1"/>
+      <w:numFmt w:val="bullet"/>
+      <w:lvlText w:val="o"/>
+      <w:lvlJc w:val="left"/>
+      <w:pPr>
+        <w:ind w:left="3240" w:hanging="360"/>
+      </w:pPr>
+      <w:rPr>
+        <w:rFonts w:ascii="Courier New" w:hAnsi="Courier New" w:cs="Courier New" w:hint="default"/>
+      </w:rPr>
+    </w:lvl>
+    <w:lvl w:ilvl="5" w:tplc="40090005" w:tentative="1">
+      <w:start w:val="1"/>
+      <w:numFmt w:val="bullet"/>
+      <w:lvlText w:val=""/>
+      <w:lvlJc w:val="left"/>
+      <w:pPr>
+        <w:ind w:left="3960" w:hanging="360"/>
+      </w:pPr>
+      <w:rPr>
+        <w:rFonts w:ascii="Wingdings" w:hAnsi="Wingdings" w:hint="default"/>
+      </w:rPr>
+    </w:lvl>
+    <w:lvl w:ilvl="6" w:tplc="40090001" w:tentative="1">
+      <w:start w:val="1"/>
+      <w:numFmt w:val="bullet"/>
+      <w:lvlText w:val=""/>
+      <w:lvlJc w:val="left"/>
+      <w:pPr>
+        <w:ind w:left="4680" w:hanging="360"/>
+      </w:pPr>
+      <w:rPr>
+        <w:rFonts w:ascii="Symbol" w:hAnsi="Symbol" w:hint="default"/>
+      </w:rPr>
+    </w:lvl>
+    <w:lvl w:ilvl="7" w:tplc="40090003" w:tentative="1">
+      <w:start w:val="1"/>
+      <w:numFmt w:val="bullet"/>
+      <w:lvlText w:val="o"/>
+      <w:lvlJc w:val="left"/>
+      <w:pPr>
+        <w:ind w:left="5400" w:hanging="360"/>
+      </w:pPr>
+      <w:rPr>
+        <w:rFonts w:ascii="Courier New" w:hAnsi="Courier New" w:cs="Courier New" w:hint="default"/>
+      </w:rPr>
+    </w:lvl>
+    <w:lvl w:ilvl="8" w:tplc="40090005" w:tentative="1">
+      <w:start w:val="1"/>
+      <w:numFmt w:val="bullet"/>
+      <w:lvlText w:val=""/>
+      <w:lvlJc w:val="left"/>
+      <w:pPr>
+        <w:ind w:left="6120" w:hanging="360"/>
+      </w:pPr>
+      <w:rPr>
+        <w:rFonts w:ascii="Wingdings" w:hAnsi="Wingdings" w:hint="default"/>
+      </w:rPr>
+    </w:lvl>
+  </w:abstractNum>
+  <w:abstractNum w:abstractNumId="12" w15:restartNumberingAfterBreak="0">
     <w:nsid w:val="7042543D"/>
     <w:multiLevelType w:val="hybridMultilevel"/>
     <w:tmpl w:val="D22EA44A"/>
@@ -2741,7 +4640,7 @@
       </w:rPr>
     </w:lvl>
   </w:abstractNum>
-  <w:abstractNum w:abstractNumId="9" w15:restartNumberingAfterBreak="0">
+  <w:abstractNum w:abstractNumId="13" w15:restartNumberingAfterBreak="0">
     <w:nsid w:val="72074474"/>
     <w:multiLevelType w:val="hybridMultilevel"/>
     <w:tmpl w:val="583435EA"/>
@@ -2854,7 +4753,7 @@
       </w:rPr>
     </w:lvl>
   </w:abstractNum>
-  <w:abstractNum w:abstractNumId="10" w15:restartNumberingAfterBreak="0">
+  <w:abstractNum w:abstractNumId="14" w15:restartNumberingAfterBreak="0">
     <w:nsid w:val="7CD00DFE"/>
     <w:multiLevelType w:val="hybridMultilevel"/>
     <w:tmpl w:val="14741048"/>
@@ -2967,38 +4866,166 @@
       </w:rPr>
     </w:lvl>
   </w:abstractNum>
+  <w:abstractNum w:abstractNumId="15" w15:restartNumberingAfterBreak="0">
+    <w:nsid w:val="7EF146F2"/>
+    <w:multiLevelType w:val="hybridMultilevel"/>
+    <w:tmpl w:val="DB48E398"/>
+    <w:lvl w:ilvl="0" w:tplc="40090001">
+      <w:start w:val="1"/>
+      <w:numFmt w:val="bullet"/>
+      <w:lvlText w:val=""/>
+      <w:lvlJc w:val="left"/>
+      <w:pPr>
+        <w:ind w:left="360" w:hanging="360"/>
+      </w:pPr>
+      <w:rPr>
+        <w:rFonts w:ascii="Symbol" w:hAnsi="Symbol" w:hint="default"/>
+      </w:rPr>
+    </w:lvl>
+    <w:lvl w:ilvl="1" w:tplc="40090003" w:tentative="1">
+      <w:start w:val="1"/>
+      <w:numFmt w:val="bullet"/>
+      <w:lvlText w:val="o"/>
+      <w:lvlJc w:val="left"/>
+      <w:pPr>
+        <w:ind w:left="1080" w:hanging="360"/>
+      </w:pPr>
+      <w:rPr>
+        <w:rFonts w:ascii="Courier New" w:hAnsi="Courier New" w:cs="Courier New" w:hint="default"/>
+      </w:rPr>
+    </w:lvl>
+    <w:lvl w:ilvl="2" w:tplc="40090005" w:tentative="1">
+      <w:start w:val="1"/>
+      <w:numFmt w:val="bullet"/>
+      <w:lvlText w:val=""/>
+      <w:lvlJc w:val="left"/>
+      <w:pPr>
+        <w:ind w:left="1800" w:hanging="360"/>
+      </w:pPr>
+      <w:rPr>
+        <w:rFonts w:ascii="Wingdings" w:hAnsi="Wingdings" w:hint="default"/>
+      </w:rPr>
+    </w:lvl>
+    <w:lvl w:ilvl="3" w:tplc="40090001" w:tentative="1">
+      <w:start w:val="1"/>
+      <w:numFmt w:val="bullet"/>
+      <w:lvlText w:val=""/>
+      <w:lvlJc w:val="left"/>
+      <w:pPr>
+        <w:ind w:left="2520" w:hanging="360"/>
+      </w:pPr>
+      <w:rPr>
+        <w:rFonts w:ascii="Symbol" w:hAnsi="Symbol" w:hint="default"/>
+      </w:rPr>
+    </w:lvl>
+    <w:lvl w:ilvl="4" w:tplc="40090003" w:tentative="1">
+      <w:start w:val="1"/>
+      <w:numFmt w:val="bullet"/>
+      <w:lvlText w:val="o"/>
+      <w:lvlJc w:val="left"/>
+      <w:pPr>
+        <w:ind w:left="3240" w:hanging="360"/>
+      </w:pPr>
+      <w:rPr>
+        <w:rFonts w:ascii="Courier New" w:hAnsi="Courier New" w:cs="Courier New" w:hint="default"/>
+      </w:rPr>
+    </w:lvl>
+    <w:lvl w:ilvl="5" w:tplc="40090005" w:tentative="1">
+      <w:start w:val="1"/>
+      <w:numFmt w:val="bullet"/>
+      <w:lvlText w:val=""/>
+      <w:lvlJc w:val="left"/>
+      <w:pPr>
+        <w:ind w:left="3960" w:hanging="360"/>
+      </w:pPr>
+      <w:rPr>
+        <w:rFonts w:ascii="Wingdings" w:hAnsi="Wingdings" w:hint="default"/>
+      </w:rPr>
+    </w:lvl>
+    <w:lvl w:ilvl="6" w:tplc="40090001" w:tentative="1">
+      <w:start w:val="1"/>
+      <w:numFmt w:val="bullet"/>
+      <w:lvlText w:val=""/>
+      <w:lvlJc w:val="left"/>
+      <w:pPr>
+        <w:ind w:left="4680" w:hanging="360"/>
+      </w:pPr>
+      <w:rPr>
+        <w:rFonts w:ascii="Symbol" w:hAnsi="Symbol" w:hint="default"/>
+      </w:rPr>
+    </w:lvl>
+    <w:lvl w:ilvl="7" w:tplc="40090003" w:tentative="1">
+      <w:start w:val="1"/>
+      <w:numFmt w:val="bullet"/>
+      <w:lvlText w:val="o"/>
+      <w:lvlJc w:val="left"/>
+      <w:pPr>
+        <w:ind w:left="5400" w:hanging="360"/>
+      </w:pPr>
+      <w:rPr>
+        <w:rFonts w:ascii="Courier New" w:hAnsi="Courier New" w:cs="Courier New" w:hint="default"/>
+      </w:rPr>
+    </w:lvl>
+    <w:lvl w:ilvl="8" w:tplc="40090005" w:tentative="1">
+      <w:start w:val="1"/>
+      <w:numFmt w:val="bullet"/>
+      <w:lvlText w:val=""/>
+      <w:lvlJc w:val="left"/>
+      <w:pPr>
+        <w:ind w:left="6120" w:hanging="360"/>
+      </w:pPr>
+      <w:rPr>
+        <w:rFonts w:ascii="Wingdings" w:hAnsi="Wingdings" w:hint="default"/>
+      </w:rPr>
+    </w:lvl>
+  </w:abstractNum>
   <w:num w:numId="1" w16cid:durableId="508834381">
-    <w:abstractNumId w:val="9"/>
+    <w:abstractNumId w:val="13"/>
   </w:num>
   <w:num w:numId="2" w16cid:durableId="1172992587">
     <w:abstractNumId w:val="0"/>
   </w:num>
   <w:num w:numId="3" w16cid:durableId="2112971807">
+    <w:abstractNumId w:val="10"/>
+  </w:num>
+  <w:num w:numId="4" w16cid:durableId="1728647969">
+    <w:abstractNumId w:val="2"/>
+  </w:num>
+  <w:num w:numId="5" w16cid:durableId="1839420215">
+    <w:abstractNumId w:val="6"/>
+  </w:num>
+  <w:num w:numId="6" w16cid:durableId="798885230">
+    <w:abstractNumId w:val="12"/>
+  </w:num>
+  <w:num w:numId="7" w16cid:durableId="1798641126">
+    <w:abstractNumId w:val="9"/>
+  </w:num>
+  <w:num w:numId="8" w16cid:durableId="229921537">
+    <w:abstractNumId w:val="3"/>
+  </w:num>
+  <w:num w:numId="9" w16cid:durableId="1471285705">
+    <w:abstractNumId w:val="5"/>
+  </w:num>
+  <w:num w:numId="10" w16cid:durableId="364450539">
+    <w:abstractNumId w:val="14"/>
+  </w:num>
+  <w:num w:numId="11" w16cid:durableId="847256457">
+    <w:abstractNumId w:val="4"/>
+  </w:num>
+  <w:num w:numId="12" w16cid:durableId="812603064">
     <w:abstractNumId w:val="7"/>
   </w:num>
-  <w:num w:numId="4" w16cid:durableId="1728647969">
+  <w:num w:numId="13" w16cid:durableId="1946880019">
     <w:abstractNumId w:val="1"/>
   </w:num>
-  <w:num w:numId="5" w16cid:durableId="1839420215">
-    <w:abstractNumId w:val="5"/>
+  <w:num w:numId="14" w16cid:durableId="611935264">
+    <w:abstractNumId w:val="11"/>
   </w:num>
-  <w:num w:numId="6" w16cid:durableId="798885230">
+  <w:num w:numId="15" w16cid:durableId="340745957">
     <w:abstractNumId w:val="8"/>
   </w:num>
-  <w:num w:numId="7" w16cid:durableId="1798641126">
-    <w:abstractNumId w:val="6"/>
-  </w:num>
-  <w:num w:numId="8" w16cid:durableId="229921537">
-    <w:abstractNumId w:val="2"/>
-  </w:num>
-  <w:num w:numId="9" w16cid:durableId="1471285705">
-    <w:abstractNumId w:val="4"/>
-  </w:num>
-  <w:num w:numId="10" w16cid:durableId="364450539">
-    <w:abstractNumId w:val="10"/>
-  </w:num>
-  <w:num w:numId="11" w16cid:durableId="847256457">
-    <w:abstractNumId w:val="3"/>
+  <w:num w:numId="16" w16cid:durableId="147671684">
+    <w:abstractNumId w:val="15"/>
   </w:num>
 </w:numbering>
 </file>

</xml_diff>

<commit_message>
Add notes on Declarations, Identifiers, Keywords.
</commit_message>
<xml_diff>
--- a/C++ Programming Language/6 Types and Declarations.docx
+++ b/C++ Programming Language/6 Types and Declarations.docx
@@ -264,7 +264,7 @@
           <w:noProof/>
         </w:rPr>
         <w:drawing>
-          <wp:inline distT="0" distB="0" distL="0" distR="0" wp14:anchorId="0EB2AC52" wp14:editId="6CB6B237">
+          <wp:inline distT="0" distB="0" distL="0" distR="0" wp14:anchorId="0EB2AC52" wp14:editId="671D780C">
             <wp:extent cx="5731510" cy="2413000"/>
             <wp:effectExtent l="0" t="0" r="2540" b="6350"/>
             <wp:docPr id="1030303375" name="Picture 1"/>
@@ -1787,7 +1787,7 @@
         </w:rPr>
         <w:lastRenderedPageBreak/>
         <w:drawing>
-          <wp:inline distT="0" distB="0" distL="0" distR="0" wp14:anchorId="768DC46D" wp14:editId="2096FD43">
+          <wp:inline distT="0" distB="0" distL="0" distR="0" wp14:anchorId="768DC46D" wp14:editId="6409CD7F">
             <wp:extent cx="2339340" cy="1032824"/>
             <wp:effectExtent l="0" t="0" r="3810" b="0"/>
             <wp:docPr id="292978655" name="Picture 2" descr="A table with numbers and symbols"/>
@@ -3151,6 +3151,939 @@
     <w:p>
       <w:pPr>
         <w:pStyle w:val="ListParagraph"/>
+      </w:pPr>
+    </w:p>
+    <w:p>
+      <w:pPr>
+        <w:pStyle w:val="ListParagraph"/>
+        <w:numPr>
+          <w:ilvl w:val="0"/>
+          <w:numId w:val="16"/>
+        </w:numPr>
+      </w:pPr>
+      <w:r>
+        <w:rPr>
+          <w:b/>
+          <w:bCs/>
+        </w:rPr>
+        <w:t xml:space="preserve">Declarations: </w:t>
+      </w:r>
+      <w:r>
+        <w:t>Before an identifier can be used in a program, it must be declared.</w:t>
+      </w:r>
+    </w:p>
+    <w:p>
+      <w:pPr>
+        <w:pStyle w:val="ListParagraph"/>
+        <w:numPr>
+          <w:ilvl w:val="0"/>
+          <w:numId w:val="16"/>
+        </w:numPr>
+      </w:pPr>
+      <w:r>
+        <w:t>Declarations are deemed part of an interface.</w:t>
+      </w:r>
+    </w:p>
+    <w:p>
+      <w:pPr>
+        <w:pStyle w:val="ListParagraph"/>
+        <w:numPr>
+          <w:ilvl w:val="0"/>
+          <w:numId w:val="16"/>
+        </w:numPr>
+      </w:pPr>
+      <w:r>
+        <w:t>Definitions are deemed part of an implementation.</w:t>
+      </w:r>
+    </w:p>
+    <w:p>
+      <w:pPr>
+        <w:pStyle w:val="ListParagraph"/>
+        <w:numPr>
+          <w:ilvl w:val="0"/>
+          <w:numId w:val="16"/>
+        </w:numPr>
+      </w:pPr>
+      <w:r>
+        <w:lastRenderedPageBreak/>
+        <w:t>Any declaration that specifies a default value is a definition.</w:t>
+      </w:r>
+    </w:p>
+    <w:p>
+      <w:pPr>
+        <w:pStyle w:val="ListParagraph"/>
+        <w:numPr>
+          <w:ilvl w:val="0"/>
+          <w:numId w:val="16"/>
+        </w:numPr>
+      </w:pPr>
+      <w:r>
+        <w:t xml:space="preserve">For example, int </w:t>
+      </w:r>
+      <w:proofErr w:type="spellStart"/>
+      <w:r>
+        <w:t>num</w:t>
+      </w:r>
+      <w:proofErr w:type="spellEnd"/>
+      <w:r>
+        <w:t xml:space="preserve">; (Assuming </w:t>
+      </w:r>
+      <w:proofErr w:type="spellStart"/>
+      <w:r>
+        <w:t>num</w:t>
+      </w:r>
+      <w:proofErr w:type="spellEnd"/>
+      <w:r>
+        <w:t xml:space="preserve"> is a global variable, it is equivalent to the statement “int </w:t>
+      </w:r>
+      <w:proofErr w:type="spellStart"/>
+      <w:r>
+        <w:t>num</w:t>
+      </w:r>
+      <w:proofErr w:type="spellEnd"/>
+      <w:r>
+        <w:t xml:space="preserve"> = 0;”)</w:t>
+      </w:r>
+    </w:p>
+    <w:p/>
+    <w:p>
+      <w:pPr>
+        <w:pStyle w:val="ListParagraph"/>
+        <w:numPr>
+          <w:ilvl w:val="0"/>
+          <w:numId w:val="16"/>
+        </w:numPr>
+      </w:pPr>
+      <w:r>
+        <w:rPr>
+          <w:b/>
+          <w:bCs/>
+        </w:rPr>
+        <w:t xml:space="preserve">Structure of declarations: </w:t>
+      </w:r>
+      <w:r>
+        <w:t>A declaration has five parts –</w:t>
+      </w:r>
+    </w:p>
+    <w:p>
+      <w:pPr>
+        <w:pStyle w:val="ListParagraph"/>
+        <w:numPr>
+          <w:ilvl w:val="0"/>
+          <w:numId w:val="17"/>
+        </w:numPr>
+      </w:pPr>
+      <w:r>
+        <w:t xml:space="preserve">(Optional) prefix specifiers (e.g. static, virtual, </w:t>
+      </w:r>
+      <w:r>
+        <w:t xml:space="preserve">extern, </w:t>
+      </w:r>
+      <w:proofErr w:type="spellStart"/>
+      <w:r>
+        <w:t>constexpr</w:t>
+      </w:r>
+      <w:proofErr w:type="spellEnd"/>
+      <w:r>
+        <w:t xml:space="preserve"> </w:t>
+      </w:r>
+      <w:r>
+        <w:t>etc)</w:t>
+      </w:r>
+    </w:p>
+    <w:p>
+      <w:pPr>
+        <w:pStyle w:val="ListParagraph"/>
+        <w:numPr>
+          <w:ilvl w:val="0"/>
+          <w:numId w:val="17"/>
+        </w:numPr>
+      </w:pPr>
+      <w:r>
+        <w:t xml:space="preserve">Base type (e.g. vector&lt;double&gt;, </w:t>
+      </w:r>
+      <w:proofErr w:type="spellStart"/>
+      <w:r>
+        <w:t>const</w:t>
+      </w:r>
+      <w:proofErr w:type="spellEnd"/>
+      <w:r>
+        <w:t xml:space="preserve"> int, etc)</w:t>
+      </w:r>
+    </w:p>
+    <w:p>
+      <w:pPr>
+        <w:pStyle w:val="ListParagraph"/>
+        <w:numPr>
+          <w:ilvl w:val="0"/>
+          <w:numId w:val="17"/>
+        </w:numPr>
+      </w:pPr>
+      <w:r>
+        <w:t xml:space="preserve">A declarator, (optionally) including a name (e.g. </w:t>
+      </w:r>
+      <w:proofErr w:type="gramStart"/>
+      <w:r>
+        <w:t>p[</w:t>
+      </w:r>
+      <w:proofErr w:type="gramEnd"/>
+      <w:r>
+        <w:t>7], n, *(*)[], etc)</w:t>
+      </w:r>
+    </w:p>
+    <w:p>
+      <w:pPr>
+        <w:pStyle w:val="ListParagraph"/>
+        <w:numPr>
+          <w:ilvl w:val="0"/>
+          <w:numId w:val="17"/>
+        </w:numPr>
+      </w:pPr>
+      <w:r>
+        <w:t xml:space="preserve">(Optional) suffix function specifiers (e.g. </w:t>
+      </w:r>
+      <w:proofErr w:type="spellStart"/>
+      <w:r>
+        <w:t>const</w:t>
+      </w:r>
+      <w:proofErr w:type="spellEnd"/>
+      <w:r>
+        <w:t xml:space="preserve">, </w:t>
+      </w:r>
+      <w:proofErr w:type="spellStart"/>
+      <w:r>
+        <w:t>noexcept</w:t>
+      </w:r>
+      <w:proofErr w:type="spellEnd"/>
+      <w:r>
+        <w:t>, etc)</w:t>
+      </w:r>
+    </w:p>
+    <w:p>
+      <w:pPr>
+        <w:pStyle w:val="ListParagraph"/>
+        <w:numPr>
+          <w:ilvl w:val="0"/>
+          <w:numId w:val="17"/>
+        </w:numPr>
+      </w:pPr>
+      <w:r>
+        <w:t>(Optional) initialiser or function body (e.g. = {7, 5, 3}, {return x;})</w:t>
+      </w:r>
+    </w:p>
+    <w:p>
+      <w:pPr>
+        <w:pStyle w:val="ListParagraph"/>
+        <w:numPr>
+          <w:ilvl w:val="0"/>
+          <w:numId w:val="18"/>
+        </w:numPr>
+      </w:pPr>
+      <w:r>
+        <w:t>A declaration is terminated by a semi-colon, except for function and namespace definitions.</w:t>
+      </w:r>
+    </w:p>
+    <w:p>
+      <w:pPr>
+        <w:pStyle w:val="ListParagraph"/>
+        <w:ind w:left="360"/>
+        <w:jc w:val="center"/>
+      </w:pPr>
+      <w:r>
+        <w:rPr>
+          <w:noProof/>
+        </w:rPr>
+        <w:drawing>
+          <wp:inline distT="0" distB="0" distL="0" distR="0" wp14:anchorId="5176053A" wp14:editId="3C88CFC8">
+            <wp:extent cx="3642360" cy="2004791"/>
+            <wp:effectExtent l="0" t="0" r="0" b="0"/>
+            <wp:docPr id="1272657133" name="Picture 1"/>
+            <wp:cNvGraphicFramePr>
+              <a:graphicFrameLocks xmlns:a="http://schemas.openxmlformats.org/drawingml/2006/main" noChangeAspect="1"/>
+            </wp:cNvGraphicFramePr>
+            <a:graphic xmlns:a="http://schemas.openxmlformats.org/drawingml/2006/main">
+              <a:graphicData uri="http://schemas.openxmlformats.org/drawingml/2006/picture">
+                <pic:pic xmlns:pic="http://schemas.openxmlformats.org/drawingml/2006/picture">
+                  <pic:nvPicPr>
+                    <pic:cNvPr id="1272657133" name="Picture 1272657133"/>
+                    <pic:cNvPicPr/>
+                  </pic:nvPicPr>
+                  <pic:blipFill>
+                    <a:blip r:embed="rId24" cstate="print">
+                      <a:extLst>
+                        <a:ext uri="{28A0092B-C50C-407E-A947-70E740481C1C}">
+                          <a14:useLocalDpi xmlns:a14="http://schemas.microsoft.com/office/drawing/2010/main" val="0"/>
+                        </a:ext>
+                      </a:extLst>
+                    </a:blip>
+                    <a:stretch>
+                      <a:fillRect/>
+                    </a:stretch>
+                  </pic:blipFill>
+                  <pic:spPr>
+                    <a:xfrm>
+                      <a:off x="0" y="0"/>
+                      <a:ext cx="3659919" cy="2014455"/>
+                    </a:xfrm>
+                    <a:prstGeom prst="rect">
+                      <a:avLst/>
+                    </a:prstGeom>
+                  </pic:spPr>
+                </pic:pic>
+              </a:graphicData>
+            </a:graphic>
+          </wp:inline>
+        </w:drawing>
+      </w:r>
+    </w:p>
+    <w:p>
+      <w:pPr>
+        <w:pStyle w:val="ListParagraph"/>
+        <w:numPr>
+          <w:ilvl w:val="0"/>
+          <w:numId w:val="18"/>
+        </w:numPr>
+      </w:pPr>
+      <w:r>
+        <w:t>Postfix declarator operators bind tighter than the prefix</w:t>
+      </w:r>
+      <w:r>
+        <w:t xml:space="preserve"> ones. So –</w:t>
+      </w:r>
+    </w:p>
+    <w:p>
+      <w:pPr>
+        <w:pStyle w:val="ListParagraph"/>
+        <w:numPr>
+          <w:ilvl w:val="0"/>
+          <w:numId w:val="18"/>
+        </w:numPr>
+      </w:pPr>
+      <w:r>
+        <w:rPr>
+          <w:b/>
+          <w:bCs/>
+        </w:rPr>
+        <w:t>char*</w:t>
+      </w:r>
+      <w:proofErr w:type="gramStart"/>
+      <w:r>
+        <w:rPr>
+          <w:b/>
+          <w:bCs/>
+        </w:rPr>
+        <w:t>kings[</w:t>
+      </w:r>
+      <w:proofErr w:type="gramEnd"/>
+      <w:r>
+        <w:rPr>
+          <w:b/>
+          <w:bCs/>
+        </w:rPr>
+        <w:t xml:space="preserve">]: </w:t>
+      </w:r>
+      <w:r>
+        <w:t>An array of pointers to char.</w:t>
+      </w:r>
+    </w:p>
+    <w:p>
+      <w:pPr>
+        <w:pStyle w:val="ListParagraph"/>
+        <w:numPr>
+          <w:ilvl w:val="0"/>
+          <w:numId w:val="18"/>
+        </w:numPr>
+      </w:pPr>
+      <w:r>
+        <w:rPr>
+          <w:b/>
+          <w:bCs/>
+        </w:rPr>
+        <w:t>char(*</w:t>
+      </w:r>
+      <w:proofErr w:type="gramStart"/>
+      <w:r>
+        <w:rPr>
+          <w:b/>
+          <w:bCs/>
+        </w:rPr>
+        <w:t>kings)[</w:t>
+      </w:r>
+      <w:proofErr w:type="gramEnd"/>
+      <w:r>
+        <w:rPr>
+          <w:b/>
+          <w:bCs/>
+        </w:rPr>
+        <w:t>]:</w:t>
+      </w:r>
+      <w:r>
+        <w:t xml:space="preserve"> A pointer to an array of chars.</w:t>
+      </w:r>
+    </w:p>
+    <w:p>
+      <w:pPr>
+        <w:pStyle w:val="ListParagraph"/>
+        <w:numPr>
+          <w:ilvl w:val="0"/>
+          <w:numId w:val="18"/>
+        </w:numPr>
+      </w:pPr>
+      <w:r>
+        <w:t>Standard C++ differs from early versions of C and C++ in the sense that these would consider int to be the default type when no type was mentioned. This implicit int rule was dropped to avoid errors and confusion. No implicit data type is assumed and not specifying a type leads to syntax errors.</w:t>
+      </w:r>
+    </w:p>
+    <w:p>
+      <w:pPr>
+        <w:pStyle w:val="ListParagraph"/>
+        <w:ind w:left="360"/>
+      </w:pPr>
+    </w:p>
+    <w:p>
+      <w:pPr>
+        <w:pStyle w:val="ListParagraph"/>
+        <w:ind w:left="360"/>
+      </w:pPr>
+      <w:r>
+        <w:rPr>
+          <w:noProof/>
+        </w:rPr>
+        <w:drawing>
+          <wp:inline distT="0" distB="0" distL="0" distR="0" wp14:anchorId="6F112B97" wp14:editId="22BF2952">
+            <wp:extent cx="3169920" cy="688701"/>
+            <wp:effectExtent l="0" t="0" r="0" b="0"/>
+            <wp:docPr id="1077514363" name="Picture 2" descr="A close-up of a number"/>
+            <wp:cNvGraphicFramePr>
+              <a:graphicFrameLocks xmlns:a="http://schemas.openxmlformats.org/drawingml/2006/main" noChangeAspect="1"/>
+            </wp:cNvGraphicFramePr>
+            <a:graphic xmlns:a="http://schemas.openxmlformats.org/drawingml/2006/main">
+              <a:graphicData uri="http://schemas.openxmlformats.org/drawingml/2006/picture">
+                <pic:pic xmlns:pic="http://schemas.openxmlformats.org/drawingml/2006/picture">
+                  <pic:nvPicPr>
+                    <pic:cNvPr id="1077514363" name="Picture 2" descr="A close-up of a number"/>
+                    <pic:cNvPicPr/>
+                  </pic:nvPicPr>
+                  <pic:blipFill>
+                    <a:blip r:embed="rId25">
+                      <a:extLst>
+                        <a:ext uri="{28A0092B-C50C-407E-A947-70E740481C1C}">
+                          <a14:useLocalDpi xmlns:a14="http://schemas.microsoft.com/office/drawing/2010/main" val="0"/>
+                        </a:ext>
+                      </a:extLst>
+                    </a:blip>
+                    <a:stretch>
+                      <a:fillRect/>
+                    </a:stretch>
+                  </pic:blipFill>
+                  <pic:spPr>
+                    <a:xfrm>
+                      <a:off x="0" y="0"/>
+                      <a:ext cx="3195681" cy="694298"/>
+                    </a:xfrm>
+                    <a:prstGeom prst="rect">
+                      <a:avLst/>
+                    </a:prstGeom>
+                  </pic:spPr>
+                </pic:pic>
+              </a:graphicData>
+            </a:graphic>
+          </wp:inline>
+        </w:drawing>
+      </w:r>
+    </w:p>
+    <w:p>
+      <w:pPr>
+        <w:pStyle w:val="ListParagraph"/>
+        <w:numPr>
+          <w:ilvl w:val="0"/>
+          <w:numId w:val="18"/>
+        </w:numPr>
+      </w:pPr>
+      <w:r>
+        <w:t>Declarations of the above type with multiple names and non-trivial declarators make a program harder to read and should be avoided.</w:t>
+      </w:r>
+    </w:p>
+    <w:p/>
+    <w:p>
+      <w:pPr>
+        <w:pStyle w:val="ListParagraph"/>
+        <w:numPr>
+          <w:ilvl w:val="0"/>
+          <w:numId w:val="18"/>
+        </w:numPr>
+      </w:pPr>
+      <w:r>
+        <w:rPr>
+          <w:b/>
+          <w:bCs/>
+        </w:rPr>
+        <w:t xml:space="preserve">Names: </w:t>
+      </w:r>
+      <w:r>
+        <w:t>The following are the rules used for names (identifiers) –</w:t>
+      </w:r>
+    </w:p>
+    <w:p>
+      <w:pPr>
+        <w:pStyle w:val="ListParagraph"/>
+        <w:numPr>
+          <w:ilvl w:val="0"/>
+          <w:numId w:val="19"/>
+        </w:numPr>
+      </w:pPr>
+      <w:r>
+        <w:t>Consists of a sequence of letters and digits.</w:t>
+      </w:r>
+    </w:p>
+    <w:p>
+      <w:pPr>
+        <w:pStyle w:val="ListParagraph"/>
+        <w:numPr>
+          <w:ilvl w:val="0"/>
+          <w:numId w:val="19"/>
+        </w:numPr>
+      </w:pPr>
+      <w:r>
+        <w:t>The first character must be a letter.</w:t>
+      </w:r>
+    </w:p>
+    <w:p>
+      <w:pPr>
+        <w:pStyle w:val="ListParagraph"/>
+        <w:numPr>
+          <w:ilvl w:val="0"/>
+          <w:numId w:val="19"/>
+        </w:numPr>
+      </w:pPr>
+      <w:r>
+        <w:lastRenderedPageBreak/>
+        <w:t>The underscore (_) character is considered a letter.</w:t>
+      </w:r>
+    </w:p>
+    <w:p>
+      <w:pPr>
+        <w:pStyle w:val="ListParagraph"/>
+        <w:numPr>
+          <w:ilvl w:val="0"/>
+          <w:numId w:val="19"/>
+        </w:numPr>
+      </w:pPr>
+      <w:r>
+        <w:t>C++ imposes no limit on the number of characters in a name, but a linker might. So, it is unwise to use exceptionally long names.</w:t>
+      </w:r>
+    </w:p>
+    <w:p>
+      <w:pPr>
+        <w:pStyle w:val="ListParagraph"/>
+        <w:numPr>
+          <w:ilvl w:val="0"/>
+          <w:numId w:val="19"/>
+        </w:numPr>
+      </w:pPr>
+      <w:r>
+        <w:t>Extensions (e.g. using $ character in a name) yield non-portable programs.</w:t>
+      </w:r>
+    </w:p>
+    <w:p>
+      <w:pPr>
+        <w:pStyle w:val="ListParagraph"/>
+        <w:numPr>
+          <w:ilvl w:val="0"/>
+          <w:numId w:val="19"/>
+        </w:numPr>
+      </w:pPr>
+      <w:r>
+        <w:t>A C++ keyword (e.g. new, int) cannot be used as an identifier.</w:t>
+      </w:r>
+    </w:p>
+    <w:p>
+      <w:pPr>
+        <w:pStyle w:val="ListParagraph"/>
+        <w:numPr>
+          <w:ilvl w:val="0"/>
+          <w:numId w:val="19"/>
+        </w:numPr>
+      </w:pPr>
+      <w:r>
+        <w:t>Non-local names starting with an underscore are reserved for special facilities in the implementation and run-time environments.</w:t>
+      </w:r>
+    </w:p>
+    <w:p>
+      <w:pPr>
+        <w:pStyle w:val="ListParagraph"/>
+        <w:numPr>
+          <w:ilvl w:val="0"/>
+          <w:numId w:val="19"/>
+        </w:numPr>
+      </w:pPr>
+      <w:r>
+        <w:t>Names starting with double underscore, or an underscore followed by an uppercase letter are reserved.</w:t>
+      </w:r>
+    </w:p>
+    <w:p>
+      <w:pPr>
+        <w:pStyle w:val="ListParagraph"/>
+        <w:numPr>
+          <w:ilvl w:val="0"/>
+          <w:numId w:val="19"/>
+        </w:numPr>
+      </w:pPr>
+      <w:r>
+        <w:t>Some combinations of characters should be avoided for better readability of names. E.g. uppercase ‘O’ and ‘0’, lowercase ‘l’, uppercase 'I’ and ‘1’, etc.</w:t>
+      </w:r>
+    </w:p>
+    <w:p>
+      <w:pPr>
+        <w:pStyle w:val="ListParagraph"/>
+        <w:numPr>
+          <w:ilvl w:val="0"/>
+          <w:numId w:val="19"/>
+        </w:numPr>
+      </w:pPr>
+      <w:r>
+        <w:t xml:space="preserve">It is often useful to keep frequently used names relatively short and reserve </w:t>
+      </w:r>
+      <w:proofErr w:type="gramStart"/>
+      <w:r>
+        <w:t>really long</w:t>
+      </w:r>
+      <w:proofErr w:type="gramEnd"/>
+      <w:r>
+        <w:t xml:space="preserve"> names for infrequently used entities.</w:t>
+      </w:r>
+    </w:p>
+    <w:p>
+      <w:pPr>
+        <w:pStyle w:val="ListParagraph"/>
+        <w:numPr>
+          <w:ilvl w:val="0"/>
+          <w:numId w:val="19"/>
+        </w:numPr>
+      </w:pPr>
+      <w:r>
+        <w:t xml:space="preserve">Choose names to reflect the meaning of an entity rather than its implementation, e.g. </w:t>
+      </w:r>
+      <w:proofErr w:type="spellStart"/>
+      <w:r>
+        <w:t>phone_book</w:t>
+      </w:r>
+      <w:proofErr w:type="spellEnd"/>
+      <w:r>
+        <w:t xml:space="preserve"> rather than </w:t>
+      </w:r>
+      <w:proofErr w:type="spellStart"/>
+      <w:r>
+        <w:t>number_vector</w:t>
+      </w:r>
+      <w:proofErr w:type="spellEnd"/>
+      <w:r>
+        <w:t>.</w:t>
+      </w:r>
+    </w:p>
+    <w:p>
+      <w:pPr>
+        <w:pStyle w:val="ListParagraph"/>
+        <w:numPr>
+          <w:ilvl w:val="0"/>
+          <w:numId w:val="19"/>
+        </w:numPr>
+      </w:pPr>
+      <w:r>
+        <w:t xml:space="preserve">Do not encode type information in </w:t>
+      </w:r>
+      <w:proofErr w:type="gramStart"/>
+      <w:r>
+        <w:t>an</w:t>
+      </w:r>
+      <w:proofErr w:type="gramEnd"/>
+      <w:r>
+        <w:t xml:space="preserve"> name, e.g. pc name for a name that is a char* or </w:t>
+      </w:r>
+      <w:proofErr w:type="spellStart"/>
+      <w:r>
+        <w:t>icount</w:t>
+      </w:r>
+      <w:proofErr w:type="spellEnd"/>
+      <w:r>
+        <w:t xml:space="preserve"> for a count that is an int.</w:t>
+      </w:r>
+    </w:p>
+    <w:p>
+      <w:pPr>
+        <w:pStyle w:val="ListParagraph"/>
+        <w:numPr>
+          <w:ilvl w:val="0"/>
+          <w:numId w:val="19"/>
+        </w:numPr>
+      </w:pPr>
+      <w:r>
+        <w:t>Choosing good names is an art.</w:t>
+      </w:r>
+    </w:p>
+    <w:p>
+      <w:pPr>
+        <w:pStyle w:val="ListParagraph"/>
+        <w:numPr>
+          <w:ilvl w:val="0"/>
+          <w:numId w:val="19"/>
+        </w:numPr>
+      </w:pPr>
+      <w:proofErr w:type="spellStart"/>
+      <w:r>
+        <w:t>Captialise</w:t>
+      </w:r>
+      <w:proofErr w:type="spellEnd"/>
+      <w:r>
+        <w:t xml:space="preserve"> names of user-defined types, e.g. Shape.</w:t>
+      </w:r>
+    </w:p>
+    <w:p>
+      <w:pPr>
+        <w:pStyle w:val="ListParagraph"/>
+        <w:numPr>
+          <w:ilvl w:val="0"/>
+          <w:numId w:val="19"/>
+        </w:numPr>
+      </w:pPr>
+      <w:r>
+        <w:t xml:space="preserve">Start names of non-type entities with a lower-case letter, e.g. </w:t>
+      </w:r>
+      <w:proofErr w:type="spellStart"/>
+      <w:r>
+        <w:t>current_token</w:t>
+      </w:r>
+      <w:proofErr w:type="spellEnd"/>
+      <w:r>
+        <w:t>.</w:t>
+      </w:r>
+    </w:p>
+    <w:p>
+      <w:pPr>
+        <w:pStyle w:val="ListParagraph"/>
+        <w:numPr>
+          <w:ilvl w:val="0"/>
+          <w:numId w:val="19"/>
+        </w:numPr>
+      </w:pPr>
+      <w:r>
+        <w:t>Use all capitals for macros, e.g. HACK. Do not use all capitals for anything else.</w:t>
+      </w:r>
+    </w:p>
+    <w:p>
+      <w:pPr>
+        <w:pStyle w:val="ListParagraph"/>
+        <w:numPr>
+          <w:ilvl w:val="0"/>
+          <w:numId w:val="19"/>
+        </w:numPr>
+      </w:pPr>
+      <w:r>
+        <w:t xml:space="preserve">The language and the standard library use lowercase for types, e.g. </w:t>
+      </w:r>
+      <w:proofErr w:type="spellStart"/>
+      <w:r>
+        <w:t>number_of_elements</w:t>
+      </w:r>
+      <w:proofErr w:type="spellEnd"/>
+      <w:r>
+        <w:t xml:space="preserve"> rather than </w:t>
+      </w:r>
+      <w:proofErr w:type="spellStart"/>
+      <w:r>
+        <w:t>numberOfElements</w:t>
+      </w:r>
+      <w:proofErr w:type="spellEnd"/>
+      <w:r>
+        <w:t>.</w:t>
+      </w:r>
+      <w:r>
+        <w:t xml:space="preserve"> So, use of underscores to separate words is recommended.</w:t>
+      </w:r>
+    </w:p>
+    <w:p/>
+    <w:p>
+      <w:pPr>
+        <w:pStyle w:val="ListParagraph"/>
+        <w:numPr>
+          <w:ilvl w:val="0"/>
+          <w:numId w:val="20"/>
+        </w:numPr>
+      </w:pPr>
+      <w:r>
+        <w:t>Here are my personal favourite rules for C++ names –</w:t>
+      </w:r>
+    </w:p>
+    <w:p>
+      <w:pPr>
+        <w:pStyle w:val="ListParagraph"/>
+        <w:numPr>
+          <w:ilvl w:val="0"/>
+          <w:numId w:val="21"/>
+        </w:numPr>
+      </w:pPr>
+      <w:r>
+        <w:t xml:space="preserve">Pascal’s case for type name, e.g. </w:t>
+      </w:r>
+      <w:proofErr w:type="spellStart"/>
+      <w:r>
+        <w:t>LandVehicles</w:t>
+      </w:r>
+      <w:proofErr w:type="spellEnd"/>
+      <w:r>
+        <w:t>.</w:t>
+      </w:r>
+    </w:p>
+    <w:p>
+      <w:pPr>
+        <w:pStyle w:val="ListParagraph"/>
+        <w:numPr>
+          <w:ilvl w:val="0"/>
+          <w:numId w:val="21"/>
+        </w:numPr>
+      </w:pPr>
+      <w:r>
+        <w:t xml:space="preserve">Camel case for function or method names, e.g. </w:t>
+      </w:r>
+      <w:proofErr w:type="spellStart"/>
+      <w:proofErr w:type="gramStart"/>
+      <w:r>
+        <w:t>openCar</w:t>
+      </w:r>
+      <w:proofErr w:type="spellEnd"/>
+      <w:r>
+        <w:t>(</w:t>
+      </w:r>
+      <w:proofErr w:type="gramEnd"/>
+      <w:r>
+        <w:t>).</w:t>
+      </w:r>
+    </w:p>
+    <w:p>
+      <w:pPr>
+        <w:pStyle w:val="ListParagraph"/>
+        <w:numPr>
+          <w:ilvl w:val="0"/>
+          <w:numId w:val="21"/>
+        </w:numPr>
+      </w:pPr>
+      <w:r>
+        <w:t xml:space="preserve">All lowercase letter with underscore to separate words for variables, e.g. </w:t>
+      </w:r>
+      <w:proofErr w:type="spellStart"/>
+      <w:r>
+        <w:t>my_institute</w:t>
+      </w:r>
+      <w:proofErr w:type="spellEnd"/>
+      <w:r>
+        <w:t>.</w:t>
+      </w:r>
+    </w:p>
+    <w:p>
+      <w:pPr>
+        <w:pStyle w:val="ListParagraph"/>
+        <w:numPr>
+          <w:ilvl w:val="0"/>
+          <w:numId w:val="21"/>
+        </w:numPr>
+      </w:pPr>
+      <w:r>
+        <w:t>All uppercase letters for macros, e.g. PRIME.</w:t>
+      </w:r>
+    </w:p>
+    <w:p/>
+    <w:p>
+      <w:pPr>
+        <w:pStyle w:val="ListParagraph"/>
+        <w:numPr>
+          <w:ilvl w:val="0"/>
+          <w:numId w:val="20"/>
+        </w:numPr>
+      </w:pPr>
+      <w:r>
+        <w:rPr>
+          <w:b/>
+          <w:bCs/>
+        </w:rPr>
+        <w:t>C++ keywords –</w:t>
+      </w:r>
+    </w:p>
+    <w:p>
+      <w:pPr>
+        <w:pStyle w:val="ListParagraph"/>
+        <w:numPr>
+          <w:ilvl w:val="0"/>
+          <w:numId w:val="22"/>
+        </w:numPr>
+      </w:pPr>
+      <w:r>
+        <w:t xml:space="preserve">The word </w:t>
+      </w:r>
+      <w:r>
+        <w:rPr>
+          <w:i/>
+          <w:iCs/>
+        </w:rPr>
+        <w:t xml:space="preserve">export </w:t>
+      </w:r>
+      <w:r>
+        <w:t>is reserved for future use, along with the available keywords mentioned in the picture below.</w:t>
+      </w:r>
+    </w:p>
+    <w:p>
+      <w:pPr>
+        <w:jc w:val="center"/>
+      </w:pPr>
+      <w:r>
+        <w:rPr>
+          <w:noProof/>
+        </w:rPr>
+        <w:lastRenderedPageBreak/>
+        <w:drawing>
+          <wp:inline distT="0" distB="0" distL="0" distR="0" wp14:anchorId="6114F34A" wp14:editId="032E8612">
+            <wp:extent cx="5410200" cy="2860345"/>
+            <wp:effectExtent l="0" t="0" r="0" b="0"/>
+            <wp:docPr id="520325512" name="Picture 3"/>
+            <wp:cNvGraphicFramePr>
+              <a:graphicFrameLocks xmlns:a="http://schemas.openxmlformats.org/drawingml/2006/main" noChangeAspect="1"/>
+            </wp:cNvGraphicFramePr>
+            <a:graphic xmlns:a="http://schemas.openxmlformats.org/drawingml/2006/main">
+              <a:graphicData uri="http://schemas.openxmlformats.org/drawingml/2006/picture">
+                <pic:pic xmlns:pic="http://schemas.openxmlformats.org/drawingml/2006/picture">
+                  <pic:nvPicPr>
+                    <pic:cNvPr id="520325512" name="Picture 520325512"/>
+                    <pic:cNvPicPr/>
+                  </pic:nvPicPr>
+                  <pic:blipFill>
+                    <a:blip r:embed="rId26" cstate="print">
+                      <a:extLst>
+                        <a:ext uri="{28A0092B-C50C-407E-A947-70E740481C1C}">
+                          <a14:useLocalDpi xmlns:a14="http://schemas.microsoft.com/office/drawing/2010/main" val="0"/>
+                        </a:ext>
+                      </a:extLst>
+                    </a:blip>
+                    <a:stretch>
+                      <a:fillRect/>
+                    </a:stretch>
+                  </pic:blipFill>
+                  <pic:spPr>
+                    <a:xfrm>
+                      <a:off x="0" y="0"/>
+                      <a:ext cx="5414137" cy="2862426"/>
+                    </a:xfrm>
+                    <a:prstGeom prst="rect">
+                      <a:avLst/>
+                    </a:prstGeom>
+                  </pic:spPr>
+                </pic:pic>
+              </a:graphicData>
+            </a:graphic>
+          </wp:inline>
+        </w:drawing>
+      </w:r>
+    </w:p>
+    <w:p>
+      <w:pPr>
+        <w:pStyle w:val="ListParagraph"/>
         <w:ind w:left="360"/>
       </w:pPr>
     </w:p>
@@ -3624,6 +4557,119 @@
     </w:lvl>
   </w:abstractNum>
   <w:abstractNum w:abstractNumId="4" w15:restartNumberingAfterBreak="0">
+    <w:nsid w:val="0F7648A3"/>
+    <w:multiLevelType w:val="hybridMultilevel"/>
+    <w:tmpl w:val="73F852B6"/>
+    <w:lvl w:ilvl="0" w:tplc="40090001">
+      <w:start w:val="1"/>
+      <w:numFmt w:val="bullet"/>
+      <w:lvlText w:val=""/>
+      <w:lvlJc w:val="left"/>
+      <w:pPr>
+        <w:ind w:left="360" w:hanging="360"/>
+      </w:pPr>
+      <w:rPr>
+        <w:rFonts w:ascii="Symbol" w:hAnsi="Symbol" w:hint="default"/>
+      </w:rPr>
+    </w:lvl>
+    <w:lvl w:ilvl="1" w:tplc="40090003" w:tentative="1">
+      <w:start w:val="1"/>
+      <w:numFmt w:val="bullet"/>
+      <w:lvlText w:val="o"/>
+      <w:lvlJc w:val="left"/>
+      <w:pPr>
+        <w:ind w:left="1080" w:hanging="360"/>
+      </w:pPr>
+      <w:rPr>
+        <w:rFonts w:ascii="Courier New" w:hAnsi="Courier New" w:cs="Courier New" w:hint="default"/>
+      </w:rPr>
+    </w:lvl>
+    <w:lvl w:ilvl="2" w:tplc="40090005" w:tentative="1">
+      <w:start w:val="1"/>
+      <w:numFmt w:val="bullet"/>
+      <w:lvlText w:val=""/>
+      <w:lvlJc w:val="left"/>
+      <w:pPr>
+        <w:ind w:left="1800" w:hanging="360"/>
+      </w:pPr>
+      <w:rPr>
+        <w:rFonts w:ascii="Wingdings" w:hAnsi="Wingdings" w:hint="default"/>
+      </w:rPr>
+    </w:lvl>
+    <w:lvl w:ilvl="3" w:tplc="40090001" w:tentative="1">
+      <w:start w:val="1"/>
+      <w:numFmt w:val="bullet"/>
+      <w:lvlText w:val=""/>
+      <w:lvlJc w:val="left"/>
+      <w:pPr>
+        <w:ind w:left="2520" w:hanging="360"/>
+      </w:pPr>
+      <w:rPr>
+        <w:rFonts w:ascii="Symbol" w:hAnsi="Symbol" w:hint="default"/>
+      </w:rPr>
+    </w:lvl>
+    <w:lvl w:ilvl="4" w:tplc="40090003" w:tentative="1">
+      <w:start w:val="1"/>
+      <w:numFmt w:val="bullet"/>
+      <w:lvlText w:val="o"/>
+      <w:lvlJc w:val="left"/>
+      <w:pPr>
+        <w:ind w:left="3240" w:hanging="360"/>
+      </w:pPr>
+      <w:rPr>
+        <w:rFonts w:ascii="Courier New" w:hAnsi="Courier New" w:cs="Courier New" w:hint="default"/>
+      </w:rPr>
+    </w:lvl>
+    <w:lvl w:ilvl="5" w:tplc="40090005" w:tentative="1">
+      <w:start w:val="1"/>
+      <w:numFmt w:val="bullet"/>
+      <w:lvlText w:val=""/>
+      <w:lvlJc w:val="left"/>
+      <w:pPr>
+        <w:ind w:left="3960" w:hanging="360"/>
+      </w:pPr>
+      <w:rPr>
+        <w:rFonts w:ascii="Wingdings" w:hAnsi="Wingdings" w:hint="default"/>
+      </w:rPr>
+    </w:lvl>
+    <w:lvl w:ilvl="6" w:tplc="40090001" w:tentative="1">
+      <w:start w:val="1"/>
+      <w:numFmt w:val="bullet"/>
+      <w:lvlText w:val=""/>
+      <w:lvlJc w:val="left"/>
+      <w:pPr>
+        <w:ind w:left="4680" w:hanging="360"/>
+      </w:pPr>
+      <w:rPr>
+        <w:rFonts w:ascii="Symbol" w:hAnsi="Symbol" w:hint="default"/>
+      </w:rPr>
+    </w:lvl>
+    <w:lvl w:ilvl="7" w:tplc="40090003" w:tentative="1">
+      <w:start w:val="1"/>
+      <w:numFmt w:val="bullet"/>
+      <w:lvlText w:val="o"/>
+      <w:lvlJc w:val="left"/>
+      <w:pPr>
+        <w:ind w:left="5400" w:hanging="360"/>
+      </w:pPr>
+      <w:rPr>
+        <w:rFonts w:ascii="Courier New" w:hAnsi="Courier New" w:cs="Courier New" w:hint="default"/>
+      </w:rPr>
+    </w:lvl>
+    <w:lvl w:ilvl="8" w:tplc="40090005" w:tentative="1">
+      <w:start w:val="1"/>
+      <w:numFmt w:val="bullet"/>
+      <w:lvlText w:val=""/>
+      <w:lvlJc w:val="left"/>
+      <w:pPr>
+        <w:ind w:left="6120" w:hanging="360"/>
+      </w:pPr>
+      <w:rPr>
+        <w:rFonts w:ascii="Wingdings" w:hAnsi="Wingdings" w:hint="default"/>
+      </w:rPr>
+    </w:lvl>
+  </w:abstractNum>
+  <w:abstractNum w:abstractNumId="5" w15:restartNumberingAfterBreak="0">
     <w:nsid w:val="11715E7F"/>
     <w:multiLevelType w:val="hybridMultilevel"/>
     <w:tmpl w:val="EB3AD244"/>
@@ -3736,7 +4782,7 @@
       </w:rPr>
     </w:lvl>
   </w:abstractNum>
-  <w:abstractNum w:abstractNumId="5" w15:restartNumberingAfterBreak="0">
+  <w:abstractNum w:abstractNumId="6" w15:restartNumberingAfterBreak="0">
     <w:nsid w:val="133C14F6"/>
     <w:multiLevelType w:val="hybridMultilevel"/>
     <w:tmpl w:val="6D9EBFA0"/>
@@ -3849,7 +4895,7 @@
       </w:rPr>
     </w:lvl>
   </w:abstractNum>
-  <w:abstractNum w:abstractNumId="6" w15:restartNumberingAfterBreak="0">
+  <w:abstractNum w:abstractNumId="7" w15:restartNumberingAfterBreak="0">
     <w:nsid w:val="1A346B6F"/>
     <w:multiLevelType w:val="hybridMultilevel"/>
     <w:tmpl w:val="8A9E5FFC"/>
@@ -3962,7 +5008,7 @@
       </w:rPr>
     </w:lvl>
   </w:abstractNum>
-  <w:abstractNum w:abstractNumId="7" w15:restartNumberingAfterBreak="0">
+  <w:abstractNum w:abstractNumId="8" w15:restartNumberingAfterBreak="0">
     <w:nsid w:val="231060F4"/>
     <w:multiLevelType w:val="hybridMultilevel"/>
     <w:tmpl w:val="53EA88AC"/>
@@ -4075,7 +5121,346 @@
       </w:rPr>
     </w:lvl>
   </w:abstractNum>
-  <w:abstractNum w:abstractNumId="8" w15:restartNumberingAfterBreak="0">
+  <w:abstractNum w:abstractNumId="9" w15:restartNumberingAfterBreak="0">
+    <w:nsid w:val="234954A1"/>
+    <w:multiLevelType w:val="hybridMultilevel"/>
+    <w:tmpl w:val="D80CEA76"/>
+    <w:lvl w:ilvl="0" w:tplc="4009000B">
+      <w:start w:val="1"/>
+      <w:numFmt w:val="bullet"/>
+      <w:lvlText w:val=""/>
+      <w:lvlJc w:val="left"/>
+      <w:pPr>
+        <w:ind w:left="720" w:hanging="360"/>
+      </w:pPr>
+      <w:rPr>
+        <w:rFonts w:ascii="Wingdings" w:hAnsi="Wingdings" w:hint="default"/>
+      </w:rPr>
+    </w:lvl>
+    <w:lvl w:ilvl="1" w:tplc="40090003" w:tentative="1">
+      <w:start w:val="1"/>
+      <w:numFmt w:val="bullet"/>
+      <w:lvlText w:val="o"/>
+      <w:lvlJc w:val="left"/>
+      <w:pPr>
+        <w:ind w:left="1440" w:hanging="360"/>
+      </w:pPr>
+      <w:rPr>
+        <w:rFonts w:ascii="Courier New" w:hAnsi="Courier New" w:cs="Courier New" w:hint="default"/>
+      </w:rPr>
+    </w:lvl>
+    <w:lvl w:ilvl="2" w:tplc="40090005" w:tentative="1">
+      <w:start w:val="1"/>
+      <w:numFmt w:val="bullet"/>
+      <w:lvlText w:val=""/>
+      <w:lvlJc w:val="left"/>
+      <w:pPr>
+        <w:ind w:left="2160" w:hanging="360"/>
+      </w:pPr>
+      <w:rPr>
+        <w:rFonts w:ascii="Wingdings" w:hAnsi="Wingdings" w:hint="default"/>
+      </w:rPr>
+    </w:lvl>
+    <w:lvl w:ilvl="3" w:tplc="40090001" w:tentative="1">
+      <w:start w:val="1"/>
+      <w:numFmt w:val="bullet"/>
+      <w:lvlText w:val=""/>
+      <w:lvlJc w:val="left"/>
+      <w:pPr>
+        <w:ind w:left="2880" w:hanging="360"/>
+      </w:pPr>
+      <w:rPr>
+        <w:rFonts w:ascii="Symbol" w:hAnsi="Symbol" w:hint="default"/>
+      </w:rPr>
+    </w:lvl>
+    <w:lvl w:ilvl="4" w:tplc="40090003" w:tentative="1">
+      <w:start w:val="1"/>
+      <w:numFmt w:val="bullet"/>
+      <w:lvlText w:val="o"/>
+      <w:lvlJc w:val="left"/>
+      <w:pPr>
+        <w:ind w:left="3600" w:hanging="360"/>
+      </w:pPr>
+      <w:rPr>
+        <w:rFonts w:ascii="Courier New" w:hAnsi="Courier New" w:cs="Courier New" w:hint="default"/>
+      </w:rPr>
+    </w:lvl>
+    <w:lvl w:ilvl="5" w:tplc="40090005" w:tentative="1">
+      <w:start w:val="1"/>
+      <w:numFmt w:val="bullet"/>
+      <w:lvlText w:val=""/>
+      <w:lvlJc w:val="left"/>
+      <w:pPr>
+        <w:ind w:left="4320" w:hanging="360"/>
+      </w:pPr>
+      <w:rPr>
+        <w:rFonts w:ascii="Wingdings" w:hAnsi="Wingdings" w:hint="default"/>
+      </w:rPr>
+    </w:lvl>
+    <w:lvl w:ilvl="6" w:tplc="40090001" w:tentative="1">
+      <w:start w:val="1"/>
+      <w:numFmt w:val="bullet"/>
+      <w:lvlText w:val=""/>
+      <w:lvlJc w:val="left"/>
+      <w:pPr>
+        <w:ind w:left="5040" w:hanging="360"/>
+      </w:pPr>
+      <w:rPr>
+        <w:rFonts w:ascii="Symbol" w:hAnsi="Symbol" w:hint="default"/>
+      </w:rPr>
+    </w:lvl>
+    <w:lvl w:ilvl="7" w:tplc="40090003" w:tentative="1">
+      <w:start w:val="1"/>
+      <w:numFmt w:val="bullet"/>
+      <w:lvlText w:val="o"/>
+      <w:lvlJc w:val="left"/>
+      <w:pPr>
+        <w:ind w:left="5760" w:hanging="360"/>
+      </w:pPr>
+      <w:rPr>
+        <w:rFonts w:ascii="Courier New" w:hAnsi="Courier New" w:cs="Courier New" w:hint="default"/>
+      </w:rPr>
+    </w:lvl>
+    <w:lvl w:ilvl="8" w:tplc="40090005" w:tentative="1">
+      <w:start w:val="1"/>
+      <w:numFmt w:val="bullet"/>
+      <w:lvlText w:val=""/>
+      <w:lvlJc w:val="left"/>
+      <w:pPr>
+        <w:ind w:left="6480" w:hanging="360"/>
+      </w:pPr>
+      <w:rPr>
+        <w:rFonts w:ascii="Wingdings" w:hAnsi="Wingdings" w:hint="default"/>
+      </w:rPr>
+    </w:lvl>
+  </w:abstractNum>
+  <w:abstractNum w:abstractNumId="10" w15:restartNumberingAfterBreak="0">
+    <w:nsid w:val="268615AC"/>
+    <w:multiLevelType w:val="hybridMultilevel"/>
+    <w:tmpl w:val="1CDC748E"/>
+    <w:lvl w:ilvl="0" w:tplc="40090001">
+      <w:start w:val="1"/>
+      <w:numFmt w:val="bullet"/>
+      <w:lvlText w:val=""/>
+      <w:lvlJc w:val="left"/>
+      <w:pPr>
+        <w:ind w:left="360" w:hanging="360"/>
+      </w:pPr>
+      <w:rPr>
+        <w:rFonts w:ascii="Symbol" w:hAnsi="Symbol" w:hint="default"/>
+      </w:rPr>
+    </w:lvl>
+    <w:lvl w:ilvl="1" w:tplc="40090003" w:tentative="1">
+      <w:start w:val="1"/>
+      <w:numFmt w:val="bullet"/>
+      <w:lvlText w:val="o"/>
+      <w:lvlJc w:val="left"/>
+      <w:pPr>
+        <w:ind w:left="1080" w:hanging="360"/>
+      </w:pPr>
+      <w:rPr>
+        <w:rFonts w:ascii="Courier New" w:hAnsi="Courier New" w:cs="Courier New" w:hint="default"/>
+      </w:rPr>
+    </w:lvl>
+    <w:lvl w:ilvl="2" w:tplc="40090005" w:tentative="1">
+      <w:start w:val="1"/>
+      <w:numFmt w:val="bullet"/>
+      <w:lvlText w:val=""/>
+      <w:lvlJc w:val="left"/>
+      <w:pPr>
+        <w:ind w:left="1800" w:hanging="360"/>
+      </w:pPr>
+      <w:rPr>
+        <w:rFonts w:ascii="Wingdings" w:hAnsi="Wingdings" w:hint="default"/>
+      </w:rPr>
+    </w:lvl>
+    <w:lvl w:ilvl="3" w:tplc="40090001" w:tentative="1">
+      <w:start w:val="1"/>
+      <w:numFmt w:val="bullet"/>
+      <w:lvlText w:val=""/>
+      <w:lvlJc w:val="left"/>
+      <w:pPr>
+        <w:ind w:left="2520" w:hanging="360"/>
+      </w:pPr>
+      <w:rPr>
+        <w:rFonts w:ascii="Symbol" w:hAnsi="Symbol" w:hint="default"/>
+      </w:rPr>
+    </w:lvl>
+    <w:lvl w:ilvl="4" w:tplc="40090003" w:tentative="1">
+      <w:start w:val="1"/>
+      <w:numFmt w:val="bullet"/>
+      <w:lvlText w:val="o"/>
+      <w:lvlJc w:val="left"/>
+      <w:pPr>
+        <w:ind w:left="3240" w:hanging="360"/>
+      </w:pPr>
+      <w:rPr>
+        <w:rFonts w:ascii="Courier New" w:hAnsi="Courier New" w:cs="Courier New" w:hint="default"/>
+      </w:rPr>
+    </w:lvl>
+    <w:lvl w:ilvl="5" w:tplc="40090005" w:tentative="1">
+      <w:start w:val="1"/>
+      <w:numFmt w:val="bullet"/>
+      <w:lvlText w:val=""/>
+      <w:lvlJc w:val="left"/>
+      <w:pPr>
+        <w:ind w:left="3960" w:hanging="360"/>
+      </w:pPr>
+      <w:rPr>
+        <w:rFonts w:ascii="Wingdings" w:hAnsi="Wingdings" w:hint="default"/>
+      </w:rPr>
+    </w:lvl>
+    <w:lvl w:ilvl="6" w:tplc="40090001" w:tentative="1">
+      <w:start w:val="1"/>
+      <w:numFmt w:val="bullet"/>
+      <w:lvlText w:val=""/>
+      <w:lvlJc w:val="left"/>
+      <w:pPr>
+        <w:ind w:left="4680" w:hanging="360"/>
+      </w:pPr>
+      <w:rPr>
+        <w:rFonts w:ascii="Symbol" w:hAnsi="Symbol" w:hint="default"/>
+      </w:rPr>
+    </w:lvl>
+    <w:lvl w:ilvl="7" w:tplc="40090003" w:tentative="1">
+      <w:start w:val="1"/>
+      <w:numFmt w:val="bullet"/>
+      <w:lvlText w:val="o"/>
+      <w:lvlJc w:val="left"/>
+      <w:pPr>
+        <w:ind w:left="5400" w:hanging="360"/>
+      </w:pPr>
+      <w:rPr>
+        <w:rFonts w:ascii="Courier New" w:hAnsi="Courier New" w:cs="Courier New" w:hint="default"/>
+      </w:rPr>
+    </w:lvl>
+    <w:lvl w:ilvl="8" w:tplc="40090005" w:tentative="1">
+      <w:start w:val="1"/>
+      <w:numFmt w:val="bullet"/>
+      <w:lvlText w:val=""/>
+      <w:lvlJc w:val="left"/>
+      <w:pPr>
+        <w:ind w:left="6120" w:hanging="360"/>
+      </w:pPr>
+      <w:rPr>
+        <w:rFonts w:ascii="Wingdings" w:hAnsi="Wingdings" w:hint="default"/>
+      </w:rPr>
+    </w:lvl>
+  </w:abstractNum>
+  <w:abstractNum w:abstractNumId="11" w15:restartNumberingAfterBreak="0">
+    <w:nsid w:val="2ED85B57"/>
+    <w:multiLevelType w:val="hybridMultilevel"/>
+    <w:tmpl w:val="BF3873F4"/>
+    <w:lvl w:ilvl="0" w:tplc="4009000B">
+      <w:start w:val="1"/>
+      <w:numFmt w:val="bullet"/>
+      <w:lvlText w:val=""/>
+      <w:lvlJc w:val="left"/>
+      <w:pPr>
+        <w:ind w:left="720" w:hanging="360"/>
+      </w:pPr>
+      <w:rPr>
+        <w:rFonts w:ascii="Wingdings" w:hAnsi="Wingdings" w:hint="default"/>
+      </w:rPr>
+    </w:lvl>
+    <w:lvl w:ilvl="1" w:tplc="40090003" w:tentative="1">
+      <w:start w:val="1"/>
+      <w:numFmt w:val="bullet"/>
+      <w:lvlText w:val="o"/>
+      <w:lvlJc w:val="left"/>
+      <w:pPr>
+        <w:ind w:left="1440" w:hanging="360"/>
+      </w:pPr>
+      <w:rPr>
+        <w:rFonts w:ascii="Courier New" w:hAnsi="Courier New" w:cs="Courier New" w:hint="default"/>
+      </w:rPr>
+    </w:lvl>
+    <w:lvl w:ilvl="2" w:tplc="40090005" w:tentative="1">
+      <w:start w:val="1"/>
+      <w:numFmt w:val="bullet"/>
+      <w:lvlText w:val=""/>
+      <w:lvlJc w:val="left"/>
+      <w:pPr>
+        <w:ind w:left="2160" w:hanging="360"/>
+      </w:pPr>
+      <w:rPr>
+        <w:rFonts w:ascii="Wingdings" w:hAnsi="Wingdings" w:hint="default"/>
+      </w:rPr>
+    </w:lvl>
+    <w:lvl w:ilvl="3" w:tplc="40090001" w:tentative="1">
+      <w:start w:val="1"/>
+      <w:numFmt w:val="bullet"/>
+      <w:lvlText w:val=""/>
+      <w:lvlJc w:val="left"/>
+      <w:pPr>
+        <w:ind w:left="2880" w:hanging="360"/>
+      </w:pPr>
+      <w:rPr>
+        <w:rFonts w:ascii="Symbol" w:hAnsi="Symbol" w:hint="default"/>
+      </w:rPr>
+    </w:lvl>
+    <w:lvl w:ilvl="4" w:tplc="40090003" w:tentative="1">
+      <w:start w:val="1"/>
+      <w:numFmt w:val="bullet"/>
+      <w:lvlText w:val="o"/>
+      <w:lvlJc w:val="left"/>
+      <w:pPr>
+        <w:ind w:left="3600" w:hanging="360"/>
+      </w:pPr>
+      <w:rPr>
+        <w:rFonts w:ascii="Courier New" w:hAnsi="Courier New" w:cs="Courier New" w:hint="default"/>
+      </w:rPr>
+    </w:lvl>
+    <w:lvl w:ilvl="5" w:tplc="40090005" w:tentative="1">
+      <w:start w:val="1"/>
+      <w:numFmt w:val="bullet"/>
+      <w:lvlText w:val=""/>
+      <w:lvlJc w:val="left"/>
+      <w:pPr>
+        <w:ind w:left="4320" w:hanging="360"/>
+      </w:pPr>
+      <w:rPr>
+        <w:rFonts w:ascii="Wingdings" w:hAnsi="Wingdings" w:hint="default"/>
+      </w:rPr>
+    </w:lvl>
+    <w:lvl w:ilvl="6" w:tplc="40090001" w:tentative="1">
+      <w:start w:val="1"/>
+      <w:numFmt w:val="bullet"/>
+      <w:lvlText w:val=""/>
+      <w:lvlJc w:val="left"/>
+      <w:pPr>
+        <w:ind w:left="5040" w:hanging="360"/>
+      </w:pPr>
+      <w:rPr>
+        <w:rFonts w:ascii="Symbol" w:hAnsi="Symbol" w:hint="default"/>
+      </w:rPr>
+    </w:lvl>
+    <w:lvl w:ilvl="7" w:tplc="40090003" w:tentative="1">
+      <w:start w:val="1"/>
+      <w:numFmt w:val="bullet"/>
+      <w:lvlText w:val="o"/>
+      <w:lvlJc w:val="left"/>
+      <w:pPr>
+        <w:ind w:left="5760" w:hanging="360"/>
+      </w:pPr>
+      <w:rPr>
+        <w:rFonts w:ascii="Courier New" w:hAnsi="Courier New" w:cs="Courier New" w:hint="default"/>
+      </w:rPr>
+    </w:lvl>
+    <w:lvl w:ilvl="8" w:tplc="40090005" w:tentative="1">
+      <w:start w:val="1"/>
+      <w:numFmt w:val="bullet"/>
+      <w:lvlText w:val=""/>
+      <w:lvlJc w:val="left"/>
+      <w:pPr>
+        <w:ind w:left="6480" w:hanging="360"/>
+      </w:pPr>
+      <w:rPr>
+        <w:rFonts w:ascii="Wingdings" w:hAnsi="Wingdings" w:hint="default"/>
+      </w:rPr>
+    </w:lvl>
+  </w:abstractNum>
+  <w:abstractNum w:abstractNumId="12" w15:restartNumberingAfterBreak="0">
     <w:nsid w:val="32634B44"/>
     <w:multiLevelType w:val="hybridMultilevel"/>
     <w:tmpl w:val="56D6A474"/>
@@ -4188,7 +5573,7 @@
       </w:rPr>
     </w:lvl>
   </w:abstractNum>
-  <w:abstractNum w:abstractNumId="9" w15:restartNumberingAfterBreak="0">
+  <w:abstractNum w:abstractNumId="13" w15:restartNumberingAfterBreak="0">
     <w:nsid w:val="4E2C3F4E"/>
     <w:multiLevelType w:val="hybridMultilevel"/>
     <w:tmpl w:val="CA3E443C"/>
@@ -4301,7 +5686,7 @@
       </w:rPr>
     </w:lvl>
   </w:abstractNum>
-  <w:abstractNum w:abstractNumId="10" w15:restartNumberingAfterBreak="0">
+  <w:abstractNum w:abstractNumId="14" w15:restartNumberingAfterBreak="0">
     <w:nsid w:val="55F43EF9"/>
     <w:multiLevelType w:val="hybridMultilevel"/>
     <w:tmpl w:val="41049B78"/>
@@ -4414,7 +5799,120 @@
       </w:rPr>
     </w:lvl>
   </w:abstractNum>
-  <w:abstractNum w:abstractNumId="11" w15:restartNumberingAfterBreak="0">
+  <w:abstractNum w:abstractNumId="15" w15:restartNumberingAfterBreak="0">
+    <w:nsid w:val="5FE22A28"/>
+    <w:multiLevelType w:val="hybridMultilevel"/>
+    <w:tmpl w:val="1C0C4536"/>
+    <w:lvl w:ilvl="0" w:tplc="4009000B">
+      <w:start w:val="1"/>
+      <w:numFmt w:val="bullet"/>
+      <w:lvlText w:val=""/>
+      <w:lvlJc w:val="left"/>
+      <w:pPr>
+        <w:ind w:left="720" w:hanging="360"/>
+      </w:pPr>
+      <w:rPr>
+        <w:rFonts w:ascii="Wingdings" w:hAnsi="Wingdings" w:hint="default"/>
+      </w:rPr>
+    </w:lvl>
+    <w:lvl w:ilvl="1" w:tplc="40090003">
+      <w:start w:val="1"/>
+      <w:numFmt w:val="bullet"/>
+      <w:lvlText w:val="o"/>
+      <w:lvlJc w:val="left"/>
+      <w:pPr>
+        <w:ind w:left="1440" w:hanging="360"/>
+      </w:pPr>
+      <w:rPr>
+        <w:rFonts w:ascii="Courier New" w:hAnsi="Courier New" w:cs="Courier New" w:hint="default"/>
+      </w:rPr>
+    </w:lvl>
+    <w:lvl w:ilvl="2" w:tplc="40090005" w:tentative="1">
+      <w:start w:val="1"/>
+      <w:numFmt w:val="bullet"/>
+      <w:lvlText w:val=""/>
+      <w:lvlJc w:val="left"/>
+      <w:pPr>
+        <w:ind w:left="2160" w:hanging="360"/>
+      </w:pPr>
+      <w:rPr>
+        <w:rFonts w:ascii="Wingdings" w:hAnsi="Wingdings" w:hint="default"/>
+      </w:rPr>
+    </w:lvl>
+    <w:lvl w:ilvl="3" w:tplc="40090001" w:tentative="1">
+      <w:start w:val="1"/>
+      <w:numFmt w:val="bullet"/>
+      <w:lvlText w:val=""/>
+      <w:lvlJc w:val="left"/>
+      <w:pPr>
+        <w:ind w:left="2880" w:hanging="360"/>
+      </w:pPr>
+      <w:rPr>
+        <w:rFonts w:ascii="Symbol" w:hAnsi="Symbol" w:hint="default"/>
+      </w:rPr>
+    </w:lvl>
+    <w:lvl w:ilvl="4" w:tplc="40090003" w:tentative="1">
+      <w:start w:val="1"/>
+      <w:numFmt w:val="bullet"/>
+      <w:lvlText w:val="o"/>
+      <w:lvlJc w:val="left"/>
+      <w:pPr>
+        <w:ind w:left="3600" w:hanging="360"/>
+      </w:pPr>
+      <w:rPr>
+        <w:rFonts w:ascii="Courier New" w:hAnsi="Courier New" w:cs="Courier New" w:hint="default"/>
+      </w:rPr>
+    </w:lvl>
+    <w:lvl w:ilvl="5" w:tplc="40090005" w:tentative="1">
+      <w:start w:val="1"/>
+      <w:numFmt w:val="bullet"/>
+      <w:lvlText w:val=""/>
+      <w:lvlJc w:val="left"/>
+      <w:pPr>
+        <w:ind w:left="4320" w:hanging="360"/>
+      </w:pPr>
+      <w:rPr>
+        <w:rFonts w:ascii="Wingdings" w:hAnsi="Wingdings" w:hint="default"/>
+      </w:rPr>
+    </w:lvl>
+    <w:lvl w:ilvl="6" w:tplc="40090001" w:tentative="1">
+      <w:start w:val="1"/>
+      <w:numFmt w:val="bullet"/>
+      <w:lvlText w:val=""/>
+      <w:lvlJc w:val="left"/>
+      <w:pPr>
+        <w:ind w:left="5040" w:hanging="360"/>
+      </w:pPr>
+      <w:rPr>
+        <w:rFonts w:ascii="Symbol" w:hAnsi="Symbol" w:hint="default"/>
+      </w:rPr>
+    </w:lvl>
+    <w:lvl w:ilvl="7" w:tplc="40090003" w:tentative="1">
+      <w:start w:val="1"/>
+      <w:numFmt w:val="bullet"/>
+      <w:lvlText w:val="o"/>
+      <w:lvlJc w:val="left"/>
+      <w:pPr>
+        <w:ind w:left="5760" w:hanging="360"/>
+      </w:pPr>
+      <w:rPr>
+        <w:rFonts w:ascii="Courier New" w:hAnsi="Courier New" w:cs="Courier New" w:hint="default"/>
+      </w:rPr>
+    </w:lvl>
+    <w:lvl w:ilvl="8" w:tplc="40090005" w:tentative="1">
+      <w:start w:val="1"/>
+      <w:numFmt w:val="bullet"/>
+      <w:lvlText w:val=""/>
+      <w:lvlJc w:val="left"/>
+      <w:pPr>
+        <w:ind w:left="6480" w:hanging="360"/>
+      </w:pPr>
+      <w:rPr>
+        <w:rFonts w:ascii="Wingdings" w:hAnsi="Wingdings" w:hint="default"/>
+      </w:rPr>
+    </w:lvl>
+  </w:abstractNum>
+  <w:abstractNum w:abstractNumId="16" w15:restartNumberingAfterBreak="0">
     <w:nsid w:val="65DA1E88"/>
     <w:multiLevelType w:val="hybridMultilevel"/>
     <w:tmpl w:val="7E9E0100"/>
@@ -4527,7 +6025,120 @@
       </w:rPr>
     </w:lvl>
   </w:abstractNum>
-  <w:abstractNum w:abstractNumId="12" w15:restartNumberingAfterBreak="0">
+  <w:abstractNum w:abstractNumId="17" w15:restartNumberingAfterBreak="0">
+    <w:nsid w:val="6AC9620B"/>
+    <w:multiLevelType w:val="hybridMultilevel"/>
+    <w:tmpl w:val="17BA8EAC"/>
+    <w:lvl w:ilvl="0" w:tplc="4009000B">
+      <w:start w:val="1"/>
+      <w:numFmt w:val="bullet"/>
+      <w:lvlText w:val=""/>
+      <w:lvlJc w:val="left"/>
+      <w:pPr>
+        <w:ind w:left="720" w:hanging="360"/>
+      </w:pPr>
+      <w:rPr>
+        <w:rFonts w:ascii="Wingdings" w:hAnsi="Wingdings" w:hint="default"/>
+      </w:rPr>
+    </w:lvl>
+    <w:lvl w:ilvl="1" w:tplc="40090003" w:tentative="1">
+      <w:start w:val="1"/>
+      <w:numFmt w:val="bullet"/>
+      <w:lvlText w:val="o"/>
+      <w:lvlJc w:val="left"/>
+      <w:pPr>
+        <w:ind w:left="1440" w:hanging="360"/>
+      </w:pPr>
+      <w:rPr>
+        <w:rFonts w:ascii="Courier New" w:hAnsi="Courier New" w:cs="Courier New" w:hint="default"/>
+      </w:rPr>
+    </w:lvl>
+    <w:lvl w:ilvl="2" w:tplc="40090005" w:tentative="1">
+      <w:start w:val="1"/>
+      <w:numFmt w:val="bullet"/>
+      <w:lvlText w:val=""/>
+      <w:lvlJc w:val="left"/>
+      <w:pPr>
+        <w:ind w:left="2160" w:hanging="360"/>
+      </w:pPr>
+      <w:rPr>
+        <w:rFonts w:ascii="Wingdings" w:hAnsi="Wingdings" w:hint="default"/>
+      </w:rPr>
+    </w:lvl>
+    <w:lvl w:ilvl="3" w:tplc="40090001" w:tentative="1">
+      <w:start w:val="1"/>
+      <w:numFmt w:val="bullet"/>
+      <w:lvlText w:val=""/>
+      <w:lvlJc w:val="left"/>
+      <w:pPr>
+        <w:ind w:left="2880" w:hanging="360"/>
+      </w:pPr>
+      <w:rPr>
+        <w:rFonts w:ascii="Symbol" w:hAnsi="Symbol" w:hint="default"/>
+      </w:rPr>
+    </w:lvl>
+    <w:lvl w:ilvl="4" w:tplc="40090003" w:tentative="1">
+      <w:start w:val="1"/>
+      <w:numFmt w:val="bullet"/>
+      <w:lvlText w:val="o"/>
+      <w:lvlJc w:val="left"/>
+      <w:pPr>
+        <w:ind w:left="3600" w:hanging="360"/>
+      </w:pPr>
+      <w:rPr>
+        <w:rFonts w:ascii="Courier New" w:hAnsi="Courier New" w:cs="Courier New" w:hint="default"/>
+      </w:rPr>
+    </w:lvl>
+    <w:lvl w:ilvl="5" w:tplc="40090005" w:tentative="1">
+      <w:start w:val="1"/>
+      <w:numFmt w:val="bullet"/>
+      <w:lvlText w:val=""/>
+      <w:lvlJc w:val="left"/>
+      <w:pPr>
+        <w:ind w:left="4320" w:hanging="360"/>
+      </w:pPr>
+      <w:rPr>
+        <w:rFonts w:ascii="Wingdings" w:hAnsi="Wingdings" w:hint="default"/>
+      </w:rPr>
+    </w:lvl>
+    <w:lvl w:ilvl="6" w:tplc="40090001" w:tentative="1">
+      <w:start w:val="1"/>
+      <w:numFmt w:val="bullet"/>
+      <w:lvlText w:val=""/>
+      <w:lvlJc w:val="left"/>
+      <w:pPr>
+        <w:ind w:left="5040" w:hanging="360"/>
+      </w:pPr>
+      <w:rPr>
+        <w:rFonts w:ascii="Symbol" w:hAnsi="Symbol" w:hint="default"/>
+      </w:rPr>
+    </w:lvl>
+    <w:lvl w:ilvl="7" w:tplc="40090003" w:tentative="1">
+      <w:start w:val="1"/>
+      <w:numFmt w:val="bullet"/>
+      <w:lvlText w:val="o"/>
+      <w:lvlJc w:val="left"/>
+      <w:pPr>
+        <w:ind w:left="5760" w:hanging="360"/>
+      </w:pPr>
+      <w:rPr>
+        <w:rFonts w:ascii="Courier New" w:hAnsi="Courier New" w:cs="Courier New" w:hint="default"/>
+      </w:rPr>
+    </w:lvl>
+    <w:lvl w:ilvl="8" w:tplc="40090005" w:tentative="1">
+      <w:start w:val="1"/>
+      <w:numFmt w:val="bullet"/>
+      <w:lvlText w:val=""/>
+      <w:lvlJc w:val="left"/>
+      <w:pPr>
+        <w:ind w:left="6480" w:hanging="360"/>
+      </w:pPr>
+      <w:rPr>
+        <w:rFonts w:ascii="Wingdings" w:hAnsi="Wingdings" w:hint="default"/>
+      </w:rPr>
+    </w:lvl>
+  </w:abstractNum>
+  <w:abstractNum w:abstractNumId="18" w15:restartNumberingAfterBreak="0">
     <w:nsid w:val="7042543D"/>
     <w:multiLevelType w:val="hybridMultilevel"/>
     <w:tmpl w:val="D22EA44A"/>
@@ -4640,7 +6251,7 @@
       </w:rPr>
     </w:lvl>
   </w:abstractNum>
-  <w:abstractNum w:abstractNumId="13" w15:restartNumberingAfterBreak="0">
+  <w:abstractNum w:abstractNumId="19" w15:restartNumberingAfterBreak="0">
     <w:nsid w:val="72074474"/>
     <w:multiLevelType w:val="hybridMultilevel"/>
     <w:tmpl w:val="583435EA"/>
@@ -4753,7 +6364,7 @@
       </w:rPr>
     </w:lvl>
   </w:abstractNum>
-  <w:abstractNum w:abstractNumId="14" w15:restartNumberingAfterBreak="0">
+  <w:abstractNum w:abstractNumId="20" w15:restartNumberingAfterBreak="0">
     <w:nsid w:val="7CD00DFE"/>
     <w:multiLevelType w:val="hybridMultilevel"/>
     <w:tmpl w:val="14741048"/>
@@ -4866,10 +6477,10 @@
       </w:rPr>
     </w:lvl>
   </w:abstractNum>
-  <w:abstractNum w:abstractNumId="15" w15:restartNumberingAfterBreak="0">
+  <w:abstractNum w:abstractNumId="21" w15:restartNumberingAfterBreak="0">
     <w:nsid w:val="7EF146F2"/>
     <w:multiLevelType w:val="hybridMultilevel"/>
-    <w:tmpl w:val="DB48E398"/>
+    <w:tmpl w:val="430C77A6"/>
     <w:lvl w:ilvl="0" w:tplc="40090001">
       <w:start w:val="1"/>
       <w:numFmt w:val="bullet"/>
@@ -4980,52 +6591,70 @@
     </w:lvl>
   </w:abstractNum>
   <w:num w:numId="1" w16cid:durableId="508834381">
-    <w:abstractNumId w:val="13"/>
+    <w:abstractNumId w:val="19"/>
   </w:num>
   <w:num w:numId="2" w16cid:durableId="1172992587">
     <w:abstractNumId w:val="0"/>
   </w:num>
   <w:num w:numId="3" w16cid:durableId="2112971807">
-    <w:abstractNumId w:val="10"/>
+    <w:abstractNumId w:val="14"/>
   </w:num>
   <w:num w:numId="4" w16cid:durableId="1728647969">
     <w:abstractNumId w:val="2"/>
   </w:num>
   <w:num w:numId="5" w16cid:durableId="1839420215">
-    <w:abstractNumId w:val="6"/>
+    <w:abstractNumId w:val="7"/>
   </w:num>
   <w:num w:numId="6" w16cid:durableId="798885230">
-    <w:abstractNumId w:val="12"/>
+    <w:abstractNumId w:val="18"/>
   </w:num>
   <w:num w:numId="7" w16cid:durableId="1798641126">
-    <w:abstractNumId w:val="9"/>
+    <w:abstractNumId w:val="13"/>
   </w:num>
   <w:num w:numId="8" w16cid:durableId="229921537">
     <w:abstractNumId w:val="3"/>
   </w:num>
   <w:num w:numId="9" w16cid:durableId="1471285705">
+    <w:abstractNumId w:val="6"/>
+  </w:num>
+  <w:num w:numId="10" w16cid:durableId="364450539">
+    <w:abstractNumId w:val="20"/>
+  </w:num>
+  <w:num w:numId="11" w16cid:durableId="847256457">
     <w:abstractNumId w:val="5"/>
   </w:num>
-  <w:num w:numId="10" w16cid:durableId="364450539">
-    <w:abstractNumId w:val="14"/>
-  </w:num>
-  <w:num w:numId="11" w16cid:durableId="847256457">
-    <w:abstractNumId w:val="4"/>
-  </w:num>
   <w:num w:numId="12" w16cid:durableId="812603064">
-    <w:abstractNumId w:val="7"/>
+    <w:abstractNumId w:val="8"/>
   </w:num>
   <w:num w:numId="13" w16cid:durableId="1946880019">
     <w:abstractNumId w:val="1"/>
   </w:num>
   <w:num w:numId="14" w16cid:durableId="611935264">
-    <w:abstractNumId w:val="11"/>
+    <w:abstractNumId w:val="16"/>
   </w:num>
   <w:num w:numId="15" w16cid:durableId="340745957">
-    <w:abstractNumId w:val="8"/>
+    <w:abstractNumId w:val="12"/>
   </w:num>
   <w:num w:numId="16" w16cid:durableId="147671684">
+    <w:abstractNumId w:val="21"/>
+  </w:num>
+  <w:num w:numId="17" w16cid:durableId="2037846923">
+    <w:abstractNumId w:val="17"/>
+  </w:num>
+  <w:num w:numId="18" w16cid:durableId="541752602">
+    <w:abstractNumId w:val="4"/>
+  </w:num>
+  <w:num w:numId="19" w16cid:durableId="161314329">
     <w:abstractNumId w:val="15"/>
+  </w:num>
+  <w:num w:numId="20" w16cid:durableId="286813535">
+    <w:abstractNumId w:val="10"/>
+  </w:num>
+  <w:num w:numId="21" w16cid:durableId="1915358385">
+    <w:abstractNumId w:val="9"/>
+  </w:num>
+  <w:num w:numId="22" w16cid:durableId="1324358284">
+    <w:abstractNumId w:val="11"/>
   </w:num>
 </w:numbering>
 </file>

</xml_diff>

<commit_message>
Add notes on scope and initialisation.
</commit_message>
<xml_diff>
--- a/C++ Programming Language/6 Types and Declarations.docx
+++ b/C++ Programming Language/6 Types and Declarations.docx
@@ -264,7 +264,7 @@
           <w:noProof/>
         </w:rPr>
         <w:drawing>
-          <wp:inline distT="0" distB="0" distL="0" distR="0" wp14:anchorId="0EB2AC52" wp14:editId="671D780C">
+          <wp:inline distT="0" distB="0" distL="0" distR="0" wp14:anchorId="0EB2AC52" wp14:editId="7944A579">
             <wp:extent cx="5731510" cy="2413000"/>
             <wp:effectExtent l="0" t="0" r="2540" b="6350"/>
             <wp:docPr id="1030303375" name="Picture 1"/>
@@ -1787,7 +1787,7 @@
         </w:rPr>
         <w:lastRenderedPageBreak/>
         <w:drawing>
-          <wp:inline distT="0" distB="0" distL="0" distR="0" wp14:anchorId="768DC46D" wp14:editId="6409CD7F">
+          <wp:inline distT="0" distB="0" distL="0" distR="0" wp14:anchorId="768DC46D" wp14:editId="5F0FB94D">
             <wp:extent cx="2339340" cy="1032824"/>
             <wp:effectExtent l="0" t="0" r="3810" b="0"/>
             <wp:docPr id="292978655" name="Picture 2" descr="A table with numbers and symbols"/>
@@ -3394,7 +3394,7 @@
           <w:noProof/>
         </w:rPr>
         <w:drawing>
-          <wp:inline distT="0" distB="0" distL="0" distR="0" wp14:anchorId="5176053A" wp14:editId="3C88CFC8">
+          <wp:inline distT="0" distB="0" distL="0" distR="0" wp14:anchorId="5176053A" wp14:editId="69EA5D71">
             <wp:extent cx="3642360" cy="2004791"/>
             <wp:effectExtent l="0" t="0" r="0" b="0"/>
             <wp:docPr id="1272657133" name="Picture 1"/>
@@ -4039,7 +4039,7 @@
         </w:rPr>
         <w:lastRenderedPageBreak/>
         <w:drawing>
-          <wp:inline distT="0" distB="0" distL="0" distR="0" wp14:anchorId="6114F34A" wp14:editId="032E8612">
+          <wp:inline distT="0" distB="0" distL="0" distR="0" wp14:anchorId="6114F34A" wp14:editId="05FD852A">
             <wp:extent cx="5410200" cy="2860345"/>
             <wp:effectExtent l="0" t="0" r="0" b="0"/>
             <wp:docPr id="520325512" name="Picture 3"/>
@@ -4083,6 +4083,732 @@
     </w:p>
     <w:p>
       <w:pPr>
+        <w:jc w:val="center"/>
+      </w:pPr>
+    </w:p>
+    <w:p>
+      <w:pPr>
+        <w:jc w:val="center"/>
+      </w:pPr>
+    </w:p>
+    <w:p>
+      <w:pPr>
+        <w:pStyle w:val="ListParagraph"/>
+        <w:numPr>
+          <w:ilvl w:val="0"/>
+          <w:numId w:val="20"/>
+        </w:numPr>
+      </w:pPr>
+      <w:r>
+        <w:t>Types of scopes –</w:t>
+      </w:r>
+    </w:p>
+    <w:p>
+      <w:pPr>
+        <w:pStyle w:val="ListParagraph"/>
+        <w:numPr>
+          <w:ilvl w:val="0"/>
+          <w:numId w:val="22"/>
+        </w:numPr>
+      </w:pPr>
+      <w:r>
+        <w:rPr>
+          <w:b/>
+          <w:bCs/>
+        </w:rPr>
+        <w:t xml:space="preserve">Local scope: </w:t>
+      </w:r>
+      <w:r>
+        <w:t>A name declared in a function or lambda.</w:t>
+      </w:r>
+    </w:p>
+    <w:p>
+      <w:pPr>
+        <w:pStyle w:val="ListParagraph"/>
+        <w:numPr>
+          <w:ilvl w:val="0"/>
+          <w:numId w:val="22"/>
+        </w:numPr>
+      </w:pPr>
+      <w:r>
+        <w:rPr>
+          <w:b/>
+          <w:bCs/>
+        </w:rPr>
+        <w:t>Class scope:</w:t>
+      </w:r>
+      <w:r>
+        <w:t xml:space="preserve"> Defined in a class outside any function, class, </w:t>
+      </w:r>
+      <w:proofErr w:type="spellStart"/>
+      <w:r>
+        <w:t>enum</w:t>
+      </w:r>
+      <w:proofErr w:type="spellEnd"/>
+      <w:r>
+        <w:t xml:space="preserve"> class or other namespace.</w:t>
+      </w:r>
+    </w:p>
+    <w:p>
+      <w:pPr>
+        <w:pStyle w:val="ListParagraph"/>
+        <w:numPr>
+          <w:ilvl w:val="0"/>
+          <w:numId w:val="22"/>
+        </w:numPr>
+      </w:pPr>
+      <w:r>
+        <w:rPr>
+          <w:b/>
+          <w:bCs/>
+        </w:rPr>
+        <w:t xml:space="preserve">Global scope: </w:t>
+      </w:r>
+      <w:r>
+        <w:t xml:space="preserve">Defined outside any function, class, </w:t>
+      </w:r>
+      <w:proofErr w:type="spellStart"/>
+      <w:r>
+        <w:t>enum</w:t>
+      </w:r>
+      <w:proofErr w:type="spellEnd"/>
+      <w:r>
+        <w:t xml:space="preserve"> class or namespace.</w:t>
+      </w:r>
+    </w:p>
+    <w:p>
+      <w:pPr>
+        <w:pStyle w:val="ListParagraph"/>
+        <w:numPr>
+          <w:ilvl w:val="0"/>
+          <w:numId w:val="22"/>
+        </w:numPr>
+      </w:pPr>
+      <w:r>
+        <w:rPr>
+          <w:b/>
+          <w:bCs/>
+        </w:rPr>
+        <w:t>Statement scope:</w:t>
+      </w:r>
+      <w:r>
+        <w:t xml:space="preserve"> Defined within the () of a for-, while-, if-, switch statement.</w:t>
+      </w:r>
+    </w:p>
+    <w:p>
+      <w:pPr>
+        <w:pStyle w:val="ListParagraph"/>
+        <w:numPr>
+          <w:ilvl w:val="0"/>
+          <w:numId w:val="22"/>
+        </w:numPr>
+      </w:pPr>
+      <w:r>
+        <w:rPr>
+          <w:b/>
+          <w:bCs/>
+        </w:rPr>
+        <w:t>Function scope:</w:t>
+      </w:r>
+      <w:r>
+        <w:t xml:space="preserve"> Defined within a function.</w:t>
+      </w:r>
+    </w:p>
+    <w:p>
+      <w:pPr>
+        <w:pStyle w:val="ListParagraph"/>
+        <w:numPr>
+          <w:ilvl w:val="0"/>
+          <w:numId w:val="20"/>
+        </w:numPr>
+      </w:pPr>
+      <w:r>
+        <w:t>A declaration of a name in a block can hide a declaration in an enclosing block or a global name. After exit from a block, the name resumes its previous meaning. E.g. –</w:t>
+      </w:r>
+    </w:p>
+    <w:p>
+      <w:pPr>
+        <w:jc w:val="center"/>
+      </w:pPr>
+      <w:r>
+        <w:rPr>
+          <w:noProof/>
+        </w:rPr>
+        <w:drawing>
+          <wp:inline distT="0" distB="0" distL="0" distR="0" wp14:anchorId="406A8CCB" wp14:editId="57EC5529">
+            <wp:extent cx="3009900" cy="2567719"/>
+            <wp:effectExtent l="0" t="0" r="0" b="4445"/>
+            <wp:docPr id="1173160140" name="Picture 1"/>
+            <wp:cNvGraphicFramePr>
+              <a:graphicFrameLocks xmlns:a="http://schemas.openxmlformats.org/drawingml/2006/main" noChangeAspect="1"/>
+            </wp:cNvGraphicFramePr>
+            <a:graphic xmlns:a="http://schemas.openxmlformats.org/drawingml/2006/main">
+              <a:graphicData uri="http://schemas.openxmlformats.org/drawingml/2006/picture">
+                <pic:pic xmlns:pic="http://schemas.openxmlformats.org/drawingml/2006/picture">
+                  <pic:nvPicPr>
+                    <pic:cNvPr id="1173160140" name="Picture 1173160140"/>
+                    <pic:cNvPicPr/>
+                  </pic:nvPicPr>
+                  <pic:blipFill>
+                    <a:blip r:embed="rId27">
+                      <a:extLst>
+                        <a:ext uri="{28A0092B-C50C-407E-A947-70E740481C1C}">
+                          <a14:useLocalDpi xmlns:a14="http://schemas.microsoft.com/office/drawing/2010/main" val="0"/>
+                        </a:ext>
+                      </a:extLst>
+                    </a:blip>
+                    <a:stretch>
+                      <a:fillRect/>
+                    </a:stretch>
+                  </pic:blipFill>
+                  <pic:spPr>
+                    <a:xfrm>
+                      <a:off x="0" y="0"/>
+                      <a:ext cx="3030082" cy="2584936"/>
+                    </a:xfrm>
+                    <a:prstGeom prst="rect">
+                      <a:avLst/>
+                    </a:prstGeom>
+                  </pic:spPr>
+                </pic:pic>
+              </a:graphicData>
+            </a:graphic>
+          </wp:inline>
+        </w:drawing>
+      </w:r>
+    </w:p>
+    <w:p>
+      <w:pPr>
+        <w:pStyle w:val="ListParagraph"/>
+        <w:numPr>
+          <w:ilvl w:val="0"/>
+          <w:numId w:val="20"/>
+        </w:numPr>
+      </w:pPr>
+      <w:r>
+        <w:t xml:space="preserve">A hidden global name can be referred to using the scope resolution </w:t>
+      </w:r>
+      <w:proofErr w:type="gramStart"/>
+      <w:r>
+        <w:t>operator :</w:t>
+      </w:r>
+      <w:proofErr w:type="gramEnd"/>
+      <w:r>
+        <w:t>: or without it.</w:t>
+      </w:r>
+    </w:p>
+    <w:p>
+      <w:pPr>
+        <w:pStyle w:val="ListParagraph"/>
+        <w:ind w:left="360"/>
+        <w:jc w:val="center"/>
+      </w:pPr>
+      <w:r>
+        <w:rPr>
+          <w:noProof/>
+        </w:rPr>
+        <w:lastRenderedPageBreak/>
+        <w:drawing>
+          <wp:inline distT="0" distB="0" distL="0" distR="0" wp14:anchorId="2B09EFDE" wp14:editId="71C118F7">
+            <wp:extent cx="2186940" cy="1572255"/>
+            <wp:effectExtent l="0" t="0" r="3810" b="9525"/>
+            <wp:docPr id="516668139" name="Picture 2"/>
+            <wp:cNvGraphicFramePr>
+              <a:graphicFrameLocks xmlns:a="http://schemas.openxmlformats.org/drawingml/2006/main" noChangeAspect="1"/>
+            </wp:cNvGraphicFramePr>
+            <a:graphic xmlns:a="http://schemas.openxmlformats.org/drawingml/2006/main">
+              <a:graphicData uri="http://schemas.openxmlformats.org/drawingml/2006/picture">
+                <pic:pic xmlns:pic="http://schemas.openxmlformats.org/drawingml/2006/picture">
+                  <pic:nvPicPr>
+                    <pic:cNvPr id="516668139" name="Picture 516668139"/>
+                    <pic:cNvPicPr/>
+                  </pic:nvPicPr>
+                  <pic:blipFill>
+                    <a:blip r:embed="rId28">
+                      <a:extLst>
+                        <a:ext uri="{28A0092B-C50C-407E-A947-70E740481C1C}">
+                          <a14:useLocalDpi xmlns:a14="http://schemas.microsoft.com/office/drawing/2010/main" val="0"/>
+                        </a:ext>
+                      </a:extLst>
+                    </a:blip>
+                    <a:stretch>
+                      <a:fillRect/>
+                    </a:stretch>
+                  </pic:blipFill>
+                  <pic:spPr>
+                    <a:xfrm>
+                      <a:off x="0" y="0"/>
+                      <a:ext cx="2197126" cy="1579578"/>
+                    </a:xfrm>
+                    <a:prstGeom prst="rect">
+                      <a:avLst/>
+                    </a:prstGeom>
+                  </pic:spPr>
+                </pic:pic>
+              </a:graphicData>
+            </a:graphic>
+          </wp:inline>
+        </w:drawing>
+      </w:r>
+    </w:p>
+    <w:p>
+      <w:pPr>
+        <w:pStyle w:val="ListParagraph"/>
+        <w:ind w:left="360"/>
+        <w:jc w:val="center"/>
+      </w:pPr>
+      <w:r>
+        <w:rPr>
+          <w:noProof/>
+        </w:rPr>
+        <w:drawing>
+          <wp:inline distT="0" distB="0" distL="0" distR="0" wp14:anchorId="77D46183" wp14:editId="58F8C1BE">
+            <wp:extent cx="5615940" cy="1492648"/>
+            <wp:effectExtent l="0" t="0" r="3810" b="0"/>
+            <wp:docPr id="2131265416" name="Picture 3"/>
+            <wp:cNvGraphicFramePr>
+              <a:graphicFrameLocks xmlns:a="http://schemas.openxmlformats.org/drawingml/2006/main" noChangeAspect="1"/>
+            </wp:cNvGraphicFramePr>
+            <a:graphic xmlns:a="http://schemas.openxmlformats.org/drawingml/2006/main">
+              <a:graphicData uri="http://schemas.openxmlformats.org/drawingml/2006/picture">
+                <pic:pic xmlns:pic="http://schemas.openxmlformats.org/drawingml/2006/picture">
+                  <pic:nvPicPr>
+                    <pic:cNvPr id="2131265416" name="Picture 2131265416"/>
+                    <pic:cNvPicPr/>
+                  </pic:nvPicPr>
+                  <pic:blipFill>
+                    <a:blip r:embed="rId29">
+                      <a:extLst>
+                        <a:ext uri="{28A0092B-C50C-407E-A947-70E740481C1C}">
+                          <a14:useLocalDpi xmlns:a14="http://schemas.microsoft.com/office/drawing/2010/main" val="0"/>
+                        </a:ext>
+                      </a:extLst>
+                    </a:blip>
+                    <a:stretch>
+                      <a:fillRect/>
+                    </a:stretch>
+                  </pic:blipFill>
+                  <pic:spPr>
+                    <a:xfrm>
+                      <a:off x="0" y="0"/>
+                      <a:ext cx="5620847" cy="1493952"/>
+                    </a:xfrm>
+                    <a:prstGeom prst="rect">
+                      <a:avLst/>
+                    </a:prstGeom>
+                  </pic:spPr>
+                </pic:pic>
+              </a:graphicData>
+            </a:graphic>
+          </wp:inline>
+        </w:drawing>
+      </w:r>
+    </w:p>
+    <w:p>
+      <w:pPr>
+        <w:pStyle w:val="ListParagraph"/>
+        <w:numPr>
+          <w:ilvl w:val="0"/>
+          <w:numId w:val="20"/>
+        </w:numPr>
+      </w:pPr>
+      <w:r>
+        <w:t>These kinds of situations are best avoided. They lead to unreadable code.</w:t>
+      </w:r>
+    </w:p>
+    <w:p/>
+    <w:p/>
+    <w:p>
+      <w:pPr>
+        <w:pStyle w:val="ListParagraph"/>
+        <w:numPr>
+          <w:ilvl w:val="0"/>
+          <w:numId w:val="20"/>
+        </w:numPr>
+      </w:pPr>
+      <w:r>
+        <w:t xml:space="preserve">An </w:t>
+      </w:r>
+      <w:r>
+        <w:rPr>
+          <w:b/>
+          <w:bCs/>
+        </w:rPr>
+        <w:t xml:space="preserve">initialisation </w:t>
+      </w:r>
+      <w:r>
+        <w:t>in C++ can have one of the four following styles –</w:t>
+      </w:r>
+    </w:p>
+    <w:p>
+      <w:pPr>
+        <w:pStyle w:val="ListParagraph"/>
+        <w:ind w:left="360"/>
+        <w:jc w:val="center"/>
+      </w:pPr>
+      <w:r>
+        <w:rPr>
+          <w:noProof/>
+        </w:rPr>
+        <w:drawing>
+          <wp:inline distT="0" distB="0" distL="0" distR="0" wp14:anchorId="1C3402C6" wp14:editId="799B3040">
+            <wp:extent cx="807720" cy="789968"/>
+            <wp:effectExtent l="0" t="0" r="0" b="0"/>
+            <wp:docPr id="826663611" name="Picture 4"/>
+            <wp:cNvGraphicFramePr>
+              <a:graphicFrameLocks xmlns:a="http://schemas.openxmlformats.org/drawingml/2006/main" noChangeAspect="1"/>
+            </wp:cNvGraphicFramePr>
+            <a:graphic xmlns:a="http://schemas.openxmlformats.org/drawingml/2006/main">
+              <a:graphicData uri="http://schemas.openxmlformats.org/drawingml/2006/picture">
+                <pic:pic xmlns:pic="http://schemas.openxmlformats.org/drawingml/2006/picture">
+                  <pic:nvPicPr>
+                    <pic:cNvPr id="826663611" name="Picture 826663611"/>
+                    <pic:cNvPicPr/>
+                  </pic:nvPicPr>
+                  <pic:blipFill>
+                    <a:blip r:embed="rId30">
+                      <a:extLst>
+                        <a:ext uri="{28A0092B-C50C-407E-A947-70E740481C1C}">
+                          <a14:useLocalDpi xmlns:a14="http://schemas.microsoft.com/office/drawing/2010/main" val="0"/>
+                        </a:ext>
+                      </a:extLst>
+                    </a:blip>
+                    <a:stretch>
+                      <a:fillRect/>
+                    </a:stretch>
+                  </pic:blipFill>
+                  <pic:spPr>
+                    <a:xfrm>
+                      <a:off x="0" y="0"/>
+                      <a:ext cx="815752" cy="797823"/>
+                    </a:xfrm>
+                    <a:prstGeom prst="rect">
+                      <a:avLst/>
+                    </a:prstGeom>
+                  </pic:spPr>
+                </pic:pic>
+              </a:graphicData>
+            </a:graphic>
+          </wp:inline>
+        </w:drawing>
+      </w:r>
+    </w:p>
+    <w:p>
+      <w:pPr>
+        <w:pStyle w:val="ListParagraph"/>
+        <w:numPr>
+          <w:ilvl w:val="0"/>
+          <w:numId w:val="20"/>
+        </w:numPr>
+      </w:pPr>
+      <w:r>
+        <w:t xml:space="preserve">The first type is the </w:t>
+      </w:r>
+      <w:r>
+        <w:t>most robust</w:t>
+      </w:r>
+      <w:r>
+        <w:t>.</w:t>
+      </w:r>
+    </w:p>
+    <w:p>
+      <w:pPr>
+        <w:pStyle w:val="ListParagraph"/>
+        <w:numPr>
+          <w:ilvl w:val="0"/>
+          <w:numId w:val="20"/>
+        </w:numPr>
+      </w:pPr>
+      <w:r>
+        <w:t>Initialisation using {} has the following characteristics –</w:t>
+      </w:r>
+    </w:p>
+    <w:p>
+      <w:pPr>
+        <w:pStyle w:val="ListParagraph"/>
+        <w:numPr>
+          <w:ilvl w:val="0"/>
+          <w:numId w:val="23"/>
+        </w:numPr>
+      </w:pPr>
+      <w:r>
+        <w:t>An integer cannot be converted to another integer that can’t hold its value. E.g. – char to int is allowed, but int to char is not.</w:t>
+      </w:r>
+    </w:p>
+    <w:p>
+      <w:pPr>
+        <w:pStyle w:val="ListParagraph"/>
+        <w:numPr>
+          <w:ilvl w:val="0"/>
+          <w:numId w:val="23"/>
+        </w:numPr>
+      </w:pPr>
+      <w:r>
+        <w:t>A floating-point value cannot be converted to another floating-point type that cannot hold its value. E.g. – float to double is allowed, but double to float is not.</w:t>
+      </w:r>
+    </w:p>
+    <w:p>
+      <w:pPr>
+        <w:pStyle w:val="ListParagraph"/>
+        <w:numPr>
+          <w:ilvl w:val="0"/>
+          <w:numId w:val="23"/>
+        </w:numPr>
+      </w:pPr>
+      <w:r>
+        <w:t xml:space="preserve">A floating-point value cannot be converted to an integer type. </w:t>
+      </w:r>
+    </w:p>
+    <w:p>
+      <w:pPr>
+        <w:pStyle w:val="ListParagraph"/>
+        <w:numPr>
+          <w:ilvl w:val="0"/>
+          <w:numId w:val="23"/>
+        </w:numPr>
+      </w:pPr>
+      <w:r>
+        <w:t>An integer value cannot be converted to a floating-point type.</w:t>
+      </w:r>
+    </w:p>
+    <w:p>
+      <w:pPr>
+        <w:pStyle w:val="ListParagraph"/>
+        <w:numPr>
+          <w:ilvl w:val="0"/>
+          <w:numId w:val="24"/>
+        </w:numPr>
+      </w:pPr>
+      <w:r>
+        <w:t xml:space="preserve">= is preferred when using </w:t>
+      </w:r>
+      <w:r>
+        <w:rPr>
+          <w:b/>
+          <w:bCs/>
+          <w:i/>
+          <w:iCs/>
+        </w:rPr>
+        <w:t>auto</w:t>
+      </w:r>
+      <w:r>
+        <w:t>.</w:t>
+      </w:r>
+    </w:p>
+    <w:p>
+      <w:pPr>
+        <w:pStyle w:val="ListParagraph"/>
+        <w:numPr>
+          <w:ilvl w:val="0"/>
+          <w:numId w:val="24"/>
+        </w:numPr>
+      </w:pPr>
+      <w:r>
+        <w:t>An empty initialiser list {} is preferred when a default value is intended. E.g. –</w:t>
+      </w:r>
+    </w:p>
+    <w:p>
+      <w:pPr>
+        <w:pStyle w:val="ListParagraph"/>
+        <w:ind w:left="360"/>
+      </w:pPr>
+      <w:r>
+        <w:rPr>
+          <w:noProof/>
+        </w:rPr>
+        <w:drawing>
+          <wp:inline distT="0" distB="0" distL="0" distR="0" wp14:anchorId="51098024" wp14:editId="74D22B8A">
+            <wp:extent cx="3444240" cy="990991"/>
+            <wp:effectExtent l="0" t="0" r="3810" b="0"/>
+            <wp:docPr id="911101381" name="Picture 5"/>
+            <wp:cNvGraphicFramePr>
+              <a:graphicFrameLocks xmlns:a="http://schemas.openxmlformats.org/drawingml/2006/main" noChangeAspect="1"/>
+            </wp:cNvGraphicFramePr>
+            <a:graphic xmlns:a="http://schemas.openxmlformats.org/drawingml/2006/main">
+              <a:graphicData uri="http://schemas.openxmlformats.org/drawingml/2006/picture">
+                <pic:pic xmlns:pic="http://schemas.openxmlformats.org/drawingml/2006/picture">
+                  <pic:nvPicPr>
+                    <pic:cNvPr id="911101381" name="Picture 911101381"/>
+                    <pic:cNvPicPr/>
+                  </pic:nvPicPr>
+                  <pic:blipFill>
+                    <a:blip r:embed="rId31">
+                      <a:extLst>
+                        <a:ext uri="{28A0092B-C50C-407E-A947-70E740481C1C}">
+                          <a14:useLocalDpi xmlns:a14="http://schemas.microsoft.com/office/drawing/2010/main" val="0"/>
+                        </a:ext>
+                      </a:extLst>
+                    </a:blip>
+                    <a:stretch>
+                      <a:fillRect/>
+                    </a:stretch>
+                  </pic:blipFill>
+                  <pic:spPr>
+                    <a:xfrm>
+                      <a:off x="0" y="0"/>
+                      <a:ext cx="3466235" cy="997319"/>
+                    </a:xfrm>
+                    <a:prstGeom prst="rect">
+                      <a:avLst/>
+                    </a:prstGeom>
+                  </pic:spPr>
+                </pic:pic>
+              </a:graphicData>
+            </a:graphic>
+          </wp:inline>
+        </w:drawing>
+      </w:r>
+    </w:p>
+    <w:p>
+      <w:pPr>
+        <w:pStyle w:val="ListParagraph"/>
+        <w:ind w:left="360"/>
+      </w:pPr>
+    </w:p>
+    <w:p>
+      <w:pPr>
+        <w:pStyle w:val="ListParagraph"/>
+        <w:ind w:left="360"/>
+      </w:pPr>
+    </w:p>
+    <w:p>
+      <w:pPr>
+        <w:pStyle w:val="ListParagraph"/>
+        <w:numPr>
+          <w:ilvl w:val="0"/>
+          <w:numId w:val="24"/>
+        </w:numPr>
+      </w:pPr>
+      <w:r>
+        <w:rPr>
+          <w:b/>
+          <w:bCs/>
+        </w:rPr>
+        <w:lastRenderedPageBreak/>
+        <w:t xml:space="preserve">Missing initialisers: </w:t>
+      </w:r>
+      <w:r>
+        <w:t xml:space="preserve">The only </w:t>
+      </w:r>
+      <w:proofErr w:type="gramStart"/>
+      <w:r>
+        <w:t>really good</w:t>
+      </w:r>
+      <w:proofErr w:type="gramEnd"/>
+      <w:r>
+        <w:t xml:space="preserve"> case for an uninitialized variable is a large input buffer.</w:t>
+      </w:r>
+    </w:p>
+    <w:p>
+      <w:pPr>
+        <w:pStyle w:val="ListParagraph"/>
+        <w:ind w:left="360"/>
+      </w:pPr>
+      <w:r>
+        <w:rPr>
+          <w:noProof/>
+        </w:rPr>
+        <w:drawing>
+          <wp:inline distT="0" distB="0" distL="0" distR="0" wp14:anchorId="772A2966" wp14:editId="42F08C30">
+            <wp:extent cx="4511040" cy="547762"/>
+            <wp:effectExtent l="0" t="0" r="3810" b="5080"/>
+            <wp:docPr id="1789689099" name="Picture 6"/>
+            <wp:cNvGraphicFramePr>
+              <a:graphicFrameLocks xmlns:a="http://schemas.openxmlformats.org/drawingml/2006/main" noChangeAspect="1"/>
+            </wp:cNvGraphicFramePr>
+            <a:graphic xmlns:a="http://schemas.openxmlformats.org/drawingml/2006/main">
+              <a:graphicData uri="http://schemas.openxmlformats.org/drawingml/2006/picture">
+                <pic:pic xmlns:pic="http://schemas.openxmlformats.org/drawingml/2006/picture">
+                  <pic:nvPicPr>
+                    <pic:cNvPr id="1789689099" name="Picture 1789689099"/>
+                    <pic:cNvPicPr/>
+                  </pic:nvPicPr>
+                  <pic:blipFill>
+                    <a:blip r:embed="rId32">
+                      <a:extLst>
+                        <a:ext uri="{28A0092B-C50C-407E-A947-70E740481C1C}">
+                          <a14:useLocalDpi xmlns:a14="http://schemas.microsoft.com/office/drawing/2010/main" val="0"/>
+                        </a:ext>
+                      </a:extLst>
+                    </a:blip>
+                    <a:stretch>
+                      <a:fillRect/>
+                    </a:stretch>
+                  </pic:blipFill>
+                  <pic:spPr>
+                    <a:xfrm>
+                      <a:off x="0" y="0"/>
+                      <a:ext cx="4595761" cy="558049"/>
+                    </a:xfrm>
+                    <a:prstGeom prst="rect">
+                      <a:avLst/>
+                    </a:prstGeom>
+                  </pic:spPr>
+                </pic:pic>
+              </a:graphicData>
+            </a:graphic>
+          </wp:inline>
+        </w:drawing>
+      </w:r>
+    </w:p>
+    <w:p>
+      <w:pPr>
+        <w:pStyle w:val="ListParagraph"/>
+        <w:numPr>
+          <w:ilvl w:val="0"/>
+          <w:numId w:val="24"/>
+        </w:numPr>
+      </w:pPr>
+      <w:r>
+        <w:t>Initialising the above buffer redundantly might have resulted in a significant performance hit.</w:t>
+      </w:r>
+    </w:p>
+    <w:p>
+      <w:pPr>
+        <w:pStyle w:val="ListParagraph"/>
+        <w:numPr>
+          <w:ilvl w:val="0"/>
+          <w:numId w:val="24"/>
+        </w:numPr>
+      </w:pPr>
+      <w:r>
+        <w:t>If no initialisation is specified –</w:t>
+      </w:r>
+    </w:p>
+    <w:p>
+      <w:pPr>
+        <w:pStyle w:val="ListParagraph"/>
+        <w:numPr>
+          <w:ilvl w:val="0"/>
+          <w:numId w:val="25"/>
+        </w:numPr>
+      </w:pPr>
+      <w:r>
+        <w:t>Global, namespace, local static and static member variables are initialised by default. These types are called as static types.</w:t>
+      </w:r>
+    </w:p>
+    <w:p>
+      <w:pPr>
+        <w:pStyle w:val="ListParagraph"/>
+        <w:numPr>
+          <w:ilvl w:val="0"/>
+          <w:numId w:val="25"/>
+        </w:numPr>
+      </w:pPr>
+      <w:r>
+        <w:t>Local variables and objects are not initialised by default. These are called dynamic objects or heap objects.</w:t>
+      </w:r>
+    </w:p>
+    <w:p/>
+    <w:p>
+      <w:pPr>
+        <w:pStyle w:val="ListParagraph"/>
+        <w:ind w:left="360"/>
+        <w:jc w:val="center"/>
+      </w:pPr>
+    </w:p>
+    <w:p>
+      <w:pPr>
         <w:pStyle w:val="ListParagraph"/>
         <w:ind w:left="360"/>
       </w:pPr>
@@ -4896,6 +5622,119 @@
     </w:lvl>
   </w:abstractNum>
   <w:abstractNum w:abstractNumId="7" w15:restartNumberingAfterBreak="0">
+    <w:nsid w:val="15B440E9"/>
+    <w:multiLevelType w:val="hybridMultilevel"/>
+    <w:tmpl w:val="F532387A"/>
+    <w:lvl w:ilvl="0" w:tplc="4009000B">
+      <w:start w:val="1"/>
+      <w:numFmt w:val="bullet"/>
+      <w:lvlText w:val=""/>
+      <w:lvlJc w:val="left"/>
+      <w:pPr>
+        <w:ind w:left="720" w:hanging="360"/>
+      </w:pPr>
+      <w:rPr>
+        <w:rFonts w:ascii="Wingdings" w:hAnsi="Wingdings" w:hint="default"/>
+      </w:rPr>
+    </w:lvl>
+    <w:lvl w:ilvl="1" w:tplc="40090003" w:tentative="1">
+      <w:start w:val="1"/>
+      <w:numFmt w:val="bullet"/>
+      <w:lvlText w:val="o"/>
+      <w:lvlJc w:val="left"/>
+      <w:pPr>
+        <w:ind w:left="1440" w:hanging="360"/>
+      </w:pPr>
+      <w:rPr>
+        <w:rFonts w:ascii="Courier New" w:hAnsi="Courier New" w:cs="Courier New" w:hint="default"/>
+      </w:rPr>
+    </w:lvl>
+    <w:lvl w:ilvl="2" w:tplc="40090005" w:tentative="1">
+      <w:start w:val="1"/>
+      <w:numFmt w:val="bullet"/>
+      <w:lvlText w:val=""/>
+      <w:lvlJc w:val="left"/>
+      <w:pPr>
+        <w:ind w:left="2160" w:hanging="360"/>
+      </w:pPr>
+      <w:rPr>
+        <w:rFonts w:ascii="Wingdings" w:hAnsi="Wingdings" w:hint="default"/>
+      </w:rPr>
+    </w:lvl>
+    <w:lvl w:ilvl="3" w:tplc="40090001" w:tentative="1">
+      <w:start w:val="1"/>
+      <w:numFmt w:val="bullet"/>
+      <w:lvlText w:val=""/>
+      <w:lvlJc w:val="left"/>
+      <w:pPr>
+        <w:ind w:left="2880" w:hanging="360"/>
+      </w:pPr>
+      <w:rPr>
+        <w:rFonts w:ascii="Symbol" w:hAnsi="Symbol" w:hint="default"/>
+      </w:rPr>
+    </w:lvl>
+    <w:lvl w:ilvl="4" w:tplc="40090003" w:tentative="1">
+      <w:start w:val="1"/>
+      <w:numFmt w:val="bullet"/>
+      <w:lvlText w:val="o"/>
+      <w:lvlJc w:val="left"/>
+      <w:pPr>
+        <w:ind w:left="3600" w:hanging="360"/>
+      </w:pPr>
+      <w:rPr>
+        <w:rFonts w:ascii="Courier New" w:hAnsi="Courier New" w:cs="Courier New" w:hint="default"/>
+      </w:rPr>
+    </w:lvl>
+    <w:lvl w:ilvl="5" w:tplc="40090005" w:tentative="1">
+      <w:start w:val="1"/>
+      <w:numFmt w:val="bullet"/>
+      <w:lvlText w:val=""/>
+      <w:lvlJc w:val="left"/>
+      <w:pPr>
+        <w:ind w:left="4320" w:hanging="360"/>
+      </w:pPr>
+      <w:rPr>
+        <w:rFonts w:ascii="Wingdings" w:hAnsi="Wingdings" w:hint="default"/>
+      </w:rPr>
+    </w:lvl>
+    <w:lvl w:ilvl="6" w:tplc="40090001" w:tentative="1">
+      <w:start w:val="1"/>
+      <w:numFmt w:val="bullet"/>
+      <w:lvlText w:val=""/>
+      <w:lvlJc w:val="left"/>
+      <w:pPr>
+        <w:ind w:left="5040" w:hanging="360"/>
+      </w:pPr>
+      <w:rPr>
+        <w:rFonts w:ascii="Symbol" w:hAnsi="Symbol" w:hint="default"/>
+      </w:rPr>
+    </w:lvl>
+    <w:lvl w:ilvl="7" w:tplc="40090003" w:tentative="1">
+      <w:start w:val="1"/>
+      <w:numFmt w:val="bullet"/>
+      <w:lvlText w:val="o"/>
+      <w:lvlJc w:val="left"/>
+      <w:pPr>
+        <w:ind w:left="5760" w:hanging="360"/>
+      </w:pPr>
+      <w:rPr>
+        <w:rFonts w:ascii="Courier New" w:hAnsi="Courier New" w:cs="Courier New" w:hint="default"/>
+      </w:rPr>
+    </w:lvl>
+    <w:lvl w:ilvl="8" w:tplc="40090005" w:tentative="1">
+      <w:start w:val="1"/>
+      <w:numFmt w:val="bullet"/>
+      <w:lvlText w:val=""/>
+      <w:lvlJc w:val="left"/>
+      <w:pPr>
+        <w:ind w:left="6480" w:hanging="360"/>
+      </w:pPr>
+      <w:rPr>
+        <w:rFonts w:ascii="Wingdings" w:hAnsi="Wingdings" w:hint="default"/>
+      </w:rPr>
+    </w:lvl>
+  </w:abstractNum>
+  <w:abstractNum w:abstractNumId="8" w15:restartNumberingAfterBreak="0">
     <w:nsid w:val="1A346B6F"/>
     <w:multiLevelType w:val="hybridMultilevel"/>
     <w:tmpl w:val="8A9E5FFC"/>
@@ -5008,7 +5847,7 @@
       </w:rPr>
     </w:lvl>
   </w:abstractNum>
-  <w:abstractNum w:abstractNumId="8" w15:restartNumberingAfterBreak="0">
+  <w:abstractNum w:abstractNumId="9" w15:restartNumberingAfterBreak="0">
     <w:nsid w:val="231060F4"/>
     <w:multiLevelType w:val="hybridMultilevel"/>
     <w:tmpl w:val="53EA88AC"/>
@@ -5121,7 +5960,7 @@
       </w:rPr>
     </w:lvl>
   </w:abstractNum>
-  <w:abstractNum w:abstractNumId="9" w15:restartNumberingAfterBreak="0">
+  <w:abstractNum w:abstractNumId="10" w15:restartNumberingAfterBreak="0">
     <w:nsid w:val="234954A1"/>
     <w:multiLevelType w:val="hybridMultilevel"/>
     <w:tmpl w:val="D80CEA76"/>
@@ -5234,10 +6073,10 @@
       </w:rPr>
     </w:lvl>
   </w:abstractNum>
-  <w:abstractNum w:abstractNumId="10" w15:restartNumberingAfterBreak="0">
+  <w:abstractNum w:abstractNumId="11" w15:restartNumberingAfterBreak="0">
     <w:nsid w:val="268615AC"/>
     <w:multiLevelType w:val="hybridMultilevel"/>
-    <w:tmpl w:val="1CDC748E"/>
+    <w:tmpl w:val="98AA3F24"/>
     <w:lvl w:ilvl="0" w:tplc="40090001">
       <w:start w:val="1"/>
       <w:numFmt w:val="bullet"/>
@@ -5347,10 +6186,10 @@
       </w:rPr>
     </w:lvl>
   </w:abstractNum>
-  <w:abstractNum w:abstractNumId="11" w15:restartNumberingAfterBreak="0">
+  <w:abstractNum w:abstractNumId="12" w15:restartNumberingAfterBreak="0">
     <w:nsid w:val="2ED85B57"/>
     <w:multiLevelType w:val="hybridMultilevel"/>
-    <w:tmpl w:val="BF3873F4"/>
+    <w:tmpl w:val="97145DBE"/>
     <w:lvl w:ilvl="0" w:tplc="4009000B">
       <w:start w:val="1"/>
       <w:numFmt w:val="bullet"/>
@@ -5460,7 +6299,7 @@
       </w:rPr>
     </w:lvl>
   </w:abstractNum>
-  <w:abstractNum w:abstractNumId="12" w15:restartNumberingAfterBreak="0">
+  <w:abstractNum w:abstractNumId="13" w15:restartNumberingAfterBreak="0">
     <w:nsid w:val="32634B44"/>
     <w:multiLevelType w:val="hybridMultilevel"/>
     <w:tmpl w:val="56D6A474"/>
@@ -5573,7 +6412,7 @@
       </w:rPr>
     </w:lvl>
   </w:abstractNum>
-  <w:abstractNum w:abstractNumId="13" w15:restartNumberingAfterBreak="0">
+  <w:abstractNum w:abstractNumId="14" w15:restartNumberingAfterBreak="0">
     <w:nsid w:val="4E2C3F4E"/>
     <w:multiLevelType w:val="hybridMultilevel"/>
     <w:tmpl w:val="CA3E443C"/>
@@ -5686,7 +6525,233 @@
       </w:rPr>
     </w:lvl>
   </w:abstractNum>
-  <w:abstractNum w:abstractNumId="14" w15:restartNumberingAfterBreak="0">
+  <w:abstractNum w:abstractNumId="15" w15:restartNumberingAfterBreak="0">
+    <w:nsid w:val="51840515"/>
+    <w:multiLevelType w:val="hybridMultilevel"/>
+    <w:tmpl w:val="2C6807F0"/>
+    <w:lvl w:ilvl="0" w:tplc="4009000B">
+      <w:start w:val="1"/>
+      <w:numFmt w:val="bullet"/>
+      <w:lvlText w:val=""/>
+      <w:lvlJc w:val="left"/>
+      <w:pPr>
+        <w:ind w:left="720" w:hanging="360"/>
+      </w:pPr>
+      <w:rPr>
+        <w:rFonts w:ascii="Wingdings" w:hAnsi="Wingdings" w:hint="default"/>
+      </w:rPr>
+    </w:lvl>
+    <w:lvl w:ilvl="1" w:tplc="40090003" w:tentative="1">
+      <w:start w:val="1"/>
+      <w:numFmt w:val="bullet"/>
+      <w:lvlText w:val="o"/>
+      <w:lvlJc w:val="left"/>
+      <w:pPr>
+        <w:ind w:left="1440" w:hanging="360"/>
+      </w:pPr>
+      <w:rPr>
+        <w:rFonts w:ascii="Courier New" w:hAnsi="Courier New" w:cs="Courier New" w:hint="default"/>
+      </w:rPr>
+    </w:lvl>
+    <w:lvl w:ilvl="2" w:tplc="40090005" w:tentative="1">
+      <w:start w:val="1"/>
+      <w:numFmt w:val="bullet"/>
+      <w:lvlText w:val=""/>
+      <w:lvlJc w:val="left"/>
+      <w:pPr>
+        <w:ind w:left="2160" w:hanging="360"/>
+      </w:pPr>
+      <w:rPr>
+        <w:rFonts w:ascii="Wingdings" w:hAnsi="Wingdings" w:hint="default"/>
+      </w:rPr>
+    </w:lvl>
+    <w:lvl w:ilvl="3" w:tplc="40090001" w:tentative="1">
+      <w:start w:val="1"/>
+      <w:numFmt w:val="bullet"/>
+      <w:lvlText w:val=""/>
+      <w:lvlJc w:val="left"/>
+      <w:pPr>
+        <w:ind w:left="2880" w:hanging="360"/>
+      </w:pPr>
+      <w:rPr>
+        <w:rFonts w:ascii="Symbol" w:hAnsi="Symbol" w:hint="default"/>
+      </w:rPr>
+    </w:lvl>
+    <w:lvl w:ilvl="4" w:tplc="40090003" w:tentative="1">
+      <w:start w:val="1"/>
+      <w:numFmt w:val="bullet"/>
+      <w:lvlText w:val="o"/>
+      <w:lvlJc w:val="left"/>
+      <w:pPr>
+        <w:ind w:left="3600" w:hanging="360"/>
+      </w:pPr>
+      <w:rPr>
+        <w:rFonts w:ascii="Courier New" w:hAnsi="Courier New" w:cs="Courier New" w:hint="default"/>
+      </w:rPr>
+    </w:lvl>
+    <w:lvl w:ilvl="5" w:tplc="40090005" w:tentative="1">
+      <w:start w:val="1"/>
+      <w:numFmt w:val="bullet"/>
+      <w:lvlText w:val=""/>
+      <w:lvlJc w:val="left"/>
+      <w:pPr>
+        <w:ind w:left="4320" w:hanging="360"/>
+      </w:pPr>
+      <w:rPr>
+        <w:rFonts w:ascii="Wingdings" w:hAnsi="Wingdings" w:hint="default"/>
+      </w:rPr>
+    </w:lvl>
+    <w:lvl w:ilvl="6" w:tplc="40090001" w:tentative="1">
+      <w:start w:val="1"/>
+      <w:numFmt w:val="bullet"/>
+      <w:lvlText w:val=""/>
+      <w:lvlJc w:val="left"/>
+      <w:pPr>
+        <w:ind w:left="5040" w:hanging="360"/>
+      </w:pPr>
+      <w:rPr>
+        <w:rFonts w:ascii="Symbol" w:hAnsi="Symbol" w:hint="default"/>
+      </w:rPr>
+    </w:lvl>
+    <w:lvl w:ilvl="7" w:tplc="40090003" w:tentative="1">
+      <w:start w:val="1"/>
+      <w:numFmt w:val="bullet"/>
+      <w:lvlText w:val="o"/>
+      <w:lvlJc w:val="left"/>
+      <w:pPr>
+        <w:ind w:left="5760" w:hanging="360"/>
+      </w:pPr>
+      <w:rPr>
+        <w:rFonts w:ascii="Courier New" w:hAnsi="Courier New" w:cs="Courier New" w:hint="default"/>
+      </w:rPr>
+    </w:lvl>
+    <w:lvl w:ilvl="8" w:tplc="40090005" w:tentative="1">
+      <w:start w:val="1"/>
+      <w:numFmt w:val="bullet"/>
+      <w:lvlText w:val=""/>
+      <w:lvlJc w:val="left"/>
+      <w:pPr>
+        <w:ind w:left="6480" w:hanging="360"/>
+      </w:pPr>
+      <w:rPr>
+        <w:rFonts w:ascii="Wingdings" w:hAnsi="Wingdings" w:hint="default"/>
+      </w:rPr>
+    </w:lvl>
+  </w:abstractNum>
+  <w:abstractNum w:abstractNumId="16" w15:restartNumberingAfterBreak="0">
+    <w:nsid w:val="52C75835"/>
+    <w:multiLevelType w:val="hybridMultilevel"/>
+    <w:tmpl w:val="1F20519A"/>
+    <w:lvl w:ilvl="0" w:tplc="40090001">
+      <w:start w:val="1"/>
+      <w:numFmt w:val="bullet"/>
+      <w:lvlText w:val=""/>
+      <w:lvlJc w:val="left"/>
+      <w:pPr>
+        <w:ind w:left="360" w:hanging="360"/>
+      </w:pPr>
+      <w:rPr>
+        <w:rFonts w:ascii="Symbol" w:hAnsi="Symbol" w:hint="default"/>
+      </w:rPr>
+    </w:lvl>
+    <w:lvl w:ilvl="1" w:tplc="40090003" w:tentative="1">
+      <w:start w:val="1"/>
+      <w:numFmt w:val="bullet"/>
+      <w:lvlText w:val="o"/>
+      <w:lvlJc w:val="left"/>
+      <w:pPr>
+        <w:ind w:left="1080" w:hanging="360"/>
+      </w:pPr>
+      <w:rPr>
+        <w:rFonts w:ascii="Courier New" w:hAnsi="Courier New" w:cs="Courier New" w:hint="default"/>
+      </w:rPr>
+    </w:lvl>
+    <w:lvl w:ilvl="2" w:tplc="40090005" w:tentative="1">
+      <w:start w:val="1"/>
+      <w:numFmt w:val="bullet"/>
+      <w:lvlText w:val=""/>
+      <w:lvlJc w:val="left"/>
+      <w:pPr>
+        <w:ind w:left="1800" w:hanging="360"/>
+      </w:pPr>
+      <w:rPr>
+        <w:rFonts w:ascii="Wingdings" w:hAnsi="Wingdings" w:hint="default"/>
+      </w:rPr>
+    </w:lvl>
+    <w:lvl w:ilvl="3" w:tplc="40090001" w:tentative="1">
+      <w:start w:val="1"/>
+      <w:numFmt w:val="bullet"/>
+      <w:lvlText w:val=""/>
+      <w:lvlJc w:val="left"/>
+      <w:pPr>
+        <w:ind w:left="2520" w:hanging="360"/>
+      </w:pPr>
+      <w:rPr>
+        <w:rFonts w:ascii="Symbol" w:hAnsi="Symbol" w:hint="default"/>
+      </w:rPr>
+    </w:lvl>
+    <w:lvl w:ilvl="4" w:tplc="40090003" w:tentative="1">
+      <w:start w:val="1"/>
+      <w:numFmt w:val="bullet"/>
+      <w:lvlText w:val="o"/>
+      <w:lvlJc w:val="left"/>
+      <w:pPr>
+        <w:ind w:left="3240" w:hanging="360"/>
+      </w:pPr>
+      <w:rPr>
+        <w:rFonts w:ascii="Courier New" w:hAnsi="Courier New" w:cs="Courier New" w:hint="default"/>
+      </w:rPr>
+    </w:lvl>
+    <w:lvl w:ilvl="5" w:tplc="40090005" w:tentative="1">
+      <w:start w:val="1"/>
+      <w:numFmt w:val="bullet"/>
+      <w:lvlText w:val=""/>
+      <w:lvlJc w:val="left"/>
+      <w:pPr>
+        <w:ind w:left="3960" w:hanging="360"/>
+      </w:pPr>
+      <w:rPr>
+        <w:rFonts w:ascii="Wingdings" w:hAnsi="Wingdings" w:hint="default"/>
+      </w:rPr>
+    </w:lvl>
+    <w:lvl w:ilvl="6" w:tplc="40090001" w:tentative="1">
+      <w:start w:val="1"/>
+      <w:numFmt w:val="bullet"/>
+      <w:lvlText w:val=""/>
+      <w:lvlJc w:val="left"/>
+      <w:pPr>
+        <w:ind w:left="4680" w:hanging="360"/>
+      </w:pPr>
+      <w:rPr>
+        <w:rFonts w:ascii="Symbol" w:hAnsi="Symbol" w:hint="default"/>
+      </w:rPr>
+    </w:lvl>
+    <w:lvl w:ilvl="7" w:tplc="40090003" w:tentative="1">
+      <w:start w:val="1"/>
+      <w:numFmt w:val="bullet"/>
+      <w:lvlText w:val="o"/>
+      <w:lvlJc w:val="left"/>
+      <w:pPr>
+        <w:ind w:left="5400" w:hanging="360"/>
+      </w:pPr>
+      <w:rPr>
+        <w:rFonts w:ascii="Courier New" w:hAnsi="Courier New" w:cs="Courier New" w:hint="default"/>
+      </w:rPr>
+    </w:lvl>
+    <w:lvl w:ilvl="8" w:tplc="40090005" w:tentative="1">
+      <w:start w:val="1"/>
+      <w:numFmt w:val="bullet"/>
+      <w:lvlText w:val=""/>
+      <w:lvlJc w:val="left"/>
+      <w:pPr>
+        <w:ind w:left="6120" w:hanging="360"/>
+      </w:pPr>
+      <w:rPr>
+        <w:rFonts w:ascii="Wingdings" w:hAnsi="Wingdings" w:hint="default"/>
+      </w:rPr>
+    </w:lvl>
+  </w:abstractNum>
+  <w:abstractNum w:abstractNumId="17" w15:restartNumberingAfterBreak="0">
     <w:nsid w:val="55F43EF9"/>
     <w:multiLevelType w:val="hybridMultilevel"/>
     <w:tmpl w:val="41049B78"/>
@@ -5799,7 +6864,7 @@
       </w:rPr>
     </w:lvl>
   </w:abstractNum>
-  <w:abstractNum w:abstractNumId="15" w15:restartNumberingAfterBreak="0">
+  <w:abstractNum w:abstractNumId="18" w15:restartNumberingAfterBreak="0">
     <w:nsid w:val="5FE22A28"/>
     <w:multiLevelType w:val="hybridMultilevel"/>
     <w:tmpl w:val="1C0C4536"/>
@@ -5912,7 +6977,7 @@
       </w:rPr>
     </w:lvl>
   </w:abstractNum>
-  <w:abstractNum w:abstractNumId="16" w15:restartNumberingAfterBreak="0">
+  <w:abstractNum w:abstractNumId="19" w15:restartNumberingAfterBreak="0">
     <w:nsid w:val="65DA1E88"/>
     <w:multiLevelType w:val="hybridMultilevel"/>
     <w:tmpl w:val="7E9E0100"/>
@@ -6025,7 +7090,7 @@
       </w:rPr>
     </w:lvl>
   </w:abstractNum>
-  <w:abstractNum w:abstractNumId="17" w15:restartNumberingAfterBreak="0">
+  <w:abstractNum w:abstractNumId="20" w15:restartNumberingAfterBreak="0">
     <w:nsid w:val="6AC9620B"/>
     <w:multiLevelType w:val="hybridMultilevel"/>
     <w:tmpl w:val="17BA8EAC"/>
@@ -6138,7 +7203,7 @@
       </w:rPr>
     </w:lvl>
   </w:abstractNum>
-  <w:abstractNum w:abstractNumId="18" w15:restartNumberingAfterBreak="0">
+  <w:abstractNum w:abstractNumId="21" w15:restartNumberingAfterBreak="0">
     <w:nsid w:val="7042543D"/>
     <w:multiLevelType w:val="hybridMultilevel"/>
     <w:tmpl w:val="D22EA44A"/>
@@ -6251,7 +7316,7 @@
       </w:rPr>
     </w:lvl>
   </w:abstractNum>
-  <w:abstractNum w:abstractNumId="19" w15:restartNumberingAfterBreak="0">
+  <w:abstractNum w:abstractNumId="22" w15:restartNumberingAfterBreak="0">
     <w:nsid w:val="72074474"/>
     <w:multiLevelType w:val="hybridMultilevel"/>
     <w:tmpl w:val="583435EA"/>
@@ -6364,7 +7429,7 @@
       </w:rPr>
     </w:lvl>
   </w:abstractNum>
-  <w:abstractNum w:abstractNumId="20" w15:restartNumberingAfterBreak="0">
+  <w:abstractNum w:abstractNumId="23" w15:restartNumberingAfterBreak="0">
     <w:nsid w:val="7CD00DFE"/>
     <w:multiLevelType w:val="hybridMultilevel"/>
     <w:tmpl w:val="14741048"/>
@@ -6477,7 +7542,7 @@
       </w:rPr>
     </w:lvl>
   </w:abstractNum>
-  <w:abstractNum w:abstractNumId="21" w15:restartNumberingAfterBreak="0">
+  <w:abstractNum w:abstractNumId="24" w15:restartNumberingAfterBreak="0">
     <w:nsid w:val="7EF146F2"/>
     <w:multiLevelType w:val="hybridMultilevel"/>
     <w:tmpl w:val="430C77A6"/>
@@ -6591,25 +7656,25 @@
     </w:lvl>
   </w:abstractNum>
   <w:num w:numId="1" w16cid:durableId="508834381">
-    <w:abstractNumId w:val="19"/>
+    <w:abstractNumId w:val="22"/>
   </w:num>
   <w:num w:numId="2" w16cid:durableId="1172992587">
     <w:abstractNumId w:val="0"/>
   </w:num>
   <w:num w:numId="3" w16cid:durableId="2112971807">
-    <w:abstractNumId w:val="14"/>
+    <w:abstractNumId w:val="17"/>
   </w:num>
   <w:num w:numId="4" w16cid:durableId="1728647969">
     <w:abstractNumId w:val="2"/>
   </w:num>
   <w:num w:numId="5" w16cid:durableId="1839420215">
-    <w:abstractNumId w:val="7"/>
+    <w:abstractNumId w:val="8"/>
   </w:num>
   <w:num w:numId="6" w16cid:durableId="798885230">
-    <w:abstractNumId w:val="18"/>
+    <w:abstractNumId w:val="21"/>
   </w:num>
   <w:num w:numId="7" w16cid:durableId="1798641126">
-    <w:abstractNumId w:val="13"/>
+    <w:abstractNumId w:val="14"/>
   </w:num>
   <w:num w:numId="8" w16cid:durableId="229921537">
     <w:abstractNumId w:val="3"/>
@@ -6618,43 +7683,52 @@
     <w:abstractNumId w:val="6"/>
   </w:num>
   <w:num w:numId="10" w16cid:durableId="364450539">
-    <w:abstractNumId w:val="20"/>
+    <w:abstractNumId w:val="23"/>
   </w:num>
   <w:num w:numId="11" w16cid:durableId="847256457">
     <w:abstractNumId w:val="5"/>
   </w:num>
   <w:num w:numId="12" w16cid:durableId="812603064">
-    <w:abstractNumId w:val="8"/>
+    <w:abstractNumId w:val="9"/>
   </w:num>
   <w:num w:numId="13" w16cid:durableId="1946880019">
     <w:abstractNumId w:val="1"/>
   </w:num>
   <w:num w:numId="14" w16cid:durableId="611935264">
-    <w:abstractNumId w:val="16"/>
+    <w:abstractNumId w:val="19"/>
   </w:num>
   <w:num w:numId="15" w16cid:durableId="340745957">
-    <w:abstractNumId w:val="12"/>
+    <w:abstractNumId w:val="13"/>
   </w:num>
   <w:num w:numId="16" w16cid:durableId="147671684">
-    <w:abstractNumId w:val="21"/>
+    <w:abstractNumId w:val="24"/>
   </w:num>
   <w:num w:numId="17" w16cid:durableId="2037846923">
-    <w:abstractNumId w:val="17"/>
+    <w:abstractNumId w:val="20"/>
   </w:num>
   <w:num w:numId="18" w16cid:durableId="541752602">
     <w:abstractNumId w:val="4"/>
   </w:num>
   <w:num w:numId="19" w16cid:durableId="161314329">
-    <w:abstractNumId w:val="15"/>
+    <w:abstractNumId w:val="18"/>
   </w:num>
   <w:num w:numId="20" w16cid:durableId="286813535">
+    <w:abstractNumId w:val="11"/>
+  </w:num>
+  <w:num w:numId="21" w16cid:durableId="1915358385">
     <w:abstractNumId w:val="10"/>
   </w:num>
-  <w:num w:numId="21" w16cid:durableId="1915358385">
-    <w:abstractNumId w:val="9"/>
+  <w:num w:numId="22" w16cid:durableId="1324358284">
+    <w:abstractNumId w:val="12"/>
   </w:num>
-  <w:num w:numId="22" w16cid:durableId="1324358284">
-    <w:abstractNumId w:val="11"/>
+  <w:num w:numId="23" w16cid:durableId="79105738">
+    <w:abstractNumId w:val="7"/>
+  </w:num>
+  <w:num w:numId="24" w16cid:durableId="1695957198">
+    <w:abstractNumId w:val="16"/>
+  </w:num>
+  <w:num w:numId="25" w16cid:durableId="1564871568">
+    <w:abstractNumId w:val="15"/>
   </w:num>
 </w:numbering>
 </file>

</xml_diff>

<commit_message>
Add notes on initialiser lists, auto, decltype, lvalue, rvalue.
</commit_message>
<xml_diff>
--- a/C++ Programming Language/6 Types and Declarations.docx
+++ b/C++ Programming Language/6 Types and Declarations.docx
@@ -264,7 +264,7 @@
           <w:noProof/>
         </w:rPr>
         <w:drawing>
-          <wp:inline distT="0" distB="0" distL="0" distR="0" wp14:anchorId="0EB2AC52" wp14:editId="7944A579">
+          <wp:inline distT="0" distB="0" distL="0" distR="0" wp14:anchorId="0EB2AC52" wp14:editId="5F734B9B">
             <wp:extent cx="5731510" cy="2413000"/>
             <wp:effectExtent l="0" t="0" r="2540" b="6350"/>
             <wp:docPr id="1030303375" name="Picture 1"/>
@@ -345,21 +345,8 @@
         </w:numPr>
       </w:pPr>
       <w:r>
-        <w:t xml:space="preserve">Character types (char, </w:t>
-      </w:r>
-      <w:proofErr w:type="spellStart"/>
-      <w:r>
-        <w:t>wchar_</w:t>
-      </w:r>
-      <w:proofErr w:type="gramStart"/>
-      <w:r>
-        <w:t>t</w:t>
-      </w:r>
-      <w:proofErr w:type="spellEnd"/>
-      <w:r>
-        <w:t xml:space="preserve"> )</w:t>
-      </w:r>
-      <w:proofErr w:type="gramEnd"/>
+        <w:t>Character types (char, wchar_t )</w:t>
+      </w:r>
     </w:p>
     <w:p>
       <w:pPr>
@@ -431,15 +418,7 @@
         </w:numPr>
       </w:pPr>
       <w:r>
-        <w:t>Array types (</w:t>
-      </w:r>
-      <w:proofErr w:type="gramStart"/>
-      <w:r>
-        <w:t>char[</w:t>
-      </w:r>
-      <w:proofErr w:type="gramEnd"/>
-      <w:r>
-        <w:t>])</w:t>
+        <w:t>Array types (char[])</w:t>
       </w:r>
     </w:p>
     <w:p>
@@ -487,23 +466,7 @@
         </w:numPr>
       </w:pPr>
       <w:r>
-        <w:t>Enumeration types for representing specific sets of values (</w:t>
-      </w:r>
-      <w:proofErr w:type="spellStart"/>
-      <w:r>
-        <w:t>enum</w:t>
-      </w:r>
-      <w:proofErr w:type="spellEnd"/>
-      <w:r>
-        <w:t xml:space="preserve">, </w:t>
-      </w:r>
-      <w:proofErr w:type="spellStart"/>
-      <w:r>
-        <w:t>enum</w:t>
-      </w:r>
-      <w:proofErr w:type="spellEnd"/>
-      <w:r>
-        <w:t xml:space="preserve"> class)</w:t>
+        <w:t>Enumeration types for representing specific sets of values (enum, enum class)</w:t>
       </w:r>
     </w:p>
     <w:p/>
@@ -564,15 +527,7 @@
         <w:t>Must be defined by users rather than being</w:t>
       </w:r>
       <w:r>
-        <w:t xml:space="preserve"> available for use without previous declaration, e.g. </w:t>
-      </w:r>
-      <w:proofErr w:type="spellStart"/>
-      <w:r>
-        <w:t>enums</w:t>
-      </w:r>
-      <w:proofErr w:type="spellEnd"/>
-      <w:r>
-        <w:t xml:space="preserve"> and classes.</w:t>
+        <w:t xml:space="preserve"> available for use without previous declaration, e.g. enums and classes.</w:t>
       </w:r>
     </w:p>
     <w:p>
@@ -614,15 +569,7 @@
         <w:t>By definition, true has the value 1 when converted to integer, false has the value 0.</w:t>
       </w:r>
       <w:r>
-        <w:t xml:space="preserve"> Conversely, integers can be converted to bool values: non-zero integers convert to </w:t>
-      </w:r>
-      <w:proofErr w:type="gramStart"/>
-      <w:r>
-        <w:t>true</w:t>
-      </w:r>
-      <w:proofErr w:type="gramEnd"/>
-      <w:r>
-        <w:t xml:space="preserve"> and zero integers convert to false.</w:t>
+        <w:t xml:space="preserve"> Conversely, integers can be converted to bool values: non-zero integers convert to true and zero integers convert to false.</w:t>
       </w:r>
     </w:p>
     <w:p>
@@ -710,7 +657,6 @@
           <w:numId w:val="5"/>
         </w:numPr>
       </w:pPr>
-      <w:proofErr w:type="spellStart"/>
       <w:r>
         <w:rPr>
           <w:i/>
@@ -718,7 +664,6 @@
         </w:rPr>
         <w:t>char</w:t>
       </w:r>
-      <w:proofErr w:type="spellEnd"/>
       <w:r>
         <w:t>: Default character type. Usually 8 bits.</w:t>
       </w:r>
@@ -792,24 +737,34 @@
           <w:numId w:val="5"/>
         </w:numPr>
       </w:pPr>
-      <w:proofErr w:type="spellStart"/>
       <w:r>
         <w:rPr>
           <w:i/>
           <w:iCs/>
         </w:rPr>
-        <w:t>wchar_t</w:t>
-      </w:r>
-      <w:proofErr w:type="spellEnd"/>
+        <w:t>wchar_t:</w:t>
+      </w:r>
+      <w:r>
+        <w:t xml:space="preserve"> Can hold characters of a larger character set such as Unicode. Its size is implementation dependent.</w:t>
+      </w:r>
+    </w:p>
+    <w:p>
+      <w:pPr>
+        <w:pStyle w:val="ListParagraph"/>
+        <w:numPr>
+          <w:ilvl w:val="0"/>
+          <w:numId w:val="5"/>
+        </w:numPr>
+      </w:pPr>
       <w:r>
         <w:rPr>
           <w:i/>
           <w:iCs/>
         </w:rPr>
-        <w:t>:</w:t>
-      </w:r>
-      <w:r>
-        <w:t xml:space="preserve"> Can hold characters of a larger character set such as Unicode. Its size is implementation dependent.</w:t>
+        <w:t>char16_t</w:t>
+      </w:r>
+      <w:r>
+        <w:t>: Holds 16-bit character sets, such as UTF-16.</w:t>
       </w:r>
     </w:p>
     <w:p>
@@ -825,51 +780,30 @@
           <w:i/>
           <w:iCs/>
         </w:rPr>
-        <w:t>char16_t</w:t>
-      </w:r>
-      <w:r>
-        <w:t>: Holds 16-bit character sets, such as UTF-16.</w:t>
-      </w:r>
-    </w:p>
-    <w:p>
-      <w:pPr>
-        <w:pStyle w:val="ListParagraph"/>
-        <w:numPr>
-          <w:ilvl w:val="0"/>
-          <w:numId w:val="5"/>
-        </w:numPr>
-      </w:pPr>
+        <w:t>char32_t</w:t>
+      </w:r>
+      <w:r>
+        <w:t>: Holds 32-bit character sets, such as UTF-32.</w:t>
+      </w:r>
+    </w:p>
+    <w:p>
+      <w:pPr>
+        <w:pStyle w:val="ListParagraph"/>
+        <w:numPr>
+          <w:ilvl w:val="0"/>
+          <w:numId w:val="1"/>
+        </w:numPr>
+      </w:pPr>
+      <w:r>
+        <w:t xml:space="preserve">The following is an example of the use of </w:t>
+      </w:r>
       <w:r>
         <w:rPr>
           <w:i/>
           <w:iCs/>
         </w:rPr>
-        <w:t>char32_t</w:t>
-      </w:r>
-      <w:r>
-        <w:t>: Holds 32-bit character sets, such as UTF-32.</w:t>
-      </w:r>
-    </w:p>
-    <w:p>
-      <w:pPr>
-        <w:pStyle w:val="ListParagraph"/>
-        <w:numPr>
-          <w:ilvl w:val="0"/>
-          <w:numId w:val="1"/>
-        </w:numPr>
-      </w:pPr>
-      <w:r>
-        <w:t xml:space="preserve">The following is an example of the use of </w:t>
-      </w:r>
-      <w:proofErr w:type="spellStart"/>
-      <w:r>
-        <w:rPr>
-          <w:i/>
-          <w:iCs/>
-        </w:rPr>
         <w:t>static_cast</w:t>
       </w:r>
-      <w:proofErr w:type="spellEnd"/>
       <w:r>
         <w:rPr>
           <w:i/>
@@ -954,7 +888,6 @@
       <w:r>
         <w:t xml:space="preserve">By leaving out the </w:t>
       </w:r>
-      <w:proofErr w:type="spellStart"/>
       <w:r>
         <w:rPr>
           <w:i/>
@@ -962,7 +895,6 @@
         </w:rPr>
         <w:t>static_cast</w:t>
       </w:r>
-      <w:proofErr w:type="spellEnd"/>
       <w:r>
         <w:t xml:space="preserve">, the output will be 48, 49, </w:t>
       </w:r>
@@ -1307,23 +1239,7 @@
         <w:t xml:space="preserve">Wide character literals </w:t>
       </w:r>
       <w:r>
-        <w:t xml:space="preserve">are of the form </w:t>
-      </w:r>
-      <w:proofErr w:type="spellStart"/>
-      <w:r>
-        <w:t>L’ab</w:t>
-      </w:r>
-      <w:proofErr w:type="spellEnd"/>
-      <w:r>
-        <w:t xml:space="preserve">’ and are of type </w:t>
-      </w:r>
-      <w:proofErr w:type="spellStart"/>
-      <w:r>
-        <w:t>wchar_t</w:t>
-      </w:r>
-      <w:proofErr w:type="spellEnd"/>
-      <w:r>
-        <w:t>. The number of characters between the quotes and their meanings are implementation-defined.</w:t>
+        <w:t>are of the form L’ab’ and are of type wchar_t. The number of characters between the quotes and their meanings are implementation-defined.</w:t>
       </w:r>
     </w:p>
     <w:p>
@@ -1412,13 +1328,8 @@
           <w:numId w:val="1"/>
         </w:numPr>
       </w:pPr>
-      <w:proofErr w:type="gramStart"/>
-      <w:r>
-        <w:t>A number of</w:t>
-      </w:r>
-      <w:proofErr w:type="gramEnd"/>
-      <w:r>
-        <w:t xml:space="preserve"> hexadecimal digits different from 4 or 8 is a lexical error.</w:t>
+      <w:r>
+        <w:t>A number of hexadecimal digits different from 4 or 8 is a lexical error.</w:t>
       </w:r>
     </w:p>
     <w:p>
@@ -1563,23 +1474,7 @@
         </w:numPr>
       </w:pPr>
       <w:r>
-        <w:t xml:space="preserve">long </w:t>
-      </w:r>
-      <w:proofErr w:type="spellStart"/>
-      <w:r>
-        <w:t>long</w:t>
-      </w:r>
-      <w:proofErr w:type="spellEnd"/>
-      <w:r>
-        <w:t xml:space="preserve"> int, referred to as 'long </w:t>
-      </w:r>
-      <w:proofErr w:type="spellStart"/>
-      <w:r>
-        <w:t>long</w:t>
-      </w:r>
-      <w:proofErr w:type="spellEnd"/>
-      <w:r>
-        <w:t>’</w:t>
+        <w:t>long long int, referred to as 'long long’</w:t>
       </w:r>
     </w:p>
     <w:p>
@@ -1591,15 +1486,7 @@
         </w:numPr>
       </w:pPr>
       <w:r>
-        <w:t xml:space="preserve">Plain </w:t>
-      </w:r>
-      <w:proofErr w:type="spellStart"/>
-      <w:r>
-        <w:t>ints</w:t>
-      </w:r>
-      <w:proofErr w:type="spellEnd"/>
-      <w:r>
-        <w:t xml:space="preserve"> are always signed.</w:t>
+        <w:t>Plain ints are always signed.</w:t>
       </w:r>
     </w:p>
     <w:p>
@@ -1611,15 +1498,7 @@
         </w:numPr>
       </w:pPr>
       <w:r>
-        <w:t>To get more detailed control over integer sizes, the following aliases from &lt;</w:t>
-      </w:r>
-      <w:proofErr w:type="spellStart"/>
-      <w:r>
-        <w:t>cstdint</w:t>
-      </w:r>
-      <w:proofErr w:type="spellEnd"/>
-      <w:r>
-        <w:t>&gt; can be used –</w:t>
+        <w:t>To get more detailed control over integer sizes, the following aliases from &lt;cstdint&gt; can be used –</w:t>
       </w:r>
     </w:p>
     <w:p>
@@ -1787,7 +1666,7 @@
         </w:rPr>
         <w:lastRenderedPageBreak/>
         <w:drawing>
-          <wp:inline distT="0" distB="0" distL="0" distR="0" wp14:anchorId="768DC46D" wp14:editId="5F0FB94D">
+          <wp:inline distT="0" distB="0" distL="0" distR="0" wp14:anchorId="768DC46D" wp14:editId="35C19B65">
             <wp:extent cx="2339340" cy="1032824"/>
             <wp:effectExtent l="0" t="0" r="3810" b="0"/>
             <wp:docPr id="292978655" name="Picture 2" descr="A table with numbers and symbols"/>
@@ -1869,7 +1748,6 @@
           <w:numId w:val="12"/>
         </w:numPr>
       </w:pPr>
-      <w:proofErr w:type="gramStart"/>
       <w:r>
         <w:rPr>
           <w:b/>
@@ -1878,11 +1756,7 @@
         <w:t xml:space="preserve">U </w:t>
       </w:r>
       <w:r>
-        <w:t xml:space="preserve"> is</w:t>
-      </w:r>
-      <w:proofErr w:type="gramEnd"/>
-      <w:r>
-        <w:t xml:space="preserve"> used to mark an unsigned integer.</w:t>
+        <w:t xml:space="preserve"> is used to mark an unsigned integer.</w:t>
       </w:r>
     </w:p>
     <w:p>
@@ -1989,7 +1863,6 @@
       <w:r>
         <w:t xml:space="preserve"> the use of nonobvious constants to a few well-commented </w:t>
       </w:r>
-      <w:proofErr w:type="spellStart"/>
       <w:r>
         <w:rPr>
           <w:i/>
@@ -1997,11 +1870,9 @@
         </w:rPr>
         <w:t>const</w:t>
       </w:r>
-      <w:proofErr w:type="spellEnd"/>
       <w:r>
         <w:t xml:space="preserve">, </w:t>
       </w:r>
-      <w:proofErr w:type="spellStart"/>
       <w:r>
         <w:rPr>
           <w:i/>
@@ -2009,7 +1880,6 @@
         </w:rPr>
         <w:t>constexpr</w:t>
       </w:r>
-      <w:proofErr w:type="spellEnd"/>
       <w:r>
         <w:t xml:space="preserve">, and </w:t>
       </w:r>
@@ -2056,23 +1926,45 @@
           <w:i/>
           <w:iCs/>
         </w:rPr>
-        <w:t xml:space="preserve">int, long int, long </w:t>
-      </w:r>
-      <w:proofErr w:type="spellStart"/>
+        <w:t>int, long int, long long int.</w:t>
+      </w:r>
+    </w:p>
+    <w:p>
+      <w:pPr>
+        <w:pStyle w:val="ListParagraph"/>
+        <w:numPr>
+          <w:ilvl w:val="0"/>
+          <w:numId w:val="13"/>
+        </w:numPr>
+      </w:pPr>
+      <w:r>
+        <w:t xml:space="preserve">If it is octal or hexadecimal and has no suffix: </w:t>
+      </w:r>
       <w:r>
         <w:rPr>
           <w:i/>
           <w:iCs/>
         </w:rPr>
-        <w:t>long</w:t>
-      </w:r>
-      <w:proofErr w:type="spellEnd"/>
+        <w:t>int, unsigned int, long int, unsigned long int, long long int, unsigned long long int.</w:t>
+      </w:r>
+    </w:p>
+    <w:p>
+      <w:pPr>
+        <w:pStyle w:val="ListParagraph"/>
+        <w:numPr>
+          <w:ilvl w:val="0"/>
+          <w:numId w:val="13"/>
+        </w:numPr>
+      </w:pPr>
+      <w:r>
+        <w:t xml:space="preserve">If it is suffixed by a U or u: </w:t>
+      </w:r>
       <w:r>
         <w:rPr>
           <w:i/>
           <w:iCs/>
         </w:rPr>
-        <w:t xml:space="preserve"> int.</w:t>
+        <w:t xml:space="preserve"> unsigned int, unsigned long int, unsigned long long int.</w:t>
       </w:r>
     </w:p>
     <w:p>
@@ -2084,312 +1976,90 @@
         </w:numPr>
       </w:pPr>
       <w:r>
-        <w:t xml:space="preserve">If it is octal or hexadecimal and has no suffix: </w:t>
+        <w:t xml:space="preserve">If it is decimal and suffixed by I or L: </w:t>
       </w:r>
       <w:r>
         <w:rPr>
           <w:i/>
           <w:iCs/>
         </w:rPr>
-        <w:t xml:space="preserve">int, unsigned int, long int, unsigned long int, long </w:t>
-      </w:r>
-      <w:proofErr w:type="spellStart"/>
+        <w:t>long int, long long int.</w:t>
+      </w:r>
+    </w:p>
+    <w:p>
+      <w:pPr>
+        <w:pStyle w:val="ListParagraph"/>
+        <w:numPr>
+          <w:ilvl w:val="0"/>
+          <w:numId w:val="13"/>
+        </w:numPr>
+      </w:pPr>
+      <w:r>
+        <w:t xml:space="preserve">If it is octal or hexadecimal and suffixed by I or L: </w:t>
+      </w:r>
       <w:r>
         <w:rPr>
           <w:i/>
           <w:iCs/>
         </w:rPr>
-        <w:t>long</w:t>
-      </w:r>
-      <w:proofErr w:type="spellEnd"/>
+        <w:t>long int, unsigned long int, long long int, unsigned long long int.</w:t>
+      </w:r>
+    </w:p>
+    <w:p>
+      <w:pPr>
+        <w:pStyle w:val="ListParagraph"/>
+        <w:numPr>
+          <w:ilvl w:val="0"/>
+          <w:numId w:val="13"/>
+        </w:numPr>
+      </w:pPr>
+      <w:r>
+        <w:t xml:space="preserve">If it is suffixed b ul, lu, uL, Lu, UI, IU, UL, LU: </w:t>
+      </w:r>
       <w:r>
         <w:rPr>
           <w:i/>
           <w:iCs/>
         </w:rPr>
-        <w:t xml:space="preserve"> int, unsigned long </w:t>
-      </w:r>
-      <w:proofErr w:type="spellStart"/>
+        <w:t>unsigned long int, unsigned long long int.</w:t>
+      </w:r>
+    </w:p>
+    <w:p>
+      <w:pPr>
+        <w:pStyle w:val="ListParagraph"/>
+        <w:numPr>
+          <w:ilvl w:val="0"/>
+          <w:numId w:val="13"/>
+        </w:numPr>
+      </w:pPr>
+      <w:r>
+        <w:t xml:space="preserve">If it is decimal and suffixed by II or LL: </w:t>
+      </w:r>
       <w:r>
         <w:rPr>
           <w:i/>
           <w:iCs/>
         </w:rPr>
-        <w:t>long</w:t>
-      </w:r>
-      <w:proofErr w:type="spellEnd"/>
+        <w:t>long long int.</w:t>
+      </w:r>
+    </w:p>
+    <w:p>
+      <w:pPr>
+        <w:pStyle w:val="ListParagraph"/>
+        <w:numPr>
+          <w:ilvl w:val="0"/>
+          <w:numId w:val="13"/>
+        </w:numPr>
+      </w:pPr>
+      <w:r>
+        <w:t xml:space="preserve">If it is octal or hexadecimal and suffixed by II or LL: </w:t>
+      </w:r>
       <w:r>
         <w:rPr>
           <w:i/>
           <w:iCs/>
         </w:rPr>
-        <w:t xml:space="preserve"> int.</w:t>
-      </w:r>
-    </w:p>
-    <w:p>
-      <w:pPr>
-        <w:pStyle w:val="ListParagraph"/>
-        <w:numPr>
-          <w:ilvl w:val="0"/>
-          <w:numId w:val="13"/>
-        </w:numPr>
-      </w:pPr>
-      <w:r>
-        <w:t xml:space="preserve">If it is suffixed by a U or u: </w:t>
-      </w:r>
-      <w:r>
-        <w:rPr>
-          <w:i/>
-          <w:iCs/>
-        </w:rPr>
-        <w:t xml:space="preserve"> unsigned int, unsigned long int, unsigned long </w:t>
-      </w:r>
-      <w:proofErr w:type="spellStart"/>
-      <w:r>
-        <w:rPr>
-          <w:i/>
-          <w:iCs/>
-        </w:rPr>
-        <w:t>long</w:t>
-      </w:r>
-      <w:proofErr w:type="spellEnd"/>
-      <w:r>
-        <w:rPr>
-          <w:i/>
-          <w:iCs/>
-        </w:rPr>
-        <w:t xml:space="preserve"> int.</w:t>
-      </w:r>
-    </w:p>
-    <w:p>
-      <w:pPr>
-        <w:pStyle w:val="ListParagraph"/>
-        <w:numPr>
-          <w:ilvl w:val="0"/>
-          <w:numId w:val="13"/>
-        </w:numPr>
-      </w:pPr>
-      <w:r>
-        <w:t xml:space="preserve">If it is decimal and suffixed by I or L: </w:t>
-      </w:r>
-      <w:r>
-        <w:rPr>
-          <w:i/>
-          <w:iCs/>
-        </w:rPr>
-        <w:t xml:space="preserve">long int, long </w:t>
-      </w:r>
-      <w:proofErr w:type="spellStart"/>
-      <w:r>
-        <w:rPr>
-          <w:i/>
-          <w:iCs/>
-        </w:rPr>
-        <w:t>long</w:t>
-      </w:r>
-      <w:proofErr w:type="spellEnd"/>
-      <w:r>
-        <w:rPr>
-          <w:i/>
-          <w:iCs/>
-        </w:rPr>
-        <w:t xml:space="preserve"> int.</w:t>
-      </w:r>
-    </w:p>
-    <w:p>
-      <w:pPr>
-        <w:pStyle w:val="ListParagraph"/>
-        <w:numPr>
-          <w:ilvl w:val="0"/>
-          <w:numId w:val="13"/>
-        </w:numPr>
-      </w:pPr>
-      <w:r>
-        <w:t xml:space="preserve">If it is octal or hexadecimal and suffixed by I or L: </w:t>
-      </w:r>
-      <w:r>
-        <w:rPr>
-          <w:i/>
-          <w:iCs/>
-        </w:rPr>
-        <w:t xml:space="preserve">long int, unsigned long int, long </w:t>
-      </w:r>
-      <w:proofErr w:type="spellStart"/>
-      <w:r>
-        <w:rPr>
-          <w:i/>
-          <w:iCs/>
-        </w:rPr>
-        <w:t>long</w:t>
-      </w:r>
-      <w:proofErr w:type="spellEnd"/>
-      <w:r>
-        <w:rPr>
-          <w:i/>
-          <w:iCs/>
-        </w:rPr>
-        <w:t xml:space="preserve"> int, unsigned long </w:t>
-      </w:r>
-      <w:proofErr w:type="spellStart"/>
-      <w:r>
-        <w:rPr>
-          <w:i/>
-          <w:iCs/>
-        </w:rPr>
-        <w:t>long</w:t>
-      </w:r>
-      <w:proofErr w:type="spellEnd"/>
-      <w:r>
-        <w:rPr>
-          <w:i/>
-          <w:iCs/>
-        </w:rPr>
-        <w:t xml:space="preserve"> int.</w:t>
-      </w:r>
-    </w:p>
-    <w:p>
-      <w:pPr>
-        <w:pStyle w:val="ListParagraph"/>
-        <w:numPr>
-          <w:ilvl w:val="0"/>
-          <w:numId w:val="13"/>
-        </w:numPr>
-      </w:pPr>
-      <w:r>
-        <w:t xml:space="preserve">If it is suffixed b </w:t>
-      </w:r>
-      <w:proofErr w:type="spellStart"/>
-      <w:r>
-        <w:t>ul</w:t>
-      </w:r>
-      <w:proofErr w:type="spellEnd"/>
-      <w:r>
-        <w:t xml:space="preserve">, </w:t>
-      </w:r>
-      <w:proofErr w:type="spellStart"/>
-      <w:r>
-        <w:t>lu</w:t>
-      </w:r>
-      <w:proofErr w:type="spellEnd"/>
-      <w:r>
-        <w:t xml:space="preserve">, </w:t>
-      </w:r>
-      <w:proofErr w:type="spellStart"/>
-      <w:r>
-        <w:t>uL</w:t>
-      </w:r>
-      <w:proofErr w:type="spellEnd"/>
-      <w:r>
-        <w:t xml:space="preserve">, Lu, UI, IU, UL, LU: </w:t>
-      </w:r>
-      <w:r>
-        <w:rPr>
-          <w:i/>
-          <w:iCs/>
-        </w:rPr>
-        <w:t xml:space="preserve">unsigned long int, unsigned long </w:t>
-      </w:r>
-      <w:proofErr w:type="spellStart"/>
-      <w:r>
-        <w:rPr>
-          <w:i/>
-          <w:iCs/>
-        </w:rPr>
-        <w:t>long</w:t>
-      </w:r>
-      <w:proofErr w:type="spellEnd"/>
-      <w:r>
-        <w:rPr>
-          <w:i/>
-          <w:iCs/>
-        </w:rPr>
-        <w:t xml:space="preserve"> int.</w:t>
-      </w:r>
-    </w:p>
-    <w:p>
-      <w:pPr>
-        <w:pStyle w:val="ListParagraph"/>
-        <w:numPr>
-          <w:ilvl w:val="0"/>
-          <w:numId w:val="13"/>
-        </w:numPr>
-      </w:pPr>
-      <w:r>
-        <w:t xml:space="preserve">If it is decimal and suffixed by II or LL: </w:t>
-      </w:r>
-      <w:r>
-        <w:rPr>
-          <w:i/>
-          <w:iCs/>
-        </w:rPr>
-        <w:t xml:space="preserve">long </w:t>
-      </w:r>
-      <w:proofErr w:type="spellStart"/>
-      <w:r>
-        <w:rPr>
-          <w:i/>
-          <w:iCs/>
-        </w:rPr>
-        <w:t>long</w:t>
-      </w:r>
-      <w:proofErr w:type="spellEnd"/>
-      <w:r>
-        <w:rPr>
-          <w:i/>
-          <w:iCs/>
-        </w:rPr>
-        <w:t xml:space="preserve"> int.</w:t>
-      </w:r>
-    </w:p>
-    <w:p>
-      <w:pPr>
-        <w:pStyle w:val="ListParagraph"/>
-        <w:numPr>
-          <w:ilvl w:val="0"/>
-          <w:numId w:val="13"/>
-        </w:numPr>
-      </w:pPr>
-      <w:r>
-        <w:t xml:space="preserve">If it is octal or hexadecimal and suffixed by II or LL: </w:t>
-      </w:r>
-      <w:r>
-        <w:rPr>
-          <w:i/>
-          <w:iCs/>
-        </w:rPr>
-        <w:t xml:space="preserve">long </w:t>
-      </w:r>
-      <w:proofErr w:type="spellStart"/>
-      <w:r>
-        <w:rPr>
-          <w:i/>
-          <w:iCs/>
-        </w:rPr>
-        <w:t>long</w:t>
-      </w:r>
-      <w:proofErr w:type="spellEnd"/>
-      <w:r>
-        <w:rPr>
-          <w:i/>
-          <w:iCs/>
-        </w:rPr>
-        <w:t xml:space="preserve"> int, unsigned long </w:t>
-      </w:r>
-      <w:proofErr w:type="spellStart"/>
-      <w:r>
-        <w:rPr>
-          <w:i/>
-          <w:iCs/>
-        </w:rPr>
-        <w:t>long</w:t>
-      </w:r>
-      <w:proofErr w:type="spellEnd"/>
-      <w:r>
-        <w:rPr>
-          <w:i/>
-          <w:iCs/>
-        </w:rPr>
-        <w:t xml:space="preserve"> int.</w:t>
+        <w:t>long long int, unsigned long long int.</w:t>
       </w:r>
     </w:p>
     <w:p>
@@ -3003,20 +2673,7 @@
         </w:numPr>
       </w:pPr>
       <w:r>
-        <w:t xml:space="preserve">Use of the </w:t>
-      </w:r>
-      <w:proofErr w:type="spellStart"/>
-      <w:proofErr w:type="gramStart"/>
-      <w:r>
-        <w:t>alignof</w:t>
-      </w:r>
-      <w:proofErr w:type="spellEnd"/>
-      <w:r>
-        <w:t>(</w:t>
-      </w:r>
-      <w:proofErr w:type="gramEnd"/>
-      <w:r>
-        <w:t>) operator –</w:t>
+        <w:t>Use of the alignof() operator –</w:t>
       </w:r>
     </w:p>
     <w:p>
@@ -3080,15 +2737,7 @@
         </w:numPr>
       </w:pPr>
       <w:r>
-        <w:t xml:space="preserve">Sometimes we </w:t>
-      </w:r>
-      <w:proofErr w:type="gramStart"/>
-      <w:r>
-        <w:t>have to</w:t>
-      </w:r>
-      <w:proofErr w:type="gramEnd"/>
-      <w:r>
-        <w:t xml:space="preserve"> use alignment in a declaration. Like so –</w:t>
+        <w:t>Sometimes we have to use alignment in a declaration. Like so –</w:t>
       </w:r>
     </w:p>
     <w:p>
@@ -3218,31 +2867,7 @@
         </w:numPr>
       </w:pPr>
       <w:r>
-        <w:t xml:space="preserve">For example, int </w:t>
-      </w:r>
-      <w:proofErr w:type="spellStart"/>
-      <w:r>
-        <w:t>num</w:t>
-      </w:r>
-      <w:proofErr w:type="spellEnd"/>
-      <w:r>
-        <w:t xml:space="preserve">; (Assuming </w:t>
-      </w:r>
-      <w:proofErr w:type="spellStart"/>
-      <w:r>
-        <w:t>num</w:t>
-      </w:r>
-      <w:proofErr w:type="spellEnd"/>
-      <w:r>
-        <w:t xml:space="preserve"> is a global variable, it is equivalent to the statement “int </w:t>
-      </w:r>
-      <w:proofErr w:type="spellStart"/>
-      <w:r>
-        <w:t>num</w:t>
-      </w:r>
-      <w:proofErr w:type="spellEnd"/>
-      <w:r>
-        <w:t xml:space="preserve"> = 0;”)</w:t>
+        <w:t>For example, int num; (Assuming num is a global variable, it is equivalent to the statement “int num = 0;”)</w:t>
       </w:r>
     </w:p>
     <w:p/>
@@ -3277,15 +2902,7 @@
         <w:t xml:space="preserve">(Optional) prefix specifiers (e.g. static, virtual, </w:t>
       </w:r>
       <w:r>
-        <w:t xml:space="preserve">extern, </w:t>
-      </w:r>
-      <w:proofErr w:type="spellStart"/>
-      <w:r>
-        <w:t>constexpr</w:t>
-      </w:r>
-      <w:proofErr w:type="spellEnd"/>
-      <w:r>
-        <w:t xml:space="preserve"> </w:t>
+        <w:t xml:space="preserve">extern, constexpr </w:t>
       </w:r>
       <w:r>
         <w:t>etc)</w:t>
@@ -3300,15 +2917,7 @@
         </w:numPr>
       </w:pPr>
       <w:r>
-        <w:t xml:space="preserve">Base type (e.g. vector&lt;double&gt;, </w:t>
-      </w:r>
-      <w:proofErr w:type="spellStart"/>
-      <w:r>
-        <w:t>const</w:t>
-      </w:r>
-      <w:proofErr w:type="spellEnd"/>
-      <w:r>
-        <w:t xml:space="preserve"> int, etc)</w:t>
+        <w:t>Base type (e.g. vector&lt;double&gt;, const int, etc)</w:t>
       </w:r>
     </w:p>
     <w:p>
@@ -3320,15 +2929,7 @@
         </w:numPr>
       </w:pPr>
       <w:r>
-        <w:t xml:space="preserve">A declarator, (optionally) including a name (e.g. </w:t>
-      </w:r>
-      <w:proofErr w:type="gramStart"/>
-      <w:r>
-        <w:t>p[</w:t>
-      </w:r>
-      <w:proofErr w:type="gramEnd"/>
-      <w:r>
-        <w:t>7], n, *(*)[], etc)</w:t>
+        <w:t>A declarator, (optionally) including a name (e.g. p[7], n, *(*)[], etc)</w:t>
       </w:r>
     </w:p>
     <w:p>
@@ -3340,23 +2941,7 @@
         </w:numPr>
       </w:pPr>
       <w:r>
-        <w:t xml:space="preserve">(Optional) suffix function specifiers (e.g. </w:t>
-      </w:r>
-      <w:proofErr w:type="spellStart"/>
-      <w:r>
-        <w:t>const</w:t>
-      </w:r>
-      <w:proofErr w:type="spellEnd"/>
-      <w:r>
-        <w:t xml:space="preserve">, </w:t>
-      </w:r>
-      <w:proofErr w:type="spellStart"/>
-      <w:r>
-        <w:t>noexcept</w:t>
-      </w:r>
-      <w:proofErr w:type="spellEnd"/>
-      <w:r>
-        <w:t>, etc)</w:t>
+        <w:t>(Optional) suffix function specifiers (e.g. const, noexcept, etc)</w:t>
       </w:r>
     </w:p>
     <w:p>
@@ -3394,7 +2979,7 @@
           <w:noProof/>
         </w:rPr>
         <w:drawing>
-          <wp:inline distT="0" distB="0" distL="0" distR="0" wp14:anchorId="5176053A" wp14:editId="69EA5D71">
+          <wp:inline distT="0" distB="0" distL="0" distR="0" wp14:anchorId="5176053A" wp14:editId="5DE85995">
             <wp:extent cx="3642360" cy="2004791"/>
             <wp:effectExtent l="0" t="0" r="0" b="0"/>
             <wp:docPr id="1272657133" name="Picture 1"/>
@@ -3464,58 +3049,26 @@
           <w:b/>
           <w:bCs/>
         </w:rPr>
-        <w:t>char*</w:t>
-      </w:r>
-      <w:proofErr w:type="gramStart"/>
+        <w:t xml:space="preserve">char*kings[]: </w:t>
+      </w:r>
+      <w:r>
+        <w:t>An array of pointers to char.</w:t>
+      </w:r>
+    </w:p>
+    <w:p>
+      <w:pPr>
+        <w:pStyle w:val="ListParagraph"/>
+        <w:numPr>
+          <w:ilvl w:val="0"/>
+          <w:numId w:val="18"/>
+        </w:numPr>
+      </w:pPr>
       <w:r>
         <w:rPr>
           <w:b/>
           <w:bCs/>
         </w:rPr>
-        <w:t>kings[</w:t>
-      </w:r>
-      <w:proofErr w:type="gramEnd"/>
-      <w:r>
-        <w:rPr>
-          <w:b/>
-          <w:bCs/>
-        </w:rPr>
-        <w:t xml:space="preserve">]: </w:t>
-      </w:r>
-      <w:r>
-        <w:t>An array of pointers to char.</w:t>
-      </w:r>
-    </w:p>
-    <w:p>
-      <w:pPr>
-        <w:pStyle w:val="ListParagraph"/>
-        <w:numPr>
-          <w:ilvl w:val="0"/>
-          <w:numId w:val="18"/>
-        </w:numPr>
-      </w:pPr>
-      <w:r>
-        <w:rPr>
-          <w:b/>
-          <w:bCs/>
-        </w:rPr>
-        <w:t>char(*</w:t>
-      </w:r>
-      <w:proofErr w:type="gramStart"/>
-      <w:r>
-        <w:rPr>
-          <w:b/>
-          <w:bCs/>
-        </w:rPr>
-        <w:t>kings)[</w:t>
-      </w:r>
-      <w:proofErr w:type="gramEnd"/>
-      <w:r>
-        <w:rPr>
-          <w:b/>
-          <w:bCs/>
-        </w:rPr>
-        <w:t>]:</w:t>
+        <w:t>char(*kings)[]:</w:t>
       </w:r>
       <w:r>
         <w:t xml:space="preserve"> A pointer to an array of chars.</w:t>
@@ -3741,15 +3294,7 @@
         </w:numPr>
       </w:pPr>
       <w:r>
-        <w:t xml:space="preserve">It is often useful to keep frequently used names relatively short and reserve </w:t>
-      </w:r>
-      <w:proofErr w:type="gramStart"/>
-      <w:r>
-        <w:t>really long</w:t>
-      </w:r>
-      <w:proofErr w:type="gramEnd"/>
-      <w:r>
-        <w:t xml:space="preserve"> names for infrequently used entities.</w:t>
+        <w:t>It is often useful to keep frequently used names relatively short and reserve really long names for infrequently used entities.</w:t>
       </w:r>
     </w:p>
     <w:p>
@@ -3761,23 +3306,7 @@
         </w:numPr>
       </w:pPr>
       <w:r>
-        <w:t xml:space="preserve">Choose names to reflect the meaning of an entity rather than its implementation, e.g. </w:t>
-      </w:r>
-      <w:proofErr w:type="spellStart"/>
-      <w:r>
-        <w:t>phone_book</w:t>
-      </w:r>
-      <w:proofErr w:type="spellEnd"/>
-      <w:r>
-        <w:t xml:space="preserve"> rather than </w:t>
-      </w:r>
-      <w:proofErr w:type="spellStart"/>
-      <w:r>
-        <w:t>number_vector</w:t>
-      </w:r>
-      <w:proofErr w:type="spellEnd"/>
-      <w:r>
-        <w:t>.</w:t>
+        <w:t>Choose names to reflect the meaning of an entity rather than its implementation, e.g. phone_book rather than number_vector.</w:t>
       </w:r>
     </w:p>
     <w:p>
@@ -3789,23 +3318,7 @@
         </w:numPr>
       </w:pPr>
       <w:r>
-        <w:t xml:space="preserve">Do not encode type information in </w:t>
-      </w:r>
-      <w:proofErr w:type="gramStart"/>
-      <w:r>
-        <w:t>an</w:t>
-      </w:r>
-      <w:proofErr w:type="gramEnd"/>
-      <w:r>
-        <w:t xml:space="preserve"> name, e.g. pc name for a name that is a char* or </w:t>
-      </w:r>
-      <w:proofErr w:type="spellStart"/>
-      <w:r>
-        <w:t>icount</w:t>
-      </w:r>
-      <w:proofErr w:type="spellEnd"/>
-      <w:r>
-        <w:t xml:space="preserve"> for a count that is an int.</w:t>
+        <w:t>Do not encode type information in an name, e.g. pc name for a name that is a char* or icount for a count that is an int.</w:t>
       </w:r>
     </w:p>
     <w:p>
@@ -3828,13 +3341,8 @@
           <w:numId w:val="19"/>
         </w:numPr>
       </w:pPr>
-      <w:proofErr w:type="spellStart"/>
-      <w:r>
-        <w:t>Captialise</w:t>
-      </w:r>
-      <w:proofErr w:type="spellEnd"/>
-      <w:r>
-        <w:t xml:space="preserve"> names of user-defined types, e.g. Shape.</w:t>
+      <w:r>
+        <w:t>Captialise names of user-defined types, e.g. Shape.</w:t>
       </w:r>
     </w:p>
     <w:p>
@@ -3846,15 +3354,7 @@
         </w:numPr>
       </w:pPr>
       <w:r>
-        <w:t xml:space="preserve">Start names of non-type entities with a lower-case letter, e.g. </w:t>
-      </w:r>
-      <w:proofErr w:type="spellStart"/>
-      <w:r>
-        <w:t>current_token</w:t>
-      </w:r>
-      <w:proofErr w:type="spellEnd"/>
-      <w:r>
-        <w:t>.</w:t>
+        <w:t>Start names of non-type entities with a lower-case letter, e.g. current_token.</w:t>
       </w:r>
     </w:p>
     <w:p>
@@ -3878,23 +3378,7 @@
         </w:numPr>
       </w:pPr>
       <w:r>
-        <w:t xml:space="preserve">The language and the standard library use lowercase for types, e.g. </w:t>
-      </w:r>
-      <w:proofErr w:type="spellStart"/>
-      <w:r>
-        <w:t>number_of_elements</w:t>
-      </w:r>
-      <w:proofErr w:type="spellEnd"/>
-      <w:r>
-        <w:t xml:space="preserve"> rather than </w:t>
-      </w:r>
-      <w:proofErr w:type="spellStart"/>
-      <w:r>
-        <w:t>numberOfElements</w:t>
-      </w:r>
-      <w:proofErr w:type="spellEnd"/>
-      <w:r>
-        <w:t>.</w:t>
+        <w:t>The language and the standard library use lowercase for types, e.g. number_of_elements rather than numberOfElements.</w:t>
       </w:r>
       <w:r>
         <w:t xml:space="preserve"> So, use of underscores to separate words is recommended.</w:t>
@@ -3922,15 +3406,7 @@
         </w:numPr>
       </w:pPr>
       <w:r>
-        <w:t xml:space="preserve">Pascal’s case for type name, e.g. </w:t>
-      </w:r>
-      <w:proofErr w:type="spellStart"/>
-      <w:r>
-        <w:t>LandVehicles</w:t>
-      </w:r>
-      <w:proofErr w:type="spellEnd"/>
-      <w:r>
-        <w:t>.</w:t>
+        <w:t>Pascal’s case for type name, e.g. LandVehicles.</w:t>
       </w:r>
     </w:p>
     <w:p>
@@ -3942,20 +3418,7 @@
         </w:numPr>
       </w:pPr>
       <w:r>
-        <w:t xml:space="preserve">Camel case for function or method names, e.g. </w:t>
-      </w:r>
-      <w:proofErr w:type="spellStart"/>
-      <w:proofErr w:type="gramStart"/>
-      <w:r>
-        <w:t>openCar</w:t>
-      </w:r>
-      <w:proofErr w:type="spellEnd"/>
-      <w:r>
-        <w:t>(</w:t>
-      </w:r>
-      <w:proofErr w:type="gramEnd"/>
-      <w:r>
-        <w:t>).</w:t>
+        <w:t>Camel case for function or method names, e.g. openCar().</w:t>
       </w:r>
     </w:p>
     <w:p>
@@ -3967,15 +3430,7 @@
         </w:numPr>
       </w:pPr>
       <w:r>
-        <w:t xml:space="preserve">All lowercase letter with underscore to separate words for variables, e.g. </w:t>
-      </w:r>
-      <w:proofErr w:type="spellStart"/>
-      <w:r>
-        <w:t>my_institute</w:t>
-      </w:r>
-      <w:proofErr w:type="spellEnd"/>
-      <w:r>
-        <w:t>.</w:t>
+        <w:t>All lowercase letter with underscore to separate words for variables, e.g. my_institute.</w:t>
       </w:r>
     </w:p>
     <w:p>
@@ -4039,7 +3494,7 @@
         </w:rPr>
         <w:lastRenderedPageBreak/>
         <w:drawing>
-          <wp:inline distT="0" distB="0" distL="0" distR="0" wp14:anchorId="6114F34A" wp14:editId="05FD852A">
+          <wp:inline distT="0" distB="0" distL="0" distR="0" wp14:anchorId="6114F34A" wp14:editId="199AACEA">
             <wp:extent cx="5410200" cy="2860345"/>
             <wp:effectExtent l="0" t="0" r="0" b="0"/>
             <wp:docPr id="520325512" name="Picture 3"/>
@@ -4138,15 +3593,7 @@
         <w:t>Class scope:</w:t>
       </w:r>
       <w:r>
-        <w:t xml:space="preserve"> Defined in a class outside any function, class, </w:t>
-      </w:r>
-      <w:proofErr w:type="spellStart"/>
-      <w:r>
-        <w:t>enum</w:t>
-      </w:r>
-      <w:proofErr w:type="spellEnd"/>
-      <w:r>
-        <w:t xml:space="preserve"> class or other namespace.</w:t>
+        <w:t xml:space="preserve"> Defined in a class outside any function, class, enum class or other namespace.</w:t>
       </w:r>
     </w:p>
     <w:p>
@@ -4165,15 +3612,7 @@
         <w:t xml:space="preserve">Global scope: </w:t>
       </w:r>
       <w:r>
-        <w:t xml:space="preserve">Defined outside any function, class, </w:t>
-      </w:r>
-      <w:proofErr w:type="spellStart"/>
-      <w:r>
-        <w:t>enum</w:t>
-      </w:r>
-      <w:proofErr w:type="spellEnd"/>
-      <w:r>
-        <w:t xml:space="preserve"> class or namespace.</w:t>
+        <w:t>Defined outside any function, class, enum class or namespace.</w:t>
       </w:r>
     </w:p>
     <w:p>
@@ -4286,15 +3725,7 @@
         </w:numPr>
       </w:pPr>
       <w:r>
-        <w:t xml:space="preserve">A hidden global name can be referred to using the scope resolution </w:t>
-      </w:r>
-      <w:proofErr w:type="gramStart"/>
-      <w:r>
-        <w:t>operator :</w:t>
-      </w:r>
-      <w:proofErr w:type="gramEnd"/>
-      <w:r>
-        <w:t>: or without it.</w:t>
+        <w:t>A hidden global name can be referred to using the scope resolution operator :: or without it.</w:t>
       </w:r>
     </w:p>
     <w:p>
@@ -4688,15 +4119,7 @@
         <w:t xml:space="preserve">Missing initialisers: </w:t>
       </w:r>
       <w:r>
-        <w:t xml:space="preserve">The only </w:t>
-      </w:r>
-      <w:proofErr w:type="gramStart"/>
-      <w:r>
-        <w:t>really good</w:t>
-      </w:r>
-      <w:proofErr w:type="gramEnd"/>
-      <w:r>
-        <w:t xml:space="preserve"> case for an uninitialized variable is a large input buffer.</w:t>
+        <w:t>The only really good case for an uninitialized variable is a large input buffer.</w:t>
       </w:r>
     </w:p>
     <w:p>
@@ -4800,6 +4223,832 @@
       </w:r>
     </w:p>
     <w:p/>
+    <w:p/>
+    <w:p>
+      <w:pPr>
+        <w:pStyle w:val="ListParagraph"/>
+        <w:numPr>
+          <w:ilvl w:val="0"/>
+          <w:numId w:val="26"/>
+        </w:numPr>
+      </w:pPr>
+      <w:r>
+        <w:t xml:space="preserve">More complicated values are handled by </w:t>
+      </w:r>
+      <w:r>
+        <w:rPr>
+          <w:b/>
+          <w:bCs/>
+        </w:rPr>
+        <w:t>initialiser lists.</w:t>
+      </w:r>
+    </w:p>
+    <w:p>
+      <w:pPr>
+        <w:pStyle w:val="ListParagraph"/>
+        <w:ind w:left="360"/>
+        <w:jc w:val="center"/>
+      </w:pPr>
+      <w:r>
+        <w:rPr>
+          <w:noProof/>
+        </w:rPr>
+        <w:drawing>
+          <wp:inline distT="0" distB="0" distL="0" distR="0" wp14:anchorId="4796EFEC" wp14:editId="602ABCBC">
+            <wp:extent cx="3779520" cy="900703"/>
+            <wp:effectExtent l="0" t="0" r="0" b="0"/>
+            <wp:docPr id="695732362" name="Picture 1" descr="A close-up of a math equation&#10;&#10;Description automatically generated"/>
+            <wp:cNvGraphicFramePr>
+              <a:graphicFrameLocks xmlns:a="http://schemas.openxmlformats.org/drawingml/2006/main" noChangeAspect="1"/>
+            </wp:cNvGraphicFramePr>
+            <a:graphic xmlns:a="http://schemas.openxmlformats.org/drawingml/2006/main">
+              <a:graphicData uri="http://schemas.openxmlformats.org/drawingml/2006/picture">
+                <pic:pic xmlns:pic="http://schemas.openxmlformats.org/drawingml/2006/picture">
+                  <pic:nvPicPr>
+                    <pic:cNvPr id="695732362" name="Picture 1" descr="A close-up of a math equation&#10;&#10;Description automatically generated"/>
+                    <pic:cNvPicPr/>
+                  </pic:nvPicPr>
+                  <pic:blipFill>
+                    <a:blip r:embed="rId33">
+                      <a:extLst>
+                        <a:ext uri="{28A0092B-C50C-407E-A947-70E740481C1C}">
+                          <a14:useLocalDpi xmlns:a14="http://schemas.microsoft.com/office/drawing/2010/main" val="0"/>
+                        </a:ext>
+                      </a:extLst>
+                    </a:blip>
+                    <a:stretch>
+                      <a:fillRect/>
+                    </a:stretch>
+                  </pic:blipFill>
+                  <pic:spPr>
+                    <a:xfrm>
+                      <a:off x="0" y="0"/>
+                      <a:ext cx="3806934" cy="907236"/>
+                    </a:xfrm>
+                    <a:prstGeom prst="rect">
+                      <a:avLst/>
+                    </a:prstGeom>
+                  </pic:spPr>
+                </pic:pic>
+              </a:graphicData>
+            </a:graphic>
+          </wp:inline>
+        </w:drawing>
+      </w:r>
+    </w:p>
+    <w:p>
+      <w:pPr>
+        <w:pStyle w:val="ListParagraph"/>
+        <w:numPr>
+          <w:ilvl w:val="0"/>
+          <w:numId w:val="26"/>
+        </w:numPr>
+      </w:pPr>
+      <w:r>
+        <w:t>In the cases above, the = is redundant.</w:t>
+      </w:r>
+    </w:p>
+    <w:p>
+      <w:pPr>
+        <w:pStyle w:val="ListParagraph"/>
+        <w:numPr>
+          <w:ilvl w:val="0"/>
+          <w:numId w:val="26"/>
+        </w:numPr>
+      </w:pPr>
+      <w:r>
+        <w:t>In a declaration, an empty pair of parentheses () always means a function. So, {} are instead used for default initialisation.</w:t>
+      </w:r>
+    </w:p>
+    <w:p>
+      <w:pPr>
+        <w:pStyle w:val="ListParagraph"/>
+        <w:ind w:left="360"/>
+        <w:jc w:val="center"/>
+      </w:pPr>
+      <w:r>
+        <w:rPr>
+          <w:noProof/>
+        </w:rPr>
+        <w:drawing>
+          <wp:inline distT="0" distB="0" distL="0" distR="0" wp14:anchorId="336E6C86" wp14:editId="2D90377D">
+            <wp:extent cx="4975860" cy="917882"/>
+            <wp:effectExtent l="0" t="0" r="0" b="0"/>
+            <wp:docPr id="2141458624" name="Picture 2"/>
+            <wp:cNvGraphicFramePr>
+              <a:graphicFrameLocks xmlns:a="http://schemas.openxmlformats.org/drawingml/2006/main" noChangeAspect="1"/>
+            </wp:cNvGraphicFramePr>
+            <a:graphic xmlns:a="http://schemas.openxmlformats.org/drawingml/2006/main">
+              <a:graphicData uri="http://schemas.openxmlformats.org/drawingml/2006/picture">
+                <pic:pic xmlns:pic="http://schemas.openxmlformats.org/drawingml/2006/picture">
+                  <pic:nvPicPr>
+                    <pic:cNvPr id="2141458624" name="Picture 2141458624"/>
+                    <pic:cNvPicPr/>
+                  </pic:nvPicPr>
+                  <pic:blipFill>
+                    <a:blip r:embed="rId34">
+                      <a:extLst>
+                        <a:ext uri="{28A0092B-C50C-407E-A947-70E740481C1C}">
+                          <a14:useLocalDpi xmlns:a14="http://schemas.microsoft.com/office/drawing/2010/main" val="0"/>
+                        </a:ext>
+                      </a:extLst>
+                    </a:blip>
+                    <a:stretch>
+                      <a:fillRect/>
+                    </a:stretch>
+                  </pic:blipFill>
+                  <pic:spPr>
+                    <a:xfrm>
+                      <a:off x="0" y="0"/>
+                      <a:ext cx="5016076" cy="925300"/>
+                    </a:xfrm>
+                    <a:prstGeom prst="rect">
+                      <a:avLst/>
+                    </a:prstGeom>
+                  </pic:spPr>
+                </pic:pic>
+              </a:graphicData>
+            </a:graphic>
+          </wp:inline>
+        </w:drawing>
+      </w:r>
+    </w:p>
+    <w:p>
+      <w:pPr>
+        <w:pStyle w:val="ListParagraph"/>
+        <w:ind w:left="360"/>
+        <w:jc w:val="center"/>
+      </w:pPr>
+    </w:p>
+    <w:p>
+      <w:pPr>
+        <w:pStyle w:val="ListParagraph"/>
+        <w:ind w:left="360"/>
+        <w:jc w:val="center"/>
+      </w:pPr>
+    </w:p>
+    <w:p>
+      <w:pPr>
+        <w:pStyle w:val="ListParagraph"/>
+        <w:numPr>
+          <w:ilvl w:val="0"/>
+          <w:numId w:val="26"/>
+        </w:numPr>
+      </w:pPr>
+      <w:r>
+        <w:t xml:space="preserve">There are two mechanisms for </w:t>
+      </w:r>
+      <w:r>
+        <w:rPr>
+          <w:b/>
+          <w:bCs/>
+        </w:rPr>
+        <w:t xml:space="preserve">deducing a type </w:t>
+      </w:r>
+      <w:r>
+        <w:t>from an expression –</w:t>
+      </w:r>
+    </w:p>
+    <w:p>
+      <w:pPr>
+        <w:pStyle w:val="ListParagraph"/>
+        <w:numPr>
+          <w:ilvl w:val="0"/>
+          <w:numId w:val="27"/>
+        </w:numPr>
+      </w:pPr>
+      <w:r>
+        <w:rPr>
+          <w:b/>
+          <w:bCs/>
+        </w:rPr>
+        <w:t xml:space="preserve">auto: </w:t>
+      </w:r>
+      <w:r>
+        <w:t>Deducing type of an object from its initialiser. It can be the type of a variable, a const, a constexpr.</w:t>
+      </w:r>
+    </w:p>
+    <w:p>
+      <w:pPr>
+        <w:pStyle w:val="ListParagraph"/>
+        <w:numPr>
+          <w:ilvl w:val="0"/>
+          <w:numId w:val="27"/>
+        </w:numPr>
+      </w:pPr>
+      <w:r>
+        <w:rPr>
+          <w:b/>
+          <w:bCs/>
+        </w:rPr>
+        <w:t>decltype(expr):</w:t>
+      </w:r>
+      <w:r>
+        <w:t xml:space="preserve"> Deducing the type of something that is not a simple initialiser, e.g. return type of a function, type of a class member.</w:t>
+      </w:r>
+    </w:p>
+    <w:p>
+      <w:pPr>
+        <w:pStyle w:val="ListParagraph"/>
+        <w:numPr>
+          <w:ilvl w:val="0"/>
+          <w:numId w:val="26"/>
+        </w:numPr>
+      </w:pPr>
+      <w:r>
+        <w:t xml:space="preserve">The harder the type is to write, the harder the type is to know, the more useful </w:t>
+      </w:r>
+      <w:r>
+        <w:rPr>
+          <w:b/>
+          <w:bCs/>
+        </w:rPr>
+        <w:t>auto</w:t>
+      </w:r>
+      <w:r>
+        <w:t xml:space="preserve"> becomes.</w:t>
+      </w:r>
+    </w:p>
+    <w:p>
+      <w:pPr>
+        <w:pStyle w:val="ListParagraph"/>
+        <w:numPr>
+          <w:ilvl w:val="0"/>
+          <w:numId w:val="26"/>
+        </w:numPr>
+      </w:pPr>
+      <w:r>
+        <w:rPr>
+          <w:b/>
+          <w:bCs/>
+        </w:rPr>
+        <w:t xml:space="preserve">auto </w:t>
+      </w:r>
+      <w:r>
+        <w:t>should be used in small scopes like loops.</w:t>
+      </w:r>
+    </w:p>
+    <w:p>
+      <w:pPr>
+        <w:pStyle w:val="ListParagraph"/>
+        <w:numPr>
+          <w:ilvl w:val="0"/>
+          <w:numId w:val="26"/>
+        </w:numPr>
+      </w:pPr>
+      <w:r>
+        <w:t xml:space="preserve">The second loop in the example below is </w:t>
+      </w:r>
+      <w:r>
+        <w:t>easier to read and is more resilient to code changes.</w:t>
+      </w:r>
+    </w:p>
+    <w:p>
+      <w:pPr>
+        <w:pStyle w:val="ListParagraph"/>
+        <w:ind w:left="360"/>
+        <w:jc w:val="center"/>
+      </w:pPr>
+      <w:r>
+        <w:rPr>
+          <w:noProof/>
+        </w:rPr>
+        <w:lastRenderedPageBreak/>
+        <w:drawing>
+          <wp:inline distT="0" distB="0" distL="0" distR="0" wp14:anchorId="0C70303B" wp14:editId="100C0B03">
+            <wp:extent cx="3970020" cy="1417613"/>
+            <wp:effectExtent l="0" t="0" r="0" b="0"/>
+            <wp:docPr id="1844329893" name="Picture 3"/>
+            <wp:cNvGraphicFramePr>
+              <a:graphicFrameLocks xmlns:a="http://schemas.openxmlformats.org/drawingml/2006/main" noChangeAspect="1"/>
+            </wp:cNvGraphicFramePr>
+            <a:graphic xmlns:a="http://schemas.openxmlformats.org/drawingml/2006/main">
+              <a:graphicData uri="http://schemas.openxmlformats.org/drawingml/2006/picture">
+                <pic:pic xmlns:pic="http://schemas.openxmlformats.org/drawingml/2006/picture">
+                  <pic:nvPicPr>
+                    <pic:cNvPr id="1844329893" name="Picture 1844329893"/>
+                    <pic:cNvPicPr/>
+                  </pic:nvPicPr>
+                  <pic:blipFill>
+                    <a:blip r:embed="rId35">
+                      <a:extLst>
+                        <a:ext uri="{28A0092B-C50C-407E-A947-70E740481C1C}">
+                          <a14:useLocalDpi xmlns:a14="http://schemas.microsoft.com/office/drawing/2010/main" val="0"/>
+                        </a:ext>
+                      </a:extLst>
+                    </a:blip>
+                    <a:stretch>
+                      <a:fillRect/>
+                    </a:stretch>
+                  </pic:blipFill>
+                  <pic:spPr>
+                    <a:xfrm>
+                      <a:off x="0" y="0"/>
+                      <a:ext cx="3994613" cy="1426395"/>
+                    </a:xfrm>
+                    <a:prstGeom prst="rect">
+                      <a:avLst/>
+                    </a:prstGeom>
+                  </pic:spPr>
+                </pic:pic>
+              </a:graphicData>
+            </a:graphic>
+          </wp:inline>
+        </w:drawing>
+      </w:r>
+    </w:p>
+    <w:p>
+      <w:pPr>
+        <w:pStyle w:val="ListParagraph"/>
+        <w:numPr>
+          <w:ilvl w:val="0"/>
+          <w:numId w:val="26"/>
+        </w:numPr>
+      </w:pPr>
+      <w:r>
+        <w:t xml:space="preserve">However, if a scop is large, using </w:t>
+      </w:r>
+      <w:r>
+        <w:rPr>
+          <w:b/>
+          <w:bCs/>
+        </w:rPr>
+        <w:t>auto</w:t>
+      </w:r>
+      <w:r>
+        <w:t xml:space="preserve"> can delay the detection of type errors.</w:t>
+      </w:r>
+    </w:p>
+    <w:p>
+      <w:pPr>
+        <w:pStyle w:val="ListParagraph"/>
+        <w:numPr>
+          <w:ilvl w:val="0"/>
+          <w:numId w:val="26"/>
+        </w:numPr>
+      </w:pPr>
+      <w:r>
+        <w:t xml:space="preserve">For objects specified as </w:t>
+      </w:r>
+      <w:r>
+        <w:rPr>
+          <w:b/>
+          <w:bCs/>
+        </w:rPr>
+        <w:t>auto</w:t>
+      </w:r>
+      <w:r>
+        <w:t>, = is recommended to be used rather than {} wherever a list is not meant.</w:t>
+      </w:r>
+    </w:p>
+    <w:p>
+      <w:pPr>
+        <w:pStyle w:val="ListParagraph"/>
+        <w:ind w:left="360"/>
+        <w:jc w:val="center"/>
+      </w:pPr>
+      <w:r>
+        <w:rPr>
+          <w:noProof/>
+        </w:rPr>
+        <w:drawing>
+          <wp:inline distT="0" distB="0" distL="0" distR="0" wp14:anchorId="64C224ED" wp14:editId="6CB6487C">
+            <wp:extent cx="3726180" cy="568463"/>
+            <wp:effectExtent l="0" t="0" r="7620" b="3175"/>
+            <wp:docPr id="1703623588" name="Picture 4"/>
+            <wp:cNvGraphicFramePr>
+              <a:graphicFrameLocks xmlns:a="http://schemas.openxmlformats.org/drawingml/2006/main" noChangeAspect="1"/>
+            </wp:cNvGraphicFramePr>
+            <a:graphic xmlns:a="http://schemas.openxmlformats.org/drawingml/2006/main">
+              <a:graphicData uri="http://schemas.openxmlformats.org/drawingml/2006/picture">
+                <pic:pic xmlns:pic="http://schemas.openxmlformats.org/drawingml/2006/picture">
+                  <pic:nvPicPr>
+                    <pic:cNvPr id="1703623588" name="Picture 1703623588"/>
+                    <pic:cNvPicPr/>
+                  </pic:nvPicPr>
+                  <pic:blipFill>
+                    <a:blip r:embed="rId36">
+                      <a:extLst>
+                        <a:ext uri="{28A0092B-C50C-407E-A947-70E740481C1C}">
+                          <a14:useLocalDpi xmlns:a14="http://schemas.microsoft.com/office/drawing/2010/main" val="0"/>
+                        </a:ext>
+                      </a:extLst>
+                    </a:blip>
+                    <a:stretch>
+                      <a:fillRect/>
+                    </a:stretch>
+                  </pic:blipFill>
+                  <pic:spPr>
+                    <a:xfrm>
+                      <a:off x="0" y="0"/>
+                      <a:ext cx="3824317" cy="583435"/>
+                    </a:xfrm>
+                    <a:prstGeom prst="rect">
+                      <a:avLst/>
+                    </a:prstGeom>
+                  </pic:spPr>
+                </pic:pic>
+              </a:graphicData>
+            </a:graphic>
+          </wp:inline>
+        </w:drawing>
+      </w:r>
+      <w:r>
+        <w:rPr>
+          <w:noProof/>
+        </w:rPr>
+        <w:drawing>
+          <wp:inline distT="0" distB="0" distL="0" distR="0" wp14:anchorId="60519784" wp14:editId="2568F415">
+            <wp:extent cx="3246120" cy="694826"/>
+            <wp:effectExtent l="0" t="0" r="0" b="0"/>
+            <wp:docPr id="261653624" name="Picture 5"/>
+            <wp:cNvGraphicFramePr>
+              <a:graphicFrameLocks xmlns:a="http://schemas.openxmlformats.org/drawingml/2006/main" noChangeAspect="1"/>
+            </wp:cNvGraphicFramePr>
+            <a:graphic xmlns:a="http://schemas.openxmlformats.org/drawingml/2006/main">
+              <a:graphicData uri="http://schemas.openxmlformats.org/drawingml/2006/picture">
+                <pic:pic xmlns:pic="http://schemas.openxmlformats.org/drawingml/2006/picture">
+                  <pic:nvPicPr>
+                    <pic:cNvPr id="261653624" name="Picture 261653624"/>
+                    <pic:cNvPicPr/>
+                  </pic:nvPicPr>
+                  <pic:blipFill>
+                    <a:blip r:embed="rId37">
+                      <a:extLst>
+                        <a:ext uri="{28A0092B-C50C-407E-A947-70E740481C1C}">
+                          <a14:useLocalDpi xmlns:a14="http://schemas.microsoft.com/office/drawing/2010/main" val="0"/>
+                        </a:ext>
+                      </a:extLst>
+                    </a:blip>
+                    <a:stretch>
+                      <a:fillRect/>
+                    </a:stretch>
+                  </pic:blipFill>
+                  <pic:spPr>
+                    <a:xfrm>
+                      <a:off x="0" y="0"/>
+                      <a:ext cx="3294581" cy="705199"/>
+                    </a:xfrm>
+                    <a:prstGeom prst="rect">
+                      <a:avLst/>
+                    </a:prstGeom>
+                  </pic:spPr>
+                </pic:pic>
+              </a:graphicData>
+            </a:graphic>
+          </wp:inline>
+        </w:drawing>
+      </w:r>
+    </w:p>
+    <w:p>
+      <w:pPr>
+        <w:pStyle w:val="ListParagraph"/>
+        <w:numPr>
+          <w:ilvl w:val="0"/>
+          <w:numId w:val="26"/>
+        </w:numPr>
+      </w:pPr>
+      <w:r>
+        <w:rPr>
+          <w:b/>
+          <w:bCs/>
+        </w:rPr>
+        <w:t xml:space="preserve">decltype(expr) </w:t>
+      </w:r>
+      <w:r>
+        <w:t xml:space="preserve">is the declared type of </w:t>
+      </w:r>
+      <w:r>
+        <w:rPr>
+          <w:b/>
+          <w:bCs/>
+        </w:rPr>
+        <w:t>expr</w:t>
+      </w:r>
+      <w:r>
+        <w:rPr>
+          <w:b/>
+          <w:bCs/>
+        </w:rPr>
+        <w:t xml:space="preserve"> </w:t>
+      </w:r>
+      <w:r>
+        <w:t>and is mostly used in generic programming.</w:t>
+      </w:r>
+    </w:p>
+    <w:p>
+      <w:pPr>
+        <w:pStyle w:val="ListParagraph"/>
+        <w:ind w:left="360"/>
+        <w:jc w:val="center"/>
+      </w:pPr>
+      <w:r>
+        <w:rPr>
+          <w:noProof/>
+        </w:rPr>
+        <w:drawing>
+          <wp:inline distT="0" distB="0" distL="0" distR="0" wp14:anchorId="7847F8CC" wp14:editId="4A47A543">
+            <wp:extent cx="5524500" cy="1596878"/>
+            <wp:effectExtent l="0" t="0" r="0" b="3810"/>
+            <wp:docPr id="1178125865" name="Picture 6" descr="A white background with blue text&#10;&#10;Description automatically generated"/>
+            <wp:cNvGraphicFramePr>
+              <a:graphicFrameLocks xmlns:a="http://schemas.openxmlformats.org/drawingml/2006/main" noChangeAspect="1"/>
+            </wp:cNvGraphicFramePr>
+            <a:graphic xmlns:a="http://schemas.openxmlformats.org/drawingml/2006/main">
+              <a:graphicData uri="http://schemas.openxmlformats.org/drawingml/2006/picture">
+                <pic:pic xmlns:pic="http://schemas.openxmlformats.org/drawingml/2006/picture">
+                  <pic:nvPicPr>
+                    <pic:cNvPr id="1178125865" name="Picture 6" descr="A white background with blue text&#10;&#10;Description automatically generated"/>
+                    <pic:cNvPicPr/>
+                  </pic:nvPicPr>
+                  <pic:blipFill>
+                    <a:blip r:embed="rId38">
+                      <a:extLst>
+                        <a:ext uri="{28A0092B-C50C-407E-A947-70E740481C1C}">
+                          <a14:useLocalDpi xmlns:a14="http://schemas.microsoft.com/office/drawing/2010/main" val="0"/>
+                        </a:ext>
+                      </a:extLst>
+                    </a:blip>
+                    <a:stretch>
+                      <a:fillRect/>
+                    </a:stretch>
+                  </pic:blipFill>
+                  <pic:spPr>
+                    <a:xfrm>
+                      <a:off x="0" y="0"/>
+                      <a:ext cx="5553753" cy="1605334"/>
+                    </a:xfrm>
+                    <a:prstGeom prst="rect">
+                      <a:avLst/>
+                    </a:prstGeom>
+                  </pic:spPr>
+                </pic:pic>
+              </a:graphicData>
+            </a:graphic>
+          </wp:inline>
+        </w:drawing>
+      </w:r>
+    </w:p>
+    <w:p>
+      <w:pPr>
+        <w:pStyle w:val="ListParagraph"/>
+        <w:ind w:left="360"/>
+      </w:pPr>
+    </w:p>
+    <w:p>
+      <w:pPr>
+        <w:pStyle w:val="ListParagraph"/>
+        <w:ind w:left="360"/>
+      </w:pPr>
+    </w:p>
+    <w:p>
+      <w:pPr>
+        <w:pStyle w:val="ListParagraph"/>
+        <w:ind w:left="360"/>
+      </w:pPr>
+    </w:p>
+    <w:p>
+      <w:pPr>
+        <w:pStyle w:val="ListParagraph"/>
+        <w:numPr>
+          <w:ilvl w:val="0"/>
+          <w:numId w:val="26"/>
+        </w:numPr>
+      </w:pPr>
+      <w:r>
+        <w:rPr>
+          <w:b/>
+          <w:bCs/>
+        </w:rPr>
+        <w:t xml:space="preserve">lvalue: </w:t>
+      </w:r>
+      <w:r>
+        <w:t>An expression that refers to an object. The term was originally coined to mean “something that can be on the left-hand side of an assignment”.</w:t>
+      </w:r>
+    </w:p>
+    <w:p>
+      <w:pPr>
+        <w:pStyle w:val="ListParagraph"/>
+        <w:numPr>
+          <w:ilvl w:val="0"/>
+          <w:numId w:val="26"/>
+        </w:numPr>
+      </w:pPr>
+      <w:r>
+        <w:rPr>
+          <w:b/>
+          <w:bCs/>
+        </w:rPr>
+        <w:t>modifiable lvalue:</w:t>
+      </w:r>
+      <w:r>
+        <w:t xml:space="preserve"> An lvalue that has not been declared </w:t>
+      </w:r>
+      <w:r>
+        <w:rPr>
+          <w:b/>
+          <w:bCs/>
+          <w:i/>
+          <w:iCs/>
+        </w:rPr>
+        <w:t>const</w:t>
+      </w:r>
+      <w:r>
+        <w:t>.</w:t>
+      </w:r>
+    </w:p>
+    <w:p>
+      <w:pPr>
+        <w:pStyle w:val="ListParagraph"/>
+        <w:numPr>
+          <w:ilvl w:val="0"/>
+          <w:numId w:val="26"/>
+        </w:numPr>
+      </w:pPr>
+      <w:r>
+        <w:t>There are two properties that matter for an object when it comes to addressing, copying and moving –</w:t>
+      </w:r>
+    </w:p>
+    <w:p>
+      <w:pPr>
+        <w:pStyle w:val="ListParagraph"/>
+        <w:numPr>
+          <w:ilvl w:val="0"/>
+          <w:numId w:val="28"/>
+        </w:numPr>
+      </w:pPr>
+      <w:r>
+        <w:rPr>
+          <w:b/>
+          <w:bCs/>
+          <w:i/>
+          <w:iCs/>
+        </w:rPr>
+        <w:t xml:space="preserve">Has identity: </w:t>
+      </w:r>
+      <w:r>
+        <w:t>The program has the name of, pointer to, or reference to the object</w:t>
+      </w:r>
+      <w:r>
+        <w:t xml:space="preserve"> so that it is possible to determine if two objects are the same, whether the value of the object has changed, etc.</w:t>
+      </w:r>
+    </w:p>
+    <w:p>
+      <w:pPr>
+        <w:pStyle w:val="ListParagraph"/>
+        <w:numPr>
+          <w:ilvl w:val="0"/>
+          <w:numId w:val="28"/>
+        </w:numPr>
+      </w:pPr>
+      <w:r>
+        <w:rPr>
+          <w:b/>
+          <w:bCs/>
+          <w:i/>
+          <w:iCs/>
+        </w:rPr>
+        <w:t>Movable:</w:t>
+      </w:r>
+      <w:r>
+        <w:t xml:space="preserve"> The object can be moved from. In other words, we are allowed to move its value to another location and leave the object in a valid but unspecified state, rather than copying.</w:t>
+      </w:r>
+    </w:p>
+    <w:p>
+      <w:pPr>
+        <w:pStyle w:val="ListParagraph"/>
+        <w:numPr>
+          <w:ilvl w:val="0"/>
+          <w:numId w:val="29"/>
+        </w:numPr>
+      </w:pPr>
+      <w:r>
+        <w:lastRenderedPageBreak/>
+        <w:t>Using ‘m’ for movable and ‘i’ for identity, we can represent this classification of expressions graphically –</w:t>
+      </w:r>
+    </w:p>
+    <w:p>
+      <w:pPr>
+        <w:pStyle w:val="ListParagraph"/>
+        <w:ind w:left="360"/>
+      </w:pPr>
+      <w:r>
+        <w:rPr>
+          <w:noProof/>
+        </w:rPr>
+        <w:drawing>
+          <wp:inline distT="0" distB="0" distL="0" distR="0" wp14:anchorId="164293D2" wp14:editId="2E9033E3">
+            <wp:extent cx="4559876" cy="731520"/>
+            <wp:effectExtent l="0" t="0" r="0" b="0"/>
+            <wp:docPr id="667471479" name="Picture 7" descr="A black arrows pointing to a white background&#10;&#10;Description automatically generated"/>
+            <wp:cNvGraphicFramePr>
+              <a:graphicFrameLocks xmlns:a="http://schemas.openxmlformats.org/drawingml/2006/main" noChangeAspect="1"/>
+            </wp:cNvGraphicFramePr>
+            <a:graphic xmlns:a="http://schemas.openxmlformats.org/drawingml/2006/main">
+              <a:graphicData uri="http://schemas.openxmlformats.org/drawingml/2006/picture">
+                <pic:pic xmlns:pic="http://schemas.openxmlformats.org/drawingml/2006/picture">
+                  <pic:nvPicPr>
+                    <pic:cNvPr id="667471479" name="Picture 7" descr="A black arrows pointing to a white background&#10;&#10;Description automatically generated"/>
+                    <pic:cNvPicPr/>
+                  </pic:nvPicPr>
+                  <pic:blipFill>
+                    <a:blip r:embed="rId39" cstate="print">
+                      <a:extLst>
+                        <a:ext uri="{28A0092B-C50C-407E-A947-70E740481C1C}">
+                          <a14:useLocalDpi xmlns:a14="http://schemas.microsoft.com/office/drawing/2010/main" val="0"/>
+                        </a:ext>
+                      </a:extLst>
+                    </a:blip>
+                    <a:stretch>
+                      <a:fillRect/>
+                    </a:stretch>
+                  </pic:blipFill>
+                  <pic:spPr>
+                    <a:xfrm>
+                      <a:off x="0" y="0"/>
+                      <a:ext cx="4617154" cy="740709"/>
+                    </a:xfrm>
+                    <a:prstGeom prst="rect">
+                      <a:avLst/>
+                    </a:prstGeom>
+                  </pic:spPr>
+                </pic:pic>
+              </a:graphicData>
+            </a:graphic>
+          </wp:inline>
+        </w:drawing>
+      </w:r>
+    </w:p>
+    <w:p>
+      <w:pPr>
+        <w:pStyle w:val="ListParagraph"/>
+        <w:numPr>
+          <w:ilvl w:val="0"/>
+          <w:numId w:val="29"/>
+        </w:numPr>
+      </w:pPr>
+      <w:r>
+        <w:rPr>
+          <w:b/>
+          <w:bCs/>
+        </w:rPr>
+        <w:t xml:space="preserve">glvalue: </w:t>
+      </w:r>
+      <w:r>
+        <w:t>Generalised lvalue.</w:t>
+      </w:r>
+    </w:p>
+    <w:p>
+      <w:pPr>
+        <w:pStyle w:val="ListParagraph"/>
+        <w:numPr>
+          <w:ilvl w:val="0"/>
+          <w:numId w:val="29"/>
+        </w:numPr>
+      </w:pPr>
+      <w:r>
+        <w:rPr>
+          <w:b/>
+          <w:bCs/>
+        </w:rPr>
+        <w:t>prvalue:</w:t>
+      </w:r>
+      <w:r>
+        <w:t xml:space="preserve"> Pure rvalue.</w:t>
+      </w:r>
+    </w:p>
+    <w:p>
+      <w:pPr>
+        <w:pStyle w:val="ListParagraph"/>
+        <w:numPr>
+          <w:ilvl w:val="0"/>
+          <w:numId w:val="29"/>
+        </w:numPr>
+      </w:pPr>
+      <w:r>
+        <w:rPr>
+          <w:b/>
+          <w:bCs/>
+        </w:rPr>
+        <w:t>xvalue:</w:t>
+      </w:r>
+      <w:r>
+        <w:t xml:space="preserve"> Extraordinary or expert value. The meaning of x is imaginative.</w:t>
+      </w:r>
+    </w:p>
+    <w:p>
+      <w:pPr>
+        <w:pStyle w:val="ListParagraph"/>
+        <w:numPr>
+          <w:ilvl w:val="0"/>
+          <w:numId w:val="29"/>
+        </w:numPr>
+      </w:pPr>
+      <w:r>
+        <w:t>Every expression is either an lvalue or an rvalue, but not both.</w:t>
+      </w:r>
+    </w:p>
+    <w:p/>
     <w:p>
       <w:pPr>
         <w:pStyle w:val="ListParagraph"/>
@@ -6187,6 +6436,119 @@
     </w:lvl>
   </w:abstractNum>
   <w:abstractNum w:abstractNumId="12" w15:restartNumberingAfterBreak="0">
+    <w:nsid w:val="2AD73DD9"/>
+    <w:multiLevelType w:val="hybridMultilevel"/>
+    <w:tmpl w:val="AF4A2DD2"/>
+    <w:lvl w:ilvl="0" w:tplc="40090001">
+      <w:start w:val="1"/>
+      <w:numFmt w:val="bullet"/>
+      <w:lvlText w:val=""/>
+      <w:lvlJc w:val="left"/>
+      <w:pPr>
+        <w:ind w:left="360" w:hanging="360"/>
+      </w:pPr>
+      <w:rPr>
+        <w:rFonts w:ascii="Symbol" w:hAnsi="Symbol" w:hint="default"/>
+      </w:rPr>
+    </w:lvl>
+    <w:lvl w:ilvl="1" w:tplc="40090003" w:tentative="1">
+      <w:start w:val="1"/>
+      <w:numFmt w:val="bullet"/>
+      <w:lvlText w:val="o"/>
+      <w:lvlJc w:val="left"/>
+      <w:pPr>
+        <w:ind w:left="1080" w:hanging="360"/>
+      </w:pPr>
+      <w:rPr>
+        <w:rFonts w:ascii="Courier New" w:hAnsi="Courier New" w:cs="Courier New" w:hint="default"/>
+      </w:rPr>
+    </w:lvl>
+    <w:lvl w:ilvl="2" w:tplc="40090005" w:tentative="1">
+      <w:start w:val="1"/>
+      <w:numFmt w:val="bullet"/>
+      <w:lvlText w:val=""/>
+      <w:lvlJc w:val="left"/>
+      <w:pPr>
+        <w:ind w:left="1800" w:hanging="360"/>
+      </w:pPr>
+      <w:rPr>
+        <w:rFonts w:ascii="Wingdings" w:hAnsi="Wingdings" w:hint="default"/>
+      </w:rPr>
+    </w:lvl>
+    <w:lvl w:ilvl="3" w:tplc="40090001" w:tentative="1">
+      <w:start w:val="1"/>
+      <w:numFmt w:val="bullet"/>
+      <w:lvlText w:val=""/>
+      <w:lvlJc w:val="left"/>
+      <w:pPr>
+        <w:ind w:left="2520" w:hanging="360"/>
+      </w:pPr>
+      <w:rPr>
+        <w:rFonts w:ascii="Symbol" w:hAnsi="Symbol" w:hint="default"/>
+      </w:rPr>
+    </w:lvl>
+    <w:lvl w:ilvl="4" w:tplc="40090003" w:tentative="1">
+      <w:start w:val="1"/>
+      <w:numFmt w:val="bullet"/>
+      <w:lvlText w:val="o"/>
+      <w:lvlJc w:val="left"/>
+      <w:pPr>
+        <w:ind w:left="3240" w:hanging="360"/>
+      </w:pPr>
+      <w:rPr>
+        <w:rFonts w:ascii="Courier New" w:hAnsi="Courier New" w:cs="Courier New" w:hint="default"/>
+      </w:rPr>
+    </w:lvl>
+    <w:lvl w:ilvl="5" w:tplc="40090005" w:tentative="1">
+      <w:start w:val="1"/>
+      <w:numFmt w:val="bullet"/>
+      <w:lvlText w:val=""/>
+      <w:lvlJc w:val="left"/>
+      <w:pPr>
+        <w:ind w:left="3960" w:hanging="360"/>
+      </w:pPr>
+      <w:rPr>
+        <w:rFonts w:ascii="Wingdings" w:hAnsi="Wingdings" w:hint="default"/>
+      </w:rPr>
+    </w:lvl>
+    <w:lvl w:ilvl="6" w:tplc="40090001" w:tentative="1">
+      <w:start w:val="1"/>
+      <w:numFmt w:val="bullet"/>
+      <w:lvlText w:val=""/>
+      <w:lvlJc w:val="left"/>
+      <w:pPr>
+        <w:ind w:left="4680" w:hanging="360"/>
+      </w:pPr>
+      <w:rPr>
+        <w:rFonts w:ascii="Symbol" w:hAnsi="Symbol" w:hint="default"/>
+      </w:rPr>
+    </w:lvl>
+    <w:lvl w:ilvl="7" w:tplc="40090003" w:tentative="1">
+      <w:start w:val="1"/>
+      <w:numFmt w:val="bullet"/>
+      <w:lvlText w:val="o"/>
+      <w:lvlJc w:val="left"/>
+      <w:pPr>
+        <w:ind w:left="5400" w:hanging="360"/>
+      </w:pPr>
+      <w:rPr>
+        <w:rFonts w:ascii="Courier New" w:hAnsi="Courier New" w:cs="Courier New" w:hint="default"/>
+      </w:rPr>
+    </w:lvl>
+    <w:lvl w:ilvl="8" w:tplc="40090005" w:tentative="1">
+      <w:start w:val="1"/>
+      <w:numFmt w:val="bullet"/>
+      <w:lvlText w:val=""/>
+      <w:lvlJc w:val="left"/>
+      <w:pPr>
+        <w:ind w:left="6120" w:hanging="360"/>
+      </w:pPr>
+      <w:rPr>
+        <w:rFonts w:ascii="Wingdings" w:hAnsi="Wingdings" w:hint="default"/>
+      </w:rPr>
+    </w:lvl>
+  </w:abstractNum>
+  <w:abstractNum w:abstractNumId="13" w15:restartNumberingAfterBreak="0">
     <w:nsid w:val="2ED85B57"/>
     <w:multiLevelType w:val="hybridMultilevel"/>
     <w:tmpl w:val="97145DBE"/>
@@ -6299,7 +6661,7 @@
       </w:rPr>
     </w:lvl>
   </w:abstractNum>
-  <w:abstractNum w:abstractNumId="13" w15:restartNumberingAfterBreak="0">
+  <w:abstractNum w:abstractNumId="14" w15:restartNumberingAfterBreak="0">
     <w:nsid w:val="32634B44"/>
     <w:multiLevelType w:val="hybridMultilevel"/>
     <w:tmpl w:val="56D6A474"/>
@@ -6412,7 +6774,346 @@
       </w:rPr>
     </w:lvl>
   </w:abstractNum>
-  <w:abstractNum w:abstractNumId="14" w15:restartNumberingAfterBreak="0">
+  <w:abstractNum w:abstractNumId="15" w15:restartNumberingAfterBreak="0">
+    <w:nsid w:val="3CE73332"/>
+    <w:multiLevelType w:val="hybridMultilevel"/>
+    <w:tmpl w:val="6218900E"/>
+    <w:lvl w:ilvl="0" w:tplc="40090001">
+      <w:start w:val="1"/>
+      <w:numFmt w:val="bullet"/>
+      <w:lvlText w:val=""/>
+      <w:lvlJc w:val="left"/>
+      <w:pPr>
+        <w:ind w:left="360" w:hanging="360"/>
+      </w:pPr>
+      <w:rPr>
+        <w:rFonts w:ascii="Symbol" w:hAnsi="Symbol" w:hint="default"/>
+      </w:rPr>
+    </w:lvl>
+    <w:lvl w:ilvl="1" w:tplc="40090003" w:tentative="1">
+      <w:start w:val="1"/>
+      <w:numFmt w:val="bullet"/>
+      <w:lvlText w:val="o"/>
+      <w:lvlJc w:val="left"/>
+      <w:pPr>
+        <w:ind w:left="1080" w:hanging="360"/>
+      </w:pPr>
+      <w:rPr>
+        <w:rFonts w:ascii="Courier New" w:hAnsi="Courier New" w:cs="Courier New" w:hint="default"/>
+      </w:rPr>
+    </w:lvl>
+    <w:lvl w:ilvl="2" w:tplc="40090005" w:tentative="1">
+      <w:start w:val="1"/>
+      <w:numFmt w:val="bullet"/>
+      <w:lvlText w:val=""/>
+      <w:lvlJc w:val="left"/>
+      <w:pPr>
+        <w:ind w:left="1800" w:hanging="360"/>
+      </w:pPr>
+      <w:rPr>
+        <w:rFonts w:ascii="Wingdings" w:hAnsi="Wingdings" w:hint="default"/>
+      </w:rPr>
+    </w:lvl>
+    <w:lvl w:ilvl="3" w:tplc="40090001" w:tentative="1">
+      <w:start w:val="1"/>
+      <w:numFmt w:val="bullet"/>
+      <w:lvlText w:val=""/>
+      <w:lvlJc w:val="left"/>
+      <w:pPr>
+        <w:ind w:left="2520" w:hanging="360"/>
+      </w:pPr>
+      <w:rPr>
+        <w:rFonts w:ascii="Symbol" w:hAnsi="Symbol" w:hint="default"/>
+      </w:rPr>
+    </w:lvl>
+    <w:lvl w:ilvl="4" w:tplc="40090003" w:tentative="1">
+      <w:start w:val="1"/>
+      <w:numFmt w:val="bullet"/>
+      <w:lvlText w:val="o"/>
+      <w:lvlJc w:val="left"/>
+      <w:pPr>
+        <w:ind w:left="3240" w:hanging="360"/>
+      </w:pPr>
+      <w:rPr>
+        <w:rFonts w:ascii="Courier New" w:hAnsi="Courier New" w:cs="Courier New" w:hint="default"/>
+      </w:rPr>
+    </w:lvl>
+    <w:lvl w:ilvl="5" w:tplc="40090005" w:tentative="1">
+      <w:start w:val="1"/>
+      <w:numFmt w:val="bullet"/>
+      <w:lvlText w:val=""/>
+      <w:lvlJc w:val="left"/>
+      <w:pPr>
+        <w:ind w:left="3960" w:hanging="360"/>
+      </w:pPr>
+      <w:rPr>
+        <w:rFonts w:ascii="Wingdings" w:hAnsi="Wingdings" w:hint="default"/>
+      </w:rPr>
+    </w:lvl>
+    <w:lvl w:ilvl="6" w:tplc="40090001" w:tentative="1">
+      <w:start w:val="1"/>
+      <w:numFmt w:val="bullet"/>
+      <w:lvlText w:val=""/>
+      <w:lvlJc w:val="left"/>
+      <w:pPr>
+        <w:ind w:left="4680" w:hanging="360"/>
+      </w:pPr>
+      <w:rPr>
+        <w:rFonts w:ascii="Symbol" w:hAnsi="Symbol" w:hint="default"/>
+      </w:rPr>
+    </w:lvl>
+    <w:lvl w:ilvl="7" w:tplc="40090003" w:tentative="1">
+      <w:start w:val="1"/>
+      <w:numFmt w:val="bullet"/>
+      <w:lvlText w:val="o"/>
+      <w:lvlJc w:val="left"/>
+      <w:pPr>
+        <w:ind w:left="5400" w:hanging="360"/>
+      </w:pPr>
+      <w:rPr>
+        <w:rFonts w:ascii="Courier New" w:hAnsi="Courier New" w:cs="Courier New" w:hint="default"/>
+      </w:rPr>
+    </w:lvl>
+    <w:lvl w:ilvl="8" w:tplc="40090005" w:tentative="1">
+      <w:start w:val="1"/>
+      <w:numFmt w:val="bullet"/>
+      <w:lvlText w:val=""/>
+      <w:lvlJc w:val="left"/>
+      <w:pPr>
+        <w:ind w:left="6120" w:hanging="360"/>
+      </w:pPr>
+      <w:rPr>
+        <w:rFonts w:ascii="Wingdings" w:hAnsi="Wingdings" w:hint="default"/>
+      </w:rPr>
+    </w:lvl>
+  </w:abstractNum>
+  <w:abstractNum w:abstractNumId="16" w15:restartNumberingAfterBreak="0">
+    <w:nsid w:val="3F60047D"/>
+    <w:multiLevelType w:val="hybridMultilevel"/>
+    <w:tmpl w:val="A3661BDE"/>
+    <w:lvl w:ilvl="0" w:tplc="4009000B">
+      <w:start w:val="1"/>
+      <w:numFmt w:val="bullet"/>
+      <w:lvlText w:val=""/>
+      <w:lvlJc w:val="left"/>
+      <w:pPr>
+        <w:ind w:left="720" w:hanging="360"/>
+      </w:pPr>
+      <w:rPr>
+        <w:rFonts w:ascii="Wingdings" w:hAnsi="Wingdings" w:hint="default"/>
+      </w:rPr>
+    </w:lvl>
+    <w:lvl w:ilvl="1" w:tplc="40090003" w:tentative="1">
+      <w:start w:val="1"/>
+      <w:numFmt w:val="bullet"/>
+      <w:lvlText w:val="o"/>
+      <w:lvlJc w:val="left"/>
+      <w:pPr>
+        <w:ind w:left="1440" w:hanging="360"/>
+      </w:pPr>
+      <w:rPr>
+        <w:rFonts w:ascii="Courier New" w:hAnsi="Courier New" w:cs="Courier New" w:hint="default"/>
+      </w:rPr>
+    </w:lvl>
+    <w:lvl w:ilvl="2" w:tplc="40090005" w:tentative="1">
+      <w:start w:val="1"/>
+      <w:numFmt w:val="bullet"/>
+      <w:lvlText w:val=""/>
+      <w:lvlJc w:val="left"/>
+      <w:pPr>
+        <w:ind w:left="2160" w:hanging="360"/>
+      </w:pPr>
+      <w:rPr>
+        <w:rFonts w:ascii="Wingdings" w:hAnsi="Wingdings" w:hint="default"/>
+      </w:rPr>
+    </w:lvl>
+    <w:lvl w:ilvl="3" w:tplc="40090001" w:tentative="1">
+      <w:start w:val="1"/>
+      <w:numFmt w:val="bullet"/>
+      <w:lvlText w:val=""/>
+      <w:lvlJc w:val="left"/>
+      <w:pPr>
+        <w:ind w:left="2880" w:hanging="360"/>
+      </w:pPr>
+      <w:rPr>
+        <w:rFonts w:ascii="Symbol" w:hAnsi="Symbol" w:hint="default"/>
+      </w:rPr>
+    </w:lvl>
+    <w:lvl w:ilvl="4" w:tplc="40090003" w:tentative="1">
+      <w:start w:val="1"/>
+      <w:numFmt w:val="bullet"/>
+      <w:lvlText w:val="o"/>
+      <w:lvlJc w:val="left"/>
+      <w:pPr>
+        <w:ind w:left="3600" w:hanging="360"/>
+      </w:pPr>
+      <w:rPr>
+        <w:rFonts w:ascii="Courier New" w:hAnsi="Courier New" w:cs="Courier New" w:hint="default"/>
+      </w:rPr>
+    </w:lvl>
+    <w:lvl w:ilvl="5" w:tplc="40090005" w:tentative="1">
+      <w:start w:val="1"/>
+      <w:numFmt w:val="bullet"/>
+      <w:lvlText w:val=""/>
+      <w:lvlJc w:val="left"/>
+      <w:pPr>
+        <w:ind w:left="4320" w:hanging="360"/>
+      </w:pPr>
+      <w:rPr>
+        <w:rFonts w:ascii="Wingdings" w:hAnsi="Wingdings" w:hint="default"/>
+      </w:rPr>
+    </w:lvl>
+    <w:lvl w:ilvl="6" w:tplc="40090001" w:tentative="1">
+      <w:start w:val="1"/>
+      <w:numFmt w:val="bullet"/>
+      <w:lvlText w:val=""/>
+      <w:lvlJc w:val="left"/>
+      <w:pPr>
+        <w:ind w:left="5040" w:hanging="360"/>
+      </w:pPr>
+      <w:rPr>
+        <w:rFonts w:ascii="Symbol" w:hAnsi="Symbol" w:hint="default"/>
+      </w:rPr>
+    </w:lvl>
+    <w:lvl w:ilvl="7" w:tplc="40090003" w:tentative="1">
+      <w:start w:val="1"/>
+      <w:numFmt w:val="bullet"/>
+      <w:lvlText w:val="o"/>
+      <w:lvlJc w:val="left"/>
+      <w:pPr>
+        <w:ind w:left="5760" w:hanging="360"/>
+      </w:pPr>
+      <w:rPr>
+        <w:rFonts w:ascii="Courier New" w:hAnsi="Courier New" w:cs="Courier New" w:hint="default"/>
+      </w:rPr>
+    </w:lvl>
+    <w:lvl w:ilvl="8" w:tplc="40090005" w:tentative="1">
+      <w:start w:val="1"/>
+      <w:numFmt w:val="bullet"/>
+      <w:lvlText w:val=""/>
+      <w:lvlJc w:val="left"/>
+      <w:pPr>
+        <w:ind w:left="6480" w:hanging="360"/>
+      </w:pPr>
+      <w:rPr>
+        <w:rFonts w:ascii="Wingdings" w:hAnsi="Wingdings" w:hint="default"/>
+      </w:rPr>
+    </w:lvl>
+  </w:abstractNum>
+  <w:abstractNum w:abstractNumId="17" w15:restartNumberingAfterBreak="0">
+    <w:nsid w:val="4D5E5CB2"/>
+    <w:multiLevelType w:val="hybridMultilevel"/>
+    <w:tmpl w:val="768C566E"/>
+    <w:lvl w:ilvl="0" w:tplc="4009000B">
+      <w:start w:val="1"/>
+      <w:numFmt w:val="bullet"/>
+      <w:lvlText w:val=""/>
+      <w:lvlJc w:val="left"/>
+      <w:pPr>
+        <w:ind w:left="720" w:hanging="360"/>
+      </w:pPr>
+      <w:rPr>
+        <w:rFonts w:ascii="Wingdings" w:hAnsi="Wingdings" w:hint="default"/>
+      </w:rPr>
+    </w:lvl>
+    <w:lvl w:ilvl="1" w:tplc="40090003" w:tentative="1">
+      <w:start w:val="1"/>
+      <w:numFmt w:val="bullet"/>
+      <w:lvlText w:val="o"/>
+      <w:lvlJc w:val="left"/>
+      <w:pPr>
+        <w:ind w:left="1440" w:hanging="360"/>
+      </w:pPr>
+      <w:rPr>
+        <w:rFonts w:ascii="Courier New" w:hAnsi="Courier New" w:cs="Courier New" w:hint="default"/>
+      </w:rPr>
+    </w:lvl>
+    <w:lvl w:ilvl="2" w:tplc="40090005" w:tentative="1">
+      <w:start w:val="1"/>
+      <w:numFmt w:val="bullet"/>
+      <w:lvlText w:val=""/>
+      <w:lvlJc w:val="left"/>
+      <w:pPr>
+        <w:ind w:left="2160" w:hanging="360"/>
+      </w:pPr>
+      <w:rPr>
+        <w:rFonts w:ascii="Wingdings" w:hAnsi="Wingdings" w:hint="default"/>
+      </w:rPr>
+    </w:lvl>
+    <w:lvl w:ilvl="3" w:tplc="40090001" w:tentative="1">
+      <w:start w:val="1"/>
+      <w:numFmt w:val="bullet"/>
+      <w:lvlText w:val=""/>
+      <w:lvlJc w:val="left"/>
+      <w:pPr>
+        <w:ind w:left="2880" w:hanging="360"/>
+      </w:pPr>
+      <w:rPr>
+        <w:rFonts w:ascii="Symbol" w:hAnsi="Symbol" w:hint="default"/>
+      </w:rPr>
+    </w:lvl>
+    <w:lvl w:ilvl="4" w:tplc="40090003" w:tentative="1">
+      <w:start w:val="1"/>
+      <w:numFmt w:val="bullet"/>
+      <w:lvlText w:val="o"/>
+      <w:lvlJc w:val="left"/>
+      <w:pPr>
+        <w:ind w:left="3600" w:hanging="360"/>
+      </w:pPr>
+      <w:rPr>
+        <w:rFonts w:ascii="Courier New" w:hAnsi="Courier New" w:cs="Courier New" w:hint="default"/>
+      </w:rPr>
+    </w:lvl>
+    <w:lvl w:ilvl="5" w:tplc="40090005" w:tentative="1">
+      <w:start w:val="1"/>
+      <w:numFmt w:val="bullet"/>
+      <w:lvlText w:val=""/>
+      <w:lvlJc w:val="left"/>
+      <w:pPr>
+        <w:ind w:left="4320" w:hanging="360"/>
+      </w:pPr>
+      <w:rPr>
+        <w:rFonts w:ascii="Wingdings" w:hAnsi="Wingdings" w:hint="default"/>
+      </w:rPr>
+    </w:lvl>
+    <w:lvl w:ilvl="6" w:tplc="40090001" w:tentative="1">
+      <w:start w:val="1"/>
+      <w:numFmt w:val="bullet"/>
+      <w:lvlText w:val=""/>
+      <w:lvlJc w:val="left"/>
+      <w:pPr>
+        <w:ind w:left="5040" w:hanging="360"/>
+      </w:pPr>
+      <w:rPr>
+        <w:rFonts w:ascii="Symbol" w:hAnsi="Symbol" w:hint="default"/>
+      </w:rPr>
+    </w:lvl>
+    <w:lvl w:ilvl="7" w:tplc="40090003" w:tentative="1">
+      <w:start w:val="1"/>
+      <w:numFmt w:val="bullet"/>
+      <w:lvlText w:val="o"/>
+      <w:lvlJc w:val="left"/>
+      <w:pPr>
+        <w:ind w:left="5760" w:hanging="360"/>
+      </w:pPr>
+      <w:rPr>
+        <w:rFonts w:ascii="Courier New" w:hAnsi="Courier New" w:cs="Courier New" w:hint="default"/>
+      </w:rPr>
+    </w:lvl>
+    <w:lvl w:ilvl="8" w:tplc="40090005" w:tentative="1">
+      <w:start w:val="1"/>
+      <w:numFmt w:val="bullet"/>
+      <w:lvlText w:val=""/>
+      <w:lvlJc w:val="left"/>
+      <w:pPr>
+        <w:ind w:left="6480" w:hanging="360"/>
+      </w:pPr>
+      <w:rPr>
+        <w:rFonts w:ascii="Wingdings" w:hAnsi="Wingdings" w:hint="default"/>
+      </w:rPr>
+    </w:lvl>
+  </w:abstractNum>
+  <w:abstractNum w:abstractNumId="18" w15:restartNumberingAfterBreak="0">
     <w:nsid w:val="4E2C3F4E"/>
     <w:multiLevelType w:val="hybridMultilevel"/>
     <w:tmpl w:val="CA3E443C"/>
@@ -6525,7 +7226,7 @@
       </w:rPr>
     </w:lvl>
   </w:abstractNum>
-  <w:abstractNum w:abstractNumId="15" w15:restartNumberingAfterBreak="0">
+  <w:abstractNum w:abstractNumId="19" w15:restartNumberingAfterBreak="0">
     <w:nsid w:val="51840515"/>
     <w:multiLevelType w:val="hybridMultilevel"/>
     <w:tmpl w:val="2C6807F0"/>
@@ -6638,7 +7339,7 @@
       </w:rPr>
     </w:lvl>
   </w:abstractNum>
-  <w:abstractNum w:abstractNumId="16" w15:restartNumberingAfterBreak="0">
+  <w:abstractNum w:abstractNumId="20" w15:restartNumberingAfterBreak="0">
     <w:nsid w:val="52C75835"/>
     <w:multiLevelType w:val="hybridMultilevel"/>
     <w:tmpl w:val="1F20519A"/>
@@ -6751,7 +7452,7 @@
       </w:rPr>
     </w:lvl>
   </w:abstractNum>
-  <w:abstractNum w:abstractNumId="17" w15:restartNumberingAfterBreak="0">
+  <w:abstractNum w:abstractNumId="21" w15:restartNumberingAfterBreak="0">
     <w:nsid w:val="55F43EF9"/>
     <w:multiLevelType w:val="hybridMultilevel"/>
     <w:tmpl w:val="41049B78"/>
@@ -6864,7 +7565,7 @@
       </w:rPr>
     </w:lvl>
   </w:abstractNum>
-  <w:abstractNum w:abstractNumId="18" w15:restartNumberingAfterBreak="0">
+  <w:abstractNum w:abstractNumId="22" w15:restartNumberingAfterBreak="0">
     <w:nsid w:val="5FE22A28"/>
     <w:multiLevelType w:val="hybridMultilevel"/>
     <w:tmpl w:val="1C0C4536"/>
@@ -6977,7 +7678,7 @@
       </w:rPr>
     </w:lvl>
   </w:abstractNum>
-  <w:abstractNum w:abstractNumId="19" w15:restartNumberingAfterBreak="0">
+  <w:abstractNum w:abstractNumId="23" w15:restartNumberingAfterBreak="0">
     <w:nsid w:val="65DA1E88"/>
     <w:multiLevelType w:val="hybridMultilevel"/>
     <w:tmpl w:val="7E9E0100"/>
@@ -7090,7 +7791,7 @@
       </w:rPr>
     </w:lvl>
   </w:abstractNum>
-  <w:abstractNum w:abstractNumId="20" w15:restartNumberingAfterBreak="0">
+  <w:abstractNum w:abstractNumId="24" w15:restartNumberingAfterBreak="0">
     <w:nsid w:val="6AC9620B"/>
     <w:multiLevelType w:val="hybridMultilevel"/>
     <w:tmpl w:val="17BA8EAC"/>
@@ -7203,7 +7904,7 @@
       </w:rPr>
     </w:lvl>
   </w:abstractNum>
-  <w:abstractNum w:abstractNumId="21" w15:restartNumberingAfterBreak="0">
+  <w:abstractNum w:abstractNumId="25" w15:restartNumberingAfterBreak="0">
     <w:nsid w:val="7042543D"/>
     <w:multiLevelType w:val="hybridMultilevel"/>
     <w:tmpl w:val="D22EA44A"/>
@@ -7316,7 +8017,7 @@
       </w:rPr>
     </w:lvl>
   </w:abstractNum>
-  <w:abstractNum w:abstractNumId="22" w15:restartNumberingAfterBreak="0">
+  <w:abstractNum w:abstractNumId="26" w15:restartNumberingAfterBreak="0">
     <w:nsid w:val="72074474"/>
     <w:multiLevelType w:val="hybridMultilevel"/>
     <w:tmpl w:val="583435EA"/>
@@ -7429,7 +8130,7 @@
       </w:rPr>
     </w:lvl>
   </w:abstractNum>
-  <w:abstractNum w:abstractNumId="23" w15:restartNumberingAfterBreak="0">
+  <w:abstractNum w:abstractNumId="27" w15:restartNumberingAfterBreak="0">
     <w:nsid w:val="7CD00DFE"/>
     <w:multiLevelType w:val="hybridMultilevel"/>
     <w:tmpl w:val="14741048"/>
@@ -7542,7 +8243,7 @@
       </w:rPr>
     </w:lvl>
   </w:abstractNum>
-  <w:abstractNum w:abstractNumId="24" w15:restartNumberingAfterBreak="0">
+  <w:abstractNum w:abstractNumId="28" w15:restartNumberingAfterBreak="0">
     <w:nsid w:val="7EF146F2"/>
     <w:multiLevelType w:val="hybridMultilevel"/>
     <w:tmpl w:val="430C77A6"/>
@@ -7656,13 +8357,13 @@
     </w:lvl>
   </w:abstractNum>
   <w:num w:numId="1" w16cid:durableId="508834381">
-    <w:abstractNumId w:val="22"/>
+    <w:abstractNumId w:val="26"/>
   </w:num>
   <w:num w:numId="2" w16cid:durableId="1172992587">
     <w:abstractNumId w:val="0"/>
   </w:num>
   <w:num w:numId="3" w16cid:durableId="2112971807">
-    <w:abstractNumId w:val="17"/>
+    <w:abstractNumId w:val="21"/>
   </w:num>
   <w:num w:numId="4" w16cid:durableId="1728647969">
     <w:abstractNumId w:val="2"/>
@@ -7671,10 +8372,10 @@
     <w:abstractNumId w:val="8"/>
   </w:num>
   <w:num w:numId="6" w16cid:durableId="798885230">
-    <w:abstractNumId w:val="21"/>
+    <w:abstractNumId w:val="25"/>
   </w:num>
   <w:num w:numId="7" w16cid:durableId="1798641126">
-    <w:abstractNumId w:val="14"/>
+    <w:abstractNumId w:val="18"/>
   </w:num>
   <w:num w:numId="8" w16cid:durableId="229921537">
     <w:abstractNumId w:val="3"/>
@@ -7683,7 +8384,7 @@
     <w:abstractNumId w:val="6"/>
   </w:num>
   <w:num w:numId="10" w16cid:durableId="364450539">
-    <w:abstractNumId w:val="23"/>
+    <w:abstractNumId w:val="27"/>
   </w:num>
   <w:num w:numId="11" w16cid:durableId="847256457">
     <w:abstractNumId w:val="5"/>
@@ -7695,22 +8396,22 @@
     <w:abstractNumId w:val="1"/>
   </w:num>
   <w:num w:numId="14" w16cid:durableId="611935264">
-    <w:abstractNumId w:val="19"/>
+    <w:abstractNumId w:val="23"/>
   </w:num>
   <w:num w:numId="15" w16cid:durableId="340745957">
-    <w:abstractNumId w:val="13"/>
+    <w:abstractNumId w:val="14"/>
   </w:num>
   <w:num w:numId="16" w16cid:durableId="147671684">
-    <w:abstractNumId w:val="24"/>
+    <w:abstractNumId w:val="28"/>
   </w:num>
   <w:num w:numId="17" w16cid:durableId="2037846923">
-    <w:abstractNumId w:val="20"/>
+    <w:abstractNumId w:val="24"/>
   </w:num>
   <w:num w:numId="18" w16cid:durableId="541752602">
     <w:abstractNumId w:val="4"/>
   </w:num>
   <w:num w:numId="19" w16cid:durableId="161314329">
-    <w:abstractNumId w:val="18"/>
+    <w:abstractNumId w:val="22"/>
   </w:num>
   <w:num w:numId="20" w16cid:durableId="286813535">
     <w:abstractNumId w:val="11"/>
@@ -7719,15 +8420,27 @@
     <w:abstractNumId w:val="10"/>
   </w:num>
   <w:num w:numId="22" w16cid:durableId="1324358284">
-    <w:abstractNumId w:val="12"/>
+    <w:abstractNumId w:val="13"/>
   </w:num>
   <w:num w:numId="23" w16cid:durableId="79105738">
     <w:abstractNumId w:val="7"/>
   </w:num>
   <w:num w:numId="24" w16cid:durableId="1695957198">
+    <w:abstractNumId w:val="20"/>
+  </w:num>
+  <w:num w:numId="25" w16cid:durableId="1564871568">
+    <w:abstractNumId w:val="19"/>
+  </w:num>
+  <w:num w:numId="26" w16cid:durableId="1611740150">
+    <w:abstractNumId w:val="12"/>
+  </w:num>
+  <w:num w:numId="27" w16cid:durableId="1797213904">
+    <w:abstractNumId w:val="17"/>
+  </w:num>
+  <w:num w:numId="28" w16cid:durableId="1515604831">
     <w:abstractNumId w:val="16"/>
   </w:num>
-  <w:num w:numId="25" w16cid:durableId="1564871568">
+  <w:num w:numId="29" w16cid:durableId="1210990056">
     <w:abstractNumId w:val="15"/>
   </w:num>
 </w:numbering>

</xml_diff>

<commit_message>
Notes on Object lifetime, type aliases, advice.
</commit_message>
<xml_diff>
--- a/C++ Programming Language/6 Types and Declarations.docx
+++ b/C++ Programming Language/6 Types and Declarations.docx
@@ -264,7 +264,7 @@
           <w:noProof/>
         </w:rPr>
         <w:drawing>
-          <wp:inline distT="0" distB="0" distL="0" distR="0" wp14:anchorId="0EB2AC52" wp14:editId="5F734B9B">
+          <wp:inline distT="0" distB="0" distL="0" distR="0" wp14:anchorId="0EB2AC52" wp14:editId="7CA11408">
             <wp:extent cx="5731510" cy="2413000"/>
             <wp:effectExtent l="0" t="0" r="2540" b="6350"/>
             <wp:docPr id="1030303375" name="Picture 1"/>
@@ -1666,7 +1666,7 @@
         </w:rPr>
         <w:lastRenderedPageBreak/>
         <w:drawing>
-          <wp:inline distT="0" distB="0" distL="0" distR="0" wp14:anchorId="768DC46D" wp14:editId="35C19B65">
+          <wp:inline distT="0" distB="0" distL="0" distR="0" wp14:anchorId="768DC46D" wp14:editId="56AB1713">
             <wp:extent cx="2339340" cy="1032824"/>
             <wp:effectExtent l="0" t="0" r="3810" b="0"/>
             <wp:docPr id="292978655" name="Picture 2" descr="A table with numbers and symbols"/>
@@ -2979,7 +2979,7 @@
           <w:noProof/>
         </w:rPr>
         <w:drawing>
-          <wp:inline distT="0" distB="0" distL="0" distR="0" wp14:anchorId="5176053A" wp14:editId="5DE85995">
+          <wp:inline distT="0" distB="0" distL="0" distR="0" wp14:anchorId="5176053A" wp14:editId="71A80A96">
             <wp:extent cx="3642360" cy="2004791"/>
             <wp:effectExtent l="0" t="0" r="0" b="0"/>
             <wp:docPr id="1272657133" name="Picture 1"/>
@@ -3494,7 +3494,7 @@
         </w:rPr>
         <w:lastRenderedPageBreak/>
         <w:drawing>
-          <wp:inline distT="0" distB="0" distL="0" distR="0" wp14:anchorId="6114F34A" wp14:editId="199AACEA">
+          <wp:inline distT="0" distB="0" distL="0" distR="0" wp14:anchorId="6114F34A" wp14:editId="1FED677E">
             <wp:extent cx="5410200" cy="2860345"/>
             <wp:effectExtent l="0" t="0" r="0" b="0"/>
             <wp:docPr id="520325512" name="Picture 3"/>
@@ -4937,7 +4937,7 @@
           <w:noProof/>
         </w:rPr>
         <w:drawing>
-          <wp:inline distT="0" distB="0" distL="0" distR="0" wp14:anchorId="164293D2" wp14:editId="2E9033E3">
+          <wp:inline distT="0" distB="0" distL="0" distR="0" wp14:anchorId="164293D2" wp14:editId="438D5472">
             <wp:extent cx="4559876" cy="731520"/>
             <wp:effectExtent l="0" t="0" r="0" b="0"/>
             <wp:docPr id="667471479" name="Picture 7" descr="A black arrows pointing to a white background&#10;&#10;Description automatically generated"/>
@@ -5049,6 +5049,750 @@
       </w:r>
     </w:p>
     <w:p/>
+    <w:p/>
+    <w:p>
+      <w:pPr>
+        <w:pStyle w:val="ListParagraph"/>
+        <w:numPr>
+          <w:ilvl w:val="0"/>
+          <w:numId w:val="29"/>
+        </w:numPr>
+      </w:pPr>
+      <w:r>
+        <w:rPr>
+          <w:b/>
+          <w:bCs/>
+        </w:rPr>
+        <w:t xml:space="preserve">Lifetime: </w:t>
+      </w:r>
+      <w:r>
+        <w:t>An object starts when its constructor completes and ends when its destructor starts executing.</w:t>
+      </w:r>
+    </w:p>
+    <w:p>
+      <w:pPr>
+        <w:pStyle w:val="ListParagraph"/>
+        <w:numPr>
+          <w:ilvl w:val="0"/>
+          <w:numId w:val="29"/>
+        </w:numPr>
+      </w:pPr>
+      <w:r>
+        <w:t>Objects are classified based on their lifetimes –</w:t>
+      </w:r>
+    </w:p>
+    <w:p>
+      <w:pPr>
+        <w:pStyle w:val="ListParagraph"/>
+        <w:numPr>
+          <w:ilvl w:val="0"/>
+          <w:numId w:val="30"/>
+        </w:numPr>
+      </w:pPr>
+      <w:r>
+        <w:rPr>
+          <w:b/>
+          <w:bCs/>
+          <w:i/>
+          <w:iCs/>
+        </w:rPr>
+        <w:t xml:space="preserve">Automatic: </w:t>
+      </w:r>
+      <w:r>
+        <w:t>An object declared in a function is created when its definition is encountered and destroyed when its name goes out of scope.</w:t>
+      </w:r>
+    </w:p>
+    <w:p>
+      <w:pPr>
+        <w:pStyle w:val="ListParagraph"/>
+        <w:numPr>
+          <w:ilvl w:val="0"/>
+          <w:numId w:val="30"/>
+        </w:numPr>
+      </w:pPr>
+      <w:r>
+        <w:rPr>
+          <w:b/>
+          <w:bCs/>
+          <w:i/>
+          <w:iCs/>
+        </w:rPr>
+        <w:t>Static:</w:t>
+      </w:r>
+      <w:r>
+        <w:t xml:space="preserve"> Objects declared in global or namespace scope and </w:t>
+      </w:r>
+      <w:r>
+        <w:rPr>
+          <w:i/>
+          <w:iCs/>
+        </w:rPr>
+        <w:t>static</w:t>
+      </w:r>
+      <w:r>
+        <w:t>s declared in functions or classes are created an initialised only once and live until the program terminates.</w:t>
+      </w:r>
+    </w:p>
+    <w:p>
+      <w:pPr>
+        <w:pStyle w:val="ListParagraph"/>
+        <w:numPr>
+          <w:ilvl w:val="0"/>
+          <w:numId w:val="30"/>
+        </w:numPr>
+      </w:pPr>
+      <w:r>
+        <w:rPr>
+          <w:b/>
+          <w:bCs/>
+          <w:i/>
+          <w:iCs/>
+        </w:rPr>
+        <w:t>Free store:</w:t>
+      </w:r>
+      <w:r>
+        <w:t xml:space="preserve"> Using the </w:t>
+      </w:r>
+      <w:r>
+        <w:rPr>
+          <w:i/>
+          <w:iCs/>
+        </w:rPr>
+        <w:t>new</w:t>
+      </w:r>
+      <w:r>
+        <w:t xml:space="preserve"> and </w:t>
+      </w:r>
+      <w:r>
+        <w:rPr>
+          <w:i/>
+          <w:iCs/>
+        </w:rPr>
+        <w:t>delete</w:t>
+      </w:r>
+      <w:r>
+        <w:t xml:space="preserve"> operators we can create objects whose lifetimes are controlled directly.</w:t>
+      </w:r>
+    </w:p>
+    <w:p>
+      <w:pPr>
+        <w:pStyle w:val="ListParagraph"/>
+        <w:numPr>
+          <w:ilvl w:val="0"/>
+          <w:numId w:val="30"/>
+        </w:numPr>
+      </w:pPr>
+      <w:r>
+        <w:rPr>
+          <w:b/>
+          <w:bCs/>
+          <w:i/>
+          <w:iCs/>
+        </w:rPr>
+        <w:t>Thread local:</w:t>
+      </w:r>
+      <w:r>
+        <w:t xml:space="preserve"> </w:t>
+      </w:r>
+      <w:r>
+        <w:rPr>
+          <w:i/>
+          <w:iCs/>
+        </w:rPr>
+        <w:t>thread_local</w:t>
+      </w:r>
+      <w:r>
+        <w:t xml:space="preserve"> objects are created when their thread is and destroyed when their thread is.</w:t>
+      </w:r>
+    </w:p>
+    <w:p>
+      <w:pPr>
+        <w:pStyle w:val="ListParagraph"/>
+        <w:numPr>
+          <w:ilvl w:val="0"/>
+          <w:numId w:val="30"/>
+        </w:numPr>
+      </w:pPr>
+      <w:r>
+        <w:rPr>
+          <w:b/>
+          <w:bCs/>
+          <w:i/>
+          <w:iCs/>
+        </w:rPr>
+        <w:t xml:space="preserve">Temporary objects: </w:t>
+      </w:r>
+      <w:r>
+        <w:t>If they are bound to a reference, their lifetime is that of the reference, otherwise they live until the end of a full expression of which they are a part.</w:t>
+      </w:r>
+    </w:p>
+    <w:p>
+      <w:pPr>
+        <w:pStyle w:val="ListParagraph"/>
+        <w:numPr>
+          <w:ilvl w:val="0"/>
+          <w:numId w:val="31"/>
+        </w:numPr>
+      </w:pPr>
+      <w:r>
+        <w:t xml:space="preserve">A </w:t>
+      </w:r>
+      <w:r>
+        <w:rPr>
+          <w:b/>
+          <w:bCs/>
+          <w:i/>
+          <w:iCs/>
+        </w:rPr>
+        <w:t xml:space="preserve">full expression </w:t>
+      </w:r>
+      <w:r>
+        <w:t>is an expression that is not part of another expression.</w:t>
+      </w:r>
+    </w:p>
+    <w:p>
+      <w:pPr>
+        <w:pStyle w:val="ListParagraph"/>
+        <w:numPr>
+          <w:ilvl w:val="0"/>
+          <w:numId w:val="31"/>
+        </w:numPr>
+      </w:pPr>
+      <w:r>
+        <w:t xml:space="preserve">Examples of temporary objects – intermediate results in a computation, an object used to hold a value for a reference to </w:t>
+      </w:r>
+      <w:r>
+        <w:rPr>
+          <w:i/>
+          <w:iCs/>
+        </w:rPr>
+        <w:t>const</w:t>
+      </w:r>
+      <w:r>
+        <w:t xml:space="preserve"> argument.</w:t>
+      </w:r>
+    </w:p>
+    <w:p/>
+    <w:p/>
+    <w:p/>
+    <w:p>
+      <w:pPr>
+        <w:pStyle w:val="ListParagraph"/>
+        <w:numPr>
+          <w:ilvl w:val="0"/>
+          <w:numId w:val="32"/>
+        </w:numPr>
+      </w:pPr>
+      <w:r>
+        <w:t xml:space="preserve">Possible reasons for using </w:t>
+      </w:r>
+      <w:r>
+        <w:rPr>
+          <w:b/>
+          <w:bCs/>
+        </w:rPr>
+        <w:t>type aliases</w:t>
+      </w:r>
+      <w:r>
+        <w:t xml:space="preserve"> include –</w:t>
+      </w:r>
+    </w:p>
+    <w:p>
+      <w:pPr>
+        <w:pStyle w:val="ListParagraph"/>
+        <w:numPr>
+          <w:ilvl w:val="0"/>
+          <w:numId w:val="33"/>
+        </w:numPr>
+      </w:pPr>
+      <w:r>
+        <w:t>The original name is too long, complicated, or ugly.</w:t>
+      </w:r>
+    </w:p>
+    <w:p>
+      <w:pPr>
+        <w:pStyle w:val="ListParagraph"/>
+        <w:numPr>
+          <w:ilvl w:val="0"/>
+          <w:numId w:val="33"/>
+        </w:numPr>
+      </w:pPr>
+      <w:r>
+        <w:t>A programming technique requires different types to have the same name in a context.</w:t>
+      </w:r>
+    </w:p>
+    <w:p>
+      <w:pPr>
+        <w:pStyle w:val="ListParagraph"/>
+        <w:numPr>
+          <w:ilvl w:val="0"/>
+          <w:numId w:val="33"/>
+        </w:numPr>
+      </w:pPr>
+      <w:r>
+        <w:t>A specific type is mentioned in only one place to simplify maintenance.</w:t>
+      </w:r>
+    </w:p>
+    <w:p>
+      <w:pPr>
+        <w:pStyle w:val="ListParagraph"/>
+        <w:ind w:left="360"/>
+      </w:pPr>
+      <w:r>
+        <w:rPr>
+          <w:noProof/>
+        </w:rPr>
+        <w:lastRenderedPageBreak/>
+        <w:drawing>
+          <wp:inline distT="0" distB="0" distL="0" distR="0" wp14:anchorId="4BCEB4C1" wp14:editId="565A8005">
+            <wp:extent cx="5731510" cy="410210"/>
+            <wp:effectExtent l="0" t="0" r="2540" b="8890"/>
+            <wp:docPr id="386148716" name="Picture 1"/>
+            <wp:cNvGraphicFramePr>
+              <a:graphicFrameLocks xmlns:a="http://schemas.openxmlformats.org/drawingml/2006/main" noChangeAspect="1"/>
+            </wp:cNvGraphicFramePr>
+            <a:graphic xmlns:a="http://schemas.openxmlformats.org/drawingml/2006/main">
+              <a:graphicData uri="http://schemas.openxmlformats.org/drawingml/2006/picture">
+                <pic:pic xmlns:pic="http://schemas.openxmlformats.org/drawingml/2006/picture">
+                  <pic:nvPicPr>
+                    <pic:cNvPr id="386148716" name="Picture 386148716"/>
+                    <pic:cNvPicPr/>
+                  </pic:nvPicPr>
+                  <pic:blipFill>
+                    <a:blip r:embed="rId40">
+                      <a:extLst>
+                        <a:ext uri="{28A0092B-C50C-407E-A947-70E740481C1C}">
+                          <a14:useLocalDpi xmlns:a14="http://schemas.microsoft.com/office/drawing/2010/main" val="0"/>
+                        </a:ext>
+                      </a:extLst>
+                    </a:blip>
+                    <a:stretch>
+                      <a:fillRect/>
+                    </a:stretch>
+                  </pic:blipFill>
+                  <pic:spPr>
+                    <a:xfrm>
+                      <a:off x="0" y="0"/>
+                      <a:ext cx="5731510" cy="410210"/>
+                    </a:xfrm>
+                    <a:prstGeom prst="rect">
+                      <a:avLst/>
+                    </a:prstGeom>
+                  </pic:spPr>
+                </pic:pic>
+              </a:graphicData>
+            </a:graphic>
+          </wp:inline>
+        </w:drawing>
+      </w:r>
+    </w:p>
+    <w:p>
+      <w:pPr>
+        <w:pStyle w:val="ListParagraph"/>
+        <w:numPr>
+          <w:ilvl w:val="0"/>
+          <w:numId w:val="32"/>
+        </w:numPr>
+      </w:pPr>
+      <w:r>
+        <w:t xml:space="preserve">An older syntax is to use the keyword </w:t>
+      </w:r>
+      <w:r>
+        <w:rPr>
+          <w:b/>
+          <w:bCs/>
+          <w:i/>
+          <w:iCs/>
+        </w:rPr>
+        <w:t>typedef</w:t>
+      </w:r>
+      <w:r>
+        <w:t>.</w:t>
+      </w:r>
+    </w:p>
+    <w:p>
+      <w:pPr>
+        <w:pStyle w:val="ListParagraph"/>
+        <w:ind w:left="360"/>
+      </w:pPr>
+      <w:r>
+        <w:rPr>
+          <w:noProof/>
+        </w:rPr>
+        <w:drawing>
+          <wp:inline distT="0" distB="0" distL="0" distR="0" wp14:anchorId="7F4C0E6E" wp14:editId="0F72CFE4">
+            <wp:extent cx="4739640" cy="601251"/>
+            <wp:effectExtent l="0" t="0" r="3810" b="8890"/>
+            <wp:docPr id="565052923" name="Picture 2"/>
+            <wp:cNvGraphicFramePr>
+              <a:graphicFrameLocks xmlns:a="http://schemas.openxmlformats.org/drawingml/2006/main" noChangeAspect="1"/>
+            </wp:cNvGraphicFramePr>
+            <a:graphic xmlns:a="http://schemas.openxmlformats.org/drawingml/2006/main">
+              <a:graphicData uri="http://schemas.openxmlformats.org/drawingml/2006/picture">
+                <pic:pic xmlns:pic="http://schemas.openxmlformats.org/drawingml/2006/picture">
+                  <pic:nvPicPr>
+                    <pic:cNvPr id="565052923" name="Picture 565052923"/>
+                    <pic:cNvPicPr/>
+                  </pic:nvPicPr>
+                  <pic:blipFill>
+                    <a:blip r:embed="rId41">
+                      <a:extLst>
+                        <a:ext uri="{28A0092B-C50C-407E-A947-70E740481C1C}">
+                          <a14:useLocalDpi xmlns:a14="http://schemas.microsoft.com/office/drawing/2010/main" val="0"/>
+                        </a:ext>
+                      </a:extLst>
+                    </a:blip>
+                    <a:stretch>
+                      <a:fillRect/>
+                    </a:stretch>
+                  </pic:blipFill>
+                  <pic:spPr>
+                    <a:xfrm>
+                      <a:off x="0" y="0"/>
+                      <a:ext cx="4805199" cy="609567"/>
+                    </a:xfrm>
+                    <a:prstGeom prst="rect">
+                      <a:avLst/>
+                    </a:prstGeom>
+                  </pic:spPr>
+                </pic:pic>
+              </a:graphicData>
+            </a:graphic>
+          </wp:inline>
+        </w:drawing>
+      </w:r>
+    </w:p>
+    <w:p/>
+    <w:p/>
+    <w:p>
+      <w:pPr>
+        <w:pStyle w:val="ListParagraph"/>
+        <w:numPr>
+          <w:ilvl w:val="0"/>
+          <w:numId w:val="32"/>
+        </w:numPr>
+      </w:pPr>
+      <w:r>
+        <w:rPr>
+          <w:b/>
+          <w:bCs/>
+        </w:rPr>
+        <w:t>Advice –</w:t>
+      </w:r>
+    </w:p>
+    <w:p>
+      <w:pPr>
+        <w:pStyle w:val="ListParagraph"/>
+        <w:numPr>
+          <w:ilvl w:val="0"/>
+          <w:numId w:val="34"/>
+        </w:numPr>
+      </w:pPr>
+      <w:r>
+        <w:t>Avoid unspecified and undefined behaviour.</w:t>
+      </w:r>
+    </w:p>
+    <w:p>
+      <w:pPr>
+        <w:pStyle w:val="ListParagraph"/>
+        <w:numPr>
+          <w:ilvl w:val="0"/>
+          <w:numId w:val="34"/>
+        </w:numPr>
+      </w:pPr>
+      <w:r>
+        <w:t>Isolate code that must depend on implementation-defined behaviour.</w:t>
+      </w:r>
+    </w:p>
+    <w:p>
+      <w:pPr>
+        <w:pStyle w:val="ListParagraph"/>
+        <w:numPr>
+          <w:ilvl w:val="0"/>
+          <w:numId w:val="34"/>
+        </w:numPr>
+      </w:pPr>
+      <w:r>
+        <w:t>Avoid unnecessary assumptions about the numeric value of characters.</w:t>
+      </w:r>
+    </w:p>
+    <w:p>
+      <w:pPr>
+        <w:pStyle w:val="ListParagraph"/>
+        <w:numPr>
+          <w:ilvl w:val="0"/>
+          <w:numId w:val="34"/>
+        </w:numPr>
+      </w:pPr>
+      <w:r>
+        <w:t>Remember that an integer starting with 0 is octal</w:t>
+      </w:r>
+    </w:p>
+    <w:p>
+      <w:pPr>
+        <w:pStyle w:val="ListParagraph"/>
+        <w:numPr>
+          <w:ilvl w:val="0"/>
+          <w:numId w:val="34"/>
+        </w:numPr>
+      </w:pPr>
+      <w:r>
+        <w:t>Avoid unnecessary assumptions about the size of integers.</w:t>
+      </w:r>
+    </w:p>
+    <w:p>
+      <w:pPr>
+        <w:pStyle w:val="ListParagraph"/>
+        <w:numPr>
+          <w:ilvl w:val="0"/>
+          <w:numId w:val="34"/>
+        </w:numPr>
+      </w:pPr>
+      <w:r>
+        <w:t>Avoid unnecessary assumptions about the range and precision of floating-point types.</w:t>
+      </w:r>
+    </w:p>
+    <w:p>
+      <w:pPr>
+        <w:pStyle w:val="ListParagraph"/>
+        <w:numPr>
+          <w:ilvl w:val="0"/>
+          <w:numId w:val="34"/>
+        </w:numPr>
+      </w:pPr>
+      <w:r>
+        <w:t xml:space="preserve">Prefer plain </w:t>
+      </w:r>
+      <w:r>
+        <w:rPr>
+          <w:i/>
+          <w:iCs/>
+        </w:rPr>
+        <w:t>char</w:t>
+      </w:r>
+      <w:r>
+        <w:t xml:space="preserve"> over </w:t>
+      </w:r>
+      <w:r>
+        <w:rPr>
+          <w:i/>
+          <w:iCs/>
+        </w:rPr>
+        <w:t>signed char</w:t>
+      </w:r>
+      <w:r>
+        <w:t xml:space="preserve"> or </w:t>
+      </w:r>
+      <w:r>
+        <w:rPr>
+          <w:i/>
+          <w:iCs/>
+        </w:rPr>
+        <w:t>unsigned char</w:t>
+      </w:r>
+      <w:r>
+        <w:t>.</w:t>
+      </w:r>
+    </w:p>
+    <w:p>
+      <w:pPr>
+        <w:pStyle w:val="ListParagraph"/>
+        <w:numPr>
+          <w:ilvl w:val="0"/>
+          <w:numId w:val="34"/>
+        </w:numPr>
+      </w:pPr>
+      <w:r>
+        <w:t>Beware of conversions between signed and unsigned types.</w:t>
+      </w:r>
+    </w:p>
+    <w:p>
+      <w:pPr>
+        <w:pStyle w:val="ListParagraph"/>
+        <w:numPr>
+          <w:ilvl w:val="0"/>
+          <w:numId w:val="34"/>
+        </w:numPr>
+      </w:pPr>
+      <w:r>
+        <w:t>Declare one name only per declaration.</w:t>
+      </w:r>
+    </w:p>
+    <w:p>
+      <w:pPr>
+        <w:pStyle w:val="ListParagraph"/>
+        <w:numPr>
+          <w:ilvl w:val="0"/>
+          <w:numId w:val="34"/>
+        </w:numPr>
+      </w:pPr>
+      <w:r>
+        <w:t>Keep common and local names short. Keep uncommon and nonlocal names longer.</w:t>
+      </w:r>
+    </w:p>
+    <w:p>
+      <w:pPr>
+        <w:pStyle w:val="ListParagraph"/>
+        <w:numPr>
+          <w:ilvl w:val="0"/>
+          <w:numId w:val="34"/>
+        </w:numPr>
+      </w:pPr>
+      <w:r>
+        <w:t>Avoid similar looking names.</w:t>
+      </w:r>
+    </w:p>
+    <w:p>
+      <w:pPr>
+        <w:pStyle w:val="ListParagraph"/>
+        <w:numPr>
+          <w:ilvl w:val="0"/>
+          <w:numId w:val="34"/>
+        </w:numPr>
+      </w:pPr>
+      <w:r>
+        <w:t>Name an object to reflect its meaning rather than its type.</w:t>
+      </w:r>
+    </w:p>
+    <w:p>
+      <w:pPr>
+        <w:pStyle w:val="ListParagraph"/>
+        <w:numPr>
+          <w:ilvl w:val="0"/>
+          <w:numId w:val="34"/>
+        </w:numPr>
+      </w:pPr>
+      <w:r>
+        <w:t>Maintain a consistent naming style.</w:t>
+      </w:r>
+    </w:p>
+    <w:p>
+      <w:pPr>
+        <w:pStyle w:val="ListParagraph"/>
+        <w:numPr>
+          <w:ilvl w:val="0"/>
+          <w:numId w:val="34"/>
+        </w:numPr>
+      </w:pPr>
+      <w:r>
+        <w:t>Avoid ALL CAPS names.</w:t>
+      </w:r>
+    </w:p>
+    <w:p>
+      <w:pPr>
+        <w:pStyle w:val="ListParagraph"/>
+        <w:numPr>
+          <w:ilvl w:val="0"/>
+          <w:numId w:val="34"/>
+        </w:numPr>
+      </w:pPr>
+      <w:r>
+        <w:t>Keep scope small.</w:t>
+      </w:r>
+    </w:p>
+    <w:p>
+      <w:pPr>
+        <w:pStyle w:val="ListParagraph"/>
+        <w:numPr>
+          <w:ilvl w:val="0"/>
+          <w:numId w:val="34"/>
+        </w:numPr>
+      </w:pPr>
+      <w:r>
+        <w:t>Don’t use the same names in both a scope and an enclosing scope.</w:t>
+      </w:r>
+    </w:p>
+    <w:p>
+      <w:pPr>
+        <w:pStyle w:val="ListParagraph"/>
+        <w:numPr>
+          <w:ilvl w:val="0"/>
+          <w:numId w:val="34"/>
+        </w:numPr>
+      </w:pPr>
+      <w:r>
+        <w:t xml:space="preserve">Prefer the </w:t>
+      </w:r>
+      <w:r>
+        <w:rPr>
+          <w:i/>
+          <w:iCs/>
+        </w:rPr>
+        <w:t>{}-</w:t>
+      </w:r>
+      <w:r>
+        <w:t>initialiser syntax for declarations with a named type.</w:t>
+      </w:r>
+    </w:p>
+    <w:p>
+      <w:pPr>
+        <w:pStyle w:val="ListParagraph"/>
+        <w:numPr>
+          <w:ilvl w:val="0"/>
+          <w:numId w:val="34"/>
+        </w:numPr>
+      </w:pPr>
+      <w:r>
+        <w:t xml:space="preserve">Prefer the </w:t>
+      </w:r>
+      <w:r>
+        <w:rPr>
+          <w:i/>
+          <w:iCs/>
+        </w:rPr>
+        <w:t>=</w:t>
+      </w:r>
+      <w:r>
+        <w:t xml:space="preserve"> syntax for the initialisations in declarations using </w:t>
+      </w:r>
+      <w:r>
+        <w:rPr>
+          <w:i/>
+          <w:iCs/>
+        </w:rPr>
+        <w:t>auto</w:t>
+      </w:r>
+      <w:r>
+        <w:t>.</w:t>
+      </w:r>
+    </w:p>
+    <w:p>
+      <w:pPr>
+        <w:pStyle w:val="ListParagraph"/>
+        <w:numPr>
+          <w:ilvl w:val="0"/>
+          <w:numId w:val="34"/>
+        </w:numPr>
+      </w:pPr>
+      <w:r>
+        <w:t>Avoid uninitialised variables.</w:t>
+      </w:r>
+    </w:p>
+    <w:p>
+      <w:pPr>
+        <w:pStyle w:val="ListParagraph"/>
+        <w:numPr>
+          <w:ilvl w:val="0"/>
+          <w:numId w:val="34"/>
+        </w:numPr>
+      </w:pPr>
+      <w:r>
+        <w:t>Use an alias to define a meaningful name using a built-in type in cases in which the built-in type used to represent a value might change.</w:t>
+      </w:r>
+    </w:p>
+    <w:p>
+      <w:pPr>
+        <w:pStyle w:val="ListParagraph"/>
+        <w:numPr>
+          <w:ilvl w:val="0"/>
+          <w:numId w:val="34"/>
+        </w:numPr>
+      </w:pPr>
+      <w:r>
+        <w:t>Use an alias to define synonyms for types. Use enumerations and classes to  define new types.</w:t>
+      </w:r>
+    </w:p>
+    <w:p/>
     <w:p>
       <w:pPr>
         <w:pStyle w:val="ListParagraph"/>
@@ -5419,6 +6163,119 @@
     </w:lvl>
   </w:abstractNum>
   <w:abstractNum w:abstractNumId="3" w15:restartNumberingAfterBreak="0">
+    <w:nsid w:val="0EAB6A1E"/>
+    <w:multiLevelType w:val="hybridMultilevel"/>
+    <w:tmpl w:val="48A07056"/>
+    <w:lvl w:ilvl="0" w:tplc="40090001">
+      <w:start w:val="1"/>
+      <w:numFmt w:val="bullet"/>
+      <w:lvlText w:val=""/>
+      <w:lvlJc w:val="left"/>
+      <w:pPr>
+        <w:ind w:left="360" w:hanging="360"/>
+      </w:pPr>
+      <w:rPr>
+        <w:rFonts w:ascii="Symbol" w:hAnsi="Symbol" w:hint="default"/>
+      </w:rPr>
+    </w:lvl>
+    <w:lvl w:ilvl="1" w:tplc="40090003" w:tentative="1">
+      <w:start w:val="1"/>
+      <w:numFmt w:val="bullet"/>
+      <w:lvlText w:val="o"/>
+      <w:lvlJc w:val="left"/>
+      <w:pPr>
+        <w:ind w:left="1080" w:hanging="360"/>
+      </w:pPr>
+      <w:rPr>
+        <w:rFonts w:ascii="Courier New" w:hAnsi="Courier New" w:cs="Courier New" w:hint="default"/>
+      </w:rPr>
+    </w:lvl>
+    <w:lvl w:ilvl="2" w:tplc="40090005" w:tentative="1">
+      <w:start w:val="1"/>
+      <w:numFmt w:val="bullet"/>
+      <w:lvlText w:val=""/>
+      <w:lvlJc w:val="left"/>
+      <w:pPr>
+        <w:ind w:left="1800" w:hanging="360"/>
+      </w:pPr>
+      <w:rPr>
+        <w:rFonts w:ascii="Wingdings" w:hAnsi="Wingdings" w:hint="default"/>
+      </w:rPr>
+    </w:lvl>
+    <w:lvl w:ilvl="3" w:tplc="40090001" w:tentative="1">
+      <w:start w:val="1"/>
+      <w:numFmt w:val="bullet"/>
+      <w:lvlText w:val=""/>
+      <w:lvlJc w:val="left"/>
+      <w:pPr>
+        <w:ind w:left="2520" w:hanging="360"/>
+      </w:pPr>
+      <w:rPr>
+        <w:rFonts w:ascii="Symbol" w:hAnsi="Symbol" w:hint="default"/>
+      </w:rPr>
+    </w:lvl>
+    <w:lvl w:ilvl="4" w:tplc="40090003" w:tentative="1">
+      <w:start w:val="1"/>
+      <w:numFmt w:val="bullet"/>
+      <w:lvlText w:val="o"/>
+      <w:lvlJc w:val="left"/>
+      <w:pPr>
+        <w:ind w:left="3240" w:hanging="360"/>
+      </w:pPr>
+      <w:rPr>
+        <w:rFonts w:ascii="Courier New" w:hAnsi="Courier New" w:cs="Courier New" w:hint="default"/>
+      </w:rPr>
+    </w:lvl>
+    <w:lvl w:ilvl="5" w:tplc="40090005" w:tentative="1">
+      <w:start w:val="1"/>
+      <w:numFmt w:val="bullet"/>
+      <w:lvlText w:val=""/>
+      <w:lvlJc w:val="left"/>
+      <w:pPr>
+        <w:ind w:left="3960" w:hanging="360"/>
+      </w:pPr>
+      <w:rPr>
+        <w:rFonts w:ascii="Wingdings" w:hAnsi="Wingdings" w:hint="default"/>
+      </w:rPr>
+    </w:lvl>
+    <w:lvl w:ilvl="6" w:tplc="40090001" w:tentative="1">
+      <w:start w:val="1"/>
+      <w:numFmt w:val="bullet"/>
+      <w:lvlText w:val=""/>
+      <w:lvlJc w:val="left"/>
+      <w:pPr>
+        <w:ind w:left="4680" w:hanging="360"/>
+      </w:pPr>
+      <w:rPr>
+        <w:rFonts w:ascii="Symbol" w:hAnsi="Symbol" w:hint="default"/>
+      </w:rPr>
+    </w:lvl>
+    <w:lvl w:ilvl="7" w:tplc="40090003" w:tentative="1">
+      <w:start w:val="1"/>
+      <w:numFmt w:val="bullet"/>
+      <w:lvlText w:val="o"/>
+      <w:lvlJc w:val="left"/>
+      <w:pPr>
+        <w:ind w:left="5400" w:hanging="360"/>
+      </w:pPr>
+      <w:rPr>
+        <w:rFonts w:ascii="Courier New" w:hAnsi="Courier New" w:cs="Courier New" w:hint="default"/>
+      </w:rPr>
+    </w:lvl>
+    <w:lvl w:ilvl="8" w:tplc="40090005" w:tentative="1">
+      <w:start w:val="1"/>
+      <w:numFmt w:val="bullet"/>
+      <w:lvlText w:val=""/>
+      <w:lvlJc w:val="left"/>
+      <w:pPr>
+        <w:ind w:left="6120" w:hanging="360"/>
+      </w:pPr>
+      <w:rPr>
+        <w:rFonts w:ascii="Wingdings" w:hAnsi="Wingdings" w:hint="default"/>
+      </w:rPr>
+    </w:lvl>
+  </w:abstractNum>
+  <w:abstractNum w:abstractNumId="4" w15:restartNumberingAfterBreak="0">
     <w:nsid w:val="0F4876C5"/>
     <w:multiLevelType w:val="hybridMultilevel"/>
     <w:tmpl w:val="46D4CA88"/>
@@ -5531,7 +6388,7 @@
       </w:rPr>
     </w:lvl>
   </w:abstractNum>
-  <w:abstractNum w:abstractNumId="4" w15:restartNumberingAfterBreak="0">
+  <w:abstractNum w:abstractNumId="5" w15:restartNumberingAfterBreak="0">
     <w:nsid w:val="0F7648A3"/>
     <w:multiLevelType w:val="hybridMultilevel"/>
     <w:tmpl w:val="73F852B6"/>
@@ -5644,7 +6501,7 @@
       </w:rPr>
     </w:lvl>
   </w:abstractNum>
-  <w:abstractNum w:abstractNumId="5" w15:restartNumberingAfterBreak="0">
+  <w:abstractNum w:abstractNumId="6" w15:restartNumberingAfterBreak="0">
     <w:nsid w:val="11715E7F"/>
     <w:multiLevelType w:val="hybridMultilevel"/>
     <w:tmpl w:val="EB3AD244"/>
@@ -5757,7 +6614,7 @@
       </w:rPr>
     </w:lvl>
   </w:abstractNum>
-  <w:abstractNum w:abstractNumId="6" w15:restartNumberingAfterBreak="0">
+  <w:abstractNum w:abstractNumId="7" w15:restartNumberingAfterBreak="0">
     <w:nsid w:val="133C14F6"/>
     <w:multiLevelType w:val="hybridMultilevel"/>
     <w:tmpl w:val="6D9EBFA0"/>
@@ -5870,7 +6727,7 @@
       </w:rPr>
     </w:lvl>
   </w:abstractNum>
-  <w:abstractNum w:abstractNumId="7" w15:restartNumberingAfterBreak="0">
+  <w:abstractNum w:abstractNumId="8" w15:restartNumberingAfterBreak="0">
     <w:nsid w:val="15B440E9"/>
     <w:multiLevelType w:val="hybridMultilevel"/>
     <w:tmpl w:val="F532387A"/>
@@ -5983,7 +6840,7 @@
       </w:rPr>
     </w:lvl>
   </w:abstractNum>
-  <w:abstractNum w:abstractNumId="8" w15:restartNumberingAfterBreak="0">
+  <w:abstractNum w:abstractNumId="9" w15:restartNumberingAfterBreak="0">
     <w:nsid w:val="1A346B6F"/>
     <w:multiLevelType w:val="hybridMultilevel"/>
     <w:tmpl w:val="8A9E5FFC"/>
@@ -6096,7 +6953,7 @@
       </w:rPr>
     </w:lvl>
   </w:abstractNum>
-  <w:abstractNum w:abstractNumId="9" w15:restartNumberingAfterBreak="0">
+  <w:abstractNum w:abstractNumId="10" w15:restartNumberingAfterBreak="0">
     <w:nsid w:val="231060F4"/>
     <w:multiLevelType w:val="hybridMultilevel"/>
     <w:tmpl w:val="53EA88AC"/>
@@ -6209,7 +7066,7 @@
       </w:rPr>
     </w:lvl>
   </w:abstractNum>
-  <w:abstractNum w:abstractNumId="10" w15:restartNumberingAfterBreak="0">
+  <w:abstractNum w:abstractNumId="11" w15:restartNumberingAfterBreak="0">
     <w:nsid w:val="234954A1"/>
     <w:multiLevelType w:val="hybridMultilevel"/>
     <w:tmpl w:val="D80CEA76"/>
@@ -6322,7 +7179,7 @@
       </w:rPr>
     </w:lvl>
   </w:abstractNum>
-  <w:abstractNum w:abstractNumId="11" w15:restartNumberingAfterBreak="0">
+  <w:abstractNum w:abstractNumId="12" w15:restartNumberingAfterBreak="0">
     <w:nsid w:val="268615AC"/>
     <w:multiLevelType w:val="hybridMultilevel"/>
     <w:tmpl w:val="98AA3F24"/>
@@ -6435,7 +7292,7 @@
       </w:rPr>
     </w:lvl>
   </w:abstractNum>
-  <w:abstractNum w:abstractNumId="12" w15:restartNumberingAfterBreak="0">
+  <w:abstractNum w:abstractNumId="13" w15:restartNumberingAfterBreak="0">
     <w:nsid w:val="2AD73DD9"/>
     <w:multiLevelType w:val="hybridMultilevel"/>
     <w:tmpl w:val="AF4A2DD2"/>
@@ -6548,7 +7405,7 @@
       </w:rPr>
     </w:lvl>
   </w:abstractNum>
-  <w:abstractNum w:abstractNumId="13" w15:restartNumberingAfterBreak="0">
+  <w:abstractNum w:abstractNumId="14" w15:restartNumberingAfterBreak="0">
     <w:nsid w:val="2ED85B57"/>
     <w:multiLevelType w:val="hybridMultilevel"/>
     <w:tmpl w:val="97145DBE"/>
@@ -6661,7 +7518,7 @@
       </w:rPr>
     </w:lvl>
   </w:abstractNum>
-  <w:abstractNum w:abstractNumId="14" w15:restartNumberingAfterBreak="0">
+  <w:abstractNum w:abstractNumId="15" w15:restartNumberingAfterBreak="0">
     <w:nsid w:val="32634B44"/>
     <w:multiLevelType w:val="hybridMultilevel"/>
     <w:tmpl w:val="56D6A474"/>
@@ -6774,10 +7631,123 @@
       </w:rPr>
     </w:lvl>
   </w:abstractNum>
-  <w:abstractNum w:abstractNumId="15" w15:restartNumberingAfterBreak="0">
+  <w:abstractNum w:abstractNumId="16" w15:restartNumberingAfterBreak="0">
+    <w:nsid w:val="34805260"/>
+    <w:multiLevelType w:val="hybridMultilevel"/>
+    <w:tmpl w:val="1834014A"/>
+    <w:lvl w:ilvl="0" w:tplc="40090005">
+      <w:start w:val="1"/>
+      <w:numFmt w:val="bullet"/>
+      <w:lvlText w:val=""/>
+      <w:lvlJc w:val="left"/>
+      <w:pPr>
+        <w:ind w:left="1080" w:hanging="360"/>
+      </w:pPr>
+      <w:rPr>
+        <w:rFonts w:ascii="Wingdings" w:hAnsi="Wingdings" w:hint="default"/>
+      </w:rPr>
+    </w:lvl>
+    <w:lvl w:ilvl="1" w:tplc="40090003" w:tentative="1">
+      <w:start w:val="1"/>
+      <w:numFmt w:val="bullet"/>
+      <w:lvlText w:val="o"/>
+      <w:lvlJc w:val="left"/>
+      <w:pPr>
+        <w:ind w:left="1800" w:hanging="360"/>
+      </w:pPr>
+      <w:rPr>
+        <w:rFonts w:ascii="Courier New" w:hAnsi="Courier New" w:cs="Courier New" w:hint="default"/>
+      </w:rPr>
+    </w:lvl>
+    <w:lvl w:ilvl="2" w:tplc="40090005" w:tentative="1">
+      <w:start w:val="1"/>
+      <w:numFmt w:val="bullet"/>
+      <w:lvlText w:val=""/>
+      <w:lvlJc w:val="left"/>
+      <w:pPr>
+        <w:ind w:left="2520" w:hanging="360"/>
+      </w:pPr>
+      <w:rPr>
+        <w:rFonts w:ascii="Wingdings" w:hAnsi="Wingdings" w:hint="default"/>
+      </w:rPr>
+    </w:lvl>
+    <w:lvl w:ilvl="3" w:tplc="40090001" w:tentative="1">
+      <w:start w:val="1"/>
+      <w:numFmt w:val="bullet"/>
+      <w:lvlText w:val=""/>
+      <w:lvlJc w:val="left"/>
+      <w:pPr>
+        <w:ind w:left="3240" w:hanging="360"/>
+      </w:pPr>
+      <w:rPr>
+        <w:rFonts w:ascii="Symbol" w:hAnsi="Symbol" w:hint="default"/>
+      </w:rPr>
+    </w:lvl>
+    <w:lvl w:ilvl="4" w:tplc="40090003" w:tentative="1">
+      <w:start w:val="1"/>
+      <w:numFmt w:val="bullet"/>
+      <w:lvlText w:val="o"/>
+      <w:lvlJc w:val="left"/>
+      <w:pPr>
+        <w:ind w:left="3960" w:hanging="360"/>
+      </w:pPr>
+      <w:rPr>
+        <w:rFonts w:ascii="Courier New" w:hAnsi="Courier New" w:cs="Courier New" w:hint="default"/>
+      </w:rPr>
+    </w:lvl>
+    <w:lvl w:ilvl="5" w:tplc="40090005" w:tentative="1">
+      <w:start w:val="1"/>
+      <w:numFmt w:val="bullet"/>
+      <w:lvlText w:val=""/>
+      <w:lvlJc w:val="left"/>
+      <w:pPr>
+        <w:ind w:left="4680" w:hanging="360"/>
+      </w:pPr>
+      <w:rPr>
+        <w:rFonts w:ascii="Wingdings" w:hAnsi="Wingdings" w:hint="default"/>
+      </w:rPr>
+    </w:lvl>
+    <w:lvl w:ilvl="6" w:tplc="40090001" w:tentative="1">
+      <w:start w:val="1"/>
+      <w:numFmt w:val="bullet"/>
+      <w:lvlText w:val=""/>
+      <w:lvlJc w:val="left"/>
+      <w:pPr>
+        <w:ind w:left="5400" w:hanging="360"/>
+      </w:pPr>
+      <w:rPr>
+        <w:rFonts w:ascii="Symbol" w:hAnsi="Symbol" w:hint="default"/>
+      </w:rPr>
+    </w:lvl>
+    <w:lvl w:ilvl="7" w:tplc="40090003" w:tentative="1">
+      <w:start w:val="1"/>
+      <w:numFmt w:val="bullet"/>
+      <w:lvlText w:val="o"/>
+      <w:lvlJc w:val="left"/>
+      <w:pPr>
+        <w:ind w:left="6120" w:hanging="360"/>
+      </w:pPr>
+      <w:rPr>
+        <w:rFonts w:ascii="Courier New" w:hAnsi="Courier New" w:cs="Courier New" w:hint="default"/>
+      </w:rPr>
+    </w:lvl>
+    <w:lvl w:ilvl="8" w:tplc="40090005" w:tentative="1">
+      <w:start w:val="1"/>
+      <w:numFmt w:val="bullet"/>
+      <w:lvlText w:val=""/>
+      <w:lvlJc w:val="left"/>
+      <w:pPr>
+        <w:ind w:left="6840" w:hanging="360"/>
+      </w:pPr>
+      <w:rPr>
+        <w:rFonts w:ascii="Wingdings" w:hAnsi="Wingdings" w:hint="default"/>
+      </w:rPr>
+    </w:lvl>
+  </w:abstractNum>
+  <w:abstractNum w:abstractNumId="17" w15:restartNumberingAfterBreak="0">
     <w:nsid w:val="3CE73332"/>
     <w:multiLevelType w:val="hybridMultilevel"/>
-    <w:tmpl w:val="6218900E"/>
+    <w:tmpl w:val="556A3B4E"/>
     <w:lvl w:ilvl="0" w:tplc="40090001">
       <w:start w:val="1"/>
       <w:numFmt w:val="bullet"/>
@@ -6887,7 +7857,7 @@
       </w:rPr>
     </w:lvl>
   </w:abstractNum>
-  <w:abstractNum w:abstractNumId="16" w15:restartNumberingAfterBreak="0">
+  <w:abstractNum w:abstractNumId="18" w15:restartNumberingAfterBreak="0">
     <w:nsid w:val="3F60047D"/>
     <w:multiLevelType w:val="hybridMultilevel"/>
     <w:tmpl w:val="A3661BDE"/>
@@ -7000,7 +7970,120 @@
       </w:rPr>
     </w:lvl>
   </w:abstractNum>
-  <w:abstractNum w:abstractNumId="17" w15:restartNumberingAfterBreak="0">
+  <w:abstractNum w:abstractNumId="19" w15:restartNumberingAfterBreak="0">
+    <w:nsid w:val="469B7393"/>
+    <w:multiLevelType w:val="hybridMultilevel"/>
+    <w:tmpl w:val="3C3C4F2A"/>
+    <w:lvl w:ilvl="0" w:tplc="4009000B">
+      <w:start w:val="1"/>
+      <w:numFmt w:val="bullet"/>
+      <w:lvlText w:val=""/>
+      <w:lvlJc w:val="left"/>
+      <w:pPr>
+        <w:ind w:left="720" w:hanging="360"/>
+      </w:pPr>
+      <w:rPr>
+        <w:rFonts w:ascii="Wingdings" w:hAnsi="Wingdings" w:hint="default"/>
+      </w:rPr>
+    </w:lvl>
+    <w:lvl w:ilvl="1" w:tplc="40090003" w:tentative="1">
+      <w:start w:val="1"/>
+      <w:numFmt w:val="bullet"/>
+      <w:lvlText w:val="o"/>
+      <w:lvlJc w:val="left"/>
+      <w:pPr>
+        <w:ind w:left="1440" w:hanging="360"/>
+      </w:pPr>
+      <w:rPr>
+        <w:rFonts w:ascii="Courier New" w:hAnsi="Courier New" w:cs="Courier New" w:hint="default"/>
+      </w:rPr>
+    </w:lvl>
+    <w:lvl w:ilvl="2" w:tplc="40090005" w:tentative="1">
+      <w:start w:val="1"/>
+      <w:numFmt w:val="bullet"/>
+      <w:lvlText w:val=""/>
+      <w:lvlJc w:val="left"/>
+      <w:pPr>
+        <w:ind w:left="2160" w:hanging="360"/>
+      </w:pPr>
+      <w:rPr>
+        <w:rFonts w:ascii="Wingdings" w:hAnsi="Wingdings" w:hint="default"/>
+      </w:rPr>
+    </w:lvl>
+    <w:lvl w:ilvl="3" w:tplc="40090001" w:tentative="1">
+      <w:start w:val="1"/>
+      <w:numFmt w:val="bullet"/>
+      <w:lvlText w:val=""/>
+      <w:lvlJc w:val="left"/>
+      <w:pPr>
+        <w:ind w:left="2880" w:hanging="360"/>
+      </w:pPr>
+      <w:rPr>
+        <w:rFonts w:ascii="Symbol" w:hAnsi="Symbol" w:hint="default"/>
+      </w:rPr>
+    </w:lvl>
+    <w:lvl w:ilvl="4" w:tplc="40090003" w:tentative="1">
+      <w:start w:val="1"/>
+      <w:numFmt w:val="bullet"/>
+      <w:lvlText w:val="o"/>
+      <w:lvlJc w:val="left"/>
+      <w:pPr>
+        <w:ind w:left="3600" w:hanging="360"/>
+      </w:pPr>
+      <w:rPr>
+        <w:rFonts w:ascii="Courier New" w:hAnsi="Courier New" w:cs="Courier New" w:hint="default"/>
+      </w:rPr>
+    </w:lvl>
+    <w:lvl w:ilvl="5" w:tplc="40090005" w:tentative="1">
+      <w:start w:val="1"/>
+      <w:numFmt w:val="bullet"/>
+      <w:lvlText w:val=""/>
+      <w:lvlJc w:val="left"/>
+      <w:pPr>
+        <w:ind w:left="4320" w:hanging="360"/>
+      </w:pPr>
+      <w:rPr>
+        <w:rFonts w:ascii="Wingdings" w:hAnsi="Wingdings" w:hint="default"/>
+      </w:rPr>
+    </w:lvl>
+    <w:lvl w:ilvl="6" w:tplc="40090001" w:tentative="1">
+      <w:start w:val="1"/>
+      <w:numFmt w:val="bullet"/>
+      <w:lvlText w:val=""/>
+      <w:lvlJc w:val="left"/>
+      <w:pPr>
+        <w:ind w:left="5040" w:hanging="360"/>
+      </w:pPr>
+      <w:rPr>
+        <w:rFonts w:ascii="Symbol" w:hAnsi="Symbol" w:hint="default"/>
+      </w:rPr>
+    </w:lvl>
+    <w:lvl w:ilvl="7" w:tplc="40090003" w:tentative="1">
+      <w:start w:val="1"/>
+      <w:numFmt w:val="bullet"/>
+      <w:lvlText w:val="o"/>
+      <w:lvlJc w:val="left"/>
+      <w:pPr>
+        <w:ind w:left="5760" w:hanging="360"/>
+      </w:pPr>
+      <w:rPr>
+        <w:rFonts w:ascii="Courier New" w:hAnsi="Courier New" w:cs="Courier New" w:hint="default"/>
+      </w:rPr>
+    </w:lvl>
+    <w:lvl w:ilvl="8" w:tplc="40090005" w:tentative="1">
+      <w:start w:val="1"/>
+      <w:numFmt w:val="bullet"/>
+      <w:lvlText w:val=""/>
+      <w:lvlJc w:val="left"/>
+      <w:pPr>
+        <w:ind w:left="6480" w:hanging="360"/>
+      </w:pPr>
+      <w:rPr>
+        <w:rFonts w:ascii="Wingdings" w:hAnsi="Wingdings" w:hint="default"/>
+      </w:rPr>
+    </w:lvl>
+  </w:abstractNum>
+  <w:abstractNum w:abstractNumId="20" w15:restartNumberingAfterBreak="0">
     <w:nsid w:val="4D5E5CB2"/>
     <w:multiLevelType w:val="hybridMultilevel"/>
     <w:tmpl w:val="768C566E"/>
@@ -7113,7 +8196,7 @@
       </w:rPr>
     </w:lvl>
   </w:abstractNum>
-  <w:abstractNum w:abstractNumId="18" w15:restartNumberingAfterBreak="0">
+  <w:abstractNum w:abstractNumId="21" w15:restartNumberingAfterBreak="0">
     <w:nsid w:val="4E2C3F4E"/>
     <w:multiLevelType w:val="hybridMultilevel"/>
     <w:tmpl w:val="CA3E443C"/>
@@ -7226,7 +8309,7 @@
       </w:rPr>
     </w:lvl>
   </w:abstractNum>
-  <w:abstractNum w:abstractNumId="19" w15:restartNumberingAfterBreak="0">
+  <w:abstractNum w:abstractNumId="22" w15:restartNumberingAfterBreak="0">
     <w:nsid w:val="51840515"/>
     <w:multiLevelType w:val="hybridMultilevel"/>
     <w:tmpl w:val="2C6807F0"/>
@@ -7339,7 +8422,7 @@
       </w:rPr>
     </w:lvl>
   </w:abstractNum>
-  <w:abstractNum w:abstractNumId="20" w15:restartNumberingAfterBreak="0">
+  <w:abstractNum w:abstractNumId="23" w15:restartNumberingAfterBreak="0">
     <w:nsid w:val="52C75835"/>
     <w:multiLevelType w:val="hybridMultilevel"/>
     <w:tmpl w:val="1F20519A"/>
@@ -7452,7 +8535,7 @@
       </w:rPr>
     </w:lvl>
   </w:abstractNum>
-  <w:abstractNum w:abstractNumId="21" w15:restartNumberingAfterBreak="0">
+  <w:abstractNum w:abstractNumId="24" w15:restartNumberingAfterBreak="0">
     <w:nsid w:val="55F43EF9"/>
     <w:multiLevelType w:val="hybridMultilevel"/>
     <w:tmpl w:val="41049B78"/>
@@ -7565,7 +8648,120 @@
       </w:rPr>
     </w:lvl>
   </w:abstractNum>
-  <w:abstractNum w:abstractNumId="22" w15:restartNumberingAfterBreak="0">
+  <w:abstractNum w:abstractNumId="25" w15:restartNumberingAfterBreak="0">
+    <w:nsid w:val="5E6F14EC"/>
+    <w:multiLevelType w:val="hybridMultilevel"/>
+    <w:tmpl w:val="94609560"/>
+    <w:lvl w:ilvl="0" w:tplc="4009000B">
+      <w:start w:val="1"/>
+      <w:numFmt w:val="bullet"/>
+      <w:lvlText w:val=""/>
+      <w:lvlJc w:val="left"/>
+      <w:pPr>
+        <w:ind w:left="720" w:hanging="360"/>
+      </w:pPr>
+      <w:rPr>
+        <w:rFonts w:ascii="Wingdings" w:hAnsi="Wingdings" w:hint="default"/>
+      </w:rPr>
+    </w:lvl>
+    <w:lvl w:ilvl="1" w:tplc="40090003" w:tentative="1">
+      <w:start w:val="1"/>
+      <w:numFmt w:val="bullet"/>
+      <w:lvlText w:val="o"/>
+      <w:lvlJc w:val="left"/>
+      <w:pPr>
+        <w:ind w:left="1440" w:hanging="360"/>
+      </w:pPr>
+      <w:rPr>
+        <w:rFonts w:ascii="Courier New" w:hAnsi="Courier New" w:cs="Courier New" w:hint="default"/>
+      </w:rPr>
+    </w:lvl>
+    <w:lvl w:ilvl="2" w:tplc="40090005" w:tentative="1">
+      <w:start w:val="1"/>
+      <w:numFmt w:val="bullet"/>
+      <w:lvlText w:val=""/>
+      <w:lvlJc w:val="left"/>
+      <w:pPr>
+        <w:ind w:left="2160" w:hanging="360"/>
+      </w:pPr>
+      <w:rPr>
+        <w:rFonts w:ascii="Wingdings" w:hAnsi="Wingdings" w:hint="default"/>
+      </w:rPr>
+    </w:lvl>
+    <w:lvl w:ilvl="3" w:tplc="40090001" w:tentative="1">
+      <w:start w:val="1"/>
+      <w:numFmt w:val="bullet"/>
+      <w:lvlText w:val=""/>
+      <w:lvlJc w:val="left"/>
+      <w:pPr>
+        <w:ind w:left="2880" w:hanging="360"/>
+      </w:pPr>
+      <w:rPr>
+        <w:rFonts w:ascii="Symbol" w:hAnsi="Symbol" w:hint="default"/>
+      </w:rPr>
+    </w:lvl>
+    <w:lvl w:ilvl="4" w:tplc="40090003" w:tentative="1">
+      <w:start w:val="1"/>
+      <w:numFmt w:val="bullet"/>
+      <w:lvlText w:val="o"/>
+      <w:lvlJc w:val="left"/>
+      <w:pPr>
+        <w:ind w:left="3600" w:hanging="360"/>
+      </w:pPr>
+      <w:rPr>
+        <w:rFonts w:ascii="Courier New" w:hAnsi="Courier New" w:cs="Courier New" w:hint="default"/>
+      </w:rPr>
+    </w:lvl>
+    <w:lvl w:ilvl="5" w:tplc="40090005" w:tentative="1">
+      <w:start w:val="1"/>
+      <w:numFmt w:val="bullet"/>
+      <w:lvlText w:val=""/>
+      <w:lvlJc w:val="left"/>
+      <w:pPr>
+        <w:ind w:left="4320" w:hanging="360"/>
+      </w:pPr>
+      <w:rPr>
+        <w:rFonts w:ascii="Wingdings" w:hAnsi="Wingdings" w:hint="default"/>
+      </w:rPr>
+    </w:lvl>
+    <w:lvl w:ilvl="6" w:tplc="40090001" w:tentative="1">
+      <w:start w:val="1"/>
+      <w:numFmt w:val="bullet"/>
+      <w:lvlText w:val=""/>
+      <w:lvlJc w:val="left"/>
+      <w:pPr>
+        <w:ind w:left="5040" w:hanging="360"/>
+      </w:pPr>
+      <w:rPr>
+        <w:rFonts w:ascii="Symbol" w:hAnsi="Symbol" w:hint="default"/>
+      </w:rPr>
+    </w:lvl>
+    <w:lvl w:ilvl="7" w:tplc="40090003" w:tentative="1">
+      <w:start w:val="1"/>
+      <w:numFmt w:val="bullet"/>
+      <w:lvlText w:val="o"/>
+      <w:lvlJc w:val="left"/>
+      <w:pPr>
+        <w:ind w:left="5760" w:hanging="360"/>
+      </w:pPr>
+      <w:rPr>
+        <w:rFonts w:ascii="Courier New" w:hAnsi="Courier New" w:cs="Courier New" w:hint="default"/>
+      </w:rPr>
+    </w:lvl>
+    <w:lvl w:ilvl="8" w:tplc="40090005" w:tentative="1">
+      <w:start w:val="1"/>
+      <w:numFmt w:val="bullet"/>
+      <w:lvlText w:val=""/>
+      <w:lvlJc w:val="left"/>
+      <w:pPr>
+        <w:ind w:left="6480" w:hanging="360"/>
+      </w:pPr>
+      <w:rPr>
+        <w:rFonts w:ascii="Wingdings" w:hAnsi="Wingdings" w:hint="default"/>
+      </w:rPr>
+    </w:lvl>
+  </w:abstractNum>
+  <w:abstractNum w:abstractNumId="26" w15:restartNumberingAfterBreak="0">
     <w:nsid w:val="5FE22A28"/>
     <w:multiLevelType w:val="hybridMultilevel"/>
     <w:tmpl w:val="1C0C4536"/>
@@ -7678,7 +8874,7 @@
       </w:rPr>
     </w:lvl>
   </w:abstractNum>
-  <w:abstractNum w:abstractNumId="23" w15:restartNumberingAfterBreak="0">
+  <w:abstractNum w:abstractNumId="27" w15:restartNumberingAfterBreak="0">
     <w:nsid w:val="65DA1E88"/>
     <w:multiLevelType w:val="hybridMultilevel"/>
     <w:tmpl w:val="7E9E0100"/>
@@ -7791,7 +8987,7 @@
       </w:rPr>
     </w:lvl>
   </w:abstractNum>
-  <w:abstractNum w:abstractNumId="24" w15:restartNumberingAfterBreak="0">
+  <w:abstractNum w:abstractNumId="28" w15:restartNumberingAfterBreak="0">
     <w:nsid w:val="6AC9620B"/>
     <w:multiLevelType w:val="hybridMultilevel"/>
     <w:tmpl w:val="17BA8EAC"/>
@@ -7904,7 +9100,7 @@
       </w:rPr>
     </w:lvl>
   </w:abstractNum>
-  <w:abstractNum w:abstractNumId="25" w15:restartNumberingAfterBreak="0">
+  <w:abstractNum w:abstractNumId="29" w15:restartNumberingAfterBreak="0">
     <w:nsid w:val="7042543D"/>
     <w:multiLevelType w:val="hybridMultilevel"/>
     <w:tmpl w:val="D22EA44A"/>
@@ -8017,7 +9213,7 @@
       </w:rPr>
     </w:lvl>
   </w:abstractNum>
-  <w:abstractNum w:abstractNumId="26" w15:restartNumberingAfterBreak="0">
+  <w:abstractNum w:abstractNumId="30" w15:restartNumberingAfterBreak="0">
     <w:nsid w:val="72074474"/>
     <w:multiLevelType w:val="hybridMultilevel"/>
     <w:tmpl w:val="583435EA"/>
@@ -8130,7 +9326,120 @@
       </w:rPr>
     </w:lvl>
   </w:abstractNum>
-  <w:abstractNum w:abstractNumId="27" w15:restartNumberingAfterBreak="0">
+  <w:abstractNum w:abstractNumId="31" w15:restartNumberingAfterBreak="0">
+    <w:nsid w:val="74761A73"/>
+    <w:multiLevelType w:val="hybridMultilevel"/>
+    <w:tmpl w:val="E46A61FE"/>
+    <w:lvl w:ilvl="0" w:tplc="4009000B">
+      <w:start w:val="1"/>
+      <w:numFmt w:val="bullet"/>
+      <w:lvlText w:val=""/>
+      <w:lvlJc w:val="left"/>
+      <w:pPr>
+        <w:ind w:left="720" w:hanging="360"/>
+      </w:pPr>
+      <w:rPr>
+        <w:rFonts w:ascii="Wingdings" w:hAnsi="Wingdings" w:hint="default"/>
+      </w:rPr>
+    </w:lvl>
+    <w:lvl w:ilvl="1" w:tplc="40090003" w:tentative="1">
+      <w:start w:val="1"/>
+      <w:numFmt w:val="bullet"/>
+      <w:lvlText w:val="o"/>
+      <w:lvlJc w:val="left"/>
+      <w:pPr>
+        <w:ind w:left="1440" w:hanging="360"/>
+      </w:pPr>
+      <w:rPr>
+        <w:rFonts w:ascii="Courier New" w:hAnsi="Courier New" w:cs="Courier New" w:hint="default"/>
+      </w:rPr>
+    </w:lvl>
+    <w:lvl w:ilvl="2" w:tplc="40090005" w:tentative="1">
+      <w:start w:val="1"/>
+      <w:numFmt w:val="bullet"/>
+      <w:lvlText w:val=""/>
+      <w:lvlJc w:val="left"/>
+      <w:pPr>
+        <w:ind w:left="2160" w:hanging="360"/>
+      </w:pPr>
+      <w:rPr>
+        <w:rFonts w:ascii="Wingdings" w:hAnsi="Wingdings" w:hint="default"/>
+      </w:rPr>
+    </w:lvl>
+    <w:lvl w:ilvl="3" w:tplc="40090001" w:tentative="1">
+      <w:start w:val="1"/>
+      <w:numFmt w:val="bullet"/>
+      <w:lvlText w:val=""/>
+      <w:lvlJc w:val="left"/>
+      <w:pPr>
+        <w:ind w:left="2880" w:hanging="360"/>
+      </w:pPr>
+      <w:rPr>
+        <w:rFonts w:ascii="Symbol" w:hAnsi="Symbol" w:hint="default"/>
+      </w:rPr>
+    </w:lvl>
+    <w:lvl w:ilvl="4" w:tplc="40090003" w:tentative="1">
+      <w:start w:val="1"/>
+      <w:numFmt w:val="bullet"/>
+      <w:lvlText w:val="o"/>
+      <w:lvlJc w:val="left"/>
+      <w:pPr>
+        <w:ind w:left="3600" w:hanging="360"/>
+      </w:pPr>
+      <w:rPr>
+        <w:rFonts w:ascii="Courier New" w:hAnsi="Courier New" w:cs="Courier New" w:hint="default"/>
+      </w:rPr>
+    </w:lvl>
+    <w:lvl w:ilvl="5" w:tplc="40090005" w:tentative="1">
+      <w:start w:val="1"/>
+      <w:numFmt w:val="bullet"/>
+      <w:lvlText w:val=""/>
+      <w:lvlJc w:val="left"/>
+      <w:pPr>
+        <w:ind w:left="4320" w:hanging="360"/>
+      </w:pPr>
+      <w:rPr>
+        <w:rFonts w:ascii="Wingdings" w:hAnsi="Wingdings" w:hint="default"/>
+      </w:rPr>
+    </w:lvl>
+    <w:lvl w:ilvl="6" w:tplc="40090001" w:tentative="1">
+      <w:start w:val="1"/>
+      <w:numFmt w:val="bullet"/>
+      <w:lvlText w:val=""/>
+      <w:lvlJc w:val="left"/>
+      <w:pPr>
+        <w:ind w:left="5040" w:hanging="360"/>
+      </w:pPr>
+      <w:rPr>
+        <w:rFonts w:ascii="Symbol" w:hAnsi="Symbol" w:hint="default"/>
+      </w:rPr>
+    </w:lvl>
+    <w:lvl w:ilvl="7" w:tplc="40090003" w:tentative="1">
+      <w:start w:val="1"/>
+      <w:numFmt w:val="bullet"/>
+      <w:lvlText w:val="o"/>
+      <w:lvlJc w:val="left"/>
+      <w:pPr>
+        <w:ind w:left="5760" w:hanging="360"/>
+      </w:pPr>
+      <w:rPr>
+        <w:rFonts w:ascii="Courier New" w:hAnsi="Courier New" w:cs="Courier New" w:hint="default"/>
+      </w:rPr>
+    </w:lvl>
+    <w:lvl w:ilvl="8" w:tplc="40090005" w:tentative="1">
+      <w:start w:val="1"/>
+      <w:numFmt w:val="bullet"/>
+      <w:lvlText w:val=""/>
+      <w:lvlJc w:val="left"/>
+      <w:pPr>
+        <w:ind w:left="6480" w:hanging="360"/>
+      </w:pPr>
+      <w:rPr>
+        <w:rFonts w:ascii="Wingdings" w:hAnsi="Wingdings" w:hint="default"/>
+      </w:rPr>
+    </w:lvl>
+  </w:abstractNum>
+  <w:abstractNum w:abstractNumId="32" w15:restartNumberingAfterBreak="0">
     <w:nsid w:val="7CD00DFE"/>
     <w:multiLevelType w:val="hybridMultilevel"/>
     <w:tmpl w:val="14741048"/>
@@ -8243,7 +9552,7 @@
       </w:rPr>
     </w:lvl>
   </w:abstractNum>
-  <w:abstractNum w:abstractNumId="28" w15:restartNumberingAfterBreak="0">
+  <w:abstractNum w:abstractNumId="33" w15:restartNumberingAfterBreak="0">
     <w:nsid w:val="7EF146F2"/>
     <w:multiLevelType w:val="hybridMultilevel"/>
     <w:tmpl w:val="430C77A6"/>
@@ -8357,91 +9666,106 @@
     </w:lvl>
   </w:abstractNum>
   <w:num w:numId="1" w16cid:durableId="508834381">
-    <w:abstractNumId w:val="26"/>
+    <w:abstractNumId w:val="30"/>
   </w:num>
   <w:num w:numId="2" w16cid:durableId="1172992587">
     <w:abstractNumId w:val="0"/>
   </w:num>
   <w:num w:numId="3" w16cid:durableId="2112971807">
-    <w:abstractNumId w:val="21"/>
+    <w:abstractNumId w:val="24"/>
   </w:num>
   <w:num w:numId="4" w16cid:durableId="1728647969">
     <w:abstractNumId w:val="2"/>
   </w:num>
   <w:num w:numId="5" w16cid:durableId="1839420215">
-    <w:abstractNumId w:val="8"/>
+    <w:abstractNumId w:val="9"/>
   </w:num>
   <w:num w:numId="6" w16cid:durableId="798885230">
-    <w:abstractNumId w:val="25"/>
+    <w:abstractNumId w:val="29"/>
   </w:num>
   <w:num w:numId="7" w16cid:durableId="1798641126">
-    <w:abstractNumId w:val="18"/>
+    <w:abstractNumId w:val="21"/>
   </w:num>
   <w:num w:numId="8" w16cid:durableId="229921537">
-    <w:abstractNumId w:val="3"/>
+    <w:abstractNumId w:val="4"/>
   </w:num>
   <w:num w:numId="9" w16cid:durableId="1471285705">
+    <w:abstractNumId w:val="7"/>
+  </w:num>
+  <w:num w:numId="10" w16cid:durableId="364450539">
+    <w:abstractNumId w:val="32"/>
+  </w:num>
+  <w:num w:numId="11" w16cid:durableId="847256457">
     <w:abstractNumId w:val="6"/>
   </w:num>
-  <w:num w:numId="10" w16cid:durableId="364450539">
-    <w:abstractNumId w:val="27"/>
-  </w:num>
-  <w:num w:numId="11" w16cid:durableId="847256457">
-    <w:abstractNumId w:val="5"/>
-  </w:num>
   <w:num w:numId="12" w16cid:durableId="812603064">
-    <w:abstractNumId w:val="9"/>
+    <w:abstractNumId w:val="10"/>
   </w:num>
   <w:num w:numId="13" w16cid:durableId="1946880019">
     <w:abstractNumId w:val="1"/>
   </w:num>
   <w:num w:numId="14" w16cid:durableId="611935264">
+    <w:abstractNumId w:val="27"/>
+  </w:num>
+  <w:num w:numId="15" w16cid:durableId="340745957">
+    <w:abstractNumId w:val="15"/>
+  </w:num>
+  <w:num w:numId="16" w16cid:durableId="147671684">
+    <w:abstractNumId w:val="33"/>
+  </w:num>
+  <w:num w:numId="17" w16cid:durableId="2037846923">
+    <w:abstractNumId w:val="28"/>
+  </w:num>
+  <w:num w:numId="18" w16cid:durableId="541752602">
+    <w:abstractNumId w:val="5"/>
+  </w:num>
+  <w:num w:numId="19" w16cid:durableId="161314329">
+    <w:abstractNumId w:val="26"/>
+  </w:num>
+  <w:num w:numId="20" w16cid:durableId="286813535">
+    <w:abstractNumId w:val="12"/>
+  </w:num>
+  <w:num w:numId="21" w16cid:durableId="1915358385">
+    <w:abstractNumId w:val="11"/>
+  </w:num>
+  <w:num w:numId="22" w16cid:durableId="1324358284">
+    <w:abstractNumId w:val="14"/>
+  </w:num>
+  <w:num w:numId="23" w16cid:durableId="79105738">
+    <w:abstractNumId w:val="8"/>
+  </w:num>
+  <w:num w:numId="24" w16cid:durableId="1695957198">
     <w:abstractNumId w:val="23"/>
   </w:num>
-  <w:num w:numId="15" w16cid:durableId="340745957">
-    <w:abstractNumId w:val="14"/>
-  </w:num>
-  <w:num w:numId="16" w16cid:durableId="147671684">
-    <w:abstractNumId w:val="28"/>
-  </w:num>
-  <w:num w:numId="17" w16cid:durableId="2037846923">
-    <w:abstractNumId w:val="24"/>
-  </w:num>
-  <w:num w:numId="18" w16cid:durableId="541752602">
-    <w:abstractNumId w:val="4"/>
-  </w:num>
-  <w:num w:numId="19" w16cid:durableId="161314329">
+  <w:num w:numId="25" w16cid:durableId="1564871568">
     <w:abstractNumId w:val="22"/>
   </w:num>
-  <w:num w:numId="20" w16cid:durableId="286813535">
-    <w:abstractNumId w:val="11"/>
-  </w:num>
-  <w:num w:numId="21" w16cid:durableId="1915358385">
-    <w:abstractNumId w:val="10"/>
-  </w:num>
-  <w:num w:numId="22" w16cid:durableId="1324358284">
+  <w:num w:numId="26" w16cid:durableId="1611740150">
     <w:abstractNumId w:val="13"/>
   </w:num>
-  <w:num w:numId="23" w16cid:durableId="79105738">
-    <w:abstractNumId w:val="7"/>
-  </w:num>
-  <w:num w:numId="24" w16cid:durableId="1695957198">
+  <w:num w:numId="27" w16cid:durableId="1797213904">
     <w:abstractNumId w:val="20"/>
   </w:num>
-  <w:num w:numId="25" w16cid:durableId="1564871568">
-    <w:abstractNumId w:val="19"/>
+  <w:num w:numId="28" w16cid:durableId="1515604831">
+    <w:abstractNumId w:val="18"/>
   </w:num>
-  <w:num w:numId="26" w16cid:durableId="1611740150">
-    <w:abstractNumId w:val="12"/>
-  </w:num>
-  <w:num w:numId="27" w16cid:durableId="1797213904">
+  <w:num w:numId="29" w16cid:durableId="1210990056">
     <w:abstractNumId w:val="17"/>
   </w:num>
-  <w:num w:numId="28" w16cid:durableId="1515604831">
+  <w:num w:numId="30" w16cid:durableId="1503737291">
+    <w:abstractNumId w:val="31"/>
+  </w:num>
+  <w:num w:numId="31" w16cid:durableId="235166436">
     <w:abstractNumId w:val="16"/>
   </w:num>
-  <w:num w:numId="29" w16cid:durableId="1210990056">
-    <w:abstractNumId w:val="15"/>
+  <w:num w:numId="32" w16cid:durableId="998116305">
+    <w:abstractNumId w:val="3"/>
+  </w:num>
+  <w:num w:numId="33" w16cid:durableId="1322734215">
+    <w:abstractNumId w:val="25"/>
+  </w:num>
+  <w:num w:numId="34" w16cid:durableId="1768188779">
+    <w:abstractNumId w:val="19"/>
   </w:num>
 </w:numbering>
 </file>

</xml_diff>